<commit_message>
usecase des:feat usecase 1.2
</commit_message>
<xml_diff>
--- a/Usecase Description.docx
+++ b/Usecase Description.docx
@@ -128,6 +128,13 @@
                 <w:sz w:val="28"/>
               </w:rPr>
             </w:pPr>
+            <w:r>
+              <w:rPr>
+                <w:rFonts w:asciiTheme="minorBidi" w:hAnsiTheme="minorBidi"/>
+                <w:sz w:val="28"/>
+              </w:rPr>
+              <w:t>1 Feb 2024</w:t>
+            </w:r>
           </w:p>
         </w:tc>
       </w:tr>
@@ -289,7 +296,23 @@
                 <w:sz w:val="28"/>
                 <w:cs/>
               </w:rPr>
-              <w:t>เพื่อบันทึกข้อมูล</w:t>
+              <w:t>เพื่อ</w:t>
+            </w:r>
+            <w:r>
+              <w:rPr>
+                <w:rFonts w:asciiTheme="minorBidi" w:hAnsiTheme="minorBidi" w:hint="cs"/>
+                <w:sz w:val="28"/>
+                <w:cs/>
+              </w:rPr>
+              <w:t>เก็บ</w:t>
+            </w:r>
+            <w:r>
+              <w:rPr>
+                <w:rFonts w:asciiTheme="minorBidi" w:hAnsiTheme="minorBidi" w:hint="cs"/>
+                <w:sz w:val="28"/>
+                <w:cs/>
+              </w:rPr>
+              <w:t>ข้อมูล</w:t>
             </w:r>
             <w:r>
               <w:rPr>
@@ -687,6 +710,21 @@
                 <w:sz w:val="28"/>
                 <w:cs/>
               </w:rPr>
+              <w:t xml:space="preserve">บันทึกไว้ในแฟ้ม </w:t>
+            </w:r>
+            <w:r>
+              <w:rPr>
+                <w:rFonts w:asciiTheme="minorBidi" w:eastAsia="MS Gothic" w:hAnsiTheme="minorBidi"/>
+                <w:sz w:val="28"/>
+              </w:rPr>
+              <w:t xml:space="preserve">K-Anode </w:t>
+            </w:r>
+            <w:r>
+              <w:rPr>
+                <w:rFonts w:asciiTheme="minorBidi" w:eastAsia="MS Gothic" w:hAnsiTheme="minorBidi" w:hint="cs"/>
+                <w:sz w:val="28"/>
+                <w:cs/>
+              </w:rPr>
               <w:t>ครบถ้วน</w:t>
             </w:r>
             <w:r>
@@ -740,22 +778,7 @@
                 <w:sz w:val="28"/>
                 <w:cs/>
               </w:rPr>
-              <w:t xml:space="preserve">มาจำนวนเท่าไหร่ ตรงกับจำนวนใน </w:t>
-            </w:r>
-            <w:r>
-              <w:rPr>
-                <w:rFonts w:asciiTheme="minorBidi" w:eastAsia="MS Gothic" w:hAnsiTheme="minorBidi"/>
-                <w:sz w:val="28"/>
-              </w:rPr>
-              <w:t xml:space="preserve">Invoice </w:t>
-            </w:r>
-            <w:r>
-              <w:rPr>
-                <w:rFonts w:asciiTheme="minorBidi" w:eastAsia="MS Gothic" w:hAnsiTheme="minorBidi" w:hint="cs"/>
-                <w:sz w:val="28"/>
-                <w:cs/>
-              </w:rPr>
-              <w:t>หรือไม่</w:t>
+              <w:t>มาจำนวนเท่าไหร่</w:t>
             </w:r>
           </w:p>
         </w:tc>
@@ -787,6 +810,11 @@
           </w:tcPr>
           <w:p>
             <w:pPr>
+              <w:pStyle w:val="ListParagraph"/>
+              <w:numPr>
+                <w:ilvl w:val="0"/>
+                <w:numId w:val="16"/>
+              </w:numPr>
               <w:rPr>
                 <w:rFonts w:asciiTheme="minorBidi" w:eastAsia="MS Gothic" w:hAnsiTheme="minorBidi"/>
                 <w:sz w:val="28"/>
@@ -814,6 +842,42 @@
                 <w:cs/>
               </w:rPr>
               <w:t>ได้ พร้อมระบุสาเหตุ</w:t>
+            </w:r>
+          </w:p>
+          <w:p>
+            <w:pPr>
+              <w:pStyle w:val="ListParagraph"/>
+              <w:numPr>
+                <w:ilvl w:val="0"/>
+                <w:numId w:val="16"/>
+              </w:numPr>
+              <w:rPr>
+                <w:rFonts w:asciiTheme="minorBidi" w:eastAsia="MS Gothic" w:hAnsiTheme="minorBidi"/>
+                <w:sz w:val="28"/>
+              </w:rPr>
+            </w:pPr>
+            <w:r>
+              <w:rPr>
+                <w:rFonts w:asciiTheme="minorBidi" w:eastAsia="MS Gothic" w:hAnsiTheme="minorBidi" w:hint="cs"/>
+                <w:sz w:val="28"/>
+                <w:cs/>
+              </w:rPr>
+              <w:t>ไม่มีข้อมูลใดๆ บันทึกลง</w:t>
+            </w:r>
+            <w:r>
+              <w:rPr>
+                <w:rFonts w:asciiTheme="minorBidi" w:eastAsia="MS Gothic" w:hAnsiTheme="minorBidi" w:hint="cs"/>
+                <w:sz w:val="28"/>
+                <w:cs/>
+              </w:rPr>
+              <w:t xml:space="preserve">แฟ้ม </w:t>
+            </w:r>
+            <w:r>
+              <w:rPr>
+                <w:rFonts w:asciiTheme="minorBidi" w:eastAsia="MS Gothic" w:hAnsiTheme="minorBidi"/>
+                <w:sz w:val="28"/>
+              </w:rPr>
+              <w:t>K-Anode</w:t>
             </w:r>
           </w:p>
         </w:tc>
@@ -1306,37 +1370,14 @@
                 <w:sz w:val="28"/>
                 <w:cs/>
               </w:rPr>
-              <w:t xml:space="preserve">แสดงข้อความแจ้งเตือนว่า รับ </w:t>
-            </w:r>
-            <w:r>
-              <w:rPr>
-                <w:rFonts w:asciiTheme="minorBidi" w:eastAsia="MS Gothic" w:hAnsiTheme="minorBidi"/>
-                <w:sz w:val="28"/>
-              </w:rPr>
-              <w:t xml:space="preserve">K-Anode </w:t>
-            </w:r>
-            <w:r>
-              <w:rPr>
-                <w:rFonts w:asciiTheme="minorBidi" w:eastAsia="MS Gothic" w:hAnsiTheme="minorBidi" w:hint="cs"/>
-                <w:sz w:val="28"/>
-                <w:cs/>
-              </w:rPr>
-              <w:t xml:space="preserve">มาจำนวนเท่าไหร่ ตรงกับจำนวนใน </w:t>
-            </w:r>
-            <w:r>
-              <w:rPr>
-                <w:rFonts w:asciiTheme="minorBidi" w:eastAsia="MS Gothic" w:hAnsiTheme="minorBidi"/>
-                <w:sz w:val="28"/>
-              </w:rPr>
-              <w:t xml:space="preserve">Invoice </w:t>
-            </w:r>
-            <w:r>
-              <w:rPr>
-                <w:rFonts w:asciiTheme="minorBidi" w:eastAsia="MS Gothic" w:hAnsiTheme="minorBidi" w:hint="cs"/>
-                <w:sz w:val="28"/>
-                <w:cs/>
-              </w:rPr>
-              <w:t>หรือไม่</w:t>
+              <w:t xml:space="preserve">บันทึกข้อมูลลง </w:t>
+            </w:r>
+            <w:r>
+              <w:rPr>
+                <w:rFonts w:asciiTheme="minorBidi" w:eastAsia="MS Gothic" w:hAnsiTheme="minorBidi"/>
+                <w:sz w:val="28"/>
+              </w:rPr>
+              <w:t>Database</w:t>
             </w:r>
           </w:p>
           <w:p>
@@ -1357,6 +1398,57 @@
                 <w:sz w:val="28"/>
                 <w:cs/>
               </w:rPr>
+              <w:t xml:space="preserve">แสดงข้อความแจ้งเตือนว่า รับ </w:t>
+            </w:r>
+            <w:r>
+              <w:rPr>
+                <w:rFonts w:asciiTheme="minorBidi" w:eastAsia="MS Gothic" w:hAnsiTheme="minorBidi"/>
+                <w:sz w:val="28"/>
+              </w:rPr>
+              <w:t xml:space="preserve">K-Anode </w:t>
+            </w:r>
+            <w:r>
+              <w:rPr>
+                <w:rFonts w:asciiTheme="minorBidi" w:eastAsia="MS Gothic" w:hAnsiTheme="minorBidi" w:hint="cs"/>
+                <w:sz w:val="28"/>
+                <w:cs/>
+              </w:rPr>
+              <w:t xml:space="preserve">มาจำนวนเท่าไหร่ ตรงกับจำนวนใน </w:t>
+            </w:r>
+            <w:r>
+              <w:rPr>
+                <w:rFonts w:asciiTheme="minorBidi" w:eastAsia="MS Gothic" w:hAnsiTheme="minorBidi"/>
+                <w:sz w:val="28"/>
+              </w:rPr>
+              <w:t xml:space="preserve">Invoice </w:t>
+            </w:r>
+            <w:r>
+              <w:rPr>
+                <w:rFonts w:asciiTheme="minorBidi" w:eastAsia="MS Gothic" w:hAnsiTheme="minorBidi" w:hint="cs"/>
+                <w:sz w:val="28"/>
+                <w:cs/>
+              </w:rPr>
+              <w:t>หรือไม่</w:t>
+            </w:r>
+          </w:p>
+          <w:p>
+            <w:pPr>
+              <w:pStyle w:val="ListParagraph"/>
+              <w:numPr>
+                <w:ilvl w:val="0"/>
+                <w:numId w:val="6"/>
+              </w:numPr>
+              <w:rPr>
+                <w:rFonts w:asciiTheme="minorBidi" w:eastAsia="MS Gothic" w:hAnsiTheme="minorBidi"/>
+                <w:sz w:val="28"/>
+              </w:rPr>
+            </w:pPr>
+            <w:r>
+              <w:rPr>
+                <w:rFonts w:asciiTheme="minorBidi" w:eastAsia="MS Gothic" w:hAnsiTheme="minorBidi" w:hint="cs"/>
+                <w:sz w:val="28"/>
+                <w:cs/>
+              </w:rPr>
               <w:t xml:space="preserve">ผู้ใช้ตอบ </w:t>
             </w:r>
             <w:r>
@@ -1369,6 +1461,22 @@
           </w:p>
         </w:tc>
       </w:tr>
+    </w:tbl>
+    <w:p>
+      <w:r>
+        <w:br w:type="page"/>
+      </w:r>
+    </w:p>
+    <w:tbl>
+      <w:tblPr>
+        <w:tblStyle w:val="TableGrid"/>
+        <w:tblW w:w="0" w:type="auto"/>
+        <w:tblLook w:val="04A0" w:firstRow="1" w:lastRow="0" w:firstColumn="1" w:lastColumn="0" w:noHBand="0" w:noVBand="1"/>
+      </w:tblPr>
+      <w:tblGrid>
+        <w:gridCol w:w="2335"/>
+        <w:gridCol w:w="6681"/>
+      </w:tblGrid>
       <w:tr>
         <w:tc>
           <w:tcPr>
@@ -1386,6 +1494,7 @@
                 <w:rFonts w:asciiTheme="minorBidi" w:hAnsiTheme="minorBidi"/>
                 <w:sz w:val="28"/>
               </w:rPr>
+              <w:lastRenderedPageBreak/>
               <w:t>Exception Flow of Events</w:t>
             </w:r>
           </w:p>
@@ -1548,7 +1657,6 @@
                 <w:sz w:val="28"/>
                 <w:cs/>
               </w:rPr>
-              <w:lastRenderedPageBreak/>
               <w:t>ปฏิเสธการรับข้อมูล</w:t>
             </w:r>
           </w:p>
@@ -1635,7 +1743,6 @@
                 <w:rFonts w:asciiTheme="minorBidi" w:hAnsiTheme="minorBidi"/>
                 <w:sz w:val="28"/>
               </w:rPr>
-              <w:lastRenderedPageBreak/>
               <w:t>Alternative Flow of Events</w:t>
             </w:r>
           </w:p>
@@ -1767,7 +1874,7 @@
                 <w:numId w:val="12"/>
               </w:numPr>
               <w:rPr>
-                <w:rFonts w:asciiTheme="minorBidi" w:eastAsia="MS Gothic" w:hAnsiTheme="minorBidi" w:hint="cs"/>
+                <w:rFonts w:asciiTheme="minorBidi" w:eastAsia="MS Gothic" w:hAnsiTheme="minorBidi"/>
                 <w:sz w:val="28"/>
               </w:rPr>
             </w:pPr>
@@ -1825,7 +1932,7 @@
           <w:p>
             <w:pPr>
               <w:rPr>
-                <w:rFonts w:asciiTheme="minorBidi" w:eastAsia="MS Gothic" w:hAnsiTheme="minorBidi" w:hint="cs"/>
+                <w:rFonts w:asciiTheme="minorBidi" w:eastAsia="MS Gothic" w:hAnsiTheme="minorBidi"/>
                 <w:sz w:val="28"/>
                 <w:cs/>
               </w:rPr>
@@ -2020,6 +2127,2222 @@
               </w:rPr>
               <w:t>นี้ จะเป็นหน้าหลักของโปรแกรม</w:t>
             </w:r>
+          </w:p>
+        </w:tc>
+      </w:tr>
+    </w:tbl>
+    <w:p>
+      <w:pPr>
+        <w:rPr>
+          <w:rFonts w:asciiTheme="minorBidi" w:hAnsiTheme="minorBidi"/>
+          <w:sz w:val="32"/>
+          <w:szCs w:val="32"/>
+        </w:rPr>
+      </w:pPr>
+    </w:p>
+    <w:p>
+      <w:r>
+        <w:br w:type="page"/>
+      </w:r>
+    </w:p>
+    <w:tbl>
+      <w:tblPr>
+        <w:tblStyle w:val="TableGrid"/>
+        <w:tblW w:w="0" w:type="auto"/>
+        <w:tblLook w:val="04A0" w:firstRow="1" w:lastRow="0" w:firstColumn="1" w:lastColumn="0" w:noHBand="0" w:noVBand="1"/>
+      </w:tblPr>
+      <w:tblGrid>
+        <w:gridCol w:w="2335"/>
+        <w:gridCol w:w="6681"/>
+      </w:tblGrid>
+      <w:tr>
+        <w:tc>
+          <w:tcPr>
+            <w:tcW w:w="2335" w:type="dxa"/>
+          </w:tcPr>
+          <w:p>
+            <w:pPr>
+              <w:rPr>
+                <w:rFonts w:asciiTheme="minorBidi" w:hAnsiTheme="minorBidi"/>
+                <w:sz w:val="28"/>
+              </w:rPr>
+            </w:pPr>
+            <w:r>
+              <w:rPr>
+                <w:rFonts w:asciiTheme="minorBidi" w:hAnsiTheme="minorBidi"/>
+                <w:sz w:val="28"/>
+              </w:rPr>
+              <w:lastRenderedPageBreak/>
+              <w:t>Usecase No.</w:t>
+            </w:r>
+          </w:p>
+        </w:tc>
+        <w:tc>
+          <w:tcPr>
+            <w:tcW w:w="6681" w:type="dxa"/>
+          </w:tcPr>
+          <w:p>
+            <w:pPr>
+              <w:rPr>
+                <w:rFonts w:asciiTheme="minorBidi" w:hAnsiTheme="minorBidi"/>
+                <w:sz w:val="28"/>
+              </w:rPr>
+            </w:pPr>
+            <w:r>
+              <w:rPr>
+                <w:rFonts w:asciiTheme="minorBidi" w:hAnsiTheme="minorBidi"/>
+                <w:sz w:val="28"/>
+              </w:rPr>
+              <w:t>1.2</w:t>
+            </w:r>
+          </w:p>
+        </w:tc>
+      </w:tr>
+      <w:tr>
+        <w:tc>
+          <w:tcPr>
+            <w:tcW w:w="2335" w:type="dxa"/>
+          </w:tcPr>
+          <w:p>
+            <w:pPr>
+              <w:rPr>
+                <w:rFonts w:asciiTheme="minorBidi" w:hAnsiTheme="minorBidi"/>
+                <w:sz w:val="28"/>
+              </w:rPr>
+            </w:pPr>
+            <w:r>
+              <w:rPr>
+                <w:rFonts w:asciiTheme="minorBidi" w:hAnsiTheme="minorBidi"/>
+                <w:sz w:val="28"/>
+              </w:rPr>
+              <w:t>Usecase name</w:t>
+            </w:r>
+          </w:p>
+        </w:tc>
+        <w:tc>
+          <w:tcPr>
+            <w:tcW w:w="6681" w:type="dxa"/>
+          </w:tcPr>
+          <w:p>
+            <w:pPr>
+              <w:rPr>
+                <w:rFonts w:asciiTheme="minorBidi" w:hAnsiTheme="minorBidi"/>
+                <w:sz w:val="28"/>
+              </w:rPr>
+            </w:pPr>
+            <w:r>
+              <w:rPr>
+                <w:rFonts w:asciiTheme="minorBidi" w:hAnsiTheme="minorBidi"/>
+                <w:sz w:val="28"/>
+              </w:rPr>
+              <w:t>Verify Received</w:t>
+            </w:r>
+          </w:p>
+        </w:tc>
+      </w:tr>
+      <w:tr>
+        <w:tc>
+          <w:tcPr>
+            <w:tcW w:w="2335" w:type="dxa"/>
+          </w:tcPr>
+          <w:p>
+            <w:pPr>
+              <w:rPr>
+                <w:rFonts w:asciiTheme="minorBidi" w:hAnsiTheme="minorBidi"/>
+                <w:sz w:val="28"/>
+              </w:rPr>
+            </w:pPr>
+            <w:r>
+              <w:rPr>
+                <w:rFonts w:asciiTheme="minorBidi" w:hAnsiTheme="minorBidi"/>
+                <w:sz w:val="28"/>
+              </w:rPr>
+              <w:t>Last update on</w:t>
+            </w:r>
+          </w:p>
+        </w:tc>
+        <w:tc>
+          <w:tcPr>
+            <w:tcW w:w="6681" w:type="dxa"/>
+          </w:tcPr>
+          <w:p>
+            <w:pPr>
+              <w:rPr>
+                <w:rFonts w:asciiTheme="minorBidi" w:hAnsiTheme="minorBidi"/>
+                <w:sz w:val="28"/>
+              </w:rPr>
+            </w:pPr>
+          </w:p>
+        </w:tc>
+      </w:tr>
+      <w:tr>
+        <w:tc>
+          <w:tcPr>
+            <w:tcW w:w="2335" w:type="dxa"/>
+          </w:tcPr>
+          <w:p>
+            <w:pPr>
+              <w:rPr>
+                <w:rFonts w:asciiTheme="minorBidi" w:hAnsiTheme="minorBidi"/>
+                <w:sz w:val="28"/>
+              </w:rPr>
+            </w:pPr>
+            <w:r>
+              <w:rPr>
+                <w:rFonts w:asciiTheme="minorBidi" w:hAnsiTheme="minorBidi"/>
+                <w:sz w:val="28"/>
+              </w:rPr>
+              <w:t>Last update by</w:t>
+            </w:r>
+          </w:p>
+        </w:tc>
+        <w:tc>
+          <w:tcPr>
+            <w:tcW w:w="6681" w:type="dxa"/>
+          </w:tcPr>
+          <w:p>
+            <w:pPr>
+              <w:rPr>
+                <w:rFonts w:asciiTheme="minorBidi" w:hAnsiTheme="minorBidi"/>
+                <w:sz w:val="28"/>
+              </w:rPr>
+            </w:pPr>
+            <w:r>
+              <w:rPr>
+                <w:rFonts w:asciiTheme="minorBidi" w:hAnsiTheme="minorBidi"/>
+                <w:sz w:val="28"/>
+              </w:rPr>
+              <w:t>Jugkapun B.</w:t>
+            </w:r>
+          </w:p>
+        </w:tc>
+      </w:tr>
+      <w:tr>
+        <w:tc>
+          <w:tcPr>
+            <w:tcW w:w="2335" w:type="dxa"/>
+          </w:tcPr>
+          <w:p>
+            <w:pPr>
+              <w:rPr>
+                <w:rFonts w:asciiTheme="minorBidi" w:hAnsiTheme="minorBidi"/>
+                <w:sz w:val="28"/>
+              </w:rPr>
+            </w:pPr>
+            <w:r>
+              <w:rPr>
+                <w:rFonts w:asciiTheme="minorBidi" w:hAnsiTheme="minorBidi"/>
+                <w:sz w:val="28"/>
+              </w:rPr>
+              <w:t>Primary Actor</w:t>
+            </w:r>
+          </w:p>
+        </w:tc>
+        <w:tc>
+          <w:tcPr>
+            <w:tcW w:w="6681" w:type="dxa"/>
+          </w:tcPr>
+          <w:p>
+            <w:pPr>
+              <w:rPr>
+                <w:rFonts w:asciiTheme="minorBidi" w:hAnsiTheme="minorBidi"/>
+                <w:sz w:val="28"/>
+              </w:rPr>
+            </w:pPr>
+            <w:r>
+              <w:rPr>
+                <w:rFonts w:asciiTheme="minorBidi" w:hAnsiTheme="minorBidi"/>
+                <w:sz w:val="28"/>
+              </w:rPr>
+              <w:t>User</w:t>
+            </w:r>
+          </w:p>
+        </w:tc>
+      </w:tr>
+      <w:tr>
+        <w:tc>
+          <w:tcPr>
+            <w:tcW w:w="2335" w:type="dxa"/>
+          </w:tcPr>
+          <w:p>
+            <w:pPr>
+              <w:rPr>
+                <w:rFonts w:asciiTheme="minorBidi" w:hAnsiTheme="minorBidi"/>
+                <w:sz w:val="28"/>
+              </w:rPr>
+            </w:pPr>
+            <w:r>
+              <w:rPr>
+                <w:rFonts w:asciiTheme="minorBidi" w:hAnsiTheme="minorBidi"/>
+                <w:sz w:val="28"/>
+              </w:rPr>
+              <w:t>Secondary Actor</w:t>
+            </w:r>
+          </w:p>
+        </w:tc>
+        <w:tc>
+          <w:tcPr>
+            <w:tcW w:w="6681" w:type="dxa"/>
+          </w:tcPr>
+          <w:p>
+            <w:pPr>
+              <w:rPr>
+                <w:rFonts w:asciiTheme="minorBidi" w:hAnsiTheme="minorBidi"/>
+                <w:sz w:val="28"/>
+              </w:rPr>
+            </w:pPr>
+          </w:p>
+        </w:tc>
+      </w:tr>
+      <w:tr>
+        <w:tc>
+          <w:tcPr>
+            <w:tcW w:w="2335" w:type="dxa"/>
+          </w:tcPr>
+          <w:p>
+            <w:pPr>
+              <w:rPr>
+                <w:rFonts w:asciiTheme="minorBidi" w:hAnsiTheme="minorBidi"/>
+                <w:sz w:val="28"/>
+              </w:rPr>
+            </w:pPr>
+            <w:r>
+              <w:rPr>
+                <w:rFonts w:asciiTheme="minorBidi" w:hAnsiTheme="minorBidi"/>
+                <w:sz w:val="28"/>
+              </w:rPr>
+              <w:t>Objective</w:t>
+            </w:r>
+          </w:p>
+        </w:tc>
+        <w:tc>
+          <w:tcPr>
+            <w:tcW w:w="6681" w:type="dxa"/>
+          </w:tcPr>
+          <w:p>
+            <w:pPr>
+              <w:rPr>
+                <w:rFonts w:asciiTheme="minorBidi" w:hAnsiTheme="minorBidi"/>
+                <w:sz w:val="28"/>
+              </w:rPr>
+            </w:pPr>
+            <w:r>
+              <w:rPr>
+                <w:rFonts w:asciiTheme="minorBidi" w:hAnsiTheme="minorBidi" w:hint="cs"/>
+                <w:sz w:val="28"/>
+                <w:cs/>
+              </w:rPr>
+              <w:t>เพื่อยืนยันความถูกต้อง</w:t>
+            </w:r>
+            <w:r>
+              <w:rPr>
+                <w:rFonts w:asciiTheme="minorBidi" w:hAnsiTheme="minorBidi" w:hint="cs"/>
+                <w:sz w:val="28"/>
+                <w:cs/>
+              </w:rPr>
+              <w:t>ของ</w:t>
+            </w:r>
+            <w:r>
+              <w:rPr>
+                <w:rFonts w:asciiTheme="minorBidi" w:hAnsiTheme="minorBidi" w:hint="cs"/>
+                <w:sz w:val="28"/>
+                <w:cs/>
+              </w:rPr>
+              <w:t xml:space="preserve">ข้อมูลการรับ </w:t>
+            </w:r>
+            <w:r>
+              <w:rPr>
+                <w:rFonts w:asciiTheme="minorBidi" w:hAnsiTheme="minorBidi"/>
+                <w:sz w:val="28"/>
+              </w:rPr>
+              <w:t xml:space="preserve">K-Anode </w:t>
+            </w:r>
+          </w:p>
+        </w:tc>
+      </w:tr>
+      <w:tr>
+        <w:tc>
+          <w:tcPr>
+            <w:tcW w:w="2335" w:type="dxa"/>
+          </w:tcPr>
+          <w:p>
+            <w:pPr>
+              <w:rPr>
+                <w:rFonts w:asciiTheme="minorBidi" w:hAnsiTheme="minorBidi"/>
+                <w:sz w:val="28"/>
+              </w:rPr>
+            </w:pPr>
+            <w:r>
+              <w:rPr>
+                <w:rFonts w:asciiTheme="minorBidi" w:hAnsiTheme="minorBidi"/>
+                <w:sz w:val="28"/>
+              </w:rPr>
+              <w:t>Usecase type</w:t>
+            </w:r>
+          </w:p>
+        </w:tc>
+        <w:tc>
+          <w:tcPr>
+            <w:tcW w:w="6681" w:type="dxa"/>
+          </w:tcPr>
+          <w:p>
+            <w:pPr>
+              <w:rPr>
+                <w:rFonts w:asciiTheme="minorBidi" w:hAnsiTheme="minorBidi"/>
+                <w:sz w:val="28"/>
+              </w:rPr>
+            </w:pPr>
+            <w:sdt>
+              <w:sdtPr>
+                <w:rPr>
+                  <w:rFonts w:asciiTheme="minorBidi" w:hAnsiTheme="minorBidi"/>
+                  <w:sz w:val="28"/>
+                </w:rPr>
+                <w:id w:val="-1581747878"/>
+                <w14:checkbox>
+                  <w14:checked w14:val="1"/>
+                  <w14:checkedState w14:val="2612" w14:font="MS Gothic"/>
+                  <w14:uncheckedState w14:val="2610" w14:font="MS Gothic"/>
+                </w14:checkbox>
+              </w:sdtPr>
+              <w:sdtEndPr/>
+              <w:sdtContent>
+                <w:r>
+                  <w:rPr>
+                    <w:rFonts w:ascii="MS Gothic" w:eastAsia="MS Gothic" w:hAnsi="MS Gothic" w:hint="eastAsia"/>
+                    <w:sz w:val="28"/>
+                  </w:rPr>
+                  <w:t>☒</w:t>
+                </w:r>
+              </w:sdtContent>
+            </w:sdt>
+            <w:r>
+              <w:rPr>
+                <w:rFonts w:asciiTheme="minorBidi" w:hAnsiTheme="minorBidi"/>
+                <w:sz w:val="28"/>
+              </w:rPr>
+              <w:t xml:space="preserve"> Basic  </w:t>
+            </w:r>
+            <w:sdt>
+              <w:sdtPr>
+                <w:rPr>
+                  <w:rFonts w:asciiTheme="minorBidi" w:hAnsiTheme="minorBidi"/>
+                  <w:sz w:val="28"/>
+                </w:rPr>
+                <w:id w:val="-624241692"/>
+                <w14:checkbox>
+                  <w14:checked w14:val="0"/>
+                  <w14:checkedState w14:val="2612" w14:font="MS Gothic"/>
+                  <w14:uncheckedState w14:val="2610" w14:font="MS Gothic"/>
+                </w14:checkbox>
+              </w:sdtPr>
+              <w:sdtEndPr/>
+              <w:sdtContent>
+                <w:r>
+                  <w:rPr>
+                    <w:rFonts w:ascii="Segoe UI Symbol" w:eastAsia="MS Gothic" w:hAnsi="Segoe UI Symbol" w:cs="Segoe UI Symbol"/>
+                    <w:sz w:val="28"/>
+                  </w:rPr>
+                  <w:t>☐</w:t>
+                </w:r>
+              </w:sdtContent>
+            </w:sdt>
+            <w:r>
+              <w:rPr>
+                <w:rFonts w:asciiTheme="minorBidi" w:hAnsiTheme="minorBidi"/>
+                <w:sz w:val="28"/>
+              </w:rPr>
+              <w:t xml:space="preserve"> Alternative  </w:t>
+            </w:r>
+            <w:sdt>
+              <w:sdtPr>
+                <w:rPr>
+                  <w:rFonts w:asciiTheme="minorBidi" w:hAnsiTheme="minorBidi"/>
+                  <w:sz w:val="28"/>
+                </w:rPr>
+                <w:id w:val="1014804257"/>
+                <w14:checkbox>
+                  <w14:checked w14:val="0"/>
+                  <w14:checkedState w14:val="2612" w14:font="MS Gothic"/>
+                  <w14:uncheckedState w14:val="2610" w14:font="MS Gothic"/>
+                </w14:checkbox>
+              </w:sdtPr>
+              <w:sdtEndPr/>
+              <w:sdtContent>
+                <w:r>
+                  <w:rPr>
+                    <w:rFonts w:ascii="MS Gothic" w:eastAsia="MS Gothic" w:hAnsi="MS Gothic" w:hint="eastAsia"/>
+                    <w:sz w:val="28"/>
+                  </w:rPr>
+                  <w:t>☐</w:t>
+                </w:r>
+              </w:sdtContent>
+            </w:sdt>
+            <w:r>
+              <w:rPr>
+                <w:rFonts w:asciiTheme="minorBidi" w:hAnsiTheme="minorBidi"/>
+                <w:sz w:val="28"/>
+              </w:rPr>
+              <w:t xml:space="preserve"> Abstract  </w:t>
+            </w:r>
+            <w:sdt>
+              <w:sdtPr>
+                <w:rPr>
+                  <w:rFonts w:asciiTheme="minorBidi" w:hAnsiTheme="minorBidi"/>
+                  <w:sz w:val="28"/>
+                </w:rPr>
+                <w:id w:val="-122771686"/>
+                <w14:checkbox>
+                  <w14:checked w14:val="0"/>
+                  <w14:checkedState w14:val="2612" w14:font="MS Gothic"/>
+                  <w14:uncheckedState w14:val="2610" w14:font="MS Gothic"/>
+                </w14:checkbox>
+              </w:sdtPr>
+              <w:sdtEndPr/>
+              <w:sdtContent>
+                <w:r>
+                  <w:rPr>
+                    <w:rFonts w:ascii="Segoe UI Symbol" w:eastAsia="MS Gothic" w:hAnsi="Segoe UI Symbol" w:cs="Segoe UI Symbol"/>
+                    <w:sz w:val="28"/>
+                  </w:rPr>
+                  <w:t>☐</w:t>
+                </w:r>
+              </w:sdtContent>
+            </w:sdt>
+            <w:r>
+              <w:rPr>
+                <w:rFonts w:asciiTheme="minorBidi" w:hAnsiTheme="minorBidi"/>
+                <w:sz w:val="28"/>
+              </w:rPr>
+              <w:t xml:space="preserve"> Extension</w:t>
+            </w:r>
+          </w:p>
+        </w:tc>
+      </w:tr>
+      <w:tr>
+        <w:tc>
+          <w:tcPr>
+            <w:tcW w:w="2335" w:type="dxa"/>
+          </w:tcPr>
+          <w:p>
+            <w:pPr>
+              <w:rPr>
+                <w:rFonts w:asciiTheme="minorBidi" w:hAnsiTheme="minorBidi"/>
+                <w:sz w:val="28"/>
+              </w:rPr>
+            </w:pPr>
+            <w:r>
+              <w:rPr>
+                <w:rFonts w:asciiTheme="minorBidi" w:hAnsiTheme="minorBidi"/>
+                <w:sz w:val="28"/>
+              </w:rPr>
+              <w:t>Precondition</w:t>
+            </w:r>
+          </w:p>
+        </w:tc>
+        <w:tc>
+          <w:tcPr>
+            <w:tcW w:w="6681" w:type="dxa"/>
+          </w:tcPr>
+          <w:p>
+            <w:pPr>
+              <w:pStyle w:val="ListParagraph"/>
+              <w:numPr>
+                <w:ilvl w:val="0"/>
+                <w:numId w:val="20"/>
+              </w:numPr>
+              <w:rPr>
+                <w:rFonts w:asciiTheme="minorBidi" w:eastAsia="MS Gothic" w:hAnsiTheme="minorBidi"/>
+                <w:sz w:val="28"/>
+              </w:rPr>
+            </w:pPr>
+            <w:r>
+              <w:rPr>
+                <w:rFonts w:asciiTheme="minorBidi" w:eastAsia="MS Gothic" w:hAnsiTheme="minorBidi" w:hint="cs"/>
+                <w:sz w:val="28"/>
+                <w:cs/>
+              </w:rPr>
+              <w:t xml:space="preserve">ผู้ใช้เลือกคำสั่ง </w:t>
+            </w:r>
+            <w:r>
+              <w:rPr>
+                <w:rFonts w:asciiTheme="minorBidi" w:eastAsia="MS Gothic" w:hAnsiTheme="minorBidi"/>
+                <w:sz w:val="28"/>
+              </w:rPr>
+              <w:t xml:space="preserve">Verify </w:t>
+            </w:r>
+            <w:r>
+              <w:rPr>
+                <w:rFonts w:asciiTheme="minorBidi" w:eastAsia="MS Gothic" w:hAnsiTheme="minorBidi" w:hint="cs"/>
+                <w:sz w:val="28"/>
+                <w:cs/>
+              </w:rPr>
+              <w:t xml:space="preserve">ใน </w:t>
+            </w:r>
+            <w:r>
+              <w:rPr>
+                <w:rFonts w:asciiTheme="minorBidi" w:eastAsia="MS Gothic" w:hAnsiTheme="minorBidi"/>
+                <w:sz w:val="28"/>
+              </w:rPr>
+              <w:t>Usecase 1.1 Receive K-Anode</w:t>
+            </w:r>
+          </w:p>
+          <w:p>
+            <w:pPr>
+              <w:pStyle w:val="ListParagraph"/>
+              <w:numPr>
+                <w:ilvl w:val="0"/>
+                <w:numId w:val="20"/>
+              </w:numPr>
+              <w:rPr>
+                <w:rFonts w:asciiTheme="minorBidi" w:eastAsia="MS Gothic" w:hAnsiTheme="minorBidi"/>
+                <w:sz w:val="28"/>
+              </w:rPr>
+            </w:pPr>
+            <w:r>
+              <w:rPr>
+                <w:rFonts w:asciiTheme="minorBidi" w:eastAsia="MS Gothic" w:hAnsiTheme="minorBidi" w:hint="cs"/>
+                <w:sz w:val="28"/>
+                <w:cs/>
+              </w:rPr>
+              <w:t xml:space="preserve">ผู้ใช้ต้องทำการ </w:t>
+            </w:r>
+            <w:r>
+              <w:rPr>
+                <w:rFonts w:asciiTheme="minorBidi" w:eastAsia="MS Gothic" w:hAnsiTheme="minorBidi"/>
+                <w:sz w:val="28"/>
+              </w:rPr>
+              <w:t>Import Balance from WMS (Usecase 1.3)</w:t>
+            </w:r>
+          </w:p>
+        </w:tc>
+      </w:tr>
+      <w:tr>
+        <w:tc>
+          <w:tcPr>
+            <w:tcW w:w="2335" w:type="dxa"/>
+          </w:tcPr>
+          <w:p>
+            <w:pPr>
+              <w:rPr>
+                <w:rFonts w:asciiTheme="minorBidi" w:hAnsiTheme="minorBidi"/>
+                <w:sz w:val="28"/>
+              </w:rPr>
+            </w:pPr>
+            <w:r>
+              <w:rPr>
+                <w:rFonts w:asciiTheme="minorBidi" w:hAnsiTheme="minorBidi"/>
+                <w:sz w:val="28"/>
+              </w:rPr>
+              <w:t>Success End Condition</w:t>
+            </w:r>
+          </w:p>
+        </w:tc>
+        <w:tc>
+          <w:tcPr>
+            <w:tcW w:w="6681" w:type="dxa"/>
+          </w:tcPr>
+          <w:p>
+            <w:pPr>
+              <w:pStyle w:val="ListParagraph"/>
+              <w:numPr>
+                <w:ilvl w:val="0"/>
+                <w:numId w:val="14"/>
+              </w:numPr>
+              <w:rPr>
+                <w:rFonts w:asciiTheme="minorBidi" w:eastAsia="MS Gothic" w:hAnsiTheme="minorBidi"/>
+                <w:sz w:val="28"/>
+              </w:rPr>
+            </w:pPr>
+            <w:r>
+              <w:rPr>
+                <w:rFonts w:asciiTheme="minorBidi" w:eastAsia="MS Gothic" w:hAnsiTheme="minorBidi" w:hint="cs"/>
+                <w:sz w:val="28"/>
+                <w:cs/>
+              </w:rPr>
+              <w:t xml:space="preserve">ผู้ใช้ยืนยันจำนวน </w:t>
+            </w:r>
+            <w:r>
+              <w:rPr>
+                <w:rFonts w:asciiTheme="minorBidi" w:eastAsia="MS Gothic" w:hAnsiTheme="minorBidi"/>
+                <w:sz w:val="28"/>
+              </w:rPr>
+              <w:t xml:space="preserve">K-Anode </w:t>
+            </w:r>
+            <w:r>
+              <w:rPr>
+                <w:rFonts w:asciiTheme="minorBidi" w:eastAsia="MS Gothic" w:hAnsiTheme="minorBidi" w:hint="cs"/>
+                <w:sz w:val="28"/>
+                <w:cs/>
+              </w:rPr>
+              <w:t xml:space="preserve">แต่ละ </w:t>
+            </w:r>
+            <w:r>
+              <w:rPr>
+                <w:rFonts w:asciiTheme="minorBidi" w:eastAsia="MS Gothic" w:hAnsiTheme="minorBidi"/>
+                <w:sz w:val="28"/>
+              </w:rPr>
+              <w:t>Location</w:t>
+            </w:r>
+            <w:r>
+              <w:rPr>
+                <w:rFonts w:asciiTheme="minorBidi" w:eastAsia="MS Gothic" w:hAnsiTheme="minorBidi" w:hint="cs"/>
+                <w:sz w:val="28"/>
+                <w:cs/>
+              </w:rPr>
+              <w:t xml:space="preserve"> ทั้งหมด</w:t>
+            </w:r>
+          </w:p>
+          <w:p>
+            <w:pPr>
+              <w:pStyle w:val="ListParagraph"/>
+              <w:numPr>
+                <w:ilvl w:val="0"/>
+                <w:numId w:val="14"/>
+              </w:numPr>
+              <w:rPr>
+                <w:rFonts w:asciiTheme="minorBidi" w:eastAsia="MS Gothic" w:hAnsiTheme="minorBidi"/>
+                <w:sz w:val="28"/>
+              </w:rPr>
+            </w:pPr>
+            <w:r>
+              <w:rPr>
+                <w:rFonts w:asciiTheme="minorBidi" w:eastAsia="MS Gothic" w:hAnsiTheme="minorBidi" w:hint="cs"/>
+                <w:sz w:val="28"/>
+                <w:cs/>
+              </w:rPr>
+              <w:t xml:space="preserve">จำนวน </w:t>
+            </w:r>
+            <w:r>
+              <w:rPr>
+                <w:rFonts w:asciiTheme="minorBidi" w:eastAsia="MS Gothic" w:hAnsiTheme="minorBidi"/>
+                <w:sz w:val="28"/>
+              </w:rPr>
+              <w:t xml:space="preserve">K-Anode </w:t>
+            </w:r>
+            <w:r>
+              <w:rPr>
+                <w:rFonts w:asciiTheme="minorBidi" w:eastAsia="MS Gothic" w:hAnsiTheme="minorBidi" w:hint="cs"/>
+                <w:sz w:val="28"/>
+                <w:cs/>
+              </w:rPr>
+              <w:t xml:space="preserve">ทั้งหมด ตรงกับ จำนวนใน </w:t>
+            </w:r>
+            <w:r>
+              <w:rPr>
+                <w:rFonts w:asciiTheme="minorBidi" w:eastAsia="MS Gothic" w:hAnsiTheme="minorBidi"/>
+                <w:sz w:val="28"/>
+              </w:rPr>
+              <w:t>Invoice</w:t>
+            </w:r>
+          </w:p>
+          <w:p>
+            <w:pPr>
+              <w:pStyle w:val="ListParagraph"/>
+              <w:numPr>
+                <w:ilvl w:val="0"/>
+                <w:numId w:val="14"/>
+              </w:numPr>
+              <w:rPr>
+                <w:rFonts w:asciiTheme="minorBidi" w:eastAsia="MS Gothic" w:hAnsiTheme="minorBidi"/>
+                <w:sz w:val="28"/>
+              </w:rPr>
+            </w:pPr>
+            <w:r>
+              <w:rPr>
+                <w:rFonts w:asciiTheme="minorBidi" w:eastAsia="MS Gothic" w:hAnsiTheme="minorBidi" w:hint="cs"/>
+                <w:sz w:val="28"/>
+                <w:cs/>
+              </w:rPr>
+              <w:t xml:space="preserve">บันทึกข้อมูลลงใน </w:t>
+            </w:r>
+            <w:r>
+              <w:rPr>
+                <w:rFonts w:asciiTheme="minorBidi" w:eastAsia="MS Gothic" w:hAnsiTheme="minorBidi"/>
+                <w:sz w:val="28"/>
+              </w:rPr>
+              <w:t xml:space="preserve">Database </w:t>
+            </w:r>
+            <w:r>
+              <w:rPr>
+                <w:rFonts w:asciiTheme="minorBidi" w:eastAsia="MS Gothic" w:hAnsiTheme="minorBidi" w:hint="cs"/>
+                <w:sz w:val="28"/>
+                <w:cs/>
+              </w:rPr>
+              <w:t>ครบถ้วนสมบูรณ์</w:t>
+            </w:r>
+          </w:p>
+          <w:p>
+            <w:pPr>
+              <w:pStyle w:val="ListParagraph"/>
+              <w:numPr>
+                <w:ilvl w:val="0"/>
+                <w:numId w:val="14"/>
+              </w:numPr>
+              <w:rPr>
+                <w:rFonts w:asciiTheme="minorBidi" w:eastAsia="MS Gothic" w:hAnsiTheme="minorBidi"/>
+                <w:sz w:val="28"/>
+                <w:cs/>
+              </w:rPr>
+            </w:pPr>
+            <w:r>
+              <w:rPr>
+                <w:rFonts w:asciiTheme="minorBidi" w:eastAsia="MS Gothic" w:hAnsiTheme="minorBidi" w:hint="cs"/>
+                <w:sz w:val="28"/>
+                <w:cs/>
+              </w:rPr>
+              <w:t>แสดงข้อความให้กับผู้ใช้ว่า ข้อมูลถูกต้องและบันทึกข้อมูลเสร็จเรียบร้อยแล้ว</w:t>
+            </w:r>
+          </w:p>
+        </w:tc>
+      </w:tr>
+      <w:tr>
+        <w:tc>
+          <w:tcPr>
+            <w:tcW w:w="2335" w:type="dxa"/>
+          </w:tcPr>
+          <w:p>
+            <w:pPr>
+              <w:rPr>
+                <w:rFonts w:asciiTheme="minorBidi" w:hAnsiTheme="minorBidi"/>
+                <w:sz w:val="28"/>
+              </w:rPr>
+            </w:pPr>
+            <w:r>
+              <w:rPr>
+                <w:rFonts w:asciiTheme="minorBidi" w:hAnsiTheme="minorBidi"/>
+                <w:sz w:val="28"/>
+              </w:rPr>
+              <w:t>Failed End Condition</w:t>
+            </w:r>
+          </w:p>
+        </w:tc>
+        <w:tc>
+          <w:tcPr>
+            <w:tcW w:w="6681" w:type="dxa"/>
+          </w:tcPr>
+          <w:p>
+            <w:pPr>
+              <w:pStyle w:val="ListParagraph"/>
+              <w:numPr>
+                <w:ilvl w:val="0"/>
+                <w:numId w:val="15"/>
+              </w:numPr>
+              <w:rPr>
+                <w:rFonts w:asciiTheme="minorBidi" w:eastAsia="MS Gothic" w:hAnsiTheme="minorBidi"/>
+                <w:sz w:val="28"/>
+              </w:rPr>
+            </w:pPr>
+            <w:r>
+              <w:rPr>
+                <w:rFonts w:asciiTheme="minorBidi" w:eastAsia="MS Gothic" w:hAnsiTheme="minorBidi" w:hint="cs"/>
+                <w:sz w:val="28"/>
+                <w:cs/>
+              </w:rPr>
+              <w:t xml:space="preserve">แสดงข้อความแจ้งเตือนว่า ข้อมูลไม่ถูกต้อง พร้อมแสดงข้อมูลว่า จำนวนใน </w:t>
+            </w:r>
+            <w:r>
+              <w:rPr>
+                <w:rFonts w:asciiTheme="minorBidi" w:eastAsia="MS Gothic" w:hAnsiTheme="minorBidi"/>
+                <w:sz w:val="28"/>
+              </w:rPr>
+              <w:t xml:space="preserve">Invoice </w:t>
+            </w:r>
+            <w:r>
+              <w:rPr>
+                <w:rFonts w:asciiTheme="minorBidi" w:eastAsia="MS Gothic" w:hAnsiTheme="minorBidi" w:hint="cs"/>
+                <w:sz w:val="28"/>
+                <w:cs/>
+              </w:rPr>
+              <w:t xml:space="preserve">เท่าไหร่ และรับ </w:t>
+            </w:r>
+            <w:r>
+              <w:rPr>
+                <w:rFonts w:asciiTheme="minorBidi" w:eastAsia="MS Gothic" w:hAnsiTheme="minorBidi"/>
+                <w:sz w:val="28"/>
+              </w:rPr>
+              <w:t xml:space="preserve">K-Anode </w:t>
+            </w:r>
+            <w:r>
+              <w:rPr>
+                <w:rFonts w:asciiTheme="minorBidi" w:eastAsia="MS Gothic" w:hAnsiTheme="minorBidi" w:hint="cs"/>
+                <w:sz w:val="28"/>
+                <w:cs/>
+              </w:rPr>
+              <w:t>มาได้เท่าไหร่ ขาดหรือเกินเท่าไหร่</w:t>
+            </w:r>
+          </w:p>
+          <w:p>
+            <w:pPr>
+              <w:pStyle w:val="ListParagraph"/>
+              <w:numPr>
+                <w:ilvl w:val="0"/>
+                <w:numId w:val="15"/>
+              </w:numPr>
+              <w:rPr>
+                <w:rFonts w:asciiTheme="minorBidi" w:eastAsia="MS Gothic" w:hAnsiTheme="minorBidi"/>
+                <w:sz w:val="28"/>
+                <w:cs/>
+              </w:rPr>
+            </w:pPr>
+            <w:r>
+              <w:rPr>
+                <w:rFonts w:asciiTheme="minorBidi" w:eastAsia="MS Gothic" w:hAnsiTheme="minorBidi" w:hint="cs"/>
+                <w:sz w:val="28"/>
+                <w:cs/>
+              </w:rPr>
+              <w:t xml:space="preserve">ไม่มีการ </w:t>
+            </w:r>
+            <w:r>
+              <w:rPr>
+                <w:rFonts w:asciiTheme="minorBidi" w:eastAsia="MS Gothic" w:hAnsiTheme="minorBidi"/>
+                <w:sz w:val="28"/>
+              </w:rPr>
+              <w:t xml:space="preserve">update </w:t>
+            </w:r>
+            <w:r>
+              <w:rPr>
+                <w:rFonts w:asciiTheme="minorBidi" w:eastAsia="MS Gothic" w:hAnsiTheme="minorBidi" w:hint="cs"/>
+                <w:sz w:val="28"/>
+                <w:cs/>
+              </w:rPr>
+              <w:t xml:space="preserve">ใดๆ ระบุว่าสถานะของ </w:t>
+            </w:r>
+            <w:r>
+              <w:rPr>
+                <w:rFonts w:asciiTheme="minorBidi" w:eastAsia="MS Gothic" w:hAnsiTheme="minorBidi"/>
+                <w:sz w:val="28"/>
+              </w:rPr>
+              <w:t xml:space="preserve">K-Anode </w:t>
+            </w:r>
+            <w:r>
+              <w:rPr>
+                <w:rFonts w:asciiTheme="minorBidi" w:eastAsia="MS Gothic" w:hAnsiTheme="minorBidi" w:hint="cs"/>
+                <w:sz w:val="28"/>
+                <w:cs/>
+              </w:rPr>
+              <w:t xml:space="preserve">แต่ละ </w:t>
+            </w:r>
+            <w:r>
+              <w:rPr>
+                <w:rFonts w:asciiTheme="minorBidi" w:eastAsia="MS Gothic" w:hAnsiTheme="minorBidi"/>
+                <w:sz w:val="28"/>
+              </w:rPr>
+              <w:t xml:space="preserve">Lot </w:t>
+            </w:r>
+            <w:r>
+              <w:rPr>
+                <w:rFonts w:asciiTheme="minorBidi" w:eastAsia="MS Gothic" w:hAnsiTheme="minorBidi" w:hint="cs"/>
+                <w:sz w:val="28"/>
+                <w:cs/>
+              </w:rPr>
+              <w:t xml:space="preserve">ถูก </w:t>
+            </w:r>
+            <w:r>
+              <w:rPr>
+                <w:rFonts w:asciiTheme="minorBidi" w:eastAsia="MS Gothic" w:hAnsiTheme="minorBidi"/>
+                <w:sz w:val="28"/>
+              </w:rPr>
+              <w:t xml:space="preserve">Verify </w:t>
+            </w:r>
+            <w:r>
+              <w:rPr>
+                <w:rFonts w:asciiTheme="minorBidi" w:eastAsia="MS Gothic" w:hAnsiTheme="minorBidi" w:hint="cs"/>
+                <w:sz w:val="28"/>
+                <w:cs/>
+              </w:rPr>
+              <w:t>แล้ว</w:t>
+            </w:r>
+          </w:p>
+        </w:tc>
+      </w:tr>
+      <w:tr>
+        <w:tc>
+          <w:tcPr>
+            <w:tcW w:w="2335" w:type="dxa"/>
+          </w:tcPr>
+          <w:p>
+            <w:pPr>
+              <w:rPr>
+                <w:rFonts w:asciiTheme="minorBidi" w:hAnsiTheme="minorBidi"/>
+                <w:sz w:val="28"/>
+              </w:rPr>
+            </w:pPr>
+            <w:r>
+              <w:rPr>
+                <w:rFonts w:asciiTheme="minorBidi" w:hAnsiTheme="minorBidi"/>
+                <w:sz w:val="28"/>
+              </w:rPr>
+              <w:t>Trigger</w:t>
+            </w:r>
+          </w:p>
+        </w:tc>
+        <w:tc>
+          <w:tcPr>
+            <w:tcW w:w="6681" w:type="dxa"/>
+          </w:tcPr>
+          <w:p>
+            <w:pPr>
+              <w:rPr>
+                <w:rFonts w:asciiTheme="minorBidi" w:eastAsia="MS Gothic" w:hAnsiTheme="minorBidi"/>
+                <w:sz w:val="28"/>
+              </w:rPr>
+            </w:pPr>
+            <w:r>
+              <w:rPr>
+                <w:rFonts w:asciiTheme="minorBidi" w:eastAsia="MS Gothic" w:hAnsiTheme="minorBidi" w:hint="cs"/>
+                <w:sz w:val="28"/>
+                <w:cs/>
+              </w:rPr>
+              <w:t>-</w:t>
+            </w:r>
+          </w:p>
+        </w:tc>
+      </w:tr>
+      <w:tr>
+        <w:tc>
+          <w:tcPr>
+            <w:tcW w:w="2335" w:type="dxa"/>
+          </w:tcPr>
+          <w:p>
+            <w:pPr>
+              <w:rPr>
+                <w:rFonts w:asciiTheme="minorBidi" w:hAnsiTheme="minorBidi"/>
+                <w:sz w:val="28"/>
+              </w:rPr>
+            </w:pPr>
+            <w:r>
+              <w:rPr>
+                <w:rFonts w:asciiTheme="minorBidi" w:hAnsiTheme="minorBidi"/>
+                <w:sz w:val="28"/>
+              </w:rPr>
+              <w:t>Basic Flow of Events</w:t>
+            </w:r>
+          </w:p>
+        </w:tc>
+        <w:tc>
+          <w:tcPr>
+            <w:tcW w:w="6681" w:type="dxa"/>
+          </w:tcPr>
+          <w:p>
+            <w:pPr>
+              <w:pStyle w:val="ListParagraph"/>
+              <w:numPr>
+                <w:ilvl w:val="0"/>
+                <w:numId w:val="17"/>
+              </w:numPr>
+              <w:rPr>
+                <w:rFonts w:asciiTheme="minorBidi" w:eastAsia="MS Gothic" w:hAnsiTheme="minorBidi"/>
+                <w:sz w:val="28"/>
+              </w:rPr>
+            </w:pPr>
+            <w:r>
+              <w:rPr>
+                <w:rFonts w:asciiTheme="minorBidi" w:eastAsia="MS Gothic" w:hAnsiTheme="minorBidi" w:hint="cs"/>
+                <w:sz w:val="28"/>
+                <w:cs/>
+              </w:rPr>
+              <w:t xml:space="preserve">หลังจากผู้ใช้ </w:t>
+            </w:r>
+            <w:r>
+              <w:rPr>
+                <w:rFonts w:asciiTheme="minorBidi" w:eastAsia="MS Gothic" w:hAnsiTheme="minorBidi"/>
+                <w:sz w:val="28"/>
+              </w:rPr>
+              <w:t xml:space="preserve">Receive K-Anode </w:t>
+            </w:r>
+            <w:r>
+              <w:rPr>
+                <w:rFonts w:asciiTheme="minorBidi" w:eastAsia="MS Gothic" w:hAnsiTheme="minorBidi" w:hint="cs"/>
+                <w:sz w:val="28"/>
+                <w:cs/>
+              </w:rPr>
+              <w:t xml:space="preserve">และ </w:t>
+            </w:r>
+            <w:r>
+              <w:rPr>
+                <w:rFonts w:asciiTheme="minorBidi" w:eastAsia="MS Gothic" w:hAnsiTheme="minorBidi"/>
+                <w:sz w:val="28"/>
+              </w:rPr>
+              <w:t xml:space="preserve">Import Balance from WMS </w:t>
+            </w:r>
+            <w:r>
+              <w:rPr>
+                <w:rFonts w:asciiTheme="minorBidi" w:eastAsia="MS Gothic" w:hAnsiTheme="minorBidi" w:hint="cs"/>
+                <w:sz w:val="28"/>
+                <w:cs/>
+              </w:rPr>
+              <w:t>แล้ว</w:t>
+            </w:r>
+            <w:r>
+              <w:rPr>
+                <w:rFonts w:asciiTheme="minorBidi" w:eastAsia="MS Gothic" w:hAnsiTheme="minorBidi" w:hint="cs"/>
+                <w:sz w:val="28"/>
+                <w:cs/>
+              </w:rPr>
+              <w:t xml:space="preserve"> แสดงตารางข้อมูล ซึ่งประกอบด้วย</w:t>
+            </w:r>
+          </w:p>
+          <w:p>
+            <w:pPr>
+              <w:pStyle w:val="ListParagraph"/>
+              <w:numPr>
+                <w:ilvl w:val="1"/>
+                <w:numId w:val="17"/>
+              </w:numPr>
+              <w:rPr>
+                <w:rFonts w:asciiTheme="minorBidi" w:eastAsia="MS Gothic" w:hAnsiTheme="minorBidi"/>
+                <w:sz w:val="28"/>
+              </w:rPr>
+            </w:pPr>
+            <w:r>
+              <w:rPr>
+                <w:rFonts w:asciiTheme="minorBidi" w:eastAsia="MS Gothic" w:hAnsiTheme="minorBidi"/>
+                <w:sz w:val="28"/>
+              </w:rPr>
+              <w:t>Location</w:t>
+            </w:r>
+          </w:p>
+          <w:p>
+            <w:pPr>
+              <w:pStyle w:val="ListParagraph"/>
+              <w:numPr>
+                <w:ilvl w:val="1"/>
+                <w:numId w:val="17"/>
+              </w:numPr>
+              <w:rPr>
+                <w:rFonts w:asciiTheme="minorBidi" w:eastAsia="MS Gothic" w:hAnsiTheme="minorBidi"/>
+                <w:sz w:val="28"/>
+              </w:rPr>
+            </w:pPr>
+            <w:r>
+              <w:rPr>
+                <w:rFonts w:asciiTheme="minorBidi" w:eastAsia="MS Gothic" w:hAnsiTheme="minorBidi" w:hint="cs"/>
+                <w:sz w:val="28"/>
+                <w:cs/>
+              </w:rPr>
+              <w:t xml:space="preserve">จำนวน </w:t>
+            </w:r>
+            <w:r>
+              <w:rPr>
+                <w:rFonts w:asciiTheme="minorBidi" w:eastAsia="MS Gothic" w:hAnsiTheme="minorBidi"/>
+                <w:sz w:val="28"/>
+              </w:rPr>
+              <w:t xml:space="preserve">Lot </w:t>
+            </w:r>
+            <w:r>
+              <w:rPr>
+                <w:rFonts w:asciiTheme="minorBidi" w:eastAsia="MS Gothic" w:hAnsiTheme="minorBidi" w:hint="cs"/>
+                <w:sz w:val="28"/>
+                <w:cs/>
+              </w:rPr>
+              <w:t xml:space="preserve">ของ </w:t>
+            </w:r>
+            <w:r>
+              <w:rPr>
+                <w:rFonts w:asciiTheme="minorBidi" w:eastAsia="MS Gothic" w:hAnsiTheme="minorBidi"/>
+                <w:sz w:val="28"/>
+              </w:rPr>
+              <w:t xml:space="preserve">K-Anode </w:t>
+            </w:r>
+            <w:r>
+              <w:rPr>
+                <w:rFonts w:asciiTheme="minorBidi" w:eastAsia="MS Gothic" w:hAnsiTheme="minorBidi" w:hint="cs"/>
+                <w:sz w:val="28"/>
+                <w:cs/>
+              </w:rPr>
+              <w:t>เดิมที่มีอยู่แล้ว</w:t>
+            </w:r>
+          </w:p>
+          <w:p>
+            <w:pPr>
+              <w:pStyle w:val="ListParagraph"/>
+              <w:numPr>
+                <w:ilvl w:val="1"/>
+                <w:numId w:val="17"/>
+              </w:numPr>
+              <w:rPr>
+                <w:rFonts w:asciiTheme="minorBidi" w:eastAsia="MS Gothic" w:hAnsiTheme="minorBidi"/>
+                <w:sz w:val="28"/>
+              </w:rPr>
+            </w:pPr>
+            <w:r>
+              <w:rPr>
+                <w:rFonts w:asciiTheme="minorBidi" w:eastAsia="MS Gothic" w:hAnsiTheme="minorBidi" w:hint="cs"/>
+                <w:sz w:val="28"/>
+                <w:cs/>
+              </w:rPr>
+              <w:t xml:space="preserve">จำนวน </w:t>
+            </w:r>
+            <w:r>
+              <w:rPr>
+                <w:rFonts w:asciiTheme="minorBidi" w:eastAsia="MS Gothic" w:hAnsiTheme="minorBidi"/>
+                <w:sz w:val="28"/>
+              </w:rPr>
+              <w:t xml:space="preserve">Lot </w:t>
+            </w:r>
+            <w:r>
+              <w:rPr>
+                <w:rFonts w:asciiTheme="minorBidi" w:eastAsia="MS Gothic" w:hAnsiTheme="minorBidi" w:hint="cs"/>
+                <w:sz w:val="28"/>
+                <w:cs/>
+              </w:rPr>
+              <w:t xml:space="preserve">ของ </w:t>
+            </w:r>
+            <w:r>
+              <w:rPr>
+                <w:rFonts w:asciiTheme="minorBidi" w:eastAsia="MS Gothic" w:hAnsiTheme="minorBidi"/>
+                <w:sz w:val="28"/>
+              </w:rPr>
+              <w:t xml:space="preserve">K-Anode </w:t>
+            </w:r>
+            <w:r>
+              <w:rPr>
+                <w:rFonts w:asciiTheme="minorBidi" w:eastAsia="MS Gothic" w:hAnsiTheme="minorBidi" w:hint="cs"/>
+                <w:sz w:val="28"/>
+                <w:cs/>
+              </w:rPr>
+              <w:t>ที่รับเข้าใหม่</w:t>
+            </w:r>
+          </w:p>
+          <w:p>
+            <w:pPr>
+              <w:pStyle w:val="ListParagraph"/>
+              <w:numPr>
+                <w:ilvl w:val="1"/>
+                <w:numId w:val="17"/>
+              </w:numPr>
+              <w:rPr>
+                <w:rFonts w:asciiTheme="minorBidi" w:eastAsia="MS Gothic" w:hAnsiTheme="minorBidi"/>
+                <w:sz w:val="28"/>
+              </w:rPr>
+            </w:pPr>
+            <w:r>
+              <w:rPr>
+                <w:rFonts w:asciiTheme="minorBidi" w:eastAsia="MS Gothic" w:hAnsiTheme="minorBidi" w:hint="cs"/>
+                <w:sz w:val="28"/>
+                <w:cs/>
+              </w:rPr>
+              <w:t>ข้อ 1.2 และ 1.3 รวมกันแล้วได้เท่าไหร่</w:t>
+            </w:r>
+          </w:p>
+          <w:p>
+            <w:pPr>
+              <w:pStyle w:val="ListParagraph"/>
+              <w:numPr>
+                <w:ilvl w:val="1"/>
+                <w:numId w:val="17"/>
+              </w:numPr>
+              <w:rPr>
+                <w:rFonts w:asciiTheme="minorBidi" w:eastAsia="MS Gothic" w:hAnsiTheme="minorBidi"/>
+                <w:sz w:val="28"/>
+              </w:rPr>
+            </w:pPr>
+            <w:r>
+              <w:rPr>
+                <w:rFonts w:asciiTheme="minorBidi" w:eastAsia="MS Gothic" w:hAnsiTheme="minorBidi" w:hint="cs"/>
+                <w:sz w:val="28"/>
+                <w:cs/>
+              </w:rPr>
+              <w:t xml:space="preserve">ผลการเปรียบเทียบโดย หากข้อ 1.4 เท่ากับ 20 ให้แสดงข้อความ </w:t>
+            </w:r>
+            <w:r>
+              <w:rPr>
+                <w:rFonts w:asciiTheme="minorBidi" w:eastAsia="MS Gothic" w:hAnsiTheme="minorBidi"/>
+                <w:sz w:val="28"/>
+              </w:rPr>
+              <w:t xml:space="preserve">OK </w:t>
+            </w:r>
+            <w:r>
+              <w:rPr>
+                <w:rFonts w:asciiTheme="minorBidi" w:eastAsia="MS Gothic" w:hAnsiTheme="minorBidi"/>
+                <w:sz w:val="28"/>
+                <w:cs/>
+              </w:rPr>
+              <w:br/>
+            </w:r>
+            <w:r>
+              <w:rPr>
+                <w:rFonts w:asciiTheme="minorBidi" w:eastAsia="MS Gothic" w:hAnsiTheme="minorBidi" w:hint="cs"/>
+                <w:sz w:val="28"/>
+                <w:cs/>
+              </w:rPr>
+              <w:t>หาก</w:t>
+            </w:r>
+            <w:r>
+              <w:rPr>
+                <w:rFonts w:asciiTheme="minorBidi" w:eastAsia="MS Gothic" w:hAnsiTheme="minorBidi" w:hint="cs"/>
+                <w:b/>
+                <w:bCs/>
+                <w:sz w:val="28"/>
+                <w:cs/>
+              </w:rPr>
+              <w:t>ไม่</w:t>
+            </w:r>
+            <w:r>
+              <w:rPr>
+                <w:rFonts w:asciiTheme="minorBidi" w:eastAsia="MS Gothic" w:hAnsiTheme="minorBidi" w:hint="cs"/>
+                <w:sz w:val="28"/>
+                <w:cs/>
+              </w:rPr>
+              <w:t xml:space="preserve">เท่ากับ 20 ให้แสดงข้อความ </w:t>
+            </w:r>
+            <w:r>
+              <w:rPr>
+                <w:rFonts w:asciiTheme="minorBidi" w:eastAsia="MS Gothic" w:hAnsiTheme="minorBidi"/>
+                <w:sz w:val="28"/>
+              </w:rPr>
+              <w:t xml:space="preserve">Check </w:t>
+            </w:r>
+            <w:r>
+              <w:rPr>
+                <w:rFonts w:asciiTheme="minorBidi" w:eastAsia="MS Gothic" w:hAnsiTheme="minorBidi" w:hint="cs"/>
+                <w:sz w:val="28"/>
+                <w:cs/>
+              </w:rPr>
+              <w:t xml:space="preserve">พร้อม </w:t>
+            </w:r>
+            <w:r>
+              <w:rPr>
+                <w:rFonts w:asciiTheme="minorBidi" w:eastAsia="MS Gothic" w:hAnsiTheme="minorBidi"/>
+                <w:sz w:val="28"/>
+              </w:rPr>
+              <w:t xml:space="preserve">Highlight </w:t>
+            </w:r>
+            <w:r>
+              <w:rPr>
+                <w:rFonts w:asciiTheme="minorBidi" w:eastAsia="MS Gothic" w:hAnsiTheme="minorBidi" w:hint="cs"/>
+                <w:sz w:val="28"/>
+                <w:cs/>
+              </w:rPr>
+              <w:t>บรรทัดนั้นๆ</w:t>
+            </w:r>
+          </w:p>
+          <w:p>
+            <w:pPr>
+              <w:pStyle w:val="ListParagraph"/>
+              <w:numPr>
+                <w:ilvl w:val="0"/>
+                <w:numId w:val="17"/>
+              </w:numPr>
+              <w:rPr>
+                <w:rFonts w:asciiTheme="minorBidi" w:eastAsia="MS Gothic" w:hAnsiTheme="minorBidi"/>
+                <w:sz w:val="28"/>
+              </w:rPr>
+            </w:pPr>
+            <w:r>
+              <w:rPr>
+                <w:rFonts w:asciiTheme="minorBidi" w:eastAsia="MS Gothic" w:hAnsiTheme="minorBidi" w:hint="cs"/>
+                <w:sz w:val="28"/>
+                <w:cs/>
+              </w:rPr>
+              <w:t xml:space="preserve">แสดงจำนวนทั้งหมดของ </w:t>
+            </w:r>
+            <w:r>
+              <w:rPr>
+                <w:rFonts w:asciiTheme="minorBidi" w:eastAsia="MS Gothic" w:hAnsiTheme="minorBidi"/>
+                <w:sz w:val="28"/>
+              </w:rPr>
+              <w:t>K-Anode</w:t>
+            </w:r>
+            <w:r>
+              <w:rPr>
+                <w:rFonts w:asciiTheme="minorBidi" w:eastAsia="MS Gothic" w:hAnsiTheme="minorBidi" w:hint="cs"/>
+                <w:sz w:val="28"/>
+                <w:cs/>
+              </w:rPr>
+              <w:t xml:space="preserve"> ใน </w:t>
+            </w:r>
+            <w:r>
+              <w:rPr>
+                <w:rFonts w:asciiTheme="minorBidi" w:eastAsia="MS Gothic" w:hAnsiTheme="minorBidi"/>
+                <w:sz w:val="28"/>
+              </w:rPr>
+              <w:t>Invoice</w:t>
+            </w:r>
+          </w:p>
+          <w:p>
+            <w:pPr>
+              <w:pStyle w:val="ListParagraph"/>
+              <w:numPr>
+                <w:ilvl w:val="0"/>
+                <w:numId w:val="17"/>
+              </w:numPr>
+              <w:rPr>
+                <w:rFonts w:asciiTheme="minorBidi" w:eastAsia="MS Gothic" w:hAnsiTheme="minorBidi"/>
+                <w:sz w:val="28"/>
+              </w:rPr>
+            </w:pPr>
+            <w:r>
+              <w:rPr>
+                <w:rFonts w:asciiTheme="minorBidi" w:eastAsia="MS Gothic" w:hAnsiTheme="minorBidi" w:hint="cs"/>
+                <w:sz w:val="28"/>
+                <w:cs/>
+              </w:rPr>
+              <w:t xml:space="preserve">แสดงจำนวนรวมของ </w:t>
+            </w:r>
+            <w:r>
+              <w:rPr>
+                <w:rFonts w:asciiTheme="minorBidi" w:eastAsia="MS Gothic" w:hAnsiTheme="minorBidi"/>
+                <w:sz w:val="28"/>
+              </w:rPr>
+              <w:t xml:space="preserve">K-Anode </w:t>
+            </w:r>
+            <w:r>
+              <w:rPr>
+                <w:rFonts w:asciiTheme="minorBidi" w:eastAsia="MS Gothic" w:hAnsiTheme="minorBidi" w:hint="cs"/>
+                <w:sz w:val="28"/>
+                <w:cs/>
+              </w:rPr>
+              <w:t>ที่รับมา</w:t>
+            </w:r>
+          </w:p>
+          <w:p>
+            <w:pPr>
+              <w:pStyle w:val="ListParagraph"/>
+              <w:numPr>
+                <w:ilvl w:val="0"/>
+                <w:numId w:val="17"/>
+              </w:numPr>
+              <w:rPr>
+                <w:rFonts w:asciiTheme="minorBidi" w:eastAsia="MS Gothic" w:hAnsiTheme="minorBidi"/>
+                <w:sz w:val="28"/>
+              </w:rPr>
+            </w:pPr>
+            <w:r>
+              <w:rPr>
+                <w:rFonts w:asciiTheme="minorBidi" w:eastAsia="MS Gothic" w:hAnsiTheme="minorBidi" w:hint="cs"/>
+                <w:sz w:val="28"/>
+                <w:cs/>
+              </w:rPr>
+              <w:t>แสดงผลของข้อ 2 และข้อ 3</w:t>
+            </w:r>
+          </w:p>
+          <w:p>
+            <w:pPr>
+              <w:pStyle w:val="ListParagraph"/>
+              <w:numPr>
+                <w:ilvl w:val="1"/>
+                <w:numId w:val="17"/>
+              </w:numPr>
+              <w:rPr>
+                <w:rFonts w:asciiTheme="minorBidi" w:eastAsia="MS Gothic" w:hAnsiTheme="minorBidi"/>
+                <w:sz w:val="28"/>
+              </w:rPr>
+            </w:pPr>
+            <w:r>
+              <w:rPr>
+                <w:rFonts w:asciiTheme="minorBidi" w:eastAsia="MS Gothic" w:hAnsiTheme="minorBidi" w:hint="cs"/>
+                <w:sz w:val="28"/>
+                <w:cs/>
+              </w:rPr>
+              <w:t>หากเท่ากั</w:t>
+            </w:r>
+            <w:r>
+              <w:rPr>
+                <w:rFonts w:asciiTheme="minorBidi" w:eastAsia="MS Gothic" w:hAnsiTheme="minorBidi" w:hint="cs"/>
+                <w:sz w:val="28"/>
+                <w:cs/>
+              </w:rPr>
+              <w:t>น</w:t>
+            </w:r>
+            <w:r>
+              <w:rPr>
+                <w:rFonts w:asciiTheme="minorBidi" w:eastAsia="MS Gothic" w:hAnsiTheme="minorBidi" w:hint="cs"/>
+                <w:sz w:val="28"/>
+                <w:cs/>
+              </w:rPr>
+              <w:t xml:space="preserve">ให้แสดงข้อความว่า </w:t>
+            </w:r>
+            <w:r>
+              <w:rPr>
+                <w:rFonts w:asciiTheme="minorBidi" w:eastAsia="MS Gothic" w:hAnsiTheme="minorBidi"/>
+                <w:sz w:val="28"/>
+              </w:rPr>
+              <w:t>Verify</w:t>
+            </w:r>
+          </w:p>
+          <w:p>
+            <w:pPr>
+              <w:pStyle w:val="ListParagraph"/>
+              <w:numPr>
+                <w:ilvl w:val="1"/>
+                <w:numId w:val="17"/>
+              </w:numPr>
+              <w:rPr>
+                <w:rFonts w:asciiTheme="minorBidi" w:eastAsia="MS Gothic" w:hAnsiTheme="minorBidi"/>
+                <w:sz w:val="28"/>
+              </w:rPr>
+            </w:pPr>
+            <w:r>
+              <w:rPr>
+                <w:rFonts w:asciiTheme="minorBidi" w:eastAsia="MS Gothic" w:hAnsiTheme="minorBidi" w:hint="cs"/>
+                <w:sz w:val="28"/>
+                <w:cs/>
+              </w:rPr>
+              <w:t>หากไม่เท่ากันให้แสดงข้อความว่า</w:t>
+            </w:r>
+            <w:r>
+              <w:rPr>
+                <w:rFonts w:asciiTheme="minorBidi" w:eastAsia="MS Gothic" w:hAnsiTheme="minorBidi"/>
+                <w:sz w:val="28"/>
+              </w:rPr>
+              <w:t xml:space="preserve"> Un-Match</w:t>
+            </w:r>
+          </w:p>
+          <w:p>
+            <w:pPr>
+              <w:pStyle w:val="ListParagraph"/>
+              <w:numPr>
+                <w:ilvl w:val="0"/>
+                <w:numId w:val="17"/>
+              </w:numPr>
+              <w:rPr>
+                <w:rFonts w:asciiTheme="minorBidi" w:eastAsia="MS Gothic" w:hAnsiTheme="minorBidi"/>
+                <w:sz w:val="28"/>
+              </w:rPr>
+            </w:pPr>
+            <w:r>
+              <w:rPr>
+                <w:rFonts w:asciiTheme="minorBidi" w:eastAsia="MS Gothic" w:hAnsiTheme="minorBidi" w:hint="cs"/>
+                <w:sz w:val="28"/>
+                <w:cs/>
+              </w:rPr>
+              <w:t xml:space="preserve">ผู้ใช้เลือกบรรทัดที่ผลเป็น </w:t>
+            </w:r>
+            <w:r>
+              <w:rPr>
+                <w:rFonts w:asciiTheme="minorBidi" w:eastAsia="MS Gothic" w:hAnsiTheme="minorBidi"/>
+                <w:sz w:val="28"/>
+              </w:rPr>
+              <w:t>Check</w:t>
+            </w:r>
+          </w:p>
+          <w:p>
+            <w:pPr>
+              <w:pStyle w:val="ListParagraph"/>
+              <w:numPr>
+                <w:ilvl w:val="0"/>
+                <w:numId w:val="17"/>
+              </w:numPr>
+              <w:rPr>
+                <w:rFonts w:asciiTheme="minorBidi" w:eastAsia="MS Gothic" w:hAnsiTheme="minorBidi"/>
+                <w:sz w:val="28"/>
+              </w:rPr>
+            </w:pPr>
+            <w:r>
+              <w:rPr>
+                <w:rFonts w:asciiTheme="minorBidi" w:eastAsia="MS Gothic" w:hAnsiTheme="minorBidi" w:hint="cs"/>
+                <w:sz w:val="28"/>
+                <w:cs/>
+              </w:rPr>
+              <w:t>ผู้ใช้เลือกคำสั่ง</w:t>
+            </w:r>
+            <w:r>
+              <w:rPr>
+                <w:rFonts w:asciiTheme="minorBidi" w:eastAsia="MS Gothic" w:hAnsiTheme="minorBidi" w:hint="cs"/>
+                <w:sz w:val="28"/>
+                <w:cs/>
+              </w:rPr>
+              <w:t>ทางเลือกดังต่อไปนี้</w:t>
+            </w:r>
+          </w:p>
+          <w:p>
+            <w:pPr>
+              <w:pStyle w:val="ListParagraph"/>
+              <w:numPr>
+                <w:ilvl w:val="1"/>
+                <w:numId w:val="17"/>
+              </w:numPr>
+              <w:rPr>
+                <w:rFonts w:asciiTheme="minorBidi" w:eastAsia="MS Gothic" w:hAnsiTheme="minorBidi"/>
+                <w:sz w:val="28"/>
+              </w:rPr>
+            </w:pPr>
+            <w:r>
+              <w:rPr>
+                <w:rFonts w:asciiTheme="minorBidi" w:eastAsia="MS Gothic" w:hAnsiTheme="minorBidi"/>
+                <w:sz w:val="28"/>
+              </w:rPr>
+              <w:t xml:space="preserve">Edit </w:t>
+            </w:r>
+            <w:r>
+              <w:rPr>
+                <w:rFonts w:asciiTheme="minorBidi" w:eastAsia="MS Gothic" w:hAnsiTheme="minorBidi" w:hint="cs"/>
+                <w:sz w:val="28"/>
+                <w:cs/>
+              </w:rPr>
+              <w:t xml:space="preserve">เพื่อเพิ่มหรือลบรายการ </w:t>
+            </w:r>
+            <w:r>
+              <w:rPr>
+                <w:rFonts w:asciiTheme="minorBidi" w:eastAsia="MS Gothic" w:hAnsiTheme="minorBidi"/>
+                <w:sz w:val="28"/>
+              </w:rPr>
+              <w:t xml:space="preserve">K-Anode </w:t>
+            </w:r>
+            <w:r>
+              <w:rPr>
+                <w:rFonts w:asciiTheme="minorBidi" w:eastAsia="MS Gothic" w:hAnsiTheme="minorBidi" w:hint="cs"/>
+                <w:sz w:val="28"/>
+                <w:cs/>
+              </w:rPr>
+              <w:t xml:space="preserve">ของ </w:t>
+            </w:r>
+            <w:r>
+              <w:rPr>
+                <w:rFonts w:asciiTheme="minorBidi" w:eastAsia="MS Gothic" w:hAnsiTheme="minorBidi"/>
+                <w:sz w:val="28"/>
+              </w:rPr>
+              <w:t xml:space="preserve">Location </w:t>
+            </w:r>
+            <w:r>
+              <w:rPr>
+                <w:rFonts w:asciiTheme="minorBidi" w:eastAsia="MS Gothic" w:hAnsiTheme="minorBidi" w:hint="cs"/>
+                <w:sz w:val="28"/>
+                <w:cs/>
+              </w:rPr>
+              <w:t>นั้นๆ</w:t>
+            </w:r>
+          </w:p>
+          <w:p>
+            <w:pPr>
+              <w:pStyle w:val="ListParagraph"/>
+              <w:numPr>
+                <w:ilvl w:val="1"/>
+                <w:numId w:val="17"/>
+              </w:numPr>
+              <w:rPr>
+                <w:rFonts w:asciiTheme="minorBidi" w:eastAsia="MS Gothic" w:hAnsiTheme="minorBidi"/>
+                <w:sz w:val="28"/>
+              </w:rPr>
+            </w:pPr>
+            <w:r>
+              <w:rPr>
+                <w:rFonts w:asciiTheme="minorBidi" w:eastAsia="MS Gothic" w:hAnsiTheme="minorBidi"/>
+                <w:sz w:val="28"/>
+              </w:rPr>
+              <w:t xml:space="preserve">Accept </w:t>
+            </w:r>
+            <w:r>
+              <w:rPr>
+                <w:rFonts w:asciiTheme="minorBidi" w:eastAsia="MS Gothic" w:hAnsiTheme="minorBidi" w:hint="cs"/>
+                <w:sz w:val="28"/>
+                <w:cs/>
+              </w:rPr>
+              <w:t>เพื่อยอมรับ</w:t>
+            </w:r>
+            <w:r>
+              <w:rPr>
+                <w:rFonts w:asciiTheme="minorBidi" w:eastAsia="MS Gothic" w:hAnsiTheme="minorBidi"/>
+                <w:sz w:val="28"/>
+              </w:rPr>
+              <w:t xml:space="preserve"> </w:t>
+            </w:r>
+            <w:r>
+              <w:rPr>
+                <w:rFonts w:asciiTheme="minorBidi" w:eastAsia="MS Gothic" w:hAnsiTheme="minorBidi" w:hint="cs"/>
+                <w:sz w:val="28"/>
+                <w:cs/>
+              </w:rPr>
+              <w:t>แม้ผลการเปรียบเทียบข้อ 1.5 ไม่เท่ากับ 20</w:t>
+            </w:r>
+          </w:p>
+          <w:p>
+            <w:pPr>
+              <w:pStyle w:val="ListParagraph"/>
+              <w:numPr>
+                <w:ilvl w:val="0"/>
+                <w:numId w:val="17"/>
+              </w:numPr>
+              <w:rPr>
+                <w:rFonts w:asciiTheme="minorBidi" w:eastAsia="MS Gothic" w:hAnsiTheme="minorBidi"/>
+                <w:sz w:val="28"/>
+              </w:rPr>
+            </w:pPr>
+            <w:r>
+              <w:rPr>
+                <w:rFonts w:asciiTheme="minorBidi" w:eastAsia="MS Gothic" w:hAnsiTheme="minorBidi" w:hint="cs"/>
+                <w:sz w:val="28"/>
+                <w:cs/>
+              </w:rPr>
+              <w:lastRenderedPageBreak/>
+              <w:t>เมื่อผู้ใช้กระทำตามข้อ 6 แล้วให้กลับไปที่ข้อ 4</w:t>
+            </w:r>
+          </w:p>
+          <w:p>
+            <w:pPr>
+              <w:pStyle w:val="ListParagraph"/>
+              <w:numPr>
+                <w:ilvl w:val="0"/>
+                <w:numId w:val="17"/>
+              </w:numPr>
+              <w:rPr>
+                <w:rFonts w:asciiTheme="minorBidi" w:eastAsia="MS Gothic" w:hAnsiTheme="minorBidi"/>
+                <w:sz w:val="28"/>
+              </w:rPr>
+            </w:pPr>
+            <w:r>
+              <w:rPr>
+                <w:rFonts w:asciiTheme="minorBidi" w:eastAsia="MS Gothic" w:hAnsiTheme="minorBidi" w:hint="cs"/>
+                <w:sz w:val="28"/>
+                <w:cs/>
+              </w:rPr>
+              <w:t xml:space="preserve">เมื่อทุก </w:t>
+            </w:r>
+            <w:r>
+              <w:rPr>
+                <w:rFonts w:asciiTheme="minorBidi" w:eastAsia="MS Gothic" w:hAnsiTheme="minorBidi"/>
+                <w:sz w:val="28"/>
+              </w:rPr>
+              <w:t xml:space="preserve">Location </w:t>
+            </w:r>
+            <w:r>
+              <w:rPr>
+                <w:rFonts w:asciiTheme="minorBidi" w:eastAsia="MS Gothic" w:hAnsiTheme="minorBidi" w:hint="cs"/>
+                <w:sz w:val="28"/>
+                <w:cs/>
+              </w:rPr>
+              <w:t xml:space="preserve">มีสถานะ </w:t>
+            </w:r>
+            <w:r>
+              <w:rPr>
+                <w:rFonts w:asciiTheme="minorBidi" w:eastAsia="MS Gothic" w:hAnsiTheme="minorBidi"/>
+                <w:sz w:val="28"/>
+              </w:rPr>
+              <w:t xml:space="preserve">Verify </w:t>
+            </w:r>
+            <w:r>
+              <w:rPr>
+                <w:rFonts w:asciiTheme="minorBidi" w:eastAsia="MS Gothic" w:hAnsiTheme="minorBidi" w:hint="cs"/>
+                <w:sz w:val="28"/>
+                <w:cs/>
+              </w:rPr>
+              <w:t xml:space="preserve">แล้ว ผู้ใช้กดคำสั่ง </w:t>
+            </w:r>
+            <w:r>
+              <w:rPr>
+                <w:rFonts w:asciiTheme="minorBidi" w:eastAsia="MS Gothic" w:hAnsiTheme="minorBidi"/>
+                <w:sz w:val="28"/>
+              </w:rPr>
+              <w:t>Verify</w:t>
+            </w:r>
+          </w:p>
+          <w:p>
+            <w:pPr>
+              <w:pStyle w:val="ListParagraph"/>
+              <w:numPr>
+                <w:ilvl w:val="0"/>
+                <w:numId w:val="17"/>
+              </w:numPr>
+              <w:rPr>
+                <w:rFonts w:asciiTheme="minorBidi" w:eastAsia="MS Gothic" w:hAnsiTheme="minorBidi"/>
+                <w:sz w:val="28"/>
+              </w:rPr>
+            </w:pPr>
+            <w:r>
+              <w:rPr>
+                <w:rFonts w:asciiTheme="minorBidi" w:eastAsia="MS Gothic" w:hAnsiTheme="minorBidi" w:hint="cs"/>
+                <w:sz w:val="28"/>
+                <w:cs/>
+              </w:rPr>
+              <w:t>แสดงข้อความ</w:t>
+            </w:r>
+            <w:r>
+              <w:rPr>
+                <w:rFonts w:asciiTheme="minorBidi" w:eastAsia="MS Gothic" w:hAnsiTheme="minorBidi" w:hint="cs"/>
+                <w:sz w:val="28"/>
+                <w:cs/>
+              </w:rPr>
+              <w:t xml:space="preserve">แจ้งเตือนว่า </w:t>
+            </w:r>
+            <w:r>
+              <w:rPr>
+                <w:rFonts w:asciiTheme="minorBidi" w:eastAsia="MS Gothic" w:hAnsiTheme="minorBidi"/>
+                <w:sz w:val="28"/>
+              </w:rPr>
+              <w:t xml:space="preserve">Invoice </w:t>
+            </w:r>
+            <w:r>
+              <w:rPr>
+                <w:rFonts w:asciiTheme="minorBidi" w:eastAsia="MS Gothic" w:hAnsiTheme="minorBidi" w:hint="cs"/>
+                <w:sz w:val="28"/>
+                <w:cs/>
+              </w:rPr>
+              <w:t>อะไร ถูกรับเข้าสู่ระบบแล้ว</w:t>
+            </w:r>
+          </w:p>
+          <w:p>
+            <w:pPr>
+              <w:pStyle w:val="ListParagraph"/>
+              <w:numPr>
+                <w:ilvl w:val="0"/>
+                <w:numId w:val="17"/>
+              </w:numPr>
+              <w:rPr>
+                <w:rFonts w:asciiTheme="minorBidi" w:eastAsia="MS Gothic" w:hAnsiTheme="minorBidi"/>
+                <w:sz w:val="28"/>
+              </w:rPr>
+            </w:pPr>
+            <w:r>
+              <w:rPr>
+                <w:rFonts w:asciiTheme="minorBidi" w:eastAsia="MS Gothic" w:hAnsiTheme="minorBidi" w:hint="cs"/>
+                <w:sz w:val="28"/>
+                <w:cs/>
+              </w:rPr>
+              <w:t>กลับสู่หน้าจอหลัก</w:t>
+            </w:r>
+          </w:p>
+        </w:tc>
+      </w:tr>
+      <w:tr>
+        <w:tc>
+          <w:tcPr>
+            <w:tcW w:w="2335" w:type="dxa"/>
+          </w:tcPr>
+          <w:p>
+            <w:pPr>
+              <w:rPr>
+                <w:rFonts w:asciiTheme="minorBidi" w:hAnsiTheme="minorBidi"/>
+                <w:sz w:val="28"/>
+              </w:rPr>
+            </w:pPr>
+            <w:r>
+              <w:rPr>
+                <w:rFonts w:asciiTheme="minorBidi" w:hAnsiTheme="minorBidi"/>
+                <w:sz w:val="28"/>
+              </w:rPr>
+              <w:lastRenderedPageBreak/>
+              <w:t>Exception Flow of Events</w:t>
+            </w:r>
+          </w:p>
+        </w:tc>
+        <w:tc>
+          <w:tcPr>
+            <w:tcW w:w="6681" w:type="dxa"/>
+          </w:tcPr>
+          <w:p>
+            <w:pPr>
+              <w:rPr>
+                <w:rFonts w:asciiTheme="minorBidi" w:eastAsia="MS Gothic" w:hAnsiTheme="minorBidi"/>
+                <w:sz w:val="28"/>
+              </w:rPr>
+            </w:pPr>
+            <w:r>
+              <w:rPr>
+                <w:rFonts w:asciiTheme="minorBidi" w:eastAsia="MS Gothic" w:hAnsiTheme="minorBidi" w:hint="cs"/>
+                <w:sz w:val="28"/>
+                <w:cs/>
+              </w:rPr>
+              <w:t>-</w:t>
+            </w:r>
+          </w:p>
+        </w:tc>
+      </w:tr>
+      <w:tr>
+        <w:tc>
+          <w:tcPr>
+            <w:tcW w:w="2335" w:type="dxa"/>
+          </w:tcPr>
+          <w:p>
+            <w:pPr>
+              <w:rPr>
+                <w:rFonts w:asciiTheme="minorBidi" w:hAnsiTheme="minorBidi"/>
+                <w:sz w:val="28"/>
+              </w:rPr>
+            </w:pPr>
+            <w:r>
+              <w:rPr>
+                <w:rFonts w:asciiTheme="minorBidi" w:hAnsiTheme="minorBidi"/>
+                <w:sz w:val="28"/>
+              </w:rPr>
+              <w:t>Alternative Flow of Events</w:t>
+            </w:r>
+          </w:p>
+        </w:tc>
+        <w:tc>
+          <w:tcPr>
+            <w:tcW w:w="6681" w:type="dxa"/>
+          </w:tcPr>
+          <w:p>
+            <w:pPr>
+              <w:pStyle w:val="ListParagraph"/>
+              <w:numPr>
+                <w:ilvl w:val="0"/>
+                <w:numId w:val="21"/>
+              </w:numPr>
+              <w:rPr>
+                <w:rFonts w:asciiTheme="minorBidi" w:eastAsia="MS Gothic" w:hAnsiTheme="minorBidi"/>
+                <w:sz w:val="28"/>
+              </w:rPr>
+            </w:pPr>
+            <w:r>
+              <w:rPr>
+                <w:rFonts w:asciiTheme="minorBidi" w:eastAsia="MS Gothic" w:hAnsiTheme="minorBidi" w:hint="cs"/>
+                <w:sz w:val="28"/>
+                <w:cs/>
+              </w:rPr>
+              <w:t xml:space="preserve">หากมี </w:t>
+            </w:r>
+            <w:r>
+              <w:rPr>
+                <w:rFonts w:asciiTheme="minorBidi" w:eastAsia="MS Gothic" w:hAnsiTheme="minorBidi"/>
+                <w:sz w:val="28"/>
+              </w:rPr>
+              <w:t xml:space="preserve">K-Anode </w:t>
+            </w:r>
+            <w:r>
+              <w:rPr>
+                <w:rFonts w:asciiTheme="minorBidi" w:eastAsia="MS Gothic" w:hAnsiTheme="minorBidi" w:hint="cs"/>
+                <w:sz w:val="28"/>
+                <w:cs/>
+              </w:rPr>
+              <w:t xml:space="preserve">ที่ถูกนำไปจ่ายก่อนการรับ ผู้ใช้ต้องนำข้อมูลรายการ </w:t>
+            </w:r>
+            <w:r>
+              <w:rPr>
+                <w:rFonts w:asciiTheme="minorBidi" w:eastAsia="MS Gothic" w:hAnsiTheme="minorBidi"/>
+                <w:sz w:val="28"/>
+              </w:rPr>
+              <w:t xml:space="preserve">K-Anode </w:t>
+            </w:r>
+            <w:r>
+              <w:rPr>
+                <w:rFonts w:asciiTheme="minorBidi" w:eastAsia="MS Gothic" w:hAnsiTheme="minorBidi" w:hint="cs"/>
+                <w:sz w:val="28"/>
+                <w:cs/>
+              </w:rPr>
+              <w:t xml:space="preserve">ที่ถูกนำจ่ายก่อนการรับ มาเข้าสู่ระบบด้วย </w:t>
+            </w:r>
+            <w:r>
+              <w:rPr>
+                <w:rFonts w:asciiTheme="minorBidi" w:eastAsia="MS Gothic" w:hAnsiTheme="minorBidi"/>
+                <w:sz w:val="28"/>
+              </w:rPr>
+              <w:t>Usecase 1.4 Delivery before receiving</w:t>
+            </w:r>
+          </w:p>
+        </w:tc>
+      </w:tr>
+      <w:tr>
+        <w:tc>
+          <w:tcPr>
+            <w:tcW w:w="2335" w:type="dxa"/>
+          </w:tcPr>
+          <w:p>
+            <w:pPr>
+              <w:rPr>
+                <w:rFonts w:asciiTheme="minorBidi" w:hAnsiTheme="minorBidi"/>
+                <w:sz w:val="28"/>
+              </w:rPr>
+            </w:pPr>
+            <w:r>
+              <w:rPr>
+                <w:rFonts w:asciiTheme="minorBidi" w:hAnsiTheme="minorBidi"/>
+                <w:sz w:val="28"/>
+              </w:rPr>
+              <w:t>Current Open Issue</w:t>
+            </w:r>
+          </w:p>
+        </w:tc>
+        <w:tc>
+          <w:tcPr>
+            <w:tcW w:w="6681" w:type="dxa"/>
+          </w:tcPr>
+          <w:p>
+            <w:pPr>
+              <w:pStyle w:val="ListParagraph"/>
+              <w:numPr>
+                <w:ilvl w:val="0"/>
+                <w:numId w:val="19"/>
+              </w:numPr>
+              <w:rPr>
+                <w:rFonts w:asciiTheme="minorBidi" w:eastAsia="MS Gothic" w:hAnsiTheme="minorBidi" w:hint="cs"/>
+                <w:sz w:val="28"/>
+              </w:rPr>
+            </w:pPr>
+            <w:r>
+              <w:rPr>
+                <w:rFonts w:asciiTheme="minorBidi" w:eastAsia="MS Gothic" w:hAnsiTheme="minorBidi" w:hint="cs"/>
+                <w:sz w:val="28"/>
+                <w:cs/>
+              </w:rPr>
+              <w:t xml:space="preserve">การ </w:t>
+            </w:r>
+            <w:r>
+              <w:rPr>
+                <w:rFonts w:asciiTheme="minorBidi" w:eastAsia="MS Gothic" w:hAnsiTheme="minorBidi"/>
+                <w:sz w:val="28"/>
+              </w:rPr>
+              <w:t xml:space="preserve">Import Balance from WMS </w:t>
+            </w:r>
+            <w:r>
+              <w:rPr>
+                <w:rFonts w:asciiTheme="minorBidi" w:eastAsia="MS Gothic" w:hAnsiTheme="minorBidi" w:hint="cs"/>
+                <w:sz w:val="28"/>
+                <w:cs/>
+              </w:rPr>
+              <w:t>ต้องทำได้ครั้งเดียว หรือ จะทำได้หลายครั้ง โดยหากทำได้หลายครั้งต้องล้าง</w:t>
+            </w:r>
+            <w:r>
+              <w:rPr>
+                <w:rFonts w:asciiTheme="minorBidi" w:eastAsia="MS Gothic" w:hAnsiTheme="minorBidi" w:hint="cs"/>
+                <w:sz w:val="28"/>
+                <w:cs/>
+              </w:rPr>
+              <w:t>ข้อมูล</w:t>
+            </w:r>
+            <w:r>
+              <w:rPr>
+                <w:rFonts w:asciiTheme="minorBidi" w:eastAsia="MS Gothic" w:hAnsiTheme="minorBidi" w:hint="cs"/>
+                <w:sz w:val="28"/>
+                <w:cs/>
+              </w:rPr>
+              <w:t xml:space="preserve">การ </w:t>
+            </w:r>
+            <w:r>
+              <w:rPr>
+                <w:rFonts w:asciiTheme="minorBidi" w:eastAsia="MS Gothic" w:hAnsiTheme="minorBidi"/>
+                <w:sz w:val="28"/>
+              </w:rPr>
+              <w:t xml:space="preserve">Import </w:t>
+            </w:r>
+            <w:r>
+              <w:rPr>
+                <w:rFonts w:asciiTheme="minorBidi" w:eastAsia="MS Gothic" w:hAnsiTheme="minorBidi" w:hint="cs"/>
+                <w:sz w:val="28"/>
+                <w:cs/>
+              </w:rPr>
+              <w:t>ครั้งก่อน</w:t>
+            </w:r>
+          </w:p>
+        </w:tc>
+      </w:tr>
+      <w:tr>
+        <w:tc>
+          <w:tcPr>
+            <w:tcW w:w="2335" w:type="dxa"/>
+          </w:tcPr>
+          <w:p>
+            <w:pPr>
+              <w:rPr>
+                <w:rFonts w:asciiTheme="minorBidi" w:hAnsiTheme="minorBidi"/>
+                <w:sz w:val="28"/>
+              </w:rPr>
+            </w:pPr>
+            <w:r>
+              <w:rPr>
+                <w:rFonts w:asciiTheme="minorBidi" w:hAnsiTheme="minorBidi"/>
+                <w:sz w:val="28"/>
+              </w:rPr>
+              <w:t>Future Open Issue</w:t>
+            </w:r>
+          </w:p>
+        </w:tc>
+        <w:tc>
+          <w:tcPr>
+            <w:tcW w:w="6681" w:type="dxa"/>
+          </w:tcPr>
+          <w:p>
+            <w:pPr>
+              <w:pStyle w:val="ListParagraph"/>
+              <w:numPr>
+                <w:ilvl w:val="0"/>
+                <w:numId w:val="22"/>
+              </w:numPr>
+              <w:rPr>
+                <w:rFonts w:asciiTheme="minorBidi" w:eastAsia="MS Gothic" w:hAnsiTheme="minorBidi"/>
+                <w:sz w:val="28"/>
+              </w:rPr>
+            </w:pPr>
+            <w:r>
+              <w:rPr>
+                <w:rFonts w:asciiTheme="minorBidi" w:eastAsia="MS Gothic" w:hAnsiTheme="minorBidi" w:hint="cs"/>
+                <w:sz w:val="28"/>
+                <w:cs/>
+              </w:rPr>
+              <w:t xml:space="preserve">การนำข้อมูลเข้าตาม </w:t>
+            </w:r>
+            <w:r>
+              <w:rPr>
+                <w:rFonts w:asciiTheme="minorBidi" w:eastAsia="MS Gothic" w:hAnsiTheme="minorBidi"/>
+                <w:sz w:val="28"/>
+              </w:rPr>
+              <w:t xml:space="preserve">Usecase 1.4 Delivery before receiving </w:t>
+            </w:r>
+            <w:r>
+              <w:rPr>
+                <w:rFonts w:asciiTheme="minorBidi" w:eastAsia="MS Gothic" w:hAnsiTheme="minorBidi" w:hint="cs"/>
+                <w:sz w:val="28"/>
+                <w:cs/>
+              </w:rPr>
+              <w:t>อาจมีการทำได้หลายครั้ง แต่หากทำซ้ำกับชุดข้อมูลเดิมที่ทำไปแล้ว จะมีวิธีแก้ยังไง</w:t>
+            </w:r>
+          </w:p>
+        </w:tc>
+      </w:tr>
+      <w:tr>
+        <w:tc>
+          <w:tcPr>
+            <w:tcW w:w="2335" w:type="dxa"/>
+          </w:tcPr>
+          <w:p>
+            <w:pPr>
+              <w:rPr>
+                <w:rFonts w:asciiTheme="minorBidi" w:hAnsiTheme="minorBidi"/>
+                <w:sz w:val="28"/>
+              </w:rPr>
+            </w:pPr>
+            <w:r>
+              <w:rPr>
+                <w:rFonts w:asciiTheme="minorBidi" w:hAnsiTheme="minorBidi"/>
+                <w:sz w:val="28"/>
+              </w:rPr>
+              <w:t>Superordinates</w:t>
+            </w:r>
+          </w:p>
+        </w:tc>
+        <w:tc>
+          <w:tcPr>
+            <w:tcW w:w="6681" w:type="dxa"/>
+          </w:tcPr>
+          <w:p>
+            <w:pPr>
+              <w:pStyle w:val="ListParagraph"/>
+              <w:numPr>
+                <w:ilvl w:val="0"/>
+                <w:numId w:val="18"/>
+              </w:numPr>
+              <w:rPr>
+                <w:rFonts w:asciiTheme="minorBidi" w:eastAsia="MS Gothic" w:hAnsiTheme="minorBidi"/>
+                <w:sz w:val="28"/>
+              </w:rPr>
+            </w:pPr>
+            <w:r>
+              <w:rPr>
+                <w:rFonts w:asciiTheme="minorBidi" w:eastAsia="MS Gothic" w:hAnsiTheme="minorBidi"/>
+                <w:sz w:val="28"/>
+              </w:rPr>
+              <w:t>Receive K-Anode</w:t>
+            </w:r>
+          </w:p>
+          <w:p>
+            <w:pPr>
+              <w:pStyle w:val="ListParagraph"/>
+              <w:numPr>
+                <w:ilvl w:val="0"/>
+                <w:numId w:val="18"/>
+              </w:numPr>
+              <w:rPr>
+                <w:rFonts w:asciiTheme="minorBidi" w:eastAsia="MS Gothic" w:hAnsiTheme="minorBidi"/>
+                <w:sz w:val="28"/>
+              </w:rPr>
+            </w:pPr>
+            <w:r>
+              <w:rPr>
+                <w:rFonts w:asciiTheme="minorBidi" w:eastAsia="MS Gothic" w:hAnsiTheme="minorBidi"/>
+                <w:sz w:val="28"/>
+              </w:rPr>
+              <w:t>Import Balance from WMS</w:t>
+            </w:r>
+          </w:p>
+          <w:p>
+            <w:pPr>
+              <w:pStyle w:val="ListParagraph"/>
+              <w:numPr>
+                <w:ilvl w:val="0"/>
+                <w:numId w:val="18"/>
+              </w:numPr>
+              <w:rPr>
+                <w:rFonts w:asciiTheme="minorBidi" w:eastAsia="MS Gothic" w:hAnsiTheme="minorBidi"/>
+                <w:sz w:val="28"/>
+              </w:rPr>
+            </w:pPr>
+            <w:r>
+              <w:rPr>
+                <w:rFonts w:asciiTheme="minorBidi" w:eastAsia="MS Gothic" w:hAnsiTheme="minorBidi"/>
+                <w:sz w:val="28"/>
+              </w:rPr>
+              <w:t>Delivery before receiving</w:t>
+            </w:r>
+          </w:p>
+        </w:tc>
+      </w:tr>
+      <w:tr>
+        <w:tc>
+          <w:tcPr>
+            <w:tcW w:w="2335" w:type="dxa"/>
+          </w:tcPr>
+          <w:p>
+            <w:pPr>
+              <w:rPr>
+                <w:rFonts w:asciiTheme="minorBidi" w:hAnsiTheme="minorBidi"/>
+                <w:sz w:val="28"/>
+              </w:rPr>
+            </w:pPr>
+            <w:r>
+              <w:rPr>
+                <w:rFonts w:asciiTheme="minorBidi" w:hAnsiTheme="minorBidi"/>
+                <w:sz w:val="28"/>
+              </w:rPr>
+              <w:t>Subordinates</w:t>
+            </w:r>
+          </w:p>
+        </w:tc>
+        <w:tc>
+          <w:tcPr>
+            <w:tcW w:w="6681" w:type="dxa"/>
+          </w:tcPr>
+          <w:p>
+            <w:pPr>
+              <w:rPr>
+                <w:rFonts w:asciiTheme="minorBidi" w:eastAsia="MS Gothic" w:hAnsiTheme="minorBidi"/>
+                <w:sz w:val="28"/>
+              </w:rPr>
+            </w:pPr>
+            <w:r>
+              <w:rPr>
+                <w:rFonts w:asciiTheme="minorBidi" w:eastAsia="MS Gothic" w:hAnsiTheme="minorBidi" w:hint="cs"/>
+                <w:sz w:val="28"/>
+                <w:cs/>
+              </w:rPr>
+              <w:t>-</w:t>
+            </w:r>
+          </w:p>
+        </w:tc>
+      </w:tr>
+      <w:tr>
+        <w:tc>
+          <w:tcPr>
+            <w:tcW w:w="2335" w:type="dxa"/>
+          </w:tcPr>
+          <w:p>
+            <w:pPr>
+              <w:rPr>
+                <w:rFonts w:asciiTheme="minorBidi" w:hAnsiTheme="minorBidi"/>
+                <w:sz w:val="28"/>
+              </w:rPr>
+            </w:pPr>
+            <w:r>
+              <w:rPr>
+                <w:rFonts w:asciiTheme="minorBidi" w:hAnsiTheme="minorBidi"/>
+                <w:sz w:val="28"/>
+              </w:rPr>
+              <w:t>General Description</w:t>
+            </w:r>
+          </w:p>
+        </w:tc>
+        <w:tc>
+          <w:tcPr>
+            <w:tcW w:w="6681" w:type="dxa"/>
+          </w:tcPr>
+          <w:p>
+            <w:pPr>
+              <w:rPr>
+                <w:rFonts w:asciiTheme="minorBidi" w:eastAsia="MS Gothic" w:hAnsiTheme="minorBidi"/>
+                <w:sz w:val="28"/>
+              </w:rPr>
+            </w:pPr>
           </w:p>
         </w:tc>
       </w:tr>
@@ -3301,6 +5624,95 @@
     </w:lvl>
   </w:abstractNum>
   <w:abstractNum w:abstractNumId="4" w15:restartNumberingAfterBreak="0">
+    <w:nsid w:val="26176B93"/>
+    <w:multiLevelType w:val="hybridMultilevel"/>
+    <w:tmpl w:val="D132F1FC"/>
+    <w:lvl w:ilvl="0" w:tplc="0409000F">
+      <w:start w:val="1"/>
+      <w:numFmt w:val="decimal"/>
+      <w:lvlText w:val="%1."/>
+      <w:lvlJc w:val="left"/>
+      <w:pPr>
+        <w:ind w:left="360" w:hanging="360"/>
+      </w:pPr>
+      <w:rPr>
+        <w:rFonts w:hint="default"/>
+      </w:rPr>
+    </w:lvl>
+    <w:lvl w:ilvl="1" w:tplc="04090019" w:tentative="1">
+      <w:start w:val="1"/>
+      <w:numFmt w:val="lowerLetter"/>
+      <w:lvlText w:val="%2."/>
+      <w:lvlJc w:val="left"/>
+      <w:pPr>
+        <w:ind w:left="1080" w:hanging="360"/>
+      </w:pPr>
+    </w:lvl>
+    <w:lvl w:ilvl="2" w:tplc="0409001B" w:tentative="1">
+      <w:start w:val="1"/>
+      <w:numFmt w:val="lowerRoman"/>
+      <w:lvlText w:val="%3."/>
+      <w:lvlJc w:val="right"/>
+      <w:pPr>
+        <w:ind w:left="1800" w:hanging="180"/>
+      </w:pPr>
+    </w:lvl>
+    <w:lvl w:ilvl="3" w:tplc="0409000F" w:tentative="1">
+      <w:start w:val="1"/>
+      <w:numFmt w:val="decimal"/>
+      <w:lvlText w:val="%4."/>
+      <w:lvlJc w:val="left"/>
+      <w:pPr>
+        <w:ind w:left="2520" w:hanging="360"/>
+      </w:pPr>
+    </w:lvl>
+    <w:lvl w:ilvl="4" w:tplc="04090019" w:tentative="1">
+      <w:start w:val="1"/>
+      <w:numFmt w:val="lowerLetter"/>
+      <w:lvlText w:val="%5."/>
+      <w:lvlJc w:val="left"/>
+      <w:pPr>
+        <w:ind w:left="3240" w:hanging="360"/>
+      </w:pPr>
+    </w:lvl>
+    <w:lvl w:ilvl="5" w:tplc="0409001B" w:tentative="1">
+      <w:start w:val="1"/>
+      <w:numFmt w:val="lowerRoman"/>
+      <w:lvlText w:val="%6."/>
+      <w:lvlJc w:val="right"/>
+      <w:pPr>
+        <w:ind w:left="3960" w:hanging="180"/>
+      </w:pPr>
+    </w:lvl>
+    <w:lvl w:ilvl="6" w:tplc="0409000F" w:tentative="1">
+      <w:start w:val="1"/>
+      <w:numFmt w:val="decimal"/>
+      <w:lvlText w:val="%7."/>
+      <w:lvlJc w:val="left"/>
+      <w:pPr>
+        <w:ind w:left="4680" w:hanging="360"/>
+      </w:pPr>
+    </w:lvl>
+    <w:lvl w:ilvl="7" w:tplc="04090019" w:tentative="1">
+      <w:start w:val="1"/>
+      <w:numFmt w:val="lowerLetter"/>
+      <w:lvlText w:val="%8."/>
+      <w:lvlJc w:val="left"/>
+      <w:pPr>
+        <w:ind w:left="5400" w:hanging="360"/>
+      </w:pPr>
+    </w:lvl>
+    <w:lvl w:ilvl="8" w:tplc="0409001B" w:tentative="1">
+      <w:start w:val="1"/>
+      <w:numFmt w:val="lowerRoman"/>
+      <w:lvlText w:val="%9."/>
+      <w:lvlJc w:val="right"/>
+      <w:pPr>
+        <w:ind w:left="6120" w:hanging="180"/>
+      </w:pPr>
+    </w:lvl>
+  </w:abstractNum>
+  <w:abstractNum w:abstractNumId="5" w15:restartNumberingAfterBreak="0">
     <w:nsid w:val="26647516"/>
     <w:multiLevelType w:val="hybridMultilevel"/>
     <w:tmpl w:val="23640718"/>
@@ -3386,7 +5798,7 @@
       </w:pPr>
     </w:lvl>
   </w:abstractNum>
-  <w:abstractNum w:abstractNumId="5" w15:restartNumberingAfterBreak="0">
+  <w:abstractNum w:abstractNumId="6" w15:restartNumberingAfterBreak="0">
     <w:nsid w:val="267163DD"/>
     <w:multiLevelType w:val="multilevel"/>
     <w:tmpl w:val="0409001F"/>
@@ -3475,7 +5887,7 @@
       </w:pPr>
     </w:lvl>
   </w:abstractNum>
-  <w:abstractNum w:abstractNumId="6" w15:restartNumberingAfterBreak="0">
+  <w:abstractNum w:abstractNumId="7" w15:restartNumberingAfterBreak="0">
     <w:nsid w:val="2D066CC0"/>
     <w:multiLevelType w:val="hybridMultilevel"/>
     <w:tmpl w:val="84623894"/>
@@ -3561,7 +5973,7 @@
       </w:pPr>
     </w:lvl>
   </w:abstractNum>
-  <w:abstractNum w:abstractNumId="7" w15:restartNumberingAfterBreak="0">
+  <w:abstractNum w:abstractNumId="8" w15:restartNumberingAfterBreak="0">
     <w:nsid w:val="352458E3"/>
     <w:multiLevelType w:val="multilevel"/>
     <w:tmpl w:val="0409001F"/>
@@ -3650,7 +6062,185 @@
       </w:pPr>
     </w:lvl>
   </w:abstractNum>
-  <w:abstractNum w:abstractNumId="8" w15:restartNumberingAfterBreak="0">
+  <w:abstractNum w:abstractNumId="9" w15:restartNumberingAfterBreak="0">
+    <w:nsid w:val="39A47DB0"/>
+    <w:multiLevelType w:val="hybridMultilevel"/>
+    <w:tmpl w:val="D0469A90"/>
+    <w:lvl w:ilvl="0" w:tplc="0409000F">
+      <w:start w:val="1"/>
+      <w:numFmt w:val="decimal"/>
+      <w:lvlText w:val="%1."/>
+      <w:lvlJc w:val="left"/>
+      <w:pPr>
+        <w:ind w:left="360" w:hanging="360"/>
+      </w:pPr>
+      <w:rPr>
+        <w:rFonts w:hint="default"/>
+      </w:rPr>
+    </w:lvl>
+    <w:lvl w:ilvl="1" w:tplc="04090019" w:tentative="1">
+      <w:start w:val="1"/>
+      <w:numFmt w:val="lowerLetter"/>
+      <w:lvlText w:val="%2."/>
+      <w:lvlJc w:val="left"/>
+      <w:pPr>
+        <w:ind w:left="1080" w:hanging="360"/>
+      </w:pPr>
+    </w:lvl>
+    <w:lvl w:ilvl="2" w:tplc="0409001B" w:tentative="1">
+      <w:start w:val="1"/>
+      <w:numFmt w:val="lowerRoman"/>
+      <w:lvlText w:val="%3."/>
+      <w:lvlJc w:val="right"/>
+      <w:pPr>
+        <w:ind w:left="1800" w:hanging="180"/>
+      </w:pPr>
+    </w:lvl>
+    <w:lvl w:ilvl="3" w:tplc="0409000F" w:tentative="1">
+      <w:start w:val="1"/>
+      <w:numFmt w:val="decimal"/>
+      <w:lvlText w:val="%4."/>
+      <w:lvlJc w:val="left"/>
+      <w:pPr>
+        <w:ind w:left="2520" w:hanging="360"/>
+      </w:pPr>
+    </w:lvl>
+    <w:lvl w:ilvl="4" w:tplc="04090019" w:tentative="1">
+      <w:start w:val="1"/>
+      <w:numFmt w:val="lowerLetter"/>
+      <w:lvlText w:val="%5."/>
+      <w:lvlJc w:val="left"/>
+      <w:pPr>
+        <w:ind w:left="3240" w:hanging="360"/>
+      </w:pPr>
+    </w:lvl>
+    <w:lvl w:ilvl="5" w:tplc="0409001B" w:tentative="1">
+      <w:start w:val="1"/>
+      <w:numFmt w:val="lowerRoman"/>
+      <w:lvlText w:val="%6."/>
+      <w:lvlJc w:val="right"/>
+      <w:pPr>
+        <w:ind w:left="3960" w:hanging="180"/>
+      </w:pPr>
+    </w:lvl>
+    <w:lvl w:ilvl="6" w:tplc="0409000F" w:tentative="1">
+      <w:start w:val="1"/>
+      <w:numFmt w:val="decimal"/>
+      <w:lvlText w:val="%7."/>
+      <w:lvlJc w:val="left"/>
+      <w:pPr>
+        <w:ind w:left="4680" w:hanging="360"/>
+      </w:pPr>
+    </w:lvl>
+    <w:lvl w:ilvl="7" w:tplc="04090019" w:tentative="1">
+      <w:start w:val="1"/>
+      <w:numFmt w:val="lowerLetter"/>
+      <w:lvlText w:val="%8."/>
+      <w:lvlJc w:val="left"/>
+      <w:pPr>
+        <w:ind w:left="5400" w:hanging="360"/>
+      </w:pPr>
+    </w:lvl>
+    <w:lvl w:ilvl="8" w:tplc="0409001B" w:tentative="1">
+      <w:start w:val="1"/>
+      <w:numFmt w:val="lowerRoman"/>
+      <w:lvlText w:val="%9."/>
+      <w:lvlJc w:val="right"/>
+      <w:pPr>
+        <w:ind w:left="6120" w:hanging="180"/>
+      </w:pPr>
+    </w:lvl>
+  </w:abstractNum>
+  <w:abstractNum w:abstractNumId="10" w15:restartNumberingAfterBreak="0">
+    <w:nsid w:val="3E115006"/>
+    <w:multiLevelType w:val="hybridMultilevel"/>
+    <w:tmpl w:val="30C07C7C"/>
+    <w:lvl w:ilvl="0" w:tplc="0409000F">
+      <w:start w:val="1"/>
+      <w:numFmt w:val="decimal"/>
+      <w:lvlText w:val="%1."/>
+      <w:lvlJc w:val="left"/>
+      <w:pPr>
+        <w:ind w:left="360" w:hanging="360"/>
+      </w:pPr>
+      <w:rPr>
+        <w:rFonts w:hint="default"/>
+      </w:rPr>
+    </w:lvl>
+    <w:lvl w:ilvl="1" w:tplc="04090019" w:tentative="1">
+      <w:start w:val="1"/>
+      <w:numFmt w:val="lowerLetter"/>
+      <w:lvlText w:val="%2."/>
+      <w:lvlJc w:val="left"/>
+      <w:pPr>
+        <w:ind w:left="1080" w:hanging="360"/>
+      </w:pPr>
+    </w:lvl>
+    <w:lvl w:ilvl="2" w:tplc="0409001B" w:tentative="1">
+      <w:start w:val="1"/>
+      <w:numFmt w:val="lowerRoman"/>
+      <w:lvlText w:val="%3."/>
+      <w:lvlJc w:val="right"/>
+      <w:pPr>
+        <w:ind w:left="1800" w:hanging="180"/>
+      </w:pPr>
+    </w:lvl>
+    <w:lvl w:ilvl="3" w:tplc="0409000F" w:tentative="1">
+      <w:start w:val="1"/>
+      <w:numFmt w:val="decimal"/>
+      <w:lvlText w:val="%4."/>
+      <w:lvlJc w:val="left"/>
+      <w:pPr>
+        <w:ind w:left="2520" w:hanging="360"/>
+      </w:pPr>
+    </w:lvl>
+    <w:lvl w:ilvl="4" w:tplc="04090019" w:tentative="1">
+      <w:start w:val="1"/>
+      <w:numFmt w:val="lowerLetter"/>
+      <w:lvlText w:val="%5."/>
+      <w:lvlJc w:val="left"/>
+      <w:pPr>
+        <w:ind w:left="3240" w:hanging="360"/>
+      </w:pPr>
+    </w:lvl>
+    <w:lvl w:ilvl="5" w:tplc="0409001B" w:tentative="1">
+      <w:start w:val="1"/>
+      <w:numFmt w:val="lowerRoman"/>
+      <w:lvlText w:val="%6."/>
+      <w:lvlJc w:val="right"/>
+      <w:pPr>
+        <w:ind w:left="3960" w:hanging="180"/>
+      </w:pPr>
+    </w:lvl>
+    <w:lvl w:ilvl="6" w:tplc="0409000F" w:tentative="1">
+      <w:start w:val="1"/>
+      <w:numFmt w:val="decimal"/>
+      <w:lvlText w:val="%7."/>
+      <w:lvlJc w:val="left"/>
+      <w:pPr>
+        <w:ind w:left="4680" w:hanging="360"/>
+      </w:pPr>
+    </w:lvl>
+    <w:lvl w:ilvl="7" w:tplc="04090019" w:tentative="1">
+      <w:start w:val="1"/>
+      <w:numFmt w:val="lowerLetter"/>
+      <w:lvlText w:val="%8."/>
+      <w:lvlJc w:val="left"/>
+      <w:pPr>
+        <w:ind w:left="5400" w:hanging="360"/>
+      </w:pPr>
+    </w:lvl>
+    <w:lvl w:ilvl="8" w:tplc="0409001B" w:tentative="1">
+      <w:start w:val="1"/>
+      <w:numFmt w:val="lowerRoman"/>
+      <w:lvlText w:val="%9."/>
+      <w:lvlJc w:val="right"/>
+      <w:pPr>
+        <w:ind w:left="6120" w:hanging="180"/>
+      </w:pPr>
+    </w:lvl>
+  </w:abstractNum>
+  <w:abstractNum w:abstractNumId="11" w15:restartNumberingAfterBreak="0">
     <w:nsid w:val="47E71D42"/>
     <w:multiLevelType w:val="hybridMultilevel"/>
     <w:tmpl w:val="F93E4C32"/>
@@ -3739,7 +6329,363 @@
       </w:pPr>
     </w:lvl>
   </w:abstractNum>
-  <w:abstractNum w:abstractNumId="9" w15:restartNumberingAfterBreak="0">
+  <w:abstractNum w:abstractNumId="12" w15:restartNumberingAfterBreak="0">
+    <w:nsid w:val="49F800A7"/>
+    <w:multiLevelType w:val="hybridMultilevel"/>
+    <w:tmpl w:val="DEA61AB2"/>
+    <w:lvl w:ilvl="0" w:tplc="0409000F">
+      <w:start w:val="1"/>
+      <w:numFmt w:val="decimal"/>
+      <w:lvlText w:val="%1."/>
+      <w:lvlJc w:val="left"/>
+      <w:pPr>
+        <w:ind w:left="360" w:hanging="360"/>
+      </w:pPr>
+      <w:rPr>
+        <w:rFonts w:hint="default"/>
+      </w:rPr>
+    </w:lvl>
+    <w:lvl w:ilvl="1" w:tplc="04090019" w:tentative="1">
+      <w:start w:val="1"/>
+      <w:numFmt w:val="lowerLetter"/>
+      <w:lvlText w:val="%2."/>
+      <w:lvlJc w:val="left"/>
+      <w:pPr>
+        <w:ind w:left="1080" w:hanging="360"/>
+      </w:pPr>
+    </w:lvl>
+    <w:lvl w:ilvl="2" w:tplc="0409001B" w:tentative="1">
+      <w:start w:val="1"/>
+      <w:numFmt w:val="lowerRoman"/>
+      <w:lvlText w:val="%3."/>
+      <w:lvlJc w:val="right"/>
+      <w:pPr>
+        <w:ind w:left="1800" w:hanging="180"/>
+      </w:pPr>
+    </w:lvl>
+    <w:lvl w:ilvl="3" w:tplc="0409000F" w:tentative="1">
+      <w:start w:val="1"/>
+      <w:numFmt w:val="decimal"/>
+      <w:lvlText w:val="%4."/>
+      <w:lvlJc w:val="left"/>
+      <w:pPr>
+        <w:ind w:left="2520" w:hanging="360"/>
+      </w:pPr>
+    </w:lvl>
+    <w:lvl w:ilvl="4" w:tplc="04090019" w:tentative="1">
+      <w:start w:val="1"/>
+      <w:numFmt w:val="lowerLetter"/>
+      <w:lvlText w:val="%5."/>
+      <w:lvlJc w:val="left"/>
+      <w:pPr>
+        <w:ind w:left="3240" w:hanging="360"/>
+      </w:pPr>
+    </w:lvl>
+    <w:lvl w:ilvl="5" w:tplc="0409001B" w:tentative="1">
+      <w:start w:val="1"/>
+      <w:numFmt w:val="lowerRoman"/>
+      <w:lvlText w:val="%6."/>
+      <w:lvlJc w:val="right"/>
+      <w:pPr>
+        <w:ind w:left="3960" w:hanging="180"/>
+      </w:pPr>
+    </w:lvl>
+    <w:lvl w:ilvl="6" w:tplc="0409000F" w:tentative="1">
+      <w:start w:val="1"/>
+      <w:numFmt w:val="decimal"/>
+      <w:lvlText w:val="%7."/>
+      <w:lvlJc w:val="left"/>
+      <w:pPr>
+        <w:ind w:left="4680" w:hanging="360"/>
+      </w:pPr>
+    </w:lvl>
+    <w:lvl w:ilvl="7" w:tplc="04090019" w:tentative="1">
+      <w:start w:val="1"/>
+      <w:numFmt w:val="lowerLetter"/>
+      <w:lvlText w:val="%8."/>
+      <w:lvlJc w:val="left"/>
+      <w:pPr>
+        <w:ind w:left="5400" w:hanging="360"/>
+      </w:pPr>
+    </w:lvl>
+    <w:lvl w:ilvl="8" w:tplc="0409001B" w:tentative="1">
+      <w:start w:val="1"/>
+      <w:numFmt w:val="lowerRoman"/>
+      <w:lvlText w:val="%9."/>
+      <w:lvlJc w:val="right"/>
+      <w:pPr>
+        <w:ind w:left="6120" w:hanging="180"/>
+      </w:pPr>
+    </w:lvl>
+  </w:abstractNum>
+  <w:abstractNum w:abstractNumId="13" w15:restartNumberingAfterBreak="0">
+    <w:nsid w:val="4F037273"/>
+    <w:multiLevelType w:val="hybridMultilevel"/>
+    <w:tmpl w:val="4E08F73E"/>
+    <w:lvl w:ilvl="0" w:tplc="0409000F">
+      <w:start w:val="1"/>
+      <w:numFmt w:val="decimal"/>
+      <w:lvlText w:val="%1."/>
+      <w:lvlJc w:val="left"/>
+      <w:pPr>
+        <w:ind w:left="360" w:hanging="360"/>
+      </w:pPr>
+      <w:rPr>
+        <w:rFonts w:hint="default"/>
+      </w:rPr>
+    </w:lvl>
+    <w:lvl w:ilvl="1" w:tplc="04090019" w:tentative="1">
+      <w:start w:val="1"/>
+      <w:numFmt w:val="lowerLetter"/>
+      <w:lvlText w:val="%2."/>
+      <w:lvlJc w:val="left"/>
+      <w:pPr>
+        <w:ind w:left="1080" w:hanging="360"/>
+      </w:pPr>
+    </w:lvl>
+    <w:lvl w:ilvl="2" w:tplc="0409001B" w:tentative="1">
+      <w:start w:val="1"/>
+      <w:numFmt w:val="lowerRoman"/>
+      <w:lvlText w:val="%3."/>
+      <w:lvlJc w:val="right"/>
+      <w:pPr>
+        <w:ind w:left="1800" w:hanging="180"/>
+      </w:pPr>
+    </w:lvl>
+    <w:lvl w:ilvl="3" w:tplc="0409000F" w:tentative="1">
+      <w:start w:val="1"/>
+      <w:numFmt w:val="decimal"/>
+      <w:lvlText w:val="%4."/>
+      <w:lvlJc w:val="left"/>
+      <w:pPr>
+        <w:ind w:left="2520" w:hanging="360"/>
+      </w:pPr>
+    </w:lvl>
+    <w:lvl w:ilvl="4" w:tplc="04090019" w:tentative="1">
+      <w:start w:val="1"/>
+      <w:numFmt w:val="lowerLetter"/>
+      <w:lvlText w:val="%5."/>
+      <w:lvlJc w:val="left"/>
+      <w:pPr>
+        <w:ind w:left="3240" w:hanging="360"/>
+      </w:pPr>
+    </w:lvl>
+    <w:lvl w:ilvl="5" w:tplc="0409001B" w:tentative="1">
+      <w:start w:val="1"/>
+      <w:numFmt w:val="lowerRoman"/>
+      <w:lvlText w:val="%6."/>
+      <w:lvlJc w:val="right"/>
+      <w:pPr>
+        <w:ind w:left="3960" w:hanging="180"/>
+      </w:pPr>
+    </w:lvl>
+    <w:lvl w:ilvl="6" w:tplc="0409000F" w:tentative="1">
+      <w:start w:val="1"/>
+      <w:numFmt w:val="decimal"/>
+      <w:lvlText w:val="%7."/>
+      <w:lvlJc w:val="left"/>
+      <w:pPr>
+        <w:ind w:left="4680" w:hanging="360"/>
+      </w:pPr>
+    </w:lvl>
+    <w:lvl w:ilvl="7" w:tplc="04090019" w:tentative="1">
+      <w:start w:val="1"/>
+      <w:numFmt w:val="lowerLetter"/>
+      <w:lvlText w:val="%8."/>
+      <w:lvlJc w:val="left"/>
+      <w:pPr>
+        <w:ind w:left="5400" w:hanging="360"/>
+      </w:pPr>
+    </w:lvl>
+    <w:lvl w:ilvl="8" w:tplc="0409001B" w:tentative="1">
+      <w:start w:val="1"/>
+      <w:numFmt w:val="lowerRoman"/>
+      <w:lvlText w:val="%9."/>
+      <w:lvlJc w:val="right"/>
+      <w:pPr>
+        <w:ind w:left="6120" w:hanging="180"/>
+      </w:pPr>
+    </w:lvl>
+  </w:abstractNum>
+  <w:abstractNum w:abstractNumId="14" w15:restartNumberingAfterBreak="0">
+    <w:nsid w:val="52E02660"/>
+    <w:multiLevelType w:val="hybridMultilevel"/>
+    <w:tmpl w:val="538229FC"/>
+    <w:lvl w:ilvl="0" w:tplc="0409000F">
+      <w:start w:val="1"/>
+      <w:numFmt w:val="decimal"/>
+      <w:lvlText w:val="%1."/>
+      <w:lvlJc w:val="left"/>
+      <w:pPr>
+        <w:ind w:left="360" w:hanging="360"/>
+      </w:pPr>
+      <w:rPr>
+        <w:rFonts w:hint="default"/>
+      </w:rPr>
+    </w:lvl>
+    <w:lvl w:ilvl="1" w:tplc="04090019" w:tentative="1">
+      <w:start w:val="1"/>
+      <w:numFmt w:val="lowerLetter"/>
+      <w:lvlText w:val="%2."/>
+      <w:lvlJc w:val="left"/>
+      <w:pPr>
+        <w:ind w:left="1080" w:hanging="360"/>
+      </w:pPr>
+    </w:lvl>
+    <w:lvl w:ilvl="2" w:tplc="0409001B" w:tentative="1">
+      <w:start w:val="1"/>
+      <w:numFmt w:val="lowerRoman"/>
+      <w:lvlText w:val="%3."/>
+      <w:lvlJc w:val="right"/>
+      <w:pPr>
+        <w:ind w:left="1800" w:hanging="180"/>
+      </w:pPr>
+    </w:lvl>
+    <w:lvl w:ilvl="3" w:tplc="0409000F" w:tentative="1">
+      <w:start w:val="1"/>
+      <w:numFmt w:val="decimal"/>
+      <w:lvlText w:val="%4."/>
+      <w:lvlJc w:val="left"/>
+      <w:pPr>
+        <w:ind w:left="2520" w:hanging="360"/>
+      </w:pPr>
+    </w:lvl>
+    <w:lvl w:ilvl="4" w:tplc="04090019" w:tentative="1">
+      <w:start w:val="1"/>
+      <w:numFmt w:val="lowerLetter"/>
+      <w:lvlText w:val="%5."/>
+      <w:lvlJc w:val="left"/>
+      <w:pPr>
+        <w:ind w:left="3240" w:hanging="360"/>
+      </w:pPr>
+    </w:lvl>
+    <w:lvl w:ilvl="5" w:tplc="0409001B" w:tentative="1">
+      <w:start w:val="1"/>
+      <w:numFmt w:val="lowerRoman"/>
+      <w:lvlText w:val="%6."/>
+      <w:lvlJc w:val="right"/>
+      <w:pPr>
+        <w:ind w:left="3960" w:hanging="180"/>
+      </w:pPr>
+    </w:lvl>
+    <w:lvl w:ilvl="6" w:tplc="0409000F" w:tentative="1">
+      <w:start w:val="1"/>
+      <w:numFmt w:val="decimal"/>
+      <w:lvlText w:val="%7."/>
+      <w:lvlJc w:val="left"/>
+      <w:pPr>
+        <w:ind w:left="4680" w:hanging="360"/>
+      </w:pPr>
+    </w:lvl>
+    <w:lvl w:ilvl="7" w:tplc="04090019" w:tentative="1">
+      <w:start w:val="1"/>
+      <w:numFmt w:val="lowerLetter"/>
+      <w:lvlText w:val="%8."/>
+      <w:lvlJc w:val="left"/>
+      <w:pPr>
+        <w:ind w:left="5400" w:hanging="360"/>
+      </w:pPr>
+    </w:lvl>
+    <w:lvl w:ilvl="8" w:tplc="0409001B" w:tentative="1">
+      <w:start w:val="1"/>
+      <w:numFmt w:val="lowerRoman"/>
+      <w:lvlText w:val="%9."/>
+      <w:lvlJc w:val="right"/>
+      <w:pPr>
+        <w:ind w:left="6120" w:hanging="180"/>
+      </w:pPr>
+    </w:lvl>
+  </w:abstractNum>
+  <w:abstractNum w:abstractNumId="15" w15:restartNumberingAfterBreak="0">
+    <w:nsid w:val="570A6327"/>
+    <w:multiLevelType w:val="hybridMultilevel"/>
+    <w:tmpl w:val="632E4CA0"/>
+    <w:lvl w:ilvl="0" w:tplc="0409000F">
+      <w:start w:val="1"/>
+      <w:numFmt w:val="decimal"/>
+      <w:lvlText w:val="%1."/>
+      <w:lvlJc w:val="left"/>
+      <w:pPr>
+        <w:ind w:left="360" w:hanging="360"/>
+      </w:pPr>
+      <w:rPr>
+        <w:rFonts w:hint="default"/>
+      </w:rPr>
+    </w:lvl>
+    <w:lvl w:ilvl="1" w:tplc="04090019" w:tentative="1">
+      <w:start w:val="1"/>
+      <w:numFmt w:val="lowerLetter"/>
+      <w:lvlText w:val="%2."/>
+      <w:lvlJc w:val="left"/>
+      <w:pPr>
+        <w:ind w:left="1080" w:hanging="360"/>
+      </w:pPr>
+    </w:lvl>
+    <w:lvl w:ilvl="2" w:tplc="0409001B" w:tentative="1">
+      <w:start w:val="1"/>
+      <w:numFmt w:val="lowerRoman"/>
+      <w:lvlText w:val="%3."/>
+      <w:lvlJc w:val="right"/>
+      <w:pPr>
+        <w:ind w:left="1800" w:hanging="180"/>
+      </w:pPr>
+    </w:lvl>
+    <w:lvl w:ilvl="3" w:tplc="0409000F" w:tentative="1">
+      <w:start w:val="1"/>
+      <w:numFmt w:val="decimal"/>
+      <w:lvlText w:val="%4."/>
+      <w:lvlJc w:val="left"/>
+      <w:pPr>
+        <w:ind w:left="2520" w:hanging="360"/>
+      </w:pPr>
+    </w:lvl>
+    <w:lvl w:ilvl="4" w:tplc="04090019" w:tentative="1">
+      <w:start w:val="1"/>
+      <w:numFmt w:val="lowerLetter"/>
+      <w:lvlText w:val="%5."/>
+      <w:lvlJc w:val="left"/>
+      <w:pPr>
+        <w:ind w:left="3240" w:hanging="360"/>
+      </w:pPr>
+    </w:lvl>
+    <w:lvl w:ilvl="5" w:tplc="0409001B" w:tentative="1">
+      <w:start w:val="1"/>
+      <w:numFmt w:val="lowerRoman"/>
+      <w:lvlText w:val="%6."/>
+      <w:lvlJc w:val="right"/>
+      <w:pPr>
+        <w:ind w:left="3960" w:hanging="180"/>
+      </w:pPr>
+    </w:lvl>
+    <w:lvl w:ilvl="6" w:tplc="0409000F" w:tentative="1">
+      <w:start w:val="1"/>
+      <w:numFmt w:val="decimal"/>
+      <w:lvlText w:val="%7."/>
+      <w:lvlJc w:val="left"/>
+      <w:pPr>
+        <w:ind w:left="4680" w:hanging="360"/>
+      </w:pPr>
+    </w:lvl>
+    <w:lvl w:ilvl="7" w:tplc="04090019" w:tentative="1">
+      <w:start w:val="1"/>
+      <w:numFmt w:val="lowerLetter"/>
+      <w:lvlText w:val="%8."/>
+      <w:lvlJc w:val="left"/>
+      <w:pPr>
+        <w:ind w:left="5400" w:hanging="360"/>
+      </w:pPr>
+    </w:lvl>
+    <w:lvl w:ilvl="8" w:tplc="0409001B" w:tentative="1">
+      <w:start w:val="1"/>
+      <w:numFmt w:val="lowerRoman"/>
+      <w:lvlText w:val="%9."/>
+      <w:lvlJc w:val="right"/>
+      <w:pPr>
+        <w:ind w:left="6120" w:hanging="180"/>
+      </w:pPr>
+    </w:lvl>
+  </w:abstractNum>
+  <w:abstractNum w:abstractNumId="16" w15:restartNumberingAfterBreak="0">
     <w:nsid w:val="59F024F7"/>
     <w:multiLevelType w:val="hybridMultilevel"/>
     <w:tmpl w:val="90F0ED38"/>
@@ -3825,7 +6771,7 @@
       </w:pPr>
     </w:lvl>
   </w:abstractNum>
-  <w:abstractNum w:abstractNumId="10" w15:restartNumberingAfterBreak="0">
+  <w:abstractNum w:abstractNumId="17" w15:restartNumberingAfterBreak="0">
     <w:nsid w:val="5D7511AD"/>
     <w:multiLevelType w:val="hybridMultilevel"/>
     <w:tmpl w:val="DCFA271E"/>
@@ -3914,7 +6860,96 @@
       </w:pPr>
     </w:lvl>
   </w:abstractNum>
-  <w:abstractNum w:abstractNumId="11" w15:restartNumberingAfterBreak="0">
+  <w:abstractNum w:abstractNumId="18" w15:restartNumberingAfterBreak="0">
+    <w:nsid w:val="5F446FD1"/>
+    <w:multiLevelType w:val="multilevel"/>
+    <w:tmpl w:val="0409001F"/>
+    <w:lvl w:ilvl="0">
+      <w:start w:val="1"/>
+      <w:numFmt w:val="decimal"/>
+      <w:lvlText w:val="%1."/>
+      <w:lvlJc w:val="left"/>
+      <w:pPr>
+        <w:ind w:left="360" w:hanging="360"/>
+      </w:pPr>
+      <w:rPr>
+        <w:rFonts w:hint="default"/>
+      </w:rPr>
+    </w:lvl>
+    <w:lvl w:ilvl="1">
+      <w:start w:val="1"/>
+      <w:numFmt w:val="decimal"/>
+      <w:lvlText w:val="%1.%2."/>
+      <w:lvlJc w:val="left"/>
+      <w:pPr>
+        <w:ind w:left="792" w:hanging="432"/>
+      </w:pPr>
+    </w:lvl>
+    <w:lvl w:ilvl="2">
+      <w:start w:val="1"/>
+      <w:numFmt w:val="decimal"/>
+      <w:lvlText w:val="%1.%2.%3."/>
+      <w:lvlJc w:val="left"/>
+      <w:pPr>
+        <w:ind w:left="1224" w:hanging="504"/>
+      </w:pPr>
+    </w:lvl>
+    <w:lvl w:ilvl="3">
+      <w:start w:val="1"/>
+      <w:numFmt w:val="decimal"/>
+      <w:lvlText w:val="%1.%2.%3.%4."/>
+      <w:lvlJc w:val="left"/>
+      <w:pPr>
+        <w:ind w:left="1728" w:hanging="648"/>
+      </w:pPr>
+    </w:lvl>
+    <w:lvl w:ilvl="4">
+      <w:start w:val="1"/>
+      <w:numFmt w:val="decimal"/>
+      <w:lvlText w:val="%1.%2.%3.%4.%5."/>
+      <w:lvlJc w:val="left"/>
+      <w:pPr>
+        <w:ind w:left="2232" w:hanging="792"/>
+      </w:pPr>
+    </w:lvl>
+    <w:lvl w:ilvl="5">
+      <w:start w:val="1"/>
+      <w:numFmt w:val="decimal"/>
+      <w:lvlText w:val="%1.%2.%3.%4.%5.%6."/>
+      <w:lvlJc w:val="left"/>
+      <w:pPr>
+        <w:ind w:left="2736" w:hanging="936"/>
+      </w:pPr>
+    </w:lvl>
+    <w:lvl w:ilvl="6">
+      <w:start w:val="1"/>
+      <w:numFmt w:val="decimal"/>
+      <w:lvlText w:val="%1.%2.%3.%4.%5.%6.%7."/>
+      <w:lvlJc w:val="left"/>
+      <w:pPr>
+        <w:ind w:left="3240" w:hanging="1080"/>
+      </w:pPr>
+    </w:lvl>
+    <w:lvl w:ilvl="7">
+      <w:start w:val="1"/>
+      <w:numFmt w:val="decimal"/>
+      <w:lvlText w:val="%1.%2.%3.%4.%5.%6.%7.%8."/>
+      <w:lvlJc w:val="left"/>
+      <w:pPr>
+        <w:ind w:left="3744" w:hanging="1224"/>
+      </w:pPr>
+    </w:lvl>
+    <w:lvl w:ilvl="8">
+      <w:start w:val="1"/>
+      <w:numFmt w:val="decimal"/>
+      <w:lvlText w:val="%1.%2.%3.%4.%5.%6.%7.%8.%9."/>
+      <w:lvlJc w:val="left"/>
+      <w:pPr>
+        <w:ind w:left="4320" w:hanging="1440"/>
+      </w:pPr>
+    </w:lvl>
+  </w:abstractNum>
+  <w:abstractNum w:abstractNumId="19" w15:restartNumberingAfterBreak="0">
     <w:nsid w:val="76DF0C62"/>
     <w:multiLevelType w:val="hybridMultilevel"/>
     <w:tmpl w:val="7D1882F4"/>
@@ -4003,7 +7038,7 @@
       </w:pPr>
     </w:lvl>
   </w:abstractNum>
-  <w:abstractNum w:abstractNumId="12" w15:restartNumberingAfterBreak="0">
+  <w:abstractNum w:abstractNumId="20" w15:restartNumberingAfterBreak="0">
     <w:nsid w:val="7DE33CC2"/>
     <w:multiLevelType w:val="hybridMultilevel"/>
     <w:tmpl w:val="A7D64ACE"/>
@@ -4092,17 +7127,103 @@
       </w:pPr>
     </w:lvl>
   </w:abstractNum>
+  <w:abstractNum w:abstractNumId="21" w15:restartNumberingAfterBreak="0">
+    <w:nsid w:val="7DFB5A81"/>
+    <w:multiLevelType w:val="hybridMultilevel"/>
+    <w:tmpl w:val="AAD2AD1C"/>
+    <w:lvl w:ilvl="0" w:tplc="0409000F">
+      <w:start w:val="1"/>
+      <w:numFmt w:val="decimal"/>
+      <w:lvlText w:val="%1."/>
+      <w:lvlJc w:val="left"/>
+      <w:pPr>
+        <w:ind w:left="360" w:hanging="360"/>
+      </w:pPr>
+    </w:lvl>
+    <w:lvl w:ilvl="1" w:tplc="04090019" w:tentative="1">
+      <w:start w:val="1"/>
+      <w:numFmt w:val="lowerLetter"/>
+      <w:lvlText w:val="%2."/>
+      <w:lvlJc w:val="left"/>
+      <w:pPr>
+        <w:ind w:left="1080" w:hanging="360"/>
+      </w:pPr>
+    </w:lvl>
+    <w:lvl w:ilvl="2" w:tplc="0409001B" w:tentative="1">
+      <w:start w:val="1"/>
+      <w:numFmt w:val="lowerRoman"/>
+      <w:lvlText w:val="%3."/>
+      <w:lvlJc w:val="right"/>
+      <w:pPr>
+        <w:ind w:left="1800" w:hanging="180"/>
+      </w:pPr>
+    </w:lvl>
+    <w:lvl w:ilvl="3" w:tplc="0409000F" w:tentative="1">
+      <w:start w:val="1"/>
+      <w:numFmt w:val="decimal"/>
+      <w:lvlText w:val="%4."/>
+      <w:lvlJc w:val="left"/>
+      <w:pPr>
+        <w:ind w:left="2520" w:hanging="360"/>
+      </w:pPr>
+    </w:lvl>
+    <w:lvl w:ilvl="4" w:tplc="04090019" w:tentative="1">
+      <w:start w:val="1"/>
+      <w:numFmt w:val="lowerLetter"/>
+      <w:lvlText w:val="%5."/>
+      <w:lvlJc w:val="left"/>
+      <w:pPr>
+        <w:ind w:left="3240" w:hanging="360"/>
+      </w:pPr>
+    </w:lvl>
+    <w:lvl w:ilvl="5" w:tplc="0409001B" w:tentative="1">
+      <w:start w:val="1"/>
+      <w:numFmt w:val="lowerRoman"/>
+      <w:lvlText w:val="%6."/>
+      <w:lvlJc w:val="right"/>
+      <w:pPr>
+        <w:ind w:left="3960" w:hanging="180"/>
+      </w:pPr>
+    </w:lvl>
+    <w:lvl w:ilvl="6" w:tplc="0409000F" w:tentative="1">
+      <w:start w:val="1"/>
+      <w:numFmt w:val="decimal"/>
+      <w:lvlText w:val="%7."/>
+      <w:lvlJc w:val="left"/>
+      <w:pPr>
+        <w:ind w:left="4680" w:hanging="360"/>
+      </w:pPr>
+    </w:lvl>
+    <w:lvl w:ilvl="7" w:tplc="04090019" w:tentative="1">
+      <w:start w:val="1"/>
+      <w:numFmt w:val="lowerLetter"/>
+      <w:lvlText w:val="%8."/>
+      <w:lvlJc w:val="left"/>
+      <w:pPr>
+        <w:ind w:left="5400" w:hanging="360"/>
+      </w:pPr>
+    </w:lvl>
+    <w:lvl w:ilvl="8" w:tplc="0409001B" w:tentative="1">
+      <w:start w:val="1"/>
+      <w:numFmt w:val="lowerRoman"/>
+      <w:lvlText w:val="%9."/>
+      <w:lvlJc w:val="right"/>
+      <w:pPr>
+        <w:ind w:left="6120" w:hanging="180"/>
+      </w:pPr>
+    </w:lvl>
+  </w:abstractNum>
   <w:num w:numId="1">
-    <w:abstractNumId w:val="4"/>
+    <w:abstractNumId w:val="5"/>
   </w:num>
   <w:num w:numId="2">
-    <w:abstractNumId w:val="9"/>
+    <w:abstractNumId w:val="16"/>
   </w:num>
   <w:num w:numId="3">
-    <w:abstractNumId w:val="6"/>
+    <w:abstractNumId w:val="7"/>
   </w:num>
   <w:num w:numId="4">
-    <w:abstractNumId w:val="12"/>
+    <w:abstractNumId w:val="20"/>
   </w:num>
   <w:num w:numId="5">
     <w:abstractNumId w:val="0"/>
@@ -4114,22 +7235,49 @@
     <w:abstractNumId w:val="1"/>
   </w:num>
   <w:num w:numId="8">
-    <w:abstractNumId w:val="7"/>
+    <w:abstractNumId w:val="8"/>
   </w:num>
   <w:num w:numId="9">
     <w:abstractNumId w:val="3"/>
   </w:num>
   <w:num w:numId="10">
+    <w:abstractNumId w:val="19"/>
+  </w:num>
+  <w:num w:numId="11">
     <w:abstractNumId w:val="11"/>
   </w:num>
-  <w:num w:numId="11">
-    <w:abstractNumId w:val="8"/>
-  </w:num>
   <w:num w:numId="12">
-    <w:abstractNumId w:val="5"/>
+    <w:abstractNumId w:val="6"/>
   </w:num>
   <w:num w:numId="13">
+    <w:abstractNumId w:val="17"/>
+  </w:num>
+  <w:num w:numId="14">
+    <w:abstractNumId w:val="15"/>
+  </w:num>
+  <w:num w:numId="15">
+    <w:abstractNumId w:val="9"/>
+  </w:num>
+  <w:num w:numId="16">
+    <w:abstractNumId w:val="21"/>
+  </w:num>
+  <w:num w:numId="17">
+    <w:abstractNumId w:val="18"/>
+  </w:num>
+  <w:num w:numId="18">
+    <w:abstractNumId w:val="4"/>
+  </w:num>
+  <w:num w:numId="19">
+    <w:abstractNumId w:val="12"/>
+  </w:num>
+  <w:num w:numId="20">
+    <w:abstractNumId w:val="13"/>
+  </w:num>
+  <w:num w:numId="21">
     <w:abstractNumId w:val="10"/>
+  </w:num>
+  <w:num w:numId="22">
+    <w:abstractNumId w:val="14"/>
   </w:num>
 </w:numbering>
 </file>

</xml_diff>

<commit_message>
usecase des:new usecase 1.3
</commit_message>
<xml_diff>
--- a/Usecase Description.docx
+++ b/Usecase Description.docx
@@ -4078,7 +4078,7 @@
                 <w:numId w:val="19"/>
               </w:numPr>
               <w:rPr>
-                <w:rFonts w:asciiTheme="minorBidi" w:eastAsia="MS Gothic" w:hAnsiTheme="minorBidi" w:hint="cs"/>
+                <w:rFonts w:asciiTheme="minorBidi" w:eastAsia="MS Gothic" w:hAnsiTheme="minorBidi"/>
                 <w:sz w:val="28"/>
               </w:rPr>
             </w:pPr>
@@ -4376,6 +4376,11 @@
           <w:szCs w:val="32"/>
         </w:rPr>
       </w:pPr>
+    </w:p>
+    <w:p>
+      <w:r>
+        <w:br w:type="page"/>
+      </w:r>
     </w:p>
     <w:tbl>
       <w:tblPr>
@@ -4404,6 +4409,7 @@
                 <w:rFonts w:asciiTheme="minorBidi" w:hAnsiTheme="minorBidi"/>
                 <w:sz w:val="28"/>
               </w:rPr>
+              <w:lastRenderedPageBreak/>
               <w:t>Usecase No.</w:t>
             </w:r>
           </w:p>
@@ -4663,7 +4669,7 @@
           <w:p>
             <w:pPr>
               <w:rPr>
-                <w:rFonts w:asciiTheme="minorBidi" w:hAnsiTheme="minorBidi" w:hint="cs"/>
+                <w:rFonts w:asciiTheme="minorBidi" w:hAnsiTheme="minorBidi"/>
                 <w:sz w:val="28"/>
                 <w:cs/>
               </w:rPr>
@@ -4748,6 +4754,1491 @@
                   <w:sz w:val="28"/>
                 </w:rPr>
                 <w:id w:val="-2023462273"/>
+                <w14:checkbox>
+                  <w14:checked w14:val="1"/>
+                  <w14:checkedState w14:val="2612" w14:font="MS Gothic"/>
+                  <w14:uncheckedState w14:val="2610" w14:font="MS Gothic"/>
+                </w14:checkbox>
+              </w:sdtPr>
+              <w:sdtEndPr/>
+              <w:sdtContent>
+                <w:r>
+                  <w:rPr>
+                    <w:rFonts w:ascii="MS Gothic" w:eastAsia="MS Gothic" w:hAnsi="MS Gothic" w:hint="eastAsia"/>
+                    <w:sz w:val="28"/>
+                  </w:rPr>
+                  <w:t>☒</w:t>
+                </w:r>
+              </w:sdtContent>
+            </w:sdt>
+            <w:r>
+              <w:rPr>
+                <w:rFonts w:asciiTheme="minorBidi" w:hAnsiTheme="minorBidi"/>
+                <w:sz w:val="28"/>
+              </w:rPr>
+              <w:t xml:space="preserve"> Basic  </w:t>
+            </w:r>
+            <w:sdt>
+              <w:sdtPr>
+                <w:rPr>
+                  <w:rFonts w:asciiTheme="minorBidi" w:hAnsiTheme="minorBidi"/>
+                  <w:sz w:val="28"/>
+                </w:rPr>
+                <w:id w:val="-620845327"/>
+                <w14:checkbox>
+                  <w14:checked w14:val="0"/>
+                  <w14:checkedState w14:val="2612" w14:font="MS Gothic"/>
+                  <w14:uncheckedState w14:val="2610" w14:font="MS Gothic"/>
+                </w14:checkbox>
+              </w:sdtPr>
+              <w:sdtEndPr/>
+              <w:sdtContent>
+                <w:r>
+                  <w:rPr>
+                    <w:rFonts w:ascii="Segoe UI Symbol" w:eastAsia="MS Gothic" w:hAnsi="Segoe UI Symbol" w:cs="Segoe UI Symbol"/>
+                    <w:sz w:val="28"/>
+                  </w:rPr>
+                  <w:t>☐</w:t>
+                </w:r>
+              </w:sdtContent>
+            </w:sdt>
+            <w:r>
+              <w:rPr>
+                <w:rFonts w:asciiTheme="minorBidi" w:hAnsiTheme="minorBidi"/>
+                <w:sz w:val="28"/>
+              </w:rPr>
+              <w:t xml:space="preserve"> Alternative  </w:t>
+            </w:r>
+            <w:sdt>
+              <w:sdtPr>
+                <w:rPr>
+                  <w:rFonts w:asciiTheme="minorBidi" w:hAnsiTheme="minorBidi"/>
+                  <w:sz w:val="28"/>
+                </w:rPr>
+                <w:id w:val="-914468758"/>
+                <w14:checkbox>
+                  <w14:checked w14:val="0"/>
+                  <w14:checkedState w14:val="2612" w14:font="MS Gothic"/>
+                  <w14:uncheckedState w14:val="2610" w14:font="MS Gothic"/>
+                </w14:checkbox>
+              </w:sdtPr>
+              <w:sdtEndPr/>
+              <w:sdtContent>
+                <w:r>
+                  <w:rPr>
+                    <w:rFonts w:ascii="MS Gothic" w:eastAsia="MS Gothic" w:hAnsi="MS Gothic" w:hint="eastAsia"/>
+                    <w:sz w:val="28"/>
+                  </w:rPr>
+                  <w:t>☐</w:t>
+                </w:r>
+              </w:sdtContent>
+            </w:sdt>
+            <w:r>
+              <w:rPr>
+                <w:rFonts w:asciiTheme="minorBidi" w:hAnsiTheme="minorBidi"/>
+                <w:sz w:val="28"/>
+              </w:rPr>
+              <w:t xml:space="preserve"> Abstract  </w:t>
+            </w:r>
+            <w:sdt>
+              <w:sdtPr>
+                <w:rPr>
+                  <w:rFonts w:asciiTheme="minorBidi" w:hAnsiTheme="minorBidi"/>
+                  <w:sz w:val="28"/>
+                </w:rPr>
+                <w:id w:val="1312444516"/>
+                <w14:checkbox>
+                  <w14:checked w14:val="0"/>
+                  <w14:checkedState w14:val="2612" w14:font="MS Gothic"/>
+                  <w14:uncheckedState w14:val="2610" w14:font="MS Gothic"/>
+                </w14:checkbox>
+              </w:sdtPr>
+              <w:sdtEndPr/>
+              <w:sdtContent>
+                <w:r>
+                  <w:rPr>
+                    <w:rFonts w:ascii="Segoe UI Symbol" w:eastAsia="MS Gothic" w:hAnsi="Segoe UI Symbol" w:cs="Segoe UI Symbol"/>
+                    <w:sz w:val="28"/>
+                  </w:rPr>
+                  <w:t>☐</w:t>
+                </w:r>
+              </w:sdtContent>
+            </w:sdt>
+            <w:r>
+              <w:rPr>
+                <w:rFonts w:asciiTheme="minorBidi" w:hAnsiTheme="minorBidi"/>
+                <w:sz w:val="28"/>
+              </w:rPr>
+              <w:t xml:space="preserve"> Extension</w:t>
+            </w:r>
+          </w:p>
+        </w:tc>
+      </w:tr>
+      <w:tr>
+        <w:tc>
+          <w:tcPr>
+            <w:tcW w:w="2335" w:type="dxa"/>
+          </w:tcPr>
+          <w:p>
+            <w:pPr>
+              <w:rPr>
+                <w:rFonts w:asciiTheme="minorBidi" w:hAnsiTheme="minorBidi"/>
+                <w:sz w:val="28"/>
+              </w:rPr>
+            </w:pPr>
+            <w:r>
+              <w:rPr>
+                <w:rFonts w:asciiTheme="minorBidi" w:hAnsiTheme="minorBidi"/>
+                <w:sz w:val="28"/>
+              </w:rPr>
+              <w:t>Precondition</w:t>
+            </w:r>
+          </w:p>
+        </w:tc>
+        <w:tc>
+          <w:tcPr>
+            <w:tcW w:w="6681" w:type="dxa"/>
+          </w:tcPr>
+          <w:p>
+            <w:pPr>
+              <w:pStyle w:val="ListParagraph"/>
+              <w:numPr>
+                <w:ilvl w:val="0"/>
+                <w:numId w:val="23"/>
+              </w:numPr>
+              <w:rPr>
+                <w:rFonts w:asciiTheme="minorBidi" w:eastAsia="MS Gothic" w:hAnsiTheme="minorBidi"/>
+                <w:sz w:val="28"/>
+              </w:rPr>
+            </w:pPr>
+            <w:r>
+              <w:rPr>
+                <w:rFonts w:asciiTheme="minorBidi" w:eastAsia="MS Gothic" w:hAnsiTheme="minorBidi" w:hint="cs"/>
+                <w:sz w:val="28"/>
+                <w:cs/>
+              </w:rPr>
+              <w:t>ผู้ใช้ต้อง</w:t>
+            </w:r>
+            <w:r>
+              <w:rPr>
+                <w:rFonts w:asciiTheme="minorBidi" w:hAnsiTheme="minorBidi" w:hint="cs"/>
+                <w:sz w:val="28"/>
+                <w:cs/>
+              </w:rPr>
+              <w:t>เก็บ</w:t>
+            </w:r>
+            <w:r>
+              <w:rPr>
+                <w:rFonts w:asciiTheme="minorBidi" w:hAnsiTheme="minorBidi" w:hint="cs"/>
+                <w:sz w:val="28"/>
+                <w:cs/>
+              </w:rPr>
+              <w:t>ข้อมูล</w:t>
+            </w:r>
+            <w:r>
+              <w:rPr>
+                <w:rFonts w:asciiTheme="minorBidi" w:hAnsiTheme="minorBidi"/>
+                <w:sz w:val="28"/>
+              </w:rPr>
+              <w:t xml:space="preserve"> K-Anode </w:t>
+            </w:r>
+            <w:r>
+              <w:rPr>
+                <w:rFonts w:asciiTheme="minorBidi" w:hAnsiTheme="minorBidi" w:hint="cs"/>
+                <w:sz w:val="28"/>
+                <w:cs/>
+              </w:rPr>
+              <w:t xml:space="preserve">และ </w:t>
+            </w:r>
+            <w:r>
+              <w:rPr>
+                <w:rFonts w:asciiTheme="minorBidi" w:hAnsiTheme="minorBidi"/>
+                <w:sz w:val="28"/>
+              </w:rPr>
+              <w:t xml:space="preserve">Location </w:t>
+            </w:r>
+            <w:r>
+              <w:rPr>
+                <w:rFonts w:asciiTheme="minorBidi" w:hAnsiTheme="minorBidi" w:hint="cs"/>
+                <w:sz w:val="28"/>
+                <w:cs/>
+              </w:rPr>
+              <w:t xml:space="preserve">โดยใช้ </w:t>
+            </w:r>
+            <w:r>
+              <w:rPr>
+                <w:rFonts w:asciiTheme="minorBidi" w:hAnsiTheme="minorBidi"/>
+                <w:sz w:val="28"/>
+              </w:rPr>
+              <w:t>Barcode Scanner</w:t>
+            </w:r>
+            <w:r>
+              <w:rPr>
+                <w:rFonts w:asciiTheme="minorBidi" w:hAnsiTheme="minorBidi" w:hint="cs"/>
+                <w:sz w:val="28"/>
+                <w:cs/>
+              </w:rPr>
+              <w:t xml:space="preserve"> ก่อน </w:t>
+            </w:r>
+            <w:r>
+              <w:rPr>
+                <w:rFonts w:asciiTheme="minorBidi" w:hAnsiTheme="minorBidi"/>
+                <w:sz w:val="28"/>
+              </w:rPr>
+              <w:t>(Usecase 1.1 Receive K-Anode)</w:t>
+            </w:r>
+          </w:p>
+          <w:p>
+            <w:pPr>
+              <w:pStyle w:val="ListParagraph"/>
+              <w:numPr>
+                <w:ilvl w:val="0"/>
+                <w:numId w:val="23"/>
+              </w:numPr>
+              <w:rPr>
+                <w:rFonts w:asciiTheme="minorBidi" w:eastAsia="MS Gothic" w:hAnsiTheme="minorBidi"/>
+                <w:sz w:val="28"/>
+              </w:rPr>
+            </w:pPr>
+            <w:r>
+              <w:rPr>
+                <w:rFonts w:asciiTheme="minorBidi" w:eastAsia="MS Gothic" w:hAnsiTheme="minorBidi" w:hint="cs"/>
+                <w:sz w:val="28"/>
+                <w:cs/>
+              </w:rPr>
+              <w:t>ผู้ใช้ต้องเข้าสู่</w:t>
+            </w:r>
+            <w:r>
+              <w:rPr>
+                <w:rFonts w:asciiTheme="minorBidi" w:eastAsia="MS Gothic" w:hAnsiTheme="minorBidi" w:hint="cs"/>
+                <w:sz w:val="28"/>
+                <w:cs/>
+              </w:rPr>
+              <w:t xml:space="preserve">ขั้นตอน </w:t>
+            </w:r>
+            <w:r>
+              <w:rPr>
+                <w:rFonts w:asciiTheme="minorBidi" w:eastAsia="MS Gothic" w:hAnsiTheme="minorBidi"/>
+                <w:sz w:val="28"/>
+              </w:rPr>
+              <w:t xml:space="preserve">Verify Received (Usecase 1.2) </w:t>
+            </w:r>
+            <w:r>
+              <w:rPr>
+                <w:rFonts w:asciiTheme="minorBidi" w:eastAsia="MS Gothic" w:hAnsiTheme="minorBidi" w:hint="cs"/>
+                <w:sz w:val="28"/>
+                <w:cs/>
+              </w:rPr>
+              <w:t>แล้ว</w:t>
+            </w:r>
+          </w:p>
+        </w:tc>
+      </w:tr>
+      <w:tr>
+        <w:tc>
+          <w:tcPr>
+            <w:tcW w:w="2335" w:type="dxa"/>
+          </w:tcPr>
+          <w:p>
+            <w:pPr>
+              <w:rPr>
+                <w:rFonts w:asciiTheme="minorBidi" w:hAnsiTheme="minorBidi"/>
+                <w:sz w:val="28"/>
+              </w:rPr>
+            </w:pPr>
+            <w:r>
+              <w:rPr>
+                <w:rFonts w:asciiTheme="minorBidi" w:hAnsiTheme="minorBidi"/>
+                <w:sz w:val="28"/>
+              </w:rPr>
+              <w:t>Success End Condition</w:t>
+            </w:r>
+          </w:p>
+        </w:tc>
+        <w:tc>
+          <w:tcPr>
+            <w:tcW w:w="6681" w:type="dxa"/>
+          </w:tcPr>
+          <w:p>
+            <w:pPr>
+              <w:pStyle w:val="ListParagraph"/>
+              <w:numPr>
+                <w:ilvl w:val="0"/>
+                <w:numId w:val="24"/>
+              </w:numPr>
+              <w:rPr>
+                <w:rFonts w:asciiTheme="minorBidi" w:eastAsia="MS Gothic" w:hAnsiTheme="minorBidi"/>
+                <w:sz w:val="28"/>
+              </w:rPr>
+            </w:pPr>
+            <w:r>
+              <w:rPr>
+                <w:rFonts w:asciiTheme="minorBidi" w:eastAsia="MS Gothic" w:hAnsiTheme="minorBidi" w:hint="cs"/>
+                <w:sz w:val="28"/>
+                <w:cs/>
+              </w:rPr>
+              <w:t xml:space="preserve">ข้อมูลที่ </w:t>
+            </w:r>
+            <w:r>
+              <w:rPr>
+                <w:rFonts w:asciiTheme="minorBidi" w:eastAsia="MS Gothic" w:hAnsiTheme="minorBidi"/>
+                <w:sz w:val="28"/>
+              </w:rPr>
+              <w:t xml:space="preserve">import </w:t>
+            </w:r>
+            <w:r>
+              <w:rPr>
+                <w:rFonts w:asciiTheme="minorBidi" w:eastAsia="MS Gothic" w:hAnsiTheme="minorBidi" w:hint="cs"/>
+                <w:sz w:val="28"/>
+                <w:cs/>
+              </w:rPr>
+              <w:t>เข้ามา ถูกต้องครบถ้วน</w:t>
+            </w:r>
+          </w:p>
+          <w:p>
+            <w:pPr>
+              <w:pStyle w:val="ListParagraph"/>
+              <w:numPr>
+                <w:ilvl w:val="0"/>
+                <w:numId w:val="24"/>
+              </w:numPr>
+              <w:rPr>
+                <w:rFonts w:asciiTheme="minorBidi" w:eastAsia="MS Gothic" w:hAnsiTheme="minorBidi"/>
+                <w:sz w:val="28"/>
+                <w:cs/>
+              </w:rPr>
+            </w:pPr>
+            <w:r>
+              <w:rPr>
+                <w:rFonts w:asciiTheme="minorBidi" w:eastAsia="MS Gothic" w:hAnsiTheme="minorBidi" w:hint="cs"/>
+                <w:sz w:val="28"/>
+                <w:cs/>
+              </w:rPr>
+              <w:t xml:space="preserve">แสดงข้อความแจ้งเตือนว่า </w:t>
+            </w:r>
+            <w:r>
+              <w:rPr>
+                <w:rFonts w:asciiTheme="minorBidi" w:eastAsia="MS Gothic" w:hAnsiTheme="minorBidi"/>
+                <w:sz w:val="28"/>
+              </w:rPr>
+              <w:t xml:space="preserve">Import </w:t>
+            </w:r>
+            <w:r>
+              <w:rPr>
+                <w:rFonts w:asciiTheme="minorBidi" w:eastAsia="MS Gothic" w:hAnsiTheme="minorBidi" w:hint="cs"/>
+                <w:sz w:val="28"/>
+                <w:cs/>
+              </w:rPr>
+              <w:t xml:space="preserve">ข้อมูล </w:t>
+            </w:r>
+            <w:r>
+              <w:rPr>
+                <w:rFonts w:asciiTheme="minorBidi" w:eastAsia="MS Gothic" w:hAnsiTheme="minorBidi"/>
+                <w:sz w:val="28"/>
+              </w:rPr>
+              <w:t xml:space="preserve">K-Anode </w:t>
+            </w:r>
+            <w:r>
+              <w:rPr>
+                <w:rFonts w:asciiTheme="minorBidi" w:eastAsia="MS Gothic" w:hAnsiTheme="minorBidi" w:hint="cs"/>
+                <w:sz w:val="28"/>
+                <w:cs/>
+              </w:rPr>
+              <w:t>เสร็จสมบูรณ์แล้ว</w:t>
+            </w:r>
+          </w:p>
+        </w:tc>
+      </w:tr>
+      <w:tr>
+        <w:tc>
+          <w:tcPr>
+            <w:tcW w:w="2335" w:type="dxa"/>
+          </w:tcPr>
+          <w:p>
+            <w:pPr>
+              <w:rPr>
+                <w:rFonts w:asciiTheme="minorBidi" w:hAnsiTheme="minorBidi"/>
+                <w:sz w:val="28"/>
+              </w:rPr>
+            </w:pPr>
+            <w:r>
+              <w:rPr>
+                <w:rFonts w:asciiTheme="minorBidi" w:hAnsiTheme="minorBidi"/>
+                <w:sz w:val="28"/>
+              </w:rPr>
+              <w:t>Failed End Condition</w:t>
+            </w:r>
+          </w:p>
+        </w:tc>
+        <w:tc>
+          <w:tcPr>
+            <w:tcW w:w="6681" w:type="dxa"/>
+          </w:tcPr>
+          <w:p>
+            <w:pPr>
+              <w:pStyle w:val="ListParagraph"/>
+              <w:numPr>
+                <w:ilvl w:val="0"/>
+                <w:numId w:val="25"/>
+              </w:numPr>
+              <w:rPr>
+                <w:rFonts w:asciiTheme="minorBidi" w:eastAsia="MS Gothic" w:hAnsiTheme="minorBidi"/>
+                <w:sz w:val="28"/>
+              </w:rPr>
+            </w:pPr>
+            <w:r>
+              <w:rPr>
+                <w:rFonts w:asciiTheme="minorBidi" w:eastAsia="MS Gothic" w:hAnsiTheme="minorBidi" w:hint="cs"/>
+                <w:sz w:val="28"/>
+                <w:cs/>
+              </w:rPr>
+              <w:t xml:space="preserve">ไม่มีข้อมูลใดๆ </w:t>
+            </w:r>
+            <w:r>
+              <w:rPr>
+                <w:rFonts w:asciiTheme="minorBidi" w:eastAsia="MS Gothic" w:hAnsiTheme="minorBidi"/>
+                <w:sz w:val="28"/>
+              </w:rPr>
+              <w:t xml:space="preserve">import </w:t>
+            </w:r>
+            <w:r>
+              <w:rPr>
+                <w:rFonts w:asciiTheme="minorBidi" w:eastAsia="MS Gothic" w:hAnsiTheme="minorBidi" w:hint="cs"/>
+                <w:sz w:val="28"/>
+                <w:cs/>
+              </w:rPr>
+              <w:t>เข้ามา</w:t>
+            </w:r>
+          </w:p>
+          <w:p>
+            <w:pPr>
+              <w:pStyle w:val="ListParagraph"/>
+              <w:numPr>
+                <w:ilvl w:val="0"/>
+                <w:numId w:val="25"/>
+              </w:numPr>
+              <w:rPr>
+                <w:rFonts w:asciiTheme="minorBidi" w:eastAsia="MS Gothic" w:hAnsiTheme="minorBidi"/>
+                <w:sz w:val="28"/>
+              </w:rPr>
+            </w:pPr>
+            <w:r>
+              <w:rPr>
+                <w:rFonts w:asciiTheme="minorBidi" w:eastAsia="MS Gothic" w:hAnsiTheme="minorBidi" w:hint="cs"/>
+                <w:sz w:val="28"/>
+                <w:cs/>
+              </w:rPr>
+              <w:t xml:space="preserve">แสดงข้อความแจ้งเตือนว่า ไม่สามารถ </w:t>
+            </w:r>
+            <w:r>
+              <w:rPr>
+                <w:rFonts w:asciiTheme="minorBidi" w:eastAsia="MS Gothic" w:hAnsiTheme="minorBidi"/>
+                <w:sz w:val="28"/>
+              </w:rPr>
+              <w:t xml:space="preserve">Import </w:t>
+            </w:r>
+            <w:r>
+              <w:rPr>
+                <w:rFonts w:asciiTheme="minorBidi" w:eastAsia="MS Gothic" w:hAnsiTheme="minorBidi" w:hint="cs"/>
+                <w:sz w:val="28"/>
+                <w:cs/>
+              </w:rPr>
+              <w:t xml:space="preserve">จาก </w:t>
+            </w:r>
+            <w:r>
+              <w:rPr>
+                <w:rFonts w:asciiTheme="minorBidi" w:eastAsia="MS Gothic" w:hAnsiTheme="minorBidi"/>
+                <w:sz w:val="28"/>
+              </w:rPr>
+              <w:t xml:space="preserve">File </w:t>
+            </w:r>
+            <w:r>
+              <w:rPr>
+                <w:rFonts w:asciiTheme="minorBidi" w:eastAsia="MS Gothic" w:hAnsiTheme="minorBidi" w:hint="cs"/>
+                <w:sz w:val="28"/>
+                <w:cs/>
+              </w:rPr>
+              <w:t>ที่เลือกได้ เนื่องจากอะไร</w:t>
+            </w:r>
+          </w:p>
+        </w:tc>
+      </w:tr>
+      <w:tr>
+        <w:tc>
+          <w:tcPr>
+            <w:tcW w:w="2335" w:type="dxa"/>
+          </w:tcPr>
+          <w:p>
+            <w:pPr>
+              <w:rPr>
+                <w:rFonts w:asciiTheme="minorBidi" w:hAnsiTheme="minorBidi"/>
+                <w:sz w:val="28"/>
+              </w:rPr>
+            </w:pPr>
+            <w:r>
+              <w:rPr>
+                <w:rFonts w:asciiTheme="minorBidi" w:hAnsiTheme="minorBidi"/>
+                <w:sz w:val="28"/>
+              </w:rPr>
+              <w:t>Trigger</w:t>
+            </w:r>
+          </w:p>
+        </w:tc>
+        <w:tc>
+          <w:tcPr>
+            <w:tcW w:w="6681" w:type="dxa"/>
+          </w:tcPr>
+          <w:p>
+            <w:pPr>
+              <w:rPr>
+                <w:rFonts w:asciiTheme="minorBidi" w:eastAsia="MS Gothic" w:hAnsiTheme="minorBidi"/>
+                <w:sz w:val="28"/>
+              </w:rPr>
+            </w:pPr>
+            <w:r>
+              <w:rPr>
+                <w:rFonts w:asciiTheme="minorBidi" w:eastAsia="MS Gothic" w:hAnsiTheme="minorBidi" w:hint="cs"/>
+                <w:sz w:val="28"/>
+                <w:cs/>
+              </w:rPr>
+              <w:t>-</w:t>
+            </w:r>
+          </w:p>
+        </w:tc>
+      </w:tr>
+      <w:tr>
+        <w:tc>
+          <w:tcPr>
+            <w:tcW w:w="2335" w:type="dxa"/>
+          </w:tcPr>
+          <w:p>
+            <w:pPr>
+              <w:rPr>
+                <w:rFonts w:asciiTheme="minorBidi" w:hAnsiTheme="minorBidi"/>
+                <w:sz w:val="28"/>
+              </w:rPr>
+            </w:pPr>
+            <w:r>
+              <w:rPr>
+                <w:rFonts w:asciiTheme="minorBidi" w:hAnsiTheme="minorBidi"/>
+                <w:sz w:val="28"/>
+              </w:rPr>
+              <w:t>Basic Flow of Events</w:t>
+            </w:r>
+          </w:p>
+        </w:tc>
+        <w:tc>
+          <w:tcPr>
+            <w:tcW w:w="6681" w:type="dxa"/>
+          </w:tcPr>
+          <w:p>
+            <w:pPr>
+              <w:pStyle w:val="ListParagraph"/>
+              <w:numPr>
+                <w:ilvl w:val="0"/>
+                <w:numId w:val="26"/>
+              </w:numPr>
+              <w:rPr>
+                <w:rFonts w:asciiTheme="minorBidi" w:eastAsia="MS Gothic" w:hAnsiTheme="minorBidi"/>
+                <w:sz w:val="28"/>
+              </w:rPr>
+            </w:pPr>
+            <w:r>
+              <w:rPr>
+                <w:rFonts w:asciiTheme="minorBidi" w:eastAsia="MS Gothic" w:hAnsiTheme="minorBidi" w:hint="cs"/>
+                <w:sz w:val="28"/>
+                <w:cs/>
+              </w:rPr>
+              <w:t xml:space="preserve">เมื่อผู้เข้าสู่กระบวนการ </w:t>
+            </w:r>
+            <w:r>
+              <w:rPr>
+                <w:rFonts w:asciiTheme="minorBidi" w:eastAsia="MS Gothic" w:hAnsiTheme="minorBidi"/>
+                <w:sz w:val="28"/>
+              </w:rPr>
+              <w:t xml:space="preserve">Verify Received </w:t>
+            </w:r>
+            <w:r>
+              <w:rPr>
+                <w:rFonts w:asciiTheme="minorBidi" w:eastAsia="MS Gothic" w:hAnsiTheme="minorBidi" w:hint="cs"/>
+                <w:sz w:val="28"/>
+                <w:cs/>
+              </w:rPr>
+              <w:t>จะปรากฏ</w:t>
+            </w:r>
+            <w:r>
+              <w:rPr>
+                <w:rFonts w:asciiTheme="minorBidi" w:eastAsia="MS Gothic" w:hAnsiTheme="minorBidi" w:hint="cs"/>
+                <w:sz w:val="28"/>
+                <w:cs/>
+              </w:rPr>
+              <w:t xml:space="preserve">หน้าต่าง </w:t>
+            </w:r>
+            <w:r>
+              <w:rPr>
+                <w:rFonts w:asciiTheme="minorBidi" w:eastAsia="MS Gothic" w:hAnsiTheme="minorBidi"/>
+                <w:sz w:val="28"/>
+              </w:rPr>
+              <w:t>Import Balance from WMS</w:t>
+            </w:r>
+          </w:p>
+          <w:p>
+            <w:pPr>
+              <w:pStyle w:val="ListParagraph"/>
+              <w:numPr>
+                <w:ilvl w:val="0"/>
+                <w:numId w:val="26"/>
+              </w:numPr>
+              <w:rPr>
+                <w:rFonts w:asciiTheme="minorBidi" w:eastAsia="MS Gothic" w:hAnsiTheme="minorBidi"/>
+                <w:sz w:val="28"/>
+              </w:rPr>
+            </w:pPr>
+            <w:r>
+              <w:rPr>
+                <w:rFonts w:asciiTheme="minorBidi" w:eastAsia="MS Gothic" w:hAnsiTheme="minorBidi" w:hint="cs"/>
+                <w:sz w:val="28"/>
+                <w:cs/>
+              </w:rPr>
+              <w:t xml:space="preserve">ผู้ใช้เลือก </w:t>
+            </w:r>
+            <w:r>
+              <w:rPr>
+                <w:rFonts w:asciiTheme="minorBidi" w:eastAsia="MS Gothic" w:hAnsiTheme="minorBidi"/>
+                <w:sz w:val="28"/>
+              </w:rPr>
+              <w:t xml:space="preserve">File </w:t>
+            </w:r>
+            <w:r>
+              <w:rPr>
+                <w:rFonts w:asciiTheme="minorBidi" w:eastAsia="MS Gothic" w:hAnsiTheme="minorBidi" w:hint="cs"/>
+                <w:sz w:val="28"/>
+                <w:cs/>
+              </w:rPr>
+              <w:t xml:space="preserve">ที่ </w:t>
+            </w:r>
+            <w:r>
+              <w:rPr>
+                <w:rFonts w:asciiTheme="minorBidi" w:eastAsia="MS Gothic" w:hAnsiTheme="minorBidi"/>
+                <w:sz w:val="28"/>
+              </w:rPr>
+              <w:t xml:space="preserve">Export </w:t>
+            </w:r>
+            <w:r>
+              <w:rPr>
+                <w:rFonts w:asciiTheme="minorBidi" w:eastAsia="MS Gothic" w:hAnsiTheme="minorBidi" w:hint="cs"/>
+                <w:sz w:val="28"/>
+                <w:cs/>
+              </w:rPr>
+              <w:t xml:space="preserve">จาก </w:t>
+            </w:r>
+            <w:r>
+              <w:rPr>
+                <w:rFonts w:asciiTheme="minorBidi" w:eastAsia="MS Gothic" w:hAnsiTheme="minorBidi"/>
+                <w:sz w:val="28"/>
+              </w:rPr>
+              <w:t xml:space="preserve">Balance </w:t>
+            </w:r>
+            <w:r>
+              <w:rPr>
+                <w:rFonts w:asciiTheme="minorBidi" w:eastAsia="MS Gothic" w:hAnsiTheme="minorBidi" w:hint="cs"/>
+                <w:sz w:val="28"/>
+                <w:cs/>
+              </w:rPr>
+              <w:t xml:space="preserve">ของ </w:t>
+            </w:r>
+            <w:r>
+              <w:rPr>
+                <w:rFonts w:asciiTheme="minorBidi" w:eastAsia="MS Gothic" w:hAnsiTheme="minorBidi"/>
+                <w:sz w:val="28"/>
+              </w:rPr>
+              <w:t>WMS</w:t>
+            </w:r>
+          </w:p>
+          <w:p>
+            <w:pPr>
+              <w:pStyle w:val="ListParagraph"/>
+              <w:numPr>
+                <w:ilvl w:val="0"/>
+                <w:numId w:val="26"/>
+              </w:numPr>
+              <w:rPr>
+                <w:rFonts w:asciiTheme="minorBidi" w:eastAsia="MS Gothic" w:hAnsiTheme="minorBidi"/>
+                <w:sz w:val="28"/>
+              </w:rPr>
+            </w:pPr>
+            <w:r>
+              <w:rPr>
+                <w:rFonts w:asciiTheme="minorBidi" w:eastAsia="MS Gothic" w:hAnsiTheme="minorBidi" w:hint="cs"/>
+                <w:sz w:val="28"/>
+                <w:cs/>
+              </w:rPr>
+              <w:t xml:space="preserve">แสดงข้อความแจ้งเตือนว่า </w:t>
+            </w:r>
+            <w:r>
+              <w:rPr>
+                <w:rFonts w:asciiTheme="minorBidi" w:eastAsia="MS Gothic" w:hAnsiTheme="minorBidi"/>
+                <w:sz w:val="28"/>
+              </w:rPr>
+              <w:t xml:space="preserve">Import </w:t>
+            </w:r>
+            <w:r>
+              <w:rPr>
+                <w:rFonts w:asciiTheme="minorBidi" w:eastAsia="MS Gothic" w:hAnsiTheme="minorBidi" w:hint="cs"/>
+                <w:sz w:val="28"/>
+                <w:cs/>
+              </w:rPr>
+              <w:t>สำเร็จ</w:t>
+            </w:r>
+          </w:p>
+          <w:p>
+            <w:pPr>
+              <w:pStyle w:val="ListParagraph"/>
+              <w:numPr>
+                <w:ilvl w:val="0"/>
+                <w:numId w:val="26"/>
+              </w:numPr>
+              <w:rPr>
+                <w:rFonts w:asciiTheme="minorBidi" w:eastAsia="MS Gothic" w:hAnsiTheme="minorBidi"/>
+                <w:sz w:val="28"/>
+              </w:rPr>
+            </w:pPr>
+            <w:r>
+              <w:rPr>
+                <w:rFonts w:asciiTheme="minorBidi" w:eastAsia="MS Gothic" w:hAnsiTheme="minorBidi" w:hint="cs"/>
+                <w:sz w:val="28"/>
+                <w:cs/>
+              </w:rPr>
+              <w:t xml:space="preserve">นำข้อมูลที่ </w:t>
+            </w:r>
+            <w:r>
+              <w:rPr>
+                <w:rFonts w:asciiTheme="minorBidi" w:eastAsia="MS Gothic" w:hAnsiTheme="minorBidi"/>
+                <w:sz w:val="28"/>
+              </w:rPr>
+              <w:t xml:space="preserve">Import </w:t>
+            </w:r>
+            <w:r>
+              <w:rPr>
+                <w:rFonts w:asciiTheme="minorBidi" w:eastAsia="MS Gothic" w:hAnsiTheme="minorBidi" w:hint="cs"/>
+                <w:sz w:val="28"/>
+                <w:cs/>
+              </w:rPr>
+              <w:t xml:space="preserve">แสดงที่ตารางข้อมูล </w:t>
+            </w:r>
+            <w:r>
+              <w:rPr>
+                <w:rFonts w:asciiTheme="minorBidi" w:eastAsia="MS Gothic" w:hAnsiTheme="minorBidi"/>
+                <w:sz w:val="28"/>
+              </w:rPr>
+              <w:t>(Usecase 1.2 Verify Received)</w:t>
+            </w:r>
+          </w:p>
+        </w:tc>
+      </w:tr>
+      <w:tr>
+        <w:tc>
+          <w:tcPr>
+            <w:tcW w:w="2335" w:type="dxa"/>
+          </w:tcPr>
+          <w:p>
+            <w:pPr>
+              <w:rPr>
+                <w:rFonts w:asciiTheme="minorBidi" w:hAnsiTheme="minorBidi"/>
+                <w:sz w:val="28"/>
+              </w:rPr>
+            </w:pPr>
+            <w:r>
+              <w:rPr>
+                <w:rFonts w:asciiTheme="minorBidi" w:hAnsiTheme="minorBidi"/>
+                <w:sz w:val="28"/>
+              </w:rPr>
+              <w:t>Exception Flow of Events</w:t>
+            </w:r>
+          </w:p>
+        </w:tc>
+        <w:tc>
+          <w:tcPr>
+            <w:tcW w:w="6681" w:type="dxa"/>
+          </w:tcPr>
+          <w:p>
+            <w:pPr>
+              <w:pStyle w:val="ListParagraph"/>
+              <w:numPr>
+                <w:ilvl w:val="0"/>
+                <w:numId w:val="28"/>
+              </w:numPr>
+              <w:rPr>
+                <w:rFonts w:asciiTheme="minorBidi" w:eastAsia="MS Gothic" w:hAnsiTheme="minorBidi"/>
+                <w:sz w:val="28"/>
+              </w:rPr>
+            </w:pPr>
+            <w:r>
+              <w:rPr>
+                <w:rFonts w:asciiTheme="minorBidi" w:eastAsia="MS Gothic" w:hAnsiTheme="minorBidi" w:hint="cs"/>
+                <w:sz w:val="28"/>
+                <w:cs/>
+              </w:rPr>
+              <w:t xml:space="preserve">หาก </w:t>
+            </w:r>
+            <w:r>
+              <w:rPr>
+                <w:rFonts w:asciiTheme="minorBidi" w:eastAsia="MS Gothic" w:hAnsiTheme="minorBidi"/>
+                <w:sz w:val="28"/>
+              </w:rPr>
+              <w:t xml:space="preserve">File </w:t>
+            </w:r>
+            <w:r>
+              <w:rPr>
+                <w:rFonts w:asciiTheme="minorBidi" w:eastAsia="MS Gothic" w:hAnsiTheme="minorBidi" w:hint="cs"/>
+                <w:sz w:val="28"/>
+                <w:cs/>
+              </w:rPr>
+              <w:t xml:space="preserve">ที่ </w:t>
+            </w:r>
+            <w:r>
+              <w:rPr>
+                <w:rFonts w:asciiTheme="minorBidi" w:eastAsia="MS Gothic" w:hAnsiTheme="minorBidi"/>
+                <w:sz w:val="28"/>
+              </w:rPr>
+              <w:t xml:space="preserve">Import </w:t>
+            </w:r>
+            <w:r>
+              <w:rPr>
+                <w:rFonts w:asciiTheme="minorBidi" w:eastAsia="MS Gothic" w:hAnsiTheme="minorBidi" w:hint="cs"/>
+                <w:sz w:val="28"/>
+                <w:cs/>
+              </w:rPr>
+              <w:t xml:space="preserve">เข้ามาไม่ตรงตาม </w:t>
+            </w:r>
+            <w:r>
+              <w:rPr>
+                <w:rFonts w:asciiTheme="minorBidi" w:eastAsia="MS Gothic" w:hAnsiTheme="minorBidi"/>
+                <w:sz w:val="28"/>
+              </w:rPr>
+              <w:t xml:space="preserve">Pattern </w:t>
+            </w:r>
+            <w:r>
+              <w:rPr>
+                <w:rFonts w:asciiTheme="minorBidi" w:eastAsia="MS Gothic" w:hAnsiTheme="minorBidi" w:hint="cs"/>
+                <w:sz w:val="28"/>
+                <w:cs/>
+              </w:rPr>
+              <w:t xml:space="preserve">ของ </w:t>
+            </w:r>
+            <w:r>
+              <w:rPr>
+                <w:rFonts w:asciiTheme="minorBidi" w:eastAsia="MS Gothic" w:hAnsiTheme="minorBidi"/>
+                <w:sz w:val="28"/>
+              </w:rPr>
+              <w:t>WMS</w:t>
+            </w:r>
+            <w:r>
+              <w:rPr>
+                <w:rFonts w:asciiTheme="minorBidi" w:eastAsia="MS Gothic" w:hAnsiTheme="minorBidi" w:hint="cs"/>
+                <w:sz w:val="28"/>
+                <w:cs/>
+              </w:rPr>
+              <w:t xml:space="preserve"> ให้แสดงข้อความแจ้งเตือนว่า </w:t>
+            </w:r>
+            <w:r>
+              <w:rPr>
+                <w:rFonts w:asciiTheme="minorBidi" w:eastAsia="MS Gothic" w:hAnsiTheme="minorBidi" w:hint="cs"/>
+                <w:sz w:val="28"/>
+                <w:cs/>
+              </w:rPr>
+              <w:t>ข้อมูลไม่ถูกต้อง กรุณาเลือกใหม่</w:t>
+            </w:r>
+          </w:p>
+        </w:tc>
+      </w:tr>
+      <w:tr>
+        <w:tc>
+          <w:tcPr>
+            <w:tcW w:w="2335" w:type="dxa"/>
+          </w:tcPr>
+          <w:p>
+            <w:pPr>
+              <w:rPr>
+                <w:rFonts w:asciiTheme="minorBidi" w:hAnsiTheme="minorBidi"/>
+                <w:sz w:val="28"/>
+              </w:rPr>
+            </w:pPr>
+            <w:r>
+              <w:rPr>
+                <w:rFonts w:asciiTheme="minorBidi" w:hAnsiTheme="minorBidi"/>
+                <w:sz w:val="28"/>
+              </w:rPr>
+              <w:t>Alternative Flow of Events</w:t>
+            </w:r>
+          </w:p>
+        </w:tc>
+        <w:tc>
+          <w:tcPr>
+            <w:tcW w:w="6681" w:type="dxa"/>
+          </w:tcPr>
+          <w:p>
+            <w:pPr>
+              <w:rPr>
+                <w:rFonts w:asciiTheme="minorBidi" w:eastAsia="MS Gothic" w:hAnsiTheme="minorBidi"/>
+                <w:sz w:val="28"/>
+              </w:rPr>
+            </w:pPr>
+            <w:r>
+              <w:rPr>
+                <w:rFonts w:asciiTheme="minorBidi" w:eastAsia="MS Gothic" w:hAnsiTheme="minorBidi" w:hint="cs"/>
+                <w:sz w:val="28"/>
+                <w:cs/>
+              </w:rPr>
+              <w:t>-</w:t>
+            </w:r>
+          </w:p>
+        </w:tc>
+      </w:tr>
+      <w:tr>
+        <w:tc>
+          <w:tcPr>
+            <w:tcW w:w="2335" w:type="dxa"/>
+          </w:tcPr>
+          <w:p>
+            <w:pPr>
+              <w:rPr>
+                <w:rFonts w:asciiTheme="minorBidi" w:hAnsiTheme="minorBidi"/>
+                <w:sz w:val="28"/>
+              </w:rPr>
+            </w:pPr>
+            <w:r>
+              <w:rPr>
+                <w:rFonts w:asciiTheme="minorBidi" w:hAnsiTheme="minorBidi"/>
+                <w:sz w:val="28"/>
+              </w:rPr>
+              <w:t>Current Open Issue</w:t>
+            </w:r>
+          </w:p>
+        </w:tc>
+        <w:tc>
+          <w:tcPr>
+            <w:tcW w:w="6681" w:type="dxa"/>
+          </w:tcPr>
+          <w:p>
+            <w:pPr>
+              <w:rPr>
+                <w:rFonts w:asciiTheme="minorBidi" w:eastAsia="MS Gothic" w:hAnsiTheme="minorBidi"/>
+                <w:sz w:val="28"/>
+              </w:rPr>
+            </w:pPr>
+            <w:r>
+              <w:rPr>
+                <w:rFonts w:asciiTheme="minorBidi" w:eastAsia="MS Gothic" w:hAnsiTheme="minorBidi" w:hint="cs"/>
+                <w:sz w:val="28"/>
+                <w:cs/>
+              </w:rPr>
+              <w:t>-</w:t>
+            </w:r>
+          </w:p>
+        </w:tc>
+      </w:tr>
+      <w:tr>
+        <w:tc>
+          <w:tcPr>
+            <w:tcW w:w="2335" w:type="dxa"/>
+          </w:tcPr>
+          <w:p>
+            <w:pPr>
+              <w:rPr>
+                <w:rFonts w:asciiTheme="minorBidi" w:hAnsiTheme="minorBidi"/>
+                <w:sz w:val="28"/>
+              </w:rPr>
+            </w:pPr>
+            <w:r>
+              <w:rPr>
+                <w:rFonts w:asciiTheme="minorBidi" w:hAnsiTheme="minorBidi"/>
+                <w:sz w:val="28"/>
+              </w:rPr>
+              <w:t>Future Open Issue</w:t>
+            </w:r>
+          </w:p>
+        </w:tc>
+        <w:tc>
+          <w:tcPr>
+            <w:tcW w:w="6681" w:type="dxa"/>
+          </w:tcPr>
+          <w:p>
+            <w:pPr>
+              <w:rPr>
+                <w:rFonts w:asciiTheme="minorBidi" w:eastAsia="MS Gothic" w:hAnsiTheme="minorBidi"/>
+                <w:sz w:val="28"/>
+              </w:rPr>
+            </w:pPr>
+            <w:r>
+              <w:rPr>
+                <w:rFonts w:asciiTheme="minorBidi" w:eastAsia="MS Gothic" w:hAnsiTheme="minorBidi" w:hint="cs"/>
+                <w:sz w:val="28"/>
+                <w:cs/>
+              </w:rPr>
+              <w:t>-</w:t>
+            </w:r>
+          </w:p>
+        </w:tc>
+      </w:tr>
+      <w:tr>
+        <w:tc>
+          <w:tcPr>
+            <w:tcW w:w="2335" w:type="dxa"/>
+          </w:tcPr>
+          <w:p>
+            <w:pPr>
+              <w:rPr>
+                <w:rFonts w:asciiTheme="minorBidi" w:hAnsiTheme="minorBidi"/>
+                <w:sz w:val="28"/>
+              </w:rPr>
+            </w:pPr>
+            <w:r>
+              <w:rPr>
+                <w:rFonts w:asciiTheme="minorBidi" w:hAnsiTheme="minorBidi"/>
+                <w:sz w:val="28"/>
+              </w:rPr>
+              <w:t>Superordinates</w:t>
+            </w:r>
+          </w:p>
+        </w:tc>
+        <w:tc>
+          <w:tcPr>
+            <w:tcW w:w="6681" w:type="dxa"/>
+          </w:tcPr>
+          <w:p>
+            <w:pPr>
+              <w:rPr>
+                <w:rFonts w:asciiTheme="minorBidi" w:eastAsia="MS Gothic" w:hAnsiTheme="minorBidi"/>
+                <w:sz w:val="28"/>
+              </w:rPr>
+            </w:pPr>
+            <w:r>
+              <w:rPr>
+                <w:rFonts w:asciiTheme="minorBidi" w:eastAsia="MS Gothic" w:hAnsiTheme="minorBidi"/>
+                <w:sz w:val="28"/>
+              </w:rPr>
+              <w:t>Verify Received</w:t>
+            </w:r>
+          </w:p>
+        </w:tc>
+      </w:tr>
+      <w:tr>
+        <w:tc>
+          <w:tcPr>
+            <w:tcW w:w="2335" w:type="dxa"/>
+          </w:tcPr>
+          <w:p>
+            <w:pPr>
+              <w:rPr>
+                <w:rFonts w:asciiTheme="minorBidi" w:hAnsiTheme="minorBidi"/>
+                <w:sz w:val="28"/>
+              </w:rPr>
+            </w:pPr>
+            <w:r>
+              <w:rPr>
+                <w:rFonts w:asciiTheme="minorBidi" w:hAnsiTheme="minorBidi"/>
+                <w:sz w:val="28"/>
+              </w:rPr>
+              <w:t>Subordinates</w:t>
+            </w:r>
+          </w:p>
+        </w:tc>
+        <w:tc>
+          <w:tcPr>
+            <w:tcW w:w="6681" w:type="dxa"/>
+          </w:tcPr>
+          <w:p>
+            <w:pPr>
+              <w:rPr>
+                <w:rFonts w:asciiTheme="minorBidi" w:eastAsia="MS Gothic" w:hAnsiTheme="minorBidi"/>
+                <w:sz w:val="28"/>
+              </w:rPr>
+            </w:pPr>
+            <w:r>
+              <w:rPr>
+                <w:rFonts w:asciiTheme="minorBidi" w:eastAsia="MS Gothic" w:hAnsiTheme="minorBidi"/>
+                <w:sz w:val="28"/>
+              </w:rPr>
+              <w:t>Verify Received</w:t>
+            </w:r>
+          </w:p>
+        </w:tc>
+      </w:tr>
+      <w:tr>
+        <w:tc>
+          <w:tcPr>
+            <w:tcW w:w="2335" w:type="dxa"/>
+          </w:tcPr>
+          <w:p>
+            <w:pPr>
+              <w:rPr>
+                <w:rFonts w:asciiTheme="minorBidi" w:hAnsiTheme="minorBidi"/>
+                <w:sz w:val="28"/>
+              </w:rPr>
+            </w:pPr>
+            <w:r>
+              <w:rPr>
+                <w:rFonts w:asciiTheme="minorBidi" w:hAnsiTheme="minorBidi"/>
+                <w:sz w:val="28"/>
+              </w:rPr>
+              <w:t>General Description</w:t>
+            </w:r>
+          </w:p>
+        </w:tc>
+        <w:tc>
+          <w:tcPr>
+            <w:tcW w:w="6681" w:type="dxa"/>
+          </w:tcPr>
+          <w:p>
+            <w:pPr>
+              <w:rPr>
+                <w:rFonts w:asciiTheme="minorBidi" w:eastAsia="MS Gothic" w:hAnsiTheme="minorBidi"/>
+                <w:sz w:val="28"/>
+              </w:rPr>
+            </w:pPr>
+            <w:r>
+              <w:rPr>
+                <w:rFonts w:asciiTheme="minorBidi" w:eastAsia="MS Gothic" w:hAnsiTheme="minorBidi"/>
+                <w:sz w:val="28"/>
+              </w:rPr>
+              <w:t>-</w:t>
+            </w:r>
+          </w:p>
+        </w:tc>
+      </w:tr>
+    </w:tbl>
+    <w:p>
+      <w:pPr>
+        <w:rPr>
+          <w:rFonts w:asciiTheme="minorBidi" w:hAnsiTheme="minorBidi"/>
+          <w:sz w:val="32"/>
+          <w:szCs w:val="32"/>
+        </w:rPr>
+      </w:pPr>
+    </w:p>
+    <w:p>
+      <w:r>
+        <w:br w:type="page"/>
+      </w:r>
+    </w:p>
+    <w:tbl>
+      <w:tblPr>
+        <w:tblStyle w:val="TableGrid"/>
+        <w:tblW w:w="0" w:type="auto"/>
+        <w:tblLook w:val="04A0" w:firstRow="1" w:lastRow="0" w:firstColumn="1" w:lastColumn="0" w:noHBand="0" w:noVBand="1"/>
+      </w:tblPr>
+      <w:tblGrid>
+        <w:gridCol w:w="2335"/>
+        <w:gridCol w:w="6681"/>
+      </w:tblGrid>
+      <w:tr>
+        <w:tc>
+          <w:tcPr>
+            <w:tcW w:w="2335" w:type="dxa"/>
+          </w:tcPr>
+          <w:p>
+            <w:pPr>
+              <w:rPr>
+                <w:rFonts w:asciiTheme="minorBidi" w:hAnsiTheme="minorBidi"/>
+                <w:sz w:val="28"/>
+              </w:rPr>
+            </w:pPr>
+            <w:r>
+              <w:rPr>
+                <w:rFonts w:asciiTheme="minorBidi" w:hAnsiTheme="minorBidi"/>
+                <w:sz w:val="28"/>
+              </w:rPr>
+              <w:lastRenderedPageBreak/>
+              <w:t>Usecase No.</w:t>
+            </w:r>
+          </w:p>
+        </w:tc>
+        <w:tc>
+          <w:tcPr>
+            <w:tcW w:w="6681" w:type="dxa"/>
+          </w:tcPr>
+          <w:p>
+            <w:pPr>
+              <w:rPr>
+                <w:rFonts w:asciiTheme="minorBidi" w:hAnsiTheme="minorBidi"/>
+                <w:sz w:val="28"/>
+              </w:rPr>
+            </w:pPr>
+            <w:r>
+              <w:rPr>
+                <w:rFonts w:asciiTheme="minorBidi" w:hAnsiTheme="minorBidi"/>
+                <w:sz w:val="28"/>
+              </w:rPr>
+              <w:t>1.4</w:t>
+            </w:r>
+          </w:p>
+        </w:tc>
+      </w:tr>
+      <w:tr>
+        <w:tc>
+          <w:tcPr>
+            <w:tcW w:w="2335" w:type="dxa"/>
+          </w:tcPr>
+          <w:p>
+            <w:pPr>
+              <w:rPr>
+                <w:rFonts w:asciiTheme="minorBidi" w:hAnsiTheme="minorBidi"/>
+                <w:sz w:val="28"/>
+              </w:rPr>
+            </w:pPr>
+            <w:r>
+              <w:rPr>
+                <w:rFonts w:asciiTheme="minorBidi" w:hAnsiTheme="minorBidi"/>
+                <w:sz w:val="28"/>
+              </w:rPr>
+              <w:t>Usecase name</w:t>
+            </w:r>
+          </w:p>
+        </w:tc>
+        <w:tc>
+          <w:tcPr>
+            <w:tcW w:w="6681" w:type="dxa"/>
+          </w:tcPr>
+          <w:p>
+            <w:pPr>
+              <w:rPr>
+                <w:rFonts w:asciiTheme="minorBidi" w:hAnsiTheme="minorBidi"/>
+                <w:sz w:val="28"/>
+              </w:rPr>
+            </w:pPr>
+          </w:p>
+        </w:tc>
+      </w:tr>
+      <w:tr>
+        <w:tc>
+          <w:tcPr>
+            <w:tcW w:w="2335" w:type="dxa"/>
+          </w:tcPr>
+          <w:p>
+            <w:pPr>
+              <w:rPr>
+                <w:rFonts w:asciiTheme="minorBidi" w:hAnsiTheme="minorBidi"/>
+                <w:sz w:val="28"/>
+              </w:rPr>
+            </w:pPr>
+            <w:r>
+              <w:rPr>
+                <w:rFonts w:asciiTheme="minorBidi" w:hAnsiTheme="minorBidi"/>
+                <w:sz w:val="28"/>
+              </w:rPr>
+              <w:t>Last update on</w:t>
+            </w:r>
+          </w:p>
+        </w:tc>
+        <w:tc>
+          <w:tcPr>
+            <w:tcW w:w="6681" w:type="dxa"/>
+          </w:tcPr>
+          <w:p>
+            <w:pPr>
+              <w:rPr>
+                <w:rFonts w:asciiTheme="minorBidi" w:hAnsiTheme="minorBidi"/>
+                <w:sz w:val="28"/>
+              </w:rPr>
+            </w:pPr>
+          </w:p>
+        </w:tc>
+      </w:tr>
+      <w:tr>
+        <w:tc>
+          <w:tcPr>
+            <w:tcW w:w="2335" w:type="dxa"/>
+          </w:tcPr>
+          <w:p>
+            <w:pPr>
+              <w:rPr>
+                <w:rFonts w:asciiTheme="minorBidi" w:hAnsiTheme="minorBidi"/>
+                <w:sz w:val="28"/>
+              </w:rPr>
+            </w:pPr>
+            <w:r>
+              <w:rPr>
+                <w:rFonts w:asciiTheme="minorBidi" w:hAnsiTheme="minorBidi"/>
+                <w:sz w:val="28"/>
+              </w:rPr>
+              <w:t>Last update by</w:t>
+            </w:r>
+          </w:p>
+        </w:tc>
+        <w:tc>
+          <w:tcPr>
+            <w:tcW w:w="6681" w:type="dxa"/>
+          </w:tcPr>
+          <w:p>
+            <w:pPr>
+              <w:rPr>
+                <w:rFonts w:asciiTheme="minorBidi" w:hAnsiTheme="minorBidi"/>
+                <w:sz w:val="28"/>
+              </w:rPr>
+            </w:pPr>
+            <w:r>
+              <w:rPr>
+                <w:rFonts w:asciiTheme="minorBidi" w:hAnsiTheme="minorBidi"/>
+                <w:sz w:val="28"/>
+              </w:rPr>
+              <w:t>Jugkapun B.</w:t>
+            </w:r>
+          </w:p>
+        </w:tc>
+      </w:tr>
+      <w:tr>
+        <w:tc>
+          <w:tcPr>
+            <w:tcW w:w="2335" w:type="dxa"/>
+          </w:tcPr>
+          <w:p>
+            <w:pPr>
+              <w:rPr>
+                <w:rFonts w:asciiTheme="minorBidi" w:hAnsiTheme="minorBidi"/>
+                <w:sz w:val="28"/>
+              </w:rPr>
+            </w:pPr>
+            <w:r>
+              <w:rPr>
+                <w:rFonts w:asciiTheme="minorBidi" w:hAnsiTheme="minorBidi"/>
+                <w:sz w:val="28"/>
+              </w:rPr>
+              <w:t>Primary Actor</w:t>
+            </w:r>
+          </w:p>
+        </w:tc>
+        <w:tc>
+          <w:tcPr>
+            <w:tcW w:w="6681" w:type="dxa"/>
+          </w:tcPr>
+          <w:p>
+            <w:pPr>
+              <w:rPr>
+                <w:rFonts w:asciiTheme="minorBidi" w:hAnsiTheme="minorBidi"/>
+                <w:sz w:val="28"/>
+              </w:rPr>
+            </w:pPr>
+            <w:r>
+              <w:rPr>
+                <w:rFonts w:asciiTheme="minorBidi" w:hAnsiTheme="minorBidi"/>
+                <w:sz w:val="28"/>
+              </w:rPr>
+              <w:t>User</w:t>
+            </w:r>
+          </w:p>
+        </w:tc>
+      </w:tr>
+      <w:tr>
+        <w:tc>
+          <w:tcPr>
+            <w:tcW w:w="2335" w:type="dxa"/>
+          </w:tcPr>
+          <w:p>
+            <w:pPr>
+              <w:rPr>
+                <w:rFonts w:asciiTheme="minorBidi" w:hAnsiTheme="minorBidi"/>
+                <w:sz w:val="28"/>
+              </w:rPr>
+            </w:pPr>
+            <w:r>
+              <w:rPr>
+                <w:rFonts w:asciiTheme="minorBidi" w:hAnsiTheme="minorBidi"/>
+                <w:sz w:val="28"/>
+              </w:rPr>
+              <w:t>Secondary Actor</w:t>
+            </w:r>
+          </w:p>
+        </w:tc>
+        <w:tc>
+          <w:tcPr>
+            <w:tcW w:w="6681" w:type="dxa"/>
+          </w:tcPr>
+          <w:p>
+            <w:pPr>
+              <w:rPr>
+                <w:rFonts w:asciiTheme="minorBidi" w:hAnsiTheme="minorBidi"/>
+                <w:sz w:val="28"/>
+              </w:rPr>
+            </w:pPr>
+          </w:p>
+        </w:tc>
+      </w:tr>
+      <w:tr>
+        <w:tc>
+          <w:tcPr>
+            <w:tcW w:w="2335" w:type="dxa"/>
+          </w:tcPr>
+          <w:p>
+            <w:pPr>
+              <w:rPr>
+                <w:rFonts w:asciiTheme="minorBidi" w:hAnsiTheme="minorBidi"/>
+                <w:sz w:val="28"/>
+              </w:rPr>
+            </w:pPr>
+            <w:r>
+              <w:rPr>
+                <w:rFonts w:asciiTheme="minorBidi" w:hAnsiTheme="minorBidi"/>
+                <w:sz w:val="28"/>
+              </w:rPr>
+              <w:t>Objective</w:t>
+            </w:r>
+          </w:p>
+        </w:tc>
+        <w:tc>
+          <w:tcPr>
+            <w:tcW w:w="6681" w:type="dxa"/>
+          </w:tcPr>
+          <w:p>
+            <w:pPr>
+              <w:rPr>
+                <w:rFonts w:asciiTheme="minorBidi" w:hAnsiTheme="minorBidi"/>
+                <w:sz w:val="28"/>
+                <w:cs/>
+              </w:rPr>
+            </w:pPr>
+          </w:p>
+        </w:tc>
+      </w:tr>
+      <w:tr>
+        <w:tc>
+          <w:tcPr>
+            <w:tcW w:w="2335" w:type="dxa"/>
+          </w:tcPr>
+          <w:p>
+            <w:pPr>
+              <w:rPr>
+                <w:rFonts w:asciiTheme="minorBidi" w:hAnsiTheme="minorBidi"/>
+                <w:sz w:val="28"/>
+              </w:rPr>
+            </w:pPr>
+            <w:r>
+              <w:rPr>
+                <w:rFonts w:asciiTheme="minorBidi" w:hAnsiTheme="minorBidi"/>
+                <w:sz w:val="28"/>
+              </w:rPr>
+              <w:t>Usecase type</w:t>
+            </w:r>
+          </w:p>
+        </w:tc>
+        <w:tc>
+          <w:tcPr>
+            <w:tcW w:w="6681" w:type="dxa"/>
+          </w:tcPr>
+          <w:p>
+            <w:pPr>
+              <w:rPr>
+                <w:rFonts w:asciiTheme="minorBidi" w:hAnsiTheme="minorBidi"/>
+                <w:sz w:val="28"/>
+              </w:rPr>
+            </w:pPr>
+            <w:sdt>
+              <w:sdtPr>
+                <w:rPr>
+                  <w:rFonts w:asciiTheme="minorBidi" w:hAnsiTheme="minorBidi"/>
+                  <w:sz w:val="28"/>
+                </w:rPr>
+                <w:id w:val="-160319252"/>
                 <w14:checkbox>
                   <w14:checked w14:val="1"/>
                   <w14:checkedState w14:val="2612" w14:font="MS Gothic"/>
@@ -4777,7 +6268,7 @@
                   <w:rFonts w:asciiTheme="minorBidi" w:hAnsiTheme="minorBidi"/>
                   <w:sz w:val="28"/>
                 </w:rPr>
-                <w:id w:val="-620845327"/>
+                <w:id w:val="-1993860722"/>
                 <w14:checkbox>
                   <w14:checked w14:val="0"/>
                   <w14:checkedState w14:val="2612" w14:font="MS Gothic"/>
@@ -4807,7 +6298,7 @@
                   <w:rFonts w:asciiTheme="minorBidi" w:hAnsiTheme="minorBidi"/>
                   <w:sz w:val="28"/>
                 </w:rPr>
-                <w:id w:val="-914468758"/>
+                <w:id w:val="-1532337199"/>
                 <w14:checkbox>
                   <w14:checked w14:val="0"/>
                   <w14:checkedState w14:val="2612" w14:font="MS Gothic"/>
@@ -4837,7 +6328,7 @@
                   <w:rFonts w:asciiTheme="minorBidi" w:hAnsiTheme="minorBidi"/>
                   <w:sz w:val="28"/>
                 </w:rPr>
-                <w:id w:val="1312444516"/>
+                <w:id w:val="-1354570692"/>
                 <w14:checkbox>
                   <w14:checked w14:val="0"/>
                   <w14:checkedState w14:val="2612" w14:font="MS Gothic"/>
@@ -4891,136 +6382,11 @@
           </w:tcPr>
           <w:p>
             <w:pPr>
-              <w:pStyle w:val="ListParagraph"/>
-              <w:numPr>
-                <w:ilvl w:val="0"/>
-                <w:numId w:val="23"/>
-              </w:numPr>
-              <w:rPr>
-                <w:rFonts w:asciiTheme="minorBidi" w:eastAsia="MS Gothic" w:hAnsiTheme="minorBidi"/>
-                <w:sz w:val="28"/>
-              </w:rPr>
-            </w:pPr>
-            <w:r>
-              <w:rPr>
-                <w:rFonts w:asciiTheme="minorBidi" w:eastAsia="MS Gothic" w:hAnsiTheme="minorBidi" w:hint="cs"/>
-                <w:sz w:val="28"/>
-                <w:cs/>
-              </w:rPr>
-              <w:t>ผู้ใช้ต้อง</w:t>
-            </w:r>
-            <w:r>
-              <w:rPr>
-                <w:rFonts w:asciiTheme="minorBidi" w:hAnsiTheme="minorBidi" w:hint="cs"/>
-                <w:sz w:val="28"/>
-                <w:cs/>
-              </w:rPr>
-              <w:t>เก็บ</w:t>
-            </w:r>
-            <w:r>
-              <w:rPr>
-                <w:rFonts w:asciiTheme="minorBidi" w:hAnsiTheme="minorBidi" w:hint="cs"/>
-                <w:sz w:val="28"/>
-                <w:cs/>
-              </w:rPr>
-              <w:t>ข้อมูล</w:t>
-            </w:r>
-            <w:r>
-              <w:rPr>
-                <w:rFonts w:asciiTheme="minorBidi" w:hAnsiTheme="minorBidi"/>
-                <w:sz w:val="28"/>
-              </w:rPr>
-              <w:t xml:space="preserve"> K-Anode </w:t>
-            </w:r>
-            <w:r>
-              <w:rPr>
-                <w:rFonts w:asciiTheme="minorBidi" w:hAnsiTheme="minorBidi" w:hint="cs"/>
-                <w:sz w:val="28"/>
-                <w:cs/>
-              </w:rPr>
-              <w:t xml:space="preserve">และ </w:t>
-            </w:r>
-            <w:r>
-              <w:rPr>
-                <w:rFonts w:asciiTheme="minorBidi" w:hAnsiTheme="minorBidi"/>
-                <w:sz w:val="28"/>
-              </w:rPr>
-              <w:t xml:space="preserve">Location </w:t>
-            </w:r>
-            <w:r>
-              <w:rPr>
-                <w:rFonts w:asciiTheme="minorBidi" w:hAnsiTheme="minorBidi" w:hint="cs"/>
-                <w:sz w:val="28"/>
-                <w:cs/>
-              </w:rPr>
-              <w:t xml:space="preserve">โดยใช้ </w:t>
-            </w:r>
-            <w:r>
-              <w:rPr>
-                <w:rFonts w:asciiTheme="minorBidi" w:hAnsiTheme="minorBidi"/>
-                <w:sz w:val="28"/>
-              </w:rPr>
-              <w:t>Barcode Scanner</w:t>
-            </w:r>
-            <w:r>
-              <w:rPr>
-                <w:rFonts w:asciiTheme="minorBidi" w:hAnsiTheme="minorBidi" w:hint="cs"/>
-                <w:sz w:val="28"/>
-                <w:cs/>
-              </w:rPr>
-              <w:t xml:space="preserve"> ก่อน </w:t>
-            </w:r>
-            <w:r>
-              <w:rPr>
-                <w:rFonts w:asciiTheme="minorBidi" w:hAnsiTheme="minorBidi"/>
-                <w:sz w:val="28"/>
-              </w:rPr>
-              <w:t>(Usecase 1.1 Receive K-Anode)</w:t>
-            </w:r>
-          </w:p>
-          <w:p>
-            <w:pPr>
-              <w:pStyle w:val="ListParagraph"/>
-              <w:numPr>
-                <w:ilvl w:val="0"/>
-                <w:numId w:val="23"/>
-              </w:numPr>
-              <w:rPr>
-                <w:rFonts w:asciiTheme="minorBidi" w:eastAsia="MS Gothic" w:hAnsiTheme="minorBidi"/>
-                <w:sz w:val="28"/>
-              </w:rPr>
-            </w:pPr>
-            <w:r>
-              <w:rPr>
-                <w:rFonts w:asciiTheme="minorBidi" w:eastAsia="MS Gothic" w:hAnsiTheme="minorBidi" w:hint="cs"/>
-                <w:sz w:val="28"/>
-                <w:cs/>
-              </w:rPr>
-              <w:t>ผู้ใช้ต้องเข้าสู่</w:t>
-            </w:r>
-            <w:r>
-              <w:rPr>
-                <w:rFonts w:asciiTheme="minorBidi" w:eastAsia="MS Gothic" w:hAnsiTheme="minorBidi" w:hint="cs"/>
-                <w:sz w:val="28"/>
-                <w:cs/>
-              </w:rPr>
-              <w:t xml:space="preserve">ขั้นตอน </w:t>
-            </w:r>
-            <w:r>
-              <w:rPr>
-                <w:rFonts w:asciiTheme="minorBidi" w:eastAsia="MS Gothic" w:hAnsiTheme="minorBidi"/>
-                <w:sz w:val="28"/>
-              </w:rPr>
-              <w:t xml:space="preserve">Verify Received (Usecase 1.2) </w:t>
-            </w:r>
-            <w:r>
-              <w:rPr>
-                <w:rFonts w:asciiTheme="minorBidi" w:eastAsia="MS Gothic" w:hAnsiTheme="minorBidi" w:hint="cs"/>
-                <w:sz w:val="28"/>
-                <w:cs/>
-              </w:rPr>
-              <w:t>แล้ว</w:t>
-            </w:r>
+              <w:rPr>
+                <w:rFonts w:asciiTheme="minorBidi" w:eastAsia="MS Gothic" w:hAnsiTheme="minorBidi"/>
+                <w:sz w:val="28"/>
+              </w:rPr>
+            </w:pPr>
           </w:p>
         </w:tc>
       </w:tr>
@@ -5051,91 +6417,12 @@
           </w:tcPr>
           <w:p>
             <w:pPr>
-              <w:pStyle w:val="ListParagraph"/>
-              <w:numPr>
-                <w:ilvl w:val="0"/>
-                <w:numId w:val="24"/>
-              </w:numPr>
-              <w:rPr>
-                <w:rFonts w:asciiTheme="minorBidi" w:eastAsia="MS Gothic" w:hAnsiTheme="minorBidi"/>
-                <w:sz w:val="28"/>
-              </w:rPr>
-            </w:pPr>
-            <w:r>
-              <w:rPr>
-                <w:rFonts w:asciiTheme="minorBidi" w:eastAsia="MS Gothic" w:hAnsiTheme="minorBidi" w:hint="cs"/>
-                <w:sz w:val="28"/>
-                <w:cs/>
-              </w:rPr>
-              <w:t xml:space="preserve">ข้อมูลที่ </w:t>
-            </w:r>
-            <w:r>
-              <w:rPr>
-                <w:rFonts w:asciiTheme="minorBidi" w:eastAsia="MS Gothic" w:hAnsiTheme="minorBidi"/>
-                <w:sz w:val="28"/>
-              </w:rPr>
-              <w:t xml:space="preserve">import </w:t>
-            </w:r>
-            <w:r>
-              <w:rPr>
-                <w:rFonts w:asciiTheme="minorBidi" w:eastAsia="MS Gothic" w:hAnsiTheme="minorBidi" w:hint="cs"/>
-                <w:sz w:val="28"/>
-                <w:cs/>
-              </w:rPr>
-              <w:t>เข้ามา ถูกต้องครบถ้วน</w:t>
-            </w:r>
-          </w:p>
-          <w:p>
-            <w:pPr>
-              <w:pStyle w:val="ListParagraph"/>
-              <w:numPr>
-                <w:ilvl w:val="0"/>
-                <w:numId w:val="24"/>
-              </w:numPr>
-              <w:rPr>
-                <w:rFonts w:asciiTheme="minorBidi" w:eastAsia="MS Gothic" w:hAnsiTheme="minorBidi"/>
-                <w:sz w:val="28"/>
-                <w:cs/>
-              </w:rPr>
-            </w:pPr>
-            <w:r>
-              <w:rPr>
-                <w:rFonts w:asciiTheme="minorBidi" w:eastAsia="MS Gothic" w:hAnsiTheme="minorBidi" w:hint="cs"/>
-                <w:sz w:val="28"/>
-                <w:cs/>
-              </w:rPr>
-              <w:t xml:space="preserve">แสดงข้อความแจ้งเตือนว่า </w:t>
-            </w:r>
-            <w:r>
-              <w:rPr>
-                <w:rFonts w:asciiTheme="minorBidi" w:eastAsia="MS Gothic" w:hAnsiTheme="minorBidi"/>
-                <w:sz w:val="28"/>
-              </w:rPr>
-              <w:t xml:space="preserve">Import </w:t>
-            </w:r>
-            <w:r>
-              <w:rPr>
-                <w:rFonts w:asciiTheme="minorBidi" w:eastAsia="MS Gothic" w:hAnsiTheme="minorBidi" w:hint="cs"/>
-                <w:sz w:val="28"/>
-                <w:cs/>
-              </w:rPr>
-              <w:t xml:space="preserve">ข้อมูล </w:t>
-            </w:r>
-            <w:r>
-              <w:rPr>
-                <w:rFonts w:asciiTheme="minorBidi" w:eastAsia="MS Gothic" w:hAnsiTheme="minorBidi"/>
-                <w:sz w:val="28"/>
-              </w:rPr>
-              <w:t xml:space="preserve">K-Anode </w:t>
-            </w:r>
-            <w:r>
-              <w:rPr>
-                <w:rFonts w:asciiTheme="minorBidi" w:eastAsia="MS Gothic" w:hAnsiTheme="minorBidi" w:hint="cs"/>
-                <w:sz w:val="28"/>
-                <w:cs/>
-              </w:rPr>
-              <w:t>เสร็จสมบูรณ์แล้ว</w:t>
-            </w:r>
+              <w:rPr>
+                <w:rFonts w:asciiTheme="minorBidi" w:eastAsia="MS Gothic" w:hAnsiTheme="minorBidi"/>
+                <w:sz w:val="28"/>
+                <w:cs/>
+              </w:rPr>
+            </w:pPr>
           </w:p>
         </w:tc>
       </w:tr>
@@ -5261,7 +6548,6 @@
                 <w:rFonts w:asciiTheme="minorBidi" w:hAnsiTheme="minorBidi"/>
                 <w:sz w:val="28"/>
               </w:rPr>
-              <w:lastRenderedPageBreak/>
               <w:t>Exception Flow of Events</w:t>
             </w:r>
           </w:p>
@@ -6768,6 +8054,95 @@
     </w:lvl>
   </w:abstractNum>
   <w:abstractNum w:abstractNumId="4" w15:restartNumberingAfterBreak="0">
+    <w:nsid w:val="1A4C11DA"/>
+    <w:multiLevelType w:val="hybridMultilevel"/>
+    <w:tmpl w:val="3CC80F0C"/>
+    <w:lvl w:ilvl="0" w:tplc="87B47300">
+      <w:start w:val="2"/>
+      <w:numFmt w:val="decimal"/>
+      <w:lvlText w:val="%1."/>
+      <w:lvlJc w:val="left"/>
+      <w:pPr>
+        <w:ind w:left="360" w:hanging="360"/>
+      </w:pPr>
+      <w:rPr>
+        <w:rFonts w:hint="default"/>
+      </w:rPr>
+    </w:lvl>
+    <w:lvl w:ilvl="1" w:tplc="04090019" w:tentative="1">
+      <w:start w:val="1"/>
+      <w:numFmt w:val="lowerLetter"/>
+      <w:lvlText w:val="%2."/>
+      <w:lvlJc w:val="left"/>
+      <w:pPr>
+        <w:ind w:left="1440" w:hanging="360"/>
+      </w:pPr>
+    </w:lvl>
+    <w:lvl w:ilvl="2" w:tplc="0409001B" w:tentative="1">
+      <w:start w:val="1"/>
+      <w:numFmt w:val="lowerRoman"/>
+      <w:lvlText w:val="%3."/>
+      <w:lvlJc w:val="right"/>
+      <w:pPr>
+        <w:ind w:left="2160" w:hanging="180"/>
+      </w:pPr>
+    </w:lvl>
+    <w:lvl w:ilvl="3" w:tplc="0409000F" w:tentative="1">
+      <w:start w:val="1"/>
+      <w:numFmt w:val="decimal"/>
+      <w:lvlText w:val="%4."/>
+      <w:lvlJc w:val="left"/>
+      <w:pPr>
+        <w:ind w:left="2880" w:hanging="360"/>
+      </w:pPr>
+    </w:lvl>
+    <w:lvl w:ilvl="4" w:tplc="04090019" w:tentative="1">
+      <w:start w:val="1"/>
+      <w:numFmt w:val="lowerLetter"/>
+      <w:lvlText w:val="%5."/>
+      <w:lvlJc w:val="left"/>
+      <w:pPr>
+        <w:ind w:left="3600" w:hanging="360"/>
+      </w:pPr>
+    </w:lvl>
+    <w:lvl w:ilvl="5" w:tplc="0409001B" w:tentative="1">
+      <w:start w:val="1"/>
+      <w:numFmt w:val="lowerRoman"/>
+      <w:lvlText w:val="%6."/>
+      <w:lvlJc w:val="right"/>
+      <w:pPr>
+        <w:ind w:left="4320" w:hanging="180"/>
+      </w:pPr>
+    </w:lvl>
+    <w:lvl w:ilvl="6" w:tplc="0409000F" w:tentative="1">
+      <w:start w:val="1"/>
+      <w:numFmt w:val="decimal"/>
+      <w:lvlText w:val="%7."/>
+      <w:lvlJc w:val="left"/>
+      <w:pPr>
+        <w:ind w:left="5040" w:hanging="360"/>
+      </w:pPr>
+    </w:lvl>
+    <w:lvl w:ilvl="7" w:tplc="04090019" w:tentative="1">
+      <w:start w:val="1"/>
+      <w:numFmt w:val="lowerLetter"/>
+      <w:lvlText w:val="%8."/>
+      <w:lvlJc w:val="left"/>
+      <w:pPr>
+        <w:ind w:left="5760" w:hanging="360"/>
+      </w:pPr>
+    </w:lvl>
+    <w:lvl w:ilvl="8" w:tplc="0409001B" w:tentative="1">
+      <w:start w:val="1"/>
+      <w:numFmt w:val="lowerRoman"/>
+      <w:lvlText w:val="%9."/>
+      <w:lvlJc w:val="right"/>
+      <w:pPr>
+        <w:ind w:left="6480" w:hanging="180"/>
+      </w:pPr>
+    </w:lvl>
+  </w:abstractNum>
+  <w:abstractNum w:abstractNumId="5" w15:restartNumberingAfterBreak="0">
     <w:nsid w:val="26176B93"/>
     <w:multiLevelType w:val="hybridMultilevel"/>
     <w:tmpl w:val="D132F1FC"/>
@@ -6856,7 +8231,7 @@
       </w:pPr>
     </w:lvl>
   </w:abstractNum>
-  <w:abstractNum w:abstractNumId="5" w15:restartNumberingAfterBreak="0">
+  <w:abstractNum w:abstractNumId="6" w15:restartNumberingAfterBreak="0">
     <w:nsid w:val="26647516"/>
     <w:multiLevelType w:val="hybridMultilevel"/>
     <w:tmpl w:val="23640718"/>
@@ -6942,7 +8317,7 @@
       </w:pPr>
     </w:lvl>
   </w:abstractNum>
-  <w:abstractNum w:abstractNumId="6" w15:restartNumberingAfterBreak="0">
+  <w:abstractNum w:abstractNumId="7" w15:restartNumberingAfterBreak="0">
     <w:nsid w:val="267163DD"/>
     <w:multiLevelType w:val="multilevel"/>
     <w:tmpl w:val="0409001F"/>
@@ -7031,7 +8406,7 @@
       </w:pPr>
     </w:lvl>
   </w:abstractNum>
-  <w:abstractNum w:abstractNumId="7" w15:restartNumberingAfterBreak="0">
+  <w:abstractNum w:abstractNumId="8" w15:restartNumberingAfterBreak="0">
     <w:nsid w:val="2D066CC0"/>
     <w:multiLevelType w:val="hybridMultilevel"/>
     <w:tmpl w:val="84623894"/>
@@ -7117,7 +8492,7 @@
       </w:pPr>
     </w:lvl>
   </w:abstractNum>
-  <w:abstractNum w:abstractNumId="8" w15:restartNumberingAfterBreak="0">
+  <w:abstractNum w:abstractNumId="9" w15:restartNumberingAfterBreak="0">
     <w:nsid w:val="30AA2396"/>
     <w:multiLevelType w:val="hybridMultilevel"/>
     <w:tmpl w:val="4B94D16A"/>
@@ -7206,7 +8581,7 @@
       </w:pPr>
     </w:lvl>
   </w:abstractNum>
-  <w:abstractNum w:abstractNumId="9" w15:restartNumberingAfterBreak="0">
+  <w:abstractNum w:abstractNumId="10" w15:restartNumberingAfterBreak="0">
     <w:nsid w:val="352458E3"/>
     <w:multiLevelType w:val="multilevel"/>
     <w:tmpl w:val="0409001F"/>
@@ -7295,7 +8670,7 @@
       </w:pPr>
     </w:lvl>
   </w:abstractNum>
-  <w:abstractNum w:abstractNumId="10" w15:restartNumberingAfterBreak="0">
+  <w:abstractNum w:abstractNumId="11" w15:restartNumberingAfterBreak="0">
     <w:nsid w:val="39A47DB0"/>
     <w:multiLevelType w:val="hybridMultilevel"/>
     <w:tmpl w:val="D0469A90"/>
@@ -7384,7 +8759,7 @@
       </w:pPr>
     </w:lvl>
   </w:abstractNum>
-  <w:abstractNum w:abstractNumId="11" w15:restartNumberingAfterBreak="0">
+  <w:abstractNum w:abstractNumId="12" w15:restartNumberingAfterBreak="0">
     <w:nsid w:val="3E115006"/>
     <w:multiLevelType w:val="hybridMultilevel"/>
     <w:tmpl w:val="30C07C7C"/>
@@ -7473,7 +8848,185 @@
       </w:pPr>
     </w:lvl>
   </w:abstractNum>
-  <w:abstractNum w:abstractNumId="12" w15:restartNumberingAfterBreak="0">
+  <w:abstractNum w:abstractNumId="13" w15:restartNumberingAfterBreak="0">
+    <w:nsid w:val="3F44676D"/>
+    <w:multiLevelType w:val="hybridMultilevel"/>
+    <w:tmpl w:val="7CC66020"/>
+    <w:lvl w:ilvl="0" w:tplc="0409000F">
+      <w:start w:val="1"/>
+      <w:numFmt w:val="decimal"/>
+      <w:lvlText w:val="%1."/>
+      <w:lvlJc w:val="left"/>
+      <w:pPr>
+        <w:ind w:left="360" w:hanging="360"/>
+      </w:pPr>
+      <w:rPr>
+        <w:rFonts w:hint="default"/>
+      </w:rPr>
+    </w:lvl>
+    <w:lvl w:ilvl="1" w:tplc="04090019" w:tentative="1">
+      <w:start w:val="1"/>
+      <w:numFmt w:val="lowerLetter"/>
+      <w:lvlText w:val="%2."/>
+      <w:lvlJc w:val="left"/>
+      <w:pPr>
+        <w:ind w:left="1080" w:hanging="360"/>
+      </w:pPr>
+    </w:lvl>
+    <w:lvl w:ilvl="2" w:tplc="0409001B" w:tentative="1">
+      <w:start w:val="1"/>
+      <w:numFmt w:val="lowerRoman"/>
+      <w:lvlText w:val="%3."/>
+      <w:lvlJc w:val="right"/>
+      <w:pPr>
+        <w:ind w:left="1800" w:hanging="180"/>
+      </w:pPr>
+    </w:lvl>
+    <w:lvl w:ilvl="3" w:tplc="0409000F" w:tentative="1">
+      <w:start w:val="1"/>
+      <w:numFmt w:val="decimal"/>
+      <w:lvlText w:val="%4."/>
+      <w:lvlJc w:val="left"/>
+      <w:pPr>
+        <w:ind w:left="2520" w:hanging="360"/>
+      </w:pPr>
+    </w:lvl>
+    <w:lvl w:ilvl="4" w:tplc="04090019" w:tentative="1">
+      <w:start w:val="1"/>
+      <w:numFmt w:val="lowerLetter"/>
+      <w:lvlText w:val="%5."/>
+      <w:lvlJc w:val="left"/>
+      <w:pPr>
+        <w:ind w:left="3240" w:hanging="360"/>
+      </w:pPr>
+    </w:lvl>
+    <w:lvl w:ilvl="5" w:tplc="0409001B" w:tentative="1">
+      <w:start w:val="1"/>
+      <w:numFmt w:val="lowerRoman"/>
+      <w:lvlText w:val="%6."/>
+      <w:lvlJc w:val="right"/>
+      <w:pPr>
+        <w:ind w:left="3960" w:hanging="180"/>
+      </w:pPr>
+    </w:lvl>
+    <w:lvl w:ilvl="6" w:tplc="0409000F" w:tentative="1">
+      <w:start w:val="1"/>
+      <w:numFmt w:val="decimal"/>
+      <w:lvlText w:val="%7."/>
+      <w:lvlJc w:val="left"/>
+      <w:pPr>
+        <w:ind w:left="4680" w:hanging="360"/>
+      </w:pPr>
+    </w:lvl>
+    <w:lvl w:ilvl="7" w:tplc="04090019" w:tentative="1">
+      <w:start w:val="1"/>
+      <w:numFmt w:val="lowerLetter"/>
+      <w:lvlText w:val="%8."/>
+      <w:lvlJc w:val="left"/>
+      <w:pPr>
+        <w:ind w:left="5400" w:hanging="360"/>
+      </w:pPr>
+    </w:lvl>
+    <w:lvl w:ilvl="8" w:tplc="0409001B" w:tentative="1">
+      <w:start w:val="1"/>
+      <w:numFmt w:val="lowerRoman"/>
+      <w:lvlText w:val="%9."/>
+      <w:lvlJc w:val="right"/>
+      <w:pPr>
+        <w:ind w:left="6120" w:hanging="180"/>
+      </w:pPr>
+    </w:lvl>
+  </w:abstractNum>
+  <w:abstractNum w:abstractNumId="14" w15:restartNumberingAfterBreak="0">
+    <w:nsid w:val="407E6B69"/>
+    <w:multiLevelType w:val="hybridMultilevel"/>
+    <w:tmpl w:val="84EAA630"/>
+    <w:lvl w:ilvl="0" w:tplc="83920AFA">
+      <w:start w:val="1"/>
+      <w:numFmt w:val="decimal"/>
+      <w:lvlText w:val="%1."/>
+      <w:lvlJc w:val="left"/>
+      <w:pPr>
+        <w:ind w:left="360" w:hanging="360"/>
+      </w:pPr>
+      <w:rPr>
+        <w:rFonts w:hint="default"/>
+      </w:rPr>
+    </w:lvl>
+    <w:lvl w:ilvl="1" w:tplc="04090019" w:tentative="1">
+      <w:start w:val="1"/>
+      <w:numFmt w:val="lowerLetter"/>
+      <w:lvlText w:val="%2."/>
+      <w:lvlJc w:val="left"/>
+      <w:pPr>
+        <w:ind w:left="1080" w:hanging="360"/>
+      </w:pPr>
+    </w:lvl>
+    <w:lvl w:ilvl="2" w:tplc="0409001B" w:tentative="1">
+      <w:start w:val="1"/>
+      <w:numFmt w:val="lowerRoman"/>
+      <w:lvlText w:val="%3."/>
+      <w:lvlJc w:val="right"/>
+      <w:pPr>
+        <w:ind w:left="1800" w:hanging="180"/>
+      </w:pPr>
+    </w:lvl>
+    <w:lvl w:ilvl="3" w:tplc="0409000F" w:tentative="1">
+      <w:start w:val="1"/>
+      <w:numFmt w:val="decimal"/>
+      <w:lvlText w:val="%4."/>
+      <w:lvlJc w:val="left"/>
+      <w:pPr>
+        <w:ind w:left="2520" w:hanging="360"/>
+      </w:pPr>
+    </w:lvl>
+    <w:lvl w:ilvl="4" w:tplc="04090019" w:tentative="1">
+      <w:start w:val="1"/>
+      <w:numFmt w:val="lowerLetter"/>
+      <w:lvlText w:val="%5."/>
+      <w:lvlJc w:val="left"/>
+      <w:pPr>
+        <w:ind w:left="3240" w:hanging="360"/>
+      </w:pPr>
+    </w:lvl>
+    <w:lvl w:ilvl="5" w:tplc="0409001B" w:tentative="1">
+      <w:start w:val="1"/>
+      <w:numFmt w:val="lowerRoman"/>
+      <w:lvlText w:val="%6."/>
+      <w:lvlJc w:val="right"/>
+      <w:pPr>
+        <w:ind w:left="3960" w:hanging="180"/>
+      </w:pPr>
+    </w:lvl>
+    <w:lvl w:ilvl="6" w:tplc="0409000F" w:tentative="1">
+      <w:start w:val="1"/>
+      <w:numFmt w:val="decimal"/>
+      <w:lvlText w:val="%7."/>
+      <w:lvlJc w:val="left"/>
+      <w:pPr>
+        <w:ind w:left="4680" w:hanging="360"/>
+      </w:pPr>
+    </w:lvl>
+    <w:lvl w:ilvl="7" w:tplc="04090019" w:tentative="1">
+      <w:start w:val="1"/>
+      <w:numFmt w:val="lowerLetter"/>
+      <w:lvlText w:val="%8."/>
+      <w:lvlJc w:val="left"/>
+      <w:pPr>
+        <w:ind w:left="5400" w:hanging="360"/>
+      </w:pPr>
+    </w:lvl>
+    <w:lvl w:ilvl="8" w:tplc="0409001B" w:tentative="1">
+      <w:start w:val="1"/>
+      <w:numFmt w:val="lowerRoman"/>
+      <w:lvlText w:val="%9."/>
+      <w:lvlJc w:val="right"/>
+      <w:pPr>
+        <w:ind w:left="6120" w:hanging="180"/>
+      </w:pPr>
+    </w:lvl>
+  </w:abstractNum>
+  <w:abstractNum w:abstractNumId="15" w15:restartNumberingAfterBreak="0">
     <w:nsid w:val="47E71D42"/>
     <w:multiLevelType w:val="hybridMultilevel"/>
     <w:tmpl w:val="F93E4C32"/>
@@ -7562,7 +9115,7 @@
       </w:pPr>
     </w:lvl>
   </w:abstractNum>
-  <w:abstractNum w:abstractNumId="13" w15:restartNumberingAfterBreak="0">
+  <w:abstractNum w:abstractNumId="16" w15:restartNumberingAfterBreak="0">
     <w:nsid w:val="49F800A7"/>
     <w:multiLevelType w:val="hybridMultilevel"/>
     <w:tmpl w:val="DEA61AB2"/>
@@ -7651,7 +9204,7 @@
       </w:pPr>
     </w:lvl>
   </w:abstractNum>
-  <w:abstractNum w:abstractNumId="14" w15:restartNumberingAfterBreak="0">
+  <w:abstractNum w:abstractNumId="17" w15:restartNumberingAfterBreak="0">
     <w:nsid w:val="4F037273"/>
     <w:multiLevelType w:val="hybridMultilevel"/>
     <w:tmpl w:val="4E08F73E"/>
@@ -7740,7 +9293,7 @@
       </w:pPr>
     </w:lvl>
   </w:abstractNum>
-  <w:abstractNum w:abstractNumId="15" w15:restartNumberingAfterBreak="0">
+  <w:abstractNum w:abstractNumId="18" w15:restartNumberingAfterBreak="0">
     <w:nsid w:val="52E02660"/>
     <w:multiLevelType w:val="hybridMultilevel"/>
     <w:tmpl w:val="538229FC"/>
@@ -7829,7 +9382,7 @@
       </w:pPr>
     </w:lvl>
   </w:abstractNum>
-  <w:abstractNum w:abstractNumId="16" w15:restartNumberingAfterBreak="0">
+  <w:abstractNum w:abstractNumId="19" w15:restartNumberingAfterBreak="0">
     <w:nsid w:val="570A6327"/>
     <w:multiLevelType w:val="hybridMultilevel"/>
     <w:tmpl w:val="632E4CA0"/>
@@ -7918,7 +9471,7 @@
       </w:pPr>
     </w:lvl>
   </w:abstractNum>
-  <w:abstractNum w:abstractNumId="17" w15:restartNumberingAfterBreak="0">
+  <w:abstractNum w:abstractNumId="20" w15:restartNumberingAfterBreak="0">
     <w:nsid w:val="59F024F7"/>
     <w:multiLevelType w:val="hybridMultilevel"/>
     <w:tmpl w:val="90F0ED38"/>
@@ -8004,7 +9557,7 @@
       </w:pPr>
     </w:lvl>
   </w:abstractNum>
-  <w:abstractNum w:abstractNumId="18" w15:restartNumberingAfterBreak="0">
+  <w:abstractNum w:abstractNumId="21" w15:restartNumberingAfterBreak="0">
     <w:nsid w:val="5D7511AD"/>
     <w:multiLevelType w:val="hybridMultilevel"/>
     <w:tmpl w:val="DCFA271E"/>
@@ -8093,7 +9646,7 @@
       </w:pPr>
     </w:lvl>
   </w:abstractNum>
-  <w:abstractNum w:abstractNumId="19" w15:restartNumberingAfterBreak="0">
+  <w:abstractNum w:abstractNumId="22" w15:restartNumberingAfterBreak="0">
     <w:nsid w:val="5F446FD1"/>
     <w:multiLevelType w:val="multilevel"/>
     <w:tmpl w:val="0409001F"/>
@@ -8182,7 +9735,96 @@
       </w:pPr>
     </w:lvl>
   </w:abstractNum>
-  <w:abstractNum w:abstractNumId="20" w15:restartNumberingAfterBreak="0">
+  <w:abstractNum w:abstractNumId="23" w15:restartNumberingAfterBreak="0">
+    <w:nsid w:val="626B66EA"/>
+    <w:multiLevelType w:val="hybridMultilevel"/>
+    <w:tmpl w:val="7CC66020"/>
+    <w:lvl w:ilvl="0" w:tplc="0409000F">
+      <w:start w:val="1"/>
+      <w:numFmt w:val="decimal"/>
+      <w:lvlText w:val="%1."/>
+      <w:lvlJc w:val="left"/>
+      <w:pPr>
+        <w:ind w:left="360" w:hanging="360"/>
+      </w:pPr>
+      <w:rPr>
+        <w:rFonts w:hint="default"/>
+      </w:rPr>
+    </w:lvl>
+    <w:lvl w:ilvl="1" w:tplc="04090019" w:tentative="1">
+      <w:start w:val="1"/>
+      <w:numFmt w:val="lowerLetter"/>
+      <w:lvlText w:val="%2."/>
+      <w:lvlJc w:val="left"/>
+      <w:pPr>
+        <w:ind w:left="1080" w:hanging="360"/>
+      </w:pPr>
+    </w:lvl>
+    <w:lvl w:ilvl="2" w:tplc="0409001B" w:tentative="1">
+      <w:start w:val="1"/>
+      <w:numFmt w:val="lowerRoman"/>
+      <w:lvlText w:val="%3."/>
+      <w:lvlJc w:val="right"/>
+      <w:pPr>
+        <w:ind w:left="1800" w:hanging="180"/>
+      </w:pPr>
+    </w:lvl>
+    <w:lvl w:ilvl="3" w:tplc="0409000F" w:tentative="1">
+      <w:start w:val="1"/>
+      <w:numFmt w:val="decimal"/>
+      <w:lvlText w:val="%4."/>
+      <w:lvlJc w:val="left"/>
+      <w:pPr>
+        <w:ind w:left="2520" w:hanging="360"/>
+      </w:pPr>
+    </w:lvl>
+    <w:lvl w:ilvl="4" w:tplc="04090019" w:tentative="1">
+      <w:start w:val="1"/>
+      <w:numFmt w:val="lowerLetter"/>
+      <w:lvlText w:val="%5."/>
+      <w:lvlJc w:val="left"/>
+      <w:pPr>
+        <w:ind w:left="3240" w:hanging="360"/>
+      </w:pPr>
+    </w:lvl>
+    <w:lvl w:ilvl="5" w:tplc="0409001B" w:tentative="1">
+      <w:start w:val="1"/>
+      <w:numFmt w:val="lowerRoman"/>
+      <w:lvlText w:val="%6."/>
+      <w:lvlJc w:val="right"/>
+      <w:pPr>
+        <w:ind w:left="3960" w:hanging="180"/>
+      </w:pPr>
+    </w:lvl>
+    <w:lvl w:ilvl="6" w:tplc="0409000F" w:tentative="1">
+      <w:start w:val="1"/>
+      <w:numFmt w:val="decimal"/>
+      <w:lvlText w:val="%7."/>
+      <w:lvlJc w:val="left"/>
+      <w:pPr>
+        <w:ind w:left="4680" w:hanging="360"/>
+      </w:pPr>
+    </w:lvl>
+    <w:lvl w:ilvl="7" w:tplc="04090019" w:tentative="1">
+      <w:start w:val="1"/>
+      <w:numFmt w:val="lowerLetter"/>
+      <w:lvlText w:val="%8."/>
+      <w:lvlJc w:val="left"/>
+      <w:pPr>
+        <w:ind w:left="5400" w:hanging="360"/>
+      </w:pPr>
+    </w:lvl>
+    <w:lvl w:ilvl="8" w:tplc="0409001B" w:tentative="1">
+      <w:start w:val="1"/>
+      <w:numFmt w:val="lowerRoman"/>
+      <w:lvlText w:val="%9."/>
+      <w:lvlJc w:val="right"/>
+      <w:pPr>
+        <w:ind w:left="6120" w:hanging="180"/>
+      </w:pPr>
+    </w:lvl>
+  </w:abstractNum>
+  <w:abstractNum w:abstractNumId="24" w15:restartNumberingAfterBreak="0">
     <w:nsid w:val="6C6B168C"/>
     <w:multiLevelType w:val="hybridMultilevel"/>
     <w:tmpl w:val="D37E1F42"/>
@@ -8271,7 +9913,7 @@
       </w:pPr>
     </w:lvl>
   </w:abstractNum>
-  <w:abstractNum w:abstractNumId="21" w15:restartNumberingAfterBreak="0">
+  <w:abstractNum w:abstractNumId="25" w15:restartNumberingAfterBreak="0">
     <w:nsid w:val="76DF0C62"/>
     <w:multiLevelType w:val="hybridMultilevel"/>
     <w:tmpl w:val="7D1882F4"/>
@@ -8360,7 +10002,96 @@
       </w:pPr>
     </w:lvl>
   </w:abstractNum>
-  <w:abstractNum w:abstractNumId="22" w15:restartNumberingAfterBreak="0">
+  <w:abstractNum w:abstractNumId="26" w15:restartNumberingAfterBreak="0">
+    <w:nsid w:val="7CC3217A"/>
+    <w:multiLevelType w:val="hybridMultilevel"/>
+    <w:tmpl w:val="9D5EBCB0"/>
+    <w:lvl w:ilvl="0" w:tplc="0409000F">
+      <w:start w:val="1"/>
+      <w:numFmt w:val="decimal"/>
+      <w:lvlText w:val="%1."/>
+      <w:lvlJc w:val="left"/>
+      <w:pPr>
+        <w:ind w:left="360" w:hanging="360"/>
+      </w:pPr>
+      <w:rPr>
+        <w:rFonts w:hint="default"/>
+      </w:rPr>
+    </w:lvl>
+    <w:lvl w:ilvl="1" w:tplc="04090019" w:tentative="1">
+      <w:start w:val="1"/>
+      <w:numFmt w:val="lowerLetter"/>
+      <w:lvlText w:val="%2."/>
+      <w:lvlJc w:val="left"/>
+      <w:pPr>
+        <w:ind w:left="1080" w:hanging="360"/>
+      </w:pPr>
+    </w:lvl>
+    <w:lvl w:ilvl="2" w:tplc="0409001B" w:tentative="1">
+      <w:start w:val="1"/>
+      <w:numFmt w:val="lowerRoman"/>
+      <w:lvlText w:val="%3."/>
+      <w:lvlJc w:val="right"/>
+      <w:pPr>
+        <w:ind w:left="1800" w:hanging="180"/>
+      </w:pPr>
+    </w:lvl>
+    <w:lvl w:ilvl="3" w:tplc="0409000F" w:tentative="1">
+      <w:start w:val="1"/>
+      <w:numFmt w:val="decimal"/>
+      <w:lvlText w:val="%4."/>
+      <w:lvlJc w:val="left"/>
+      <w:pPr>
+        <w:ind w:left="2520" w:hanging="360"/>
+      </w:pPr>
+    </w:lvl>
+    <w:lvl w:ilvl="4" w:tplc="04090019" w:tentative="1">
+      <w:start w:val="1"/>
+      <w:numFmt w:val="lowerLetter"/>
+      <w:lvlText w:val="%5."/>
+      <w:lvlJc w:val="left"/>
+      <w:pPr>
+        <w:ind w:left="3240" w:hanging="360"/>
+      </w:pPr>
+    </w:lvl>
+    <w:lvl w:ilvl="5" w:tplc="0409001B" w:tentative="1">
+      <w:start w:val="1"/>
+      <w:numFmt w:val="lowerRoman"/>
+      <w:lvlText w:val="%6."/>
+      <w:lvlJc w:val="right"/>
+      <w:pPr>
+        <w:ind w:left="3960" w:hanging="180"/>
+      </w:pPr>
+    </w:lvl>
+    <w:lvl w:ilvl="6" w:tplc="0409000F" w:tentative="1">
+      <w:start w:val="1"/>
+      <w:numFmt w:val="decimal"/>
+      <w:lvlText w:val="%7."/>
+      <w:lvlJc w:val="left"/>
+      <w:pPr>
+        <w:ind w:left="4680" w:hanging="360"/>
+      </w:pPr>
+    </w:lvl>
+    <w:lvl w:ilvl="7" w:tplc="04090019" w:tentative="1">
+      <w:start w:val="1"/>
+      <w:numFmt w:val="lowerLetter"/>
+      <w:lvlText w:val="%8."/>
+      <w:lvlJc w:val="left"/>
+      <w:pPr>
+        <w:ind w:left="5400" w:hanging="360"/>
+      </w:pPr>
+    </w:lvl>
+    <w:lvl w:ilvl="8" w:tplc="0409001B" w:tentative="1">
+      <w:start w:val="1"/>
+      <w:numFmt w:val="lowerRoman"/>
+      <w:lvlText w:val="%9."/>
+      <w:lvlJc w:val="right"/>
+      <w:pPr>
+        <w:ind w:left="6120" w:hanging="180"/>
+      </w:pPr>
+    </w:lvl>
+  </w:abstractNum>
+  <w:abstractNum w:abstractNumId="27" w15:restartNumberingAfterBreak="0">
     <w:nsid w:val="7DE33CC2"/>
     <w:multiLevelType w:val="hybridMultilevel"/>
     <w:tmpl w:val="A7D64ACE"/>
@@ -8449,7 +10180,7 @@
       </w:pPr>
     </w:lvl>
   </w:abstractNum>
-  <w:abstractNum w:abstractNumId="23" w15:restartNumberingAfterBreak="0">
+  <w:abstractNum w:abstractNumId="28" w15:restartNumberingAfterBreak="0">
     <w:nsid w:val="7DFB5A81"/>
     <w:multiLevelType w:val="hybridMultilevel"/>
     <w:tmpl w:val="AAD2AD1C"/>
@@ -8536,16 +10267,16 @@
     </w:lvl>
   </w:abstractNum>
   <w:num w:numId="1">
-    <w:abstractNumId w:val="5"/>
+    <w:abstractNumId w:val="6"/>
   </w:num>
   <w:num w:numId="2">
-    <w:abstractNumId w:val="17"/>
+    <w:abstractNumId w:val="20"/>
   </w:num>
   <w:num w:numId="3">
-    <w:abstractNumId w:val="7"/>
+    <w:abstractNumId w:val="8"/>
   </w:num>
   <w:num w:numId="4">
-    <w:abstractNumId w:val="22"/>
+    <w:abstractNumId w:val="27"/>
   </w:num>
   <w:num w:numId="5">
     <w:abstractNumId w:val="0"/>
@@ -8557,55 +10288,70 @@
     <w:abstractNumId w:val="1"/>
   </w:num>
   <w:num w:numId="8">
-    <w:abstractNumId w:val="9"/>
+    <w:abstractNumId w:val="10"/>
   </w:num>
   <w:num w:numId="9">
     <w:abstractNumId w:val="3"/>
   </w:num>
   <w:num w:numId="10">
+    <w:abstractNumId w:val="25"/>
+  </w:num>
+  <w:num w:numId="11">
+    <w:abstractNumId w:val="15"/>
+  </w:num>
+  <w:num w:numId="12">
+    <w:abstractNumId w:val="7"/>
+  </w:num>
+  <w:num w:numId="13">
     <w:abstractNumId w:val="21"/>
   </w:num>
-  <w:num w:numId="11">
+  <w:num w:numId="14">
+    <w:abstractNumId w:val="19"/>
+  </w:num>
+  <w:num w:numId="15">
+    <w:abstractNumId w:val="11"/>
+  </w:num>
+  <w:num w:numId="16">
+    <w:abstractNumId w:val="28"/>
+  </w:num>
+  <w:num w:numId="17">
+    <w:abstractNumId w:val="22"/>
+  </w:num>
+  <w:num w:numId="18">
+    <w:abstractNumId w:val="5"/>
+  </w:num>
+  <w:num w:numId="19">
+    <w:abstractNumId w:val="16"/>
+  </w:num>
+  <w:num w:numId="20">
+    <w:abstractNumId w:val="17"/>
+  </w:num>
+  <w:num w:numId="21">
     <w:abstractNumId w:val="12"/>
   </w:num>
-  <w:num w:numId="12">
-    <w:abstractNumId w:val="6"/>
-  </w:num>
-  <w:num w:numId="13">
+  <w:num w:numId="22">
     <w:abstractNumId w:val="18"/>
   </w:num>
-  <w:num w:numId="14">
-    <w:abstractNumId w:val="16"/>
+  <w:num w:numId="23">
+    <w:abstractNumId w:val="9"/>
   </w:num>
-  <w:num w:numId="15">
-    <w:abstractNumId w:val="10"/>
+  <w:num w:numId="24">
+    <w:abstractNumId w:val="24"/>
   </w:num>
-  <w:num w:numId="16">
+  <w:num w:numId="25">
+    <w:abstractNumId w:val="13"/>
+  </w:num>
+  <w:num w:numId="26">
+    <w:abstractNumId w:val="26"/>
+  </w:num>
+  <w:num w:numId="27">
     <w:abstractNumId w:val="23"/>
   </w:num>
-  <w:num w:numId="17">
-    <w:abstractNumId w:val="19"/>
-  </w:num>
-  <w:num w:numId="18">
+  <w:num w:numId="28">
     <w:abstractNumId w:val="4"/>
   </w:num>
-  <w:num w:numId="19">
-    <w:abstractNumId w:val="13"/>
-  </w:num>
-  <w:num w:numId="20">
+  <w:num w:numId="29">
     <w:abstractNumId w:val="14"/>
-  </w:num>
-  <w:num w:numId="21">
-    <w:abstractNumId w:val="11"/>
-  </w:num>
-  <w:num w:numId="22">
-    <w:abstractNumId w:val="15"/>
-  </w:num>
-  <w:num w:numId="23">
-    <w:abstractNumId w:val="8"/>
-  </w:num>
-  <w:num w:numId="24">
-    <w:abstractNumId w:val="20"/>
   </w:num>
 </w:numbering>
 </file>

</xml_diff>

<commit_message>
usecase des:new usecase 1.4 & 1.5
</commit_message>
<xml_diff>
--- a/Usecase Description.docx
+++ b/Usecase Description.docx
@@ -4509,6 +4509,13 @@
                 <w:sz w:val="28"/>
               </w:rPr>
             </w:pPr>
+            <w:r>
+              <w:rPr>
+                <w:rFonts w:asciiTheme="minorBidi" w:hAnsiTheme="minorBidi"/>
+                <w:sz w:val="28"/>
+              </w:rPr>
+              <w:t>8 February 2024</w:t>
+            </w:r>
           </w:p>
         </w:tc>
       </w:tr>
@@ -6007,6 +6014,20 @@
                 <w:sz w:val="28"/>
               </w:rPr>
             </w:pPr>
+            <w:r>
+              <w:rPr>
+                <w:rFonts w:asciiTheme="minorBidi" w:hAnsiTheme="minorBidi"/>
+                <w:sz w:val="28"/>
+              </w:rPr>
+              <w:t xml:space="preserve">Record </w:t>
+            </w:r>
+            <w:r>
+              <w:rPr>
+                <w:rFonts w:asciiTheme="minorBidi" w:hAnsiTheme="minorBidi"/>
+                <w:sz w:val="28"/>
+              </w:rPr>
+              <w:t>Delivery before receiving</w:t>
+            </w:r>
           </w:p>
         </w:tc>
       </w:tr>
@@ -6042,6 +6063,13 @@
                 <w:sz w:val="28"/>
               </w:rPr>
             </w:pPr>
+            <w:r>
+              <w:rPr>
+                <w:rFonts w:asciiTheme="minorBidi" w:hAnsiTheme="minorBidi"/>
+                <w:sz w:val="28"/>
+              </w:rPr>
+              <w:t>10 February 2024</w:t>
+            </w:r>
           </w:p>
         </w:tc>
       </w:tr>
@@ -6161,6 +6189,13 @@
                 <w:sz w:val="28"/>
               </w:rPr>
             </w:pPr>
+            <w:r>
+              <w:rPr>
+                <w:rFonts w:asciiTheme="minorBidi" w:hAnsiTheme="minorBidi"/>
+                <w:sz w:val="28"/>
+              </w:rPr>
+              <w:t>-</w:t>
+            </w:r>
           </w:p>
         </w:tc>
       </w:tr>
@@ -6197,6 +6232,29 @@
                 <w:cs/>
               </w:rPr>
             </w:pPr>
+            <w:r>
+              <w:rPr>
+                <w:rFonts w:asciiTheme="minorBidi" w:hAnsiTheme="minorBidi" w:hint="cs"/>
+                <w:sz w:val="28"/>
+                <w:cs/>
+              </w:rPr>
+              <w:t xml:space="preserve">เพื่อบันทึกข้อมูล </w:t>
+            </w:r>
+            <w:r>
+              <w:rPr>
+                <w:rFonts w:asciiTheme="minorBidi" w:hAnsiTheme="minorBidi"/>
+                <w:sz w:val="28"/>
+              </w:rPr>
+              <w:t xml:space="preserve">K-Anode </w:t>
+            </w:r>
+            <w:r>
+              <w:rPr>
+                <w:rFonts w:asciiTheme="minorBidi" w:hAnsiTheme="minorBidi" w:hint="cs"/>
+                <w:sz w:val="28"/>
+                <w:cs/>
+              </w:rPr>
+              <w:t>ที่ถูกนำจ่ายก่อนการรับ</w:t>
+            </w:r>
           </w:p>
         </w:tc>
       </w:tr>
@@ -6245,6 +6303,7 @@
                   <w14:uncheckedState w14:val="2610" w14:font="MS Gothic"/>
                 </w14:checkbox>
               </w:sdtPr>
+              <w:sdtEndPr/>
               <w:sdtContent>
                 <w:r>
                   <w:rPr>
@@ -6275,6 +6334,7 @@
                   <w14:uncheckedState w14:val="2610" w14:font="MS Gothic"/>
                 </w14:checkbox>
               </w:sdtPr>
+              <w:sdtEndPr/>
               <w:sdtContent>
                 <w:r>
                   <w:rPr>
@@ -6305,6 +6365,7 @@
                   <w14:uncheckedState w14:val="2610" w14:font="MS Gothic"/>
                 </w14:checkbox>
               </w:sdtPr>
+              <w:sdtEndPr/>
               <w:sdtContent>
                 <w:r>
                   <w:rPr>
@@ -6335,6 +6396,7 @@
                   <w14:uncheckedState w14:val="2610" w14:font="MS Gothic"/>
                 </w14:checkbox>
               </w:sdtPr>
+              <w:sdtEndPr/>
               <w:sdtContent>
                 <w:r>
                   <w:rPr>
@@ -6382,11 +6444,127 @@
           </w:tcPr>
           <w:p>
             <w:pPr>
-              <w:rPr>
-                <w:rFonts w:asciiTheme="minorBidi" w:eastAsia="MS Gothic" w:hAnsiTheme="minorBidi"/>
-                <w:sz w:val="28"/>
-              </w:rPr>
-            </w:pPr>
+              <w:pStyle w:val="ListParagraph"/>
+              <w:numPr>
+                <w:ilvl w:val="0"/>
+                <w:numId w:val="30"/>
+              </w:numPr>
+              <w:rPr>
+                <w:rFonts w:asciiTheme="minorBidi" w:eastAsia="MS Gothic" w:hAnsiTheme="minorBidi"/>
+                <w:sz w:val="28"/>
+              </w:rPr>
+            </w:pPr>
+            <w:r>
+              <w:rPr>
+                <w:rFonts w:asciiTheme="minorBidi" w:eastAsia="MS Gothic" w:hAnsiTheme="minorBidi" w:hint="cs"/>
+                <w:sz w:val="28"/>
+                <w:cs/>
+              </w:rPr>
+              <w:t xml:space="preserve">ผู้ใช้เลือกคำสั่ง </w:t>
+            </w:r>
+            <w:r>
+              <w:rPr>
+                <w:rFonts w:asciiTheme="minorBidi" w:eastAsia="MS Gothic" w:hAnsiTheme="minorBidi"/>
+                <w:sz w:val="28"/>
+              </w:rPr>
+              <w:t xml:space="preserve">Record </w:t>
+            </w:r>
+            <w:r>
+              <w:rPr>
+                <w:rFonts w:asciiTheme="minorBidi" w:eastAsia="MS Gothic" w:hAnsiTheme="minorBidi"/>
+                <w:sz w:val="28"/>
+              </w:rPr>
+              <w:t xml:space="preserve">Delivery before receiving </w:t>
+            </w:r>
+            <w:r>
+              <w:rPr>
+                <w:rFonts w:asciiTheme="minorBidi" w:eastAsia="MS Gothic" w:hAnsiTheme="minorBidi" w:hint="cs"/>
+                <w:sz w:val="28"/>
+                <w:cs/>
+              </w:rPr>
+              <w:t>จากหน้า</w:t>
+            </w:r>
+          </w:p>
+          <w:p>
+            <w:pPr>
+              <w:pStyle w:val="ListParagraph"/>
+              <w:numPr>
+                <w:ilvl w:val="0"/>
+                <w:numId w:val="30"/>
+              </w:numPr>
+              <w:rPr>
+                <w:rFonts w:asciiTheme="minorBidi" w:eastAsia="MS Gothic" w:hAnsiTheme="minorBidi"/>
+                <w:sz w:val="28"/>
+              </w:rPr>
+            </w:pPr>
+            <w:r>
+              <w:rPr>
+                <w:rFonts w:asciiTheme="minorBidi" w:eastAsia="MS Gothic" w:hAnsiTheme="minorBidi" w:hint="cs"/>
+                <w:sz w:val="28"/>
+                <w:cs/>
+              </w:rPr>
+              <w:t xml:space="preserve">ผู้ใช้เลือกคำสั่ง </w:t>
+            </w:r>
+            <w:r>
+              <w:rPr>
+                <w:rFonts w:asciiTheme="minorBidi" w:eastAsia="MS Gothic" w:hAnsiTheme="minorBidi"/>
+                <w:sz w:val="28"/>
+              </w:rPr>
+              <w:t xml:space="preserve">Record </w:t>
+            </w:r>
+            <w:r>
+              <w:rPr>
+                <w:rFonts w:asciiTheme="minorBidi" w:eastAsia="MS Gothic" w:hAnsiTheme="minorBidi"/>
+                <w:sz w:val="28"/>
+              </w:rPr>
+              <w:t>Delivery before receiving</w:t>
+            </w:r>
+            <w:r>
+              <w:rPr>
+                <w:rFonts w:asciiTheme="minorBidi" w:eastAsia="MS Gothic" w:hAnsiTheme="minorBidi" w:hint="cs"/>
+                <w:sz w:val="28"/>
+                <w:cs/>
+              </w:rPr>
+              <w:t xml:space="preserve"> </w:t>
+            </w:r>
+            <w:r>
+              <w:rPr>
+                <w:rFonts w:asciiTheme="minorBidi" w:eastAsia="MS Gothic" w:hAnsiTheme="minorBidi"/>
+                <w:sz w:val="28"/>
+                <w:cs/>
+              </w:rPr>
+              <w:br/>
+            </w:r>
+            <w:r>
+              <w:rPr>
+                <w:rFonts w:asciiTheme="minorBidi" w:eastAsia="MS Gothic" w:hAnsiTheme="minorBidi" w:hint="cs"/>
+                <w:sz w:val="28"/>
+                <w:cs/>
+              </w:rPr>
+              <w:t xml:space="preserve">จากขั้นตอน </w:t>
+            </w:r>
+            <w:r>
+              <w:rPr>
+                <w:rFonts w:asciiTheme="minorBidi" w:eastAsia="MS Gothic" w:hAnsiTheme="minorBidi"/>
+                <w:sz w:val="28"/>
+              </w:rPr>
+              <w:t>Verify</w:t>
+            </w:r>
+            <w:r>
+              <w:rPr>
+                <w:rFonts w:asciiTheme="minorBidi" w:eastAsia="MS Gothic" w:hAnsiTheme="minorBidi" w:hint="cs"/>
+                <w:sz w:val="28"/>
+                <w:cs/>
+              </w:rPr>
+              <w:t xml:space="preserve"> </w:t>
+            </w:r>
+            <w:r>
+              <w:rPr>
+                <w:rFonts w:asciiTheme="minorBidi" w:eastAsia="MS Gothic" w:hAnsiTheme="minorBidi"/>
+                <w:sz w:val="28"/>
+              </w:rPr>
+              <w:t>Received (Usecase 1.2)</w:t>
+            </w:r>
           </w:p>
         </w:tc>
       </w:tr>
@@ -6417,12 +6595,69 @@
           </w:tcPr>
           <w:p>
             <w:pPr>
-              <w:rPr>
-                <w:rFonts w:asciiTheme="minorBidi" w:eastAsia="MS Gothic" w:hAnsiTheme="minorBidi"/>
-                <w:sz w:val="28"/>
-                <w:cs/>
-              </w:rPr>
-            </w:pPr>
+              <w:pStyle w:val="ListParagraph"/>
+              <w:numPr>
+                <w:ilvl w:val="0"/>
+                <w:numId w:val="31"/>
+              </w:numPr>
+              <w:rPr>
+                <w:rFonts w:asciiTheme="minorBidi" w:eastAsia="MS Gothic" w:hAnsiTheme="minorBidi"/>
+                <w:sz w:val="28"/>
+              </w:rPr>
+            </w:pPr>
+            <w:r>
+              <w:rPr>
+                <w:rFonts w:asciiTheme="minorBidi" w:eastAsia="MS Gothic" w:hAnsiTheme="minorBidi" w:hint="cs"/>
+                <w:sz w:val="28"/>
+                <w:cs/>
+              </w:rPr>
+              <w:t xml:space="preserve">ข้อมูลถูกบันทึกลง </w:t>
+            </w:r>
+            <w:r>
+              <w:rPr>
+                <w:rFonts w:asciiTheme="minorBidi" w:eastAsia="MS Gothic" w:hAnsiTheme="minorBidi"/>
+                <w:sz w:val="28"/>
+              </w:rPr>
+              <w:t xml:space="preserve">database </w:t>
+            </w:r>
+            <w:r>
+              <w:rPr>
+                <w:rFonts w:asciiTheme="minorBidi" w:eastAsia="MS Gothic" w:hAnsiTheme="minorBidi" w:hint="cs"/>
+                <w:sz w:val="28"/>
+                <w:cs/>
+              </w:rPr>
+              <w:t>ครบถ้วนสมบูรณ์</w:t>
+            </w:r>
+          </w:p>
+          <w:p>
+            <w:pPr>
+              <w:pStyle w:val="ListParagraph"/>
+              <w:numPr>
+                <w:ilvl w:val="0"/>
+                <w:numId w:val="31"/>
+              </w:numPr>
+              <w:rPr>
+                <w:rFonts w:asciiTheme="minorBidi" w:eastAsia="MS Gothic" w:hAnsiTheme="minorBidi"/>
+                <w:sz w:val="28"/>
+                <w:cs/>
+              </w:rPr>
+            </w:pPr>
+            <w:r>
+              <w:rPr>
+                <w:rFonts w:asciiTheme="minorBidi" w:eastAsia="MS Gothic" w:hAnsiTheme="minorBidi" w:hint="cs"/>
+                <w:sz w:val="28"/>
+                <w:cs/>
+              </w:rPr>
+              <w:t>แสดง</w:t>
+            </w:r>
+            <w:r>
+              <w:rPr>
+                <w:rFonts w:asciiTheme="minorBidi" w:eastAsia="MS Gothic" w:hAnsiTheme="minorBidi" w:hint="cs"/>
+                <w:sz w:val="28"/>
+                <w:cs/>
+              </w:rPr>
+              <w:t>ข้อความแจ้งเตือนว่า บันทึกข้อมูลเรียบร้อยแล้ว</w:t>
+            </w:r>
           </w:p>
         </w:tc>
       </w:tr>
@@ -6453,11 +6688,52 @@
           </w:tcPr>
           <w:p>
             <w:pPr>
-              <w:rPr>
-                <w:rFonts w:asciiTheme="minorBidi" w:eastAsia="MS Gothic" w:hAnsiTheme="minorBidi"/>
-                <w:sz w:val="28"/>
-              </w:rPr>
-            </w:pPr>
+              <w:pStyle w:val="ListParagraph"/>
+              <w:numPr>
+                <w:ilvl w:val="0"/>
+                <w:numId w:val="32"/>
+              </w:numPr>
+              <w:rPr>
+                <w:rFonts w:asciiTheme="minorBidi" w:eastAsia="MS Gothic" w:hAnsiTheme="minorBidi"/>
+                <w:sz w:val="28"/>
+              </w:rPr>
+            </w:pPr>
+            <w:r>
+              <w:rPr>
+                <w:rFonts w:asciiTheme="minorBidi" w:eastAsia="MS Gothic" w:hAnsiTheme="minorBidi" w:hint="cs"/>
+                <w:sz w:val="28"/>
+                <w:cs/>
+              </w:rPr>
+              <w:t xml:space="preserve">ไม่มีข้อมูลใดๆ ถูกบันทึกลง </w:t>
+            </w:r>
+            <w:r>
+              <w:rPr>
+                <w:rFonts w:asciiTheme="minorBidi" w:eastAsia="MS Gothic" w:hAnsiTheme="minorBidi"/>
+                <w:sz w:val="28"/>
+              </w:rPr>
+              <w:t>database</w:t>
+            </w:r>
+          </w:p>
+          <w:p>
+            <w:pPr>
+              <w:pStyle w:val="ListParagraph"/>
+              <w:numPr>
+                <w:ilvl w:val="0"/>
+                <w:numId w:val="32"/>
+              </w:numPr>
+              <w:rPr>
+                <w:rFonts w:asciiTheme="minorBidi" w:eastAsia="MS Gothic" w:hAnsiTheme="minorBidi"/>
+                <w:sz w:val="28"/>
+              </w:rPr>
+            </w:pPr>
+            <w:r>
+              <w:rPr>
+                <w:rFonts w:asciiTheme="minorBidi" w:eastAsia="MS Gothic" w:hAnsiTheme="minorBidi" w:hint="cs"/>
+                <w:sz w:val="28"/>
+                <w:cs/>
+              </w:rPr>
+              <w:t>แสดงข้อความแจ้งเตือนว่า ไม่สามารถบันทึกข้อมูลได้ พร้อมเหตุผล</w:t>
+            </w:r>
           </w:p>
         </w:tc>
       </w:tr>
@@ -6493,6 +6769,13 @@
                 <w:sz w:val="28"/>
               </w:rPr>
             </w:pPr>
+            <w:r>
+              <w:rPr>
+                <w:rFonts w:asciiTheme="minorBidi" w:eastAsia="MS Gothic" w:hAnsiTheme="minorBidi"/>
+                <w:sz w:val="28"/>
+              </w:rPr>
+              <w:t>-</w:t>
+            </w:r>
           </w:p>
         </w:tc>
       </w:tr>
@@ -6523,11 +6806,142 @@
           </w:tcPr>
           <w:p>
             <w:pPr>
-              <w:rPr>
-                <w:rFonts w:asciiTheme="minorBidi" w:eastAsia="MS Gothic" w:hAnsiTheme="minorBidi"/>
-                <w:sz w:val="28"/>
-              </w:rPr>
-            </w:pPr>
+              <w:pStyle w:val="ListParagraph"/>
+              <w:numPr>
+                <w:ilvl w:val="0"/>
+                <w:numId w:val="33"/>
+              </w:numPr>
+              <w:rPr>
+                <w:rFonts w:asciiTheme="minorBidi" w:eastAsia="MS Gothic" w:hAnsiTheme="minorBidi"/>
+                <w:sz w:val="28"/>
+              </w:rPr>
+            </w:pPr>
+            <w:r>
+              <w:rPr>
+                <w:rFonts w:asciiTheme="minorBidi" w:eastAsia="MS Gothic" w:hAnsiTheme="minorBidi" w:hint="cs"/>
+                <w:sz w:val="28"/>
+                <w:cs/>
+              </w:rPr>
+              <w:t xml:space="preserve">ผู้ใช้ป้อนข้อมูล </w:t>
+            </w:r>
+            <w:r>
+              <w:rPr>
+                <w:rFonts w:asciiTheme="minorBidi" w:eastAsia="MS Gothic" w:hAnsiTheme="minorBidi"/>
+                <w:sz w:val="28"/>
+              </w:rPr>
+              <w:t xml:space="preserve">K-Anode </w:t>
+            </w:r>
+            <w:r>
+              <w:rPr>
+                <w:rFonts w:asciiTheme="minorBidi" w:eastAsia="MS Gothic" w:hAnsiTheme="minorBidi" w:hint="cs"/>
+                <w:sz w:val="28"/>
+                <w:cs/>
+              </w:rPr>
+              <w:t>ที่ถูกนำจ่ายก่อนการรับ ซึ่งประกอบด้วย</w:t>
+            </w:r>
+          </w:p>
+          <w:p>
+            <w:pPr>
+              <w:pStyle w:val="ListParagraph"/>
+              <w:numPr>
+                <w:ilvl w:val="1"/>
+                <w:numId w:val="33"/>
+              </w:numPr>
+              <w:rPr>
+                <w:rFonts w:asciiTheme="minorBidi" w:eastAsia="MS Gothic" w:hAnsiTheme="minorBidi"/>
+                <w:sz w:val="28"/>
+              </w:rPr>
+            </w:pPr>
+            <w:r>
+              <w:rPr>
+                <w:rFonts w:asciiTheme="minorBidi" w:eastAsia="MS Gothic" w:hAnsiTheme="minorBidi"/>
+                <w:sz w:val="28"/>
+              </w:rPr>
+              <w:t>Part No</w:t>
+            </w:r>
+          </w:p>
+          <w:p>
+            <w:pPr>
+              <w:pStyle w:val="ListParagraph"/>
+              <w:numPr>
+                <w:ilvl w:val="1"/>
+                <w:numId w:val="33"/>
+              </w:numPr>
+              <w:rPr>
+                <w:rFonts w:asciiTheme="minorBidi" w:eastAsia="MS Gothic" w:hAnsiTheme="minorBidi"/>
+                <w:sz w:val="28"/>
+              </w:rPr>
+            </w:pPr>
+            <w:r>
+              <w:rPr>
+                <w:rFonts w:asciiTheme="minorBidi" w:eastAsia="MS Gothic" w:hAnsiTheme="minorBidi"/>
+                <w:sz w:val="28"/>
+              </w:rPr>
+              <w:t>Lot No</w:t>
+            </w:r>
+          </w:p>
+          <w:p>
+            <w:pPr>
+              <w:pStyle w:val="ListParagraph"/>
+              <w:numPr>
+                <w:ilvl w:val="1"/>
+                <w:numId w:val="33"/>
+              </w:numPr>
+              <w:rPr>
+                <w:rFonts w:asciiTheme="minorBidi" w:eastAsia="MS Gothic" w:hAnsiTheme="minorBidi"/>
+                <w:sz w:val="28"/>
+              </w:rPr>
+            </w:pPr>
+            <w:r>
+              <w:rPr>
+                <w:rFonts w:asciiTheme="minorBidi" w:eastAsia="MS Gothic" w:hAnsiTheme="minorBidi"/>
+                <w:sz w:val="28"/>
+              </w:rPr>
+              <w:t>Quantity</w:t>
+            </w:r>
+          </w:p>
+          <w:p>
+            <w:pPr>
+              <w:pStyle w:val="ListParagraph"/>
+              <w:numPr>
+                <w:ilvl w:val="0"/>
+                <w:numId w:val="33"/>
+              </w:numPr>
+              <w:rPr>
+                <w:rFonts w:asciiTheme="minorBidi" w:eastAsia="MS Gothic" w:hAnsiTheme="minorBidi"/>
+                <w:sz w:val="28"/>
+              </w:rPr>
+            </w:pPr>
+            <w:r>
+              <w:rPr>
+                <w:rFonts w:asciiTheme="minorBidi" w:eastAsia="MS Gothic" w:hAnsiTheme="minorBidi" w:hint="cs"/>
+                <w:sz w:val="28"/>
+                <w:cs/>
+              </w:rPr>
+              <w:t>บันทึกข้อมูลที่ผู้ใช้ป้อนทั้งหมด</w:t>
+            </w:r>
+          </w:p>
+          <w:p>
+            <w:pPr>
+              <w:pStyle w:val="ListParagraph"/>
+              <w:numPr>
+                <w:ilvl w:val="0"/>
+                <w:numId w:val="33"/>
+              </w:numPr>
+              <w:rPr>
+                <w:rFonts w:asciiTheme="minorBidi" w:eastAsia="MS Gothic" w:hAnsiTheme="minorBidi"/>
+                <w:sz w:val="28"/>
+                <w:cs/>
+              </w:rPr>
+            </w:pPr>
+            <w:r>
+              <w:rPr>
+                <w:rFonts w:asciiTheme="minorBidi" w:eastAsia="MS Gothic" w:hAnsiTheme="minorBidi" w:hint="cs"/>
+                <w:sz w:val="28"/>
+                <w:cs/>
+              </w:rPr>
+              <w:t>แสดงข้อความแจ้งเตือนว่า บันทึกเรียบร้อย</w:t>
+            </w:r>
           </w:p>
         </w:tc>
       </w:tr>
@@ -6558,11 +6972,162 @@
           </w:tcPr>
           <w:p>
             <w:pPr>
-              <w:rPr>
-                <w:rFonts w:asciiTheme="minorBidi" w:eastAsia="MS Gothic" w:hAnsiTheme="minorBidi"/>
-                <w:sz w:val="28"/>
-              </w:rPr>
-            </w:pPr>
+              <w:pStyle w:val="ListParagraph"/>
+              <w:numPr>
+                <w:ilvl w:val="0"/>
+                <w:numId w:val="38"/>
+              </w:numPr>
+              <w:rPr>
+                <w:rFonts w:asciiTheme="minorBidi" w:eastAsia="MS Gothic" w:hAnsiTheme="minorBidi"/>
+                <w:sz w:val="28"/>
+              </w:rPr>
+            </w:pPr>
+            <w:r>
+              <w:rPr>
+                <w:rFonts w:asciiTheme="minorBidi" w:eastAsia="MS Gothic" w:hAnsiTheme="minorBidi"/>
+                <w:sz w:val="28"/>
+              </w:rPr>
+              <w:t xml:space="preserve">Part No </w:t>
+            </w:r>
+            <w:r>
+              <w:rPr>
+                <w:rFonts w:asciiTheme="minorBidi" w:eastAsia="MS Gothic" w:hAnsiTheme="minorBidi" w:hint="cs"/>
+                <w:sz w:val="28"/>
+                <w:cs/>
+              </w:rPr>
+              <w:t xml:space="preserve">ไม่ตรงตาม </w:t>
+            </w:r>
+            <w:r>
+              <w:rPr>
+                <w:rFonts w:asciiTheme="minorBidi" w:eastAsia="MS Gothic" w:hAnsiTheme="minorBidi"/>
+                <w:sz w:val="28"/>
+              </w:rPr>
+              <w:t xml:space="preserve">Pattern </w:t>
+            </w:r>
+            <w:r>
+              <w:rPr>
+                <w:rFonts w:asciiTheme="minorBidi" w:eastAsia="MS Gothic" w:hAnsiTheme="minorBidi" w:hint="cs"/>
+                <w:sz w:val="28"/>
+                <w:cs/>
+              </w:rPr>
+              <w:t xml:space="preserve">ให้แสดงข้อความแจ้งเตือนว่า </w:t>
+            </w:r>
+            <w:r>
+              <w:rPr>
+                <w:rFonts w:asciiTheme="minorBidi" w:eastAsia="MS Gothic" w:hAnsiTheme="minorBidi"/>
+                <w:sz w:val="28"/>
+              </w:rPr>
+              <w:t xml:space="preserve">Part No </w:t>
+            </w:r>
+            <w:r>
+              <w:rPr>
+                <w:rFonts w:asciiTheme="minorBidi" w:eastAsia="MS Gothic" w:hAnsiTheme="minorBidi" w:hint="cs"/>
+                <w:sz w:val="28"/>
+                <w:cs/>
+              </w:rPr>
+              <w:t>นี้ ไม่ถูกต้อง</w:t>
+            </w:r>
+          </w:p>
+          <w:p>
+            <w:pPr>
+              <w:pStyle w:val="ListParagraph"/>
+              <w:numPr>
+                <w:ilvl w:val="0"/>
+                <w:numId w:val="38"/>
+              </w:numPr>
+              <w:rPr>
+                <w:rFonts w:asciiTheme="minorBidi" w:eastAsia="MS Gothic" w:hAnsiTheme="minorBidi"/>
+                <w:sz w:val="28"/>
+              </w:rPr>
+            </w:pPr>
+            <w:r>
+              <w:rPr>
+                <w:rFonts w:asciiTheme="minorBidi" w:eastAsia="MS Gothic" w:hAnsiTheme="minorBidi"/>
+                <w:sz w:val="28"/>
+              </w:rPr>
+              <w:t xml:space="preserve">Part No </w:t>
+            </w:r>
+            <w:r>
+              <w:rPr>
+                <w:rFonts w:asciiTheme="minorBidi" w:eastAsia="MS Gothic" w:hAnsiTheme="minorBidi" w:hint="cs"/>
+                <w:sz w:val="28"/>
+                <w:cs/>
+              </w:rPr>
+              <w:t xml:space="preserve">ไม่มีอยู่จริง ให้ แสดงข้อความแจ้งเตือนว่า ไม่มี </w:t>
+            </w:r>
+            <w:r>
+              <w:rPr>
+                <w:rFonts w:asciiTheme="minorBidi" w:eastAsia="MS Gothic" w:hAnsiTheme="minorBidi"/>
+                <w:sz w:val="28"/>
+              </w:rPr>
+              <w:t xml:space="preserve">Part No </w:t>
+            </w:r>
+            <w:r>
+              <w:rPr>
+                <w:rFonts w:asciiTheme="minorBidi" w:eastAsia="MS Gothic" w:hAnsiTheme="minorBidi" w:hint="cs"/>
+                <w:sz w:val="28"/>
+                <w:cs/>
+              </w:rPr>
+              <w:t>นี้</w:t>
+            </w:r>
+          </w:p>
+          <w:p>
+            <w:pPr>
+              <w:pStyle w:val="ListParagraph"/>
+              <w:numPr>
+                <w:ilvl w:val="0"/>
+                <w:numId w:val="38"/>
+              </w:numPr>
+              <w:rPr>
+                <w:rFonts w:asciiTheme="minorBidi" w:eastAsia="MS Gothic" w:hAnsiTheme="minorBidi"/>
+                <w:sz w:val="28"/>
+              </w:rPr>
+            </w:pPr>
+            <w:r>
+              <w:rPr>
+                <w:rFonts w:asciiTheme="minorBidi" w:eastAsia="MS Gothic" w:hAnsiTheme="minorBidi"/>
+                <w:sz w:val="28"/>
+              </w:rPr>
+              <w:t xml:space="preserve">Lot No </w:t>
+            </w:r>
+            <w:r>
+              <w:rPr>
+                <w:rFonts w:asciiTheme="minorBidi" w:eastAsia="MS Gothic" w:hAnsiTheme="minorBidi" w:hint="cs"/>
+                <w:sz w:val="28"/>
+                <w:cs/>
+              </w:rPr>
+              <w:t xml:space="preserve">ไม่ตรงตาม </w:t>
+            </w:r>
+            <w:r>
+              <w:rPr>
+                <w:rFonts w:asciiTheme="minorBidi" w:eastAsia="MS Gothic" w:hAnsiTheme="minorBidi"/>
+                <w:sz w:val="28"/>
+              </w:rPr>
+              <w:t xml:space="preserve">Pattern </w:t>
+            </w:r>
+            <w:r>
+              <w:rPr>
+                <w:rFonts w:asciiTheme="minorBidi" w:eastAsia="MS Gothic" w:hAnsiTheme="minorBidi" w:hint="cs"/>
+                <w:sz w:val="28"/>
+                <w:cs/>
+              </w:rPr>
+              <w:t xml:space="preserve">ให้แสดงข้อความแจ้งเตือนว่า </w:t>
+            </w:r>
+            <w:r>
+              <w:rPr>
+                <w:rFonts w:asciiTheme="minorBidi" w:eastAsia="MS Gothic" w:hAnsiTheme="minorBidi"/>
+                <w:sz w:val="28"/>
+              </w:rPr>
+              <w:t xml:space="preserve">Lot No </w:t>
+            </w:r>
+            <w:r>
+              <w:rPr>
+                <w:rFonts w:asciiTheme="minorBidi" w:eastAsia="MS Gothic" w:hAnsiTheme="minorBidi" w:hint="cs"/>
+                <w:sz w:val="28"/>
+                <w:cs/>
+              </w:rPr>
+              <w:t>นี้ ไม่ถูกต้อง</w:t>
+            </w:r>
           </w:p>
         </w:tc>
       </w:tr>
@@ -6598,6 +7163,13 @@
                 <w:sz w:val="28"/>
               </w:rPr>
             </w:pPr>
+            <w:r>
+              <w:rPr>
+                <w:rFonts w:asciiTheme="minorBidi" w:eastAsia="MS Gothic" w:hAnsiTheme="minorBidi"/>
+                <w:sz w:val="28"/>
+              </w:rPr>
+              <w:t>-</w:t>
+            </w:r>
           </w:p>
         </w:tc>
       </w:tr>
@@ -6628,11 +7200,225 @@
           </w:tcPr>
           <w:p>
             <w:pPr>
-              <w:rPr>
-                <w:rFonts w:asciiTheme="minorBidi" w:eastAsia="MS Gothic" w:hAnsiTheme="minorBidi"/>
-                <w:sz w:val="28"/>
-              </w:rPr>
-            </w:pPr>
+              <w:pStyle w:val="ListParagraph"/>
+              <w:numPr>
+                <w:ilvl w:val="0"/>
+                <w:numId w:val="37"/>
+              </w:numPr>
+              <w:rPr>
+                <w:rFonts w:asciiTheme="minorBidi" w:eastAsia="MS Gothic" w:hAnsiTheme="minorBidi"/>
+                <w:sz w:val="28"/>
+              </w:rPr>
+            </w:pPr>
+            <w:r>
+              <w:rPr>
+                <w:rFonts w:asciiTheme="minorBidi" w:eastAsia="MS Gothic" w:hAnsiTheme="minorBidi" w:hint="cs"/>
+                <w:sz w:val="28"/>
+                <w:cs/>
+              </w:rPr>
+              <w:t xml:space="preserve">การป้อนข้อมูล </w:t>
+            </w:r>
+            <w:r>
+              <w:rPr>
+                <w:rFonts w:asciiTheme="minorBidi" w:eastAsia="MS Gothic" w:hAnsiTheme="minorBidi"/>
+                <w:sz w:val="28"/>
+              </w:rPr>
+              <w:t xml:space="preserve">K-Anode </w:t>
+            </w:r>
+            <w:r>
+              <w:rPr>
+                <w:rFonts w:asciiTheme="minorBidi" w:eastAsia="MS Gothic" w:hAnsiTheme="minorBidi" w:hint="cs"/>
+                <w:sz w:val="28"/>
+                <w:cs/>
+              </w:rPr>
+              <w:t xml:space="preserve">ที่ถูกนำจ่ายก่อนการรับ จะป้อนยังไง </w:t>
+            </w:r>
+            <w:r>
+              <w:rPr>
+                <w:rFonts w:asciiTheme="minorBidi" w:eastAsia="MS Gothic" w:hAnsiTheme="minorBidi"/>
+                <w:sz w:val="28"/>
+                <w:cs/>
+              </w:rPr>
+              <w:br/>
+            </w:r>
+            <w:r>
+              <w:rPr>
+                <w:rFonts w:asciiTheme="minorBidi" w:eastAsia="MS Gothic" w:hAnsiTheme="minorBidi" w:hint="cs"/>
+                <w:sz w:val="28"/>
+                <w:cs/>
+              </w:rPr>
+              <w:t xml:space="preserve">ให้เร็วโดยไม่ต้องป้อนทีละตัว สามารถ </w:t>
+            </w:r>
+            <w:r>
+              <w:rPr>
+                <w:rFonts w:asciiTheme="minorBidi" w:eastAsia="MS Gothic" w:hAnsiTheme="minorBidi"/>
+                <w:sz w:val="28"/>
+              </w:rPr>
+              <w:t xml:space="preserve">copy + paste </w:t>
+            </w:r>
+            <w:r>
+              <w:rPr>
+                <w:rFonts w:asciiTheme="minorBidi" w:eastAsia="MS Gothic" w:hAnsiTheme="minorBidi" w:hint="cs"/>
+                <w:sz w:val="28"/>
+                <w:cs/>
+              </w:rPr>
+              <w:t xml:space="preserve">ทีเดียวได้ไหม </w:t>
+            </w:r>
+            <w:r>
+              <w:rPr>
+                <w:rFonts w:asciiTheme="minorBidi" w:eastAsia="MS Gothic" w:hAnsiTheme="minorBidi"/>
+                <w:sz w:val="28"/>
+                <w:cs/>
+              </w:rPr>
+              <w:br/>
+            </w:r>
+            <w:r>
+              <w:rPr>
+                <w:rFonts w:asciiTheme="minorBidi" w:eastAsia="MS Gothic" w:hAnsiTheme="minorBidi" w:hint="cs"/>
+                <w:sz w:val="28"/>
+                <w:cs/>
+              </w:rPr>
+              <w:t xml:space="preserve">หรือ </w:t>
+            </w:r>
+            <w:r>
+              <w:rPr>
+                <w:rFonts w:asciiTheme="minorBidi" w:eastAsia="MS Gothic" w:hAnsiTheme="minorBidi"/>
+                <w:sz w:val="28"/>
+              </w:rPr>
+              <w:t>import</w:t>
+            </w:r>
+            <w:r>
+              <w:rPr>
+                <w:rFonts w:asciiTheme="minorBidi" w:eastAsia="MS Gothic" w:hAnsiTheme="minorBidi" w:hint="cs"/>
+                <w:sz w:val="28"/>
+                <w:cs/>
+              </w:rPr>
+              <w:t xml:space="preserve"> เป็น</w:t>
+            </w:r>
+            <w:r>
+              <w:rPr>
+                <w:rFonts w:asciiTheme="minorBidi" w:eastAsia="MS Gothic" w:hAnsiTheme="minorBidi" w:hint="cs"/>
+                <w:sz w:val="28"/>
+                <w:cs/>
+              </w:rPr>
+              <w:t xml:space="preserve"> </w:t>
+            </w:r>
+            <w:r>
+              <w:rPr>
+                <w:rFonts w:asciiTheme="minorBidi" w:eastAsia="MS Gothic" w:hAnsiTheme="minorBidi"/>
+                <w:sz w:val="28"/>
+              </w:rPr>
+              <w:t xml:space="preserve">excel </w:t>
+            </w:r>
+            <w:r>
+              <w:rPr>
+                <w:rFonts w:asciiTheme="minorBidi" w:eastAsia="MS Gothic" w:hAnsiTheme="minorBidi"/>
+                <w:sz w:val="28"/>
+              </w:rPr>
+              <w:t xml:space="preserve">file </w:t>
+            </w:r>
+            <w:r>
+              <w:rPr>
+                <w:rFonts w:asciiTheme="minorBidi" w:eastAsia="MS Gothic" w:hAnsiTheme="minorBidi" w:hint="cs"/>
+                <w:sz w:val="28"/>
+                <w:cs/>
+              </w:rPr>
+              <w:t>ได้ไหม</w:t>
+            </w:r>
+          </w:p>
+          <w:p>
+            <w:pPr>
+              <w:pStyle w:val="ListParagraph"/>
+              <w:numPr>
+                <w:ilvl w:val="0"/>
+                <w:numId w:val="37"/>
+              </w:numPr>
+              <w:rPr>
+                <w:rFonts w:asciiTheme="minorBidi" w:eastAsia="MS Gothic" w:hAnsiTheme="minorBidi"/>
+                <w:sz w:val="28"/>
+              </w:rPr>
+            </w:pPr>
+            <w:r>
+              <w:rPr>
+                <w:rFonts w:asciiTheme="minorBidi" w:eastAsia="MS Gothic" w:hAnsiTheme="minorBidi"/>
+                <w:sz w:val="28"/>
+              </w:rPr>
+              <w:t xml:space="preserve">Part No </w:t>
+            </w:r>
+            <w:r>
+              <w:rPr>
+                <w:rFonts w:asciiTheme="minorBidi" w:eastAsia="MS Gothic" w:hAnsiTheme="minorBidi" w:hint="cs"/>
+                <w:sz w:val="28"/>
+                <w:cs/>
+              </w:rPr>
+              <w:t xml:space="preserve">สามารถพิมพ์แค่ไม่กี่ตัว แล้วสามารถได้ </w:t>
+            </w:r>
+            <w:r>
+              <w:rPr>
+                <w:rFonts w:asciiTheme="minorBidi" w:eastAsia="MS Gothic" w:hAnsiTheme="minorBidi"/>
+                <w:sz w:val="28"/>
+              </w:rPr>
+              <w:t>Part</w:t>
+            </w:r>
+            <w:r>
+              <w:rPr>
+                <w:rFonts w:asciiTheme="minorBidi" w:eastAsia="MS Gothic" w:hAnsiTheme="minorBidi" w:hint="cs"/>
+                <w:sz w:val="28"/>
+                <w:cs/>
+              </w:rPr>
+              <w:t xml:space="preserve"> </w:t>
+            </w:r>
+            <w:r>
+              <w:rPr>
+                <w:rFonts w:asciiTheme="minorBidi" w:eastAsia="MS Gothic" w:hAnsiTheme="minorBidi"/>
+                <w:sz w:val="28"/>
+              </w:rPr>
+              <w:t xml:space="preserve">No </w:t>
+            </w:r>
+            <w:r>
+              <w:rPr>
+                <w:rFonts w:asciiTheme="minorBidi" w:eastAsia="MS Gothic" w:hAnsiTheme="minorBidi" w:hint="cs"/>
+                <w:sz w:val="28"/>
+                <w:cs/>
+              </w:rPr>
+              <w:t>ที่ต้องการ</w:t>
+            </w:r>
+            <w:r>
+              <w:rPr>
+                <w:rFonts w:asciiTheme="minorBidi" w:eastAsia="MS Gothic" w:hAnsiTheme="minorBidi" w:hint="cs"/>
+                <w:sz w:val="28"/>
+                <w:cs/>
+              </w:rPr>
+              <w:t>ได้ไหม</w:t>
+            </w:r>
+          </w:p>
+          <w:p>
+            <w:pPr>
+              <w:pStyle w:val="ListParagraph"/>
+              <w:numPr>
+                <w:ilvl w:val="0"/>
+                <w:numId w:val="37"/>
+              </w:numPr>
+              <w:rPr>
+                <w:rFonts w:asciiTheme="minorBidi" w:eastAsia="MS Gothic" w:hAnsiTheme="minorBidi"/>
+                <w:sz w:val="28"/>
+              </w:rPr>
+            </w:pPr>
+            <w:r>
+              <w:rPr>
+                <w:rFonts w:asciiTheme="minorBidi" w:eastAsia="MS Gothic" w:hAnsiTheme="minorBidi"/>
+                <w:sz w:val="28"/>
+              </w:rPr>
+              <w:t xml:space="preserve">Quantity </w:t>
+            </w:r>
+            <w:r>
+              <w:rPr>
+                <w:rFonts w:asciiTheme="minorBidi" w:eastAsia="MS Gothic" w:hAnsiTheme="minorBidi" w:hint="cs"/>
+                <w:sz w:val="28"/>
+                <w:cs/>
+              </w:rPr>
+              <w:t>ควรสามารถพิมพ์ได้แค่ตัวเลขเท่านั้น</w:t>
+            </w:r>
           </w:p>
         </w:tc>
       </w:tr>
@@ -6668,6 +7454,13 @@
                 <w:sz w:val="28"/>
               </w:rPr>
             </w:pPr>
+            <w:r>
+              <w:rPr>
+                <w:rFonts w:asciiTheme="minorBidi" w:eastAsia="MS Gothic" w:hAnsiTheme="minorBidi"/>
+                <w:sz w:val="28"/>
+              </w:rPr>
+              <w:t>-</w:t>
+            </w:r>
           </w:p>
         </w:tc>
       </w:tr>
@@ -6698,11 +7491,23 @@
           </w:tcPr>
           <w:p>
             <w:pPr>
-              <w:rPr>
-                <w:rFonts w:asciiTheme="minorBidi" w:eastAsia="MS Gothic" w:hAnsiTheme="minorBidi"/>
-                <w:sz w:val="28"/>
-              </w:rPr>
-            </w:pPr>
+              <w:pStyle w:val="ListParagraph"/>
+              <w:numPr>
+                <w:ilvl w:val="0"/>
+                <w:numId w:val="39"/>
+              </w:numPr>
+              <w:rPr>
+                <w:rFonts w:asciiTheme="minorBidi" w:eastAsia="MS Gothic" w:hAnsiTheme="minorBidi"/>
+                <w:sz w:val="28"/>
+              </w:rPr>
+            </w:pPr>
+            <w:r>
+              <w:rPr>
+                <w:rFonts w:asciiTheme="minorBidi" w:eastAsia="MS Gothic" w:hAnsiTheme="minorBidi"/>
+                <w:sz w:val="28"/>
+              </w:rPr>
+              <w:t>Verify Received</w:t>
+            </w:r>
           </w:p>
         </w:tc>
       </w:tr>
@@ -6733,11 +7538,23 @@
           </w:tcPr>
           <w:p>
             <w:pPr>
-              <w:rPr>
-                <w:rFonts w:asciiTheme="minorBidi" w:eastAsia="MS Gothic" w:hAnsiTheme="minorBidi"/>
-                <w:sz w:val="28"/>
-              </w:rPr>
-            </w:pPr>
+              <w:pStyle w:val="ListParagraph"/>
+              <w:numPr>
+                <w:ilvl w:val="0"/>
+                <w:numId w:val="40"/>
+              </w:numPr>
+              <w:rPr>
+                <w:rFonts w:asciiTheme="minorBidi" w:eastAsia="MS Gothic" w:hAnsiTheme="minorBidi"/>
+                <w:sz w:val="28"/>
+              </w:rPr>
+            </w:pPr>
+            <w:r>
+              <w:rPr>
+                <w:rFonts w:asciiTheme="minorBidi" w:eastAsia="MS Gothic" w:hAnsiTheme="minorBidi"/>
+                <w:sz w:val="28"/>
+              </w:rPr>
+              <w:t>Verify Received</w:t>
+            </w:r>
           </w:p>
         </w:tc>
       </w:tr>
@@ -6773,6 +7590,1480 @@
                 <w:sz w:val="28"/>
               </w:rPr>
             </w:pPr>
+            <w:r>
+              <w:rPr>
+                <w:rFonts w:asciiTheme="minorBidi" w:eastAsia="MS Gothic" w:hAnsiTheme="minorBidi"/>
+                <w:sz w:val="28"/>
+              </w:rPr>
+              <w:t>-</w:t>
+            </w:r>
+          </w:p>
+        </w:tc>
+      </w:tr>
+      <w:tr>
+        <w:tc>
+          <w:tcPr>
+            <w:tcW w:w="2335" w:type="dxa"/>
+          </w:tcPr>
+          <w:p>
+            <w:pPr>
+              <w:rPr>
+                <w:rFonts w:asciiTheme="minorBidi" w:hAnsiTheme="minorBidi"/>
+                <w:sz w:val="28"/>
+              </w:rPr>
+            </w:pPr>
+            <w:r>
+              <w:rPr>
+                <w:rFonts w:asciiTheme="minorBidi" w:hAnsiTheme="minorBidi"/>
+                <w:sz w:val="28"/>
+              </w:rPr>
+              <w:lastRenderedPageBreak/>
+              <w:t>Usecase No.</w:t>
+            </w:r>
+          </w:p>
+        </w:tc>
+        <w:tc>
+          <w:tcPr>
+            <w:tcW w:w="6681" w:type="dxa"/>
+          </w:tcPr>
+          <w:p>
+            <w:pPr>
+              <w:rPr>
+                <w:rFonts w:asciiTheme="minorBidi" w:hAnsiTheme="minorBidi"/>
+                <w:sz w:val="28"/>
+              </w:rPr>
+            </w:pPr>
+            <w:r>
+              <w:rPr>
+                <w:rFonts w:asciiTheme="minorBidi" w:hAnsiTheme="minorBidi"/>
+                <w:sz w:val="28"/>
+              </w:rPr>
+              <w:t>1.5</w:t>
+            </w:r>
+          </w:p>
+        </w:tc>
+      </w:tr>
+      <w:tr>
+        <w:tc>
+          <w:tcPr>
+            <w:tcW w:w="2335" w:type="dxa"/>
+          </w:tcPr>
+          <w:p>
+            <w:pPr>
+              <w:rPr>
+                <w:rFonts w:asciiTheme="minorBidi" w:hAnsiTheme="minorBidi"/>
+                <w:sz w:val="28"/>
+              </w:rPr>
+            </w:pPr>
+            <w:r>
+              <w:rPr>
+                <w:rFonts w:asciiTheme="minorBidi" w:hAnsiTheme="minorBidi"/>
+                <w:sz w:val="28"/>
+              </w:rPr>
+              <w:t>Usecase name</w:t>
+            </w:r>
+          </w:p>
+        </w:tc>
+        <w:tc>
+          <w:tcPr>
+            <w:tcW w:w="6681" w:type="dxa"/>
+          </w:tcPr>
+          <w:p>
+            <w:pPr>
+              <w:rPr>
+                <w:rFonts w:asciiTheme="minorBidi" w:hAnsiTheme="minorBidi"/>
+                <w:sz w:val="28"/>
+              </w:rPr>
+            </w:pPr>
+            <w:r>
+              <w:rPr>
+                <w:rFonts w:asciiTheme="minorBidi" w:hAnsiTheme="minorBidi"/>
+                <w:sz w:val="28"/>
+              </w:rPr>
+              <w:t>Fetch</w:t>
+            </w:r>
+            <w:r>
+              <w:rPr>
+                <w:rFonts w:asciiTheme="minorBidi" w:hAnsiTheme="minorBidi"/>
+                <w:sz w:val="28"/>
+              </w:rPr>
+              <w:t xml:space="preserve"> Delivery before receiving</w:t>
+            </w:r>
+          </w:p>
+        </w:tc>
+      </w:tr>
+      <w:tr>
+        <w:tc>
+          <w:tcPr>
+            <w:tcW w:w="2335" w:type="dxa"/>
+          </w:tcPr>
+          <w:p>
+            <w:pPr>
+              <w:rPr>
+                <w:rFonts w:asciiTheme="minorBidi" w:hAnsiTheme="minorBidi"/>
+                <w:sz w:val="28"/>
+              </w:rPr>
+            </w:pPr>
+            <w:r>
+              <w:rPr>
+                <w:rFonts w:asciiTheme="minorBidi" w:hAnsiTheme="minorBidi"/>
+                <w:sz w:val="28"/>
+              </w:rPr>
+              <w:t>Last update on</w:t>
+            </w:r>
+          </w:p>
+        </w:tc>
+        <w:tc>
+          <w:tcPr>
+            <w:tcW w:w="6681" w:type="dxa"/>
+          </w:tcPr>
+          <w:p>
+            <w:pPr>
+              <w:rPr>
+                <w:rFonts w:asciiTheme="minorBidi" w:hAnsiTheme="minorBidi"/>
+                <w:sz w:val="28"/>
+              </w:rPr>
+            </w:pPr>
+          </w:p>
+        </w:tc>
+      </w:tr>
+      <w:tr>
+        <w:tc>
+          <w:tcPr>
+            <w:tcW w:w="2335" w:type="dxa"/>
+          </w:tcPr>
+          <w:p>
+            <w:pPr>
+              <w:rPr>
+                <w:rFonts w:asciiTheme="minorBidi" w:hAnsiTheme="minorBidi"/>
+                <w:sz w:val="28"/>
+              </w:rPr>
+            </w:pPr>
+            <w:r>
+              <w:rPr>
+                <w:rFonts w:asciiTheme="minorBidi" w:hAnsiTheme="minorBidi"/>
+                <w:sz w:val="28"/>
+              </w:rPr>
+              <w:t>Last update by</w:t>
+            </w:r>
+          </w:p>
+        </w:tc>
+        <w:tc>
+          <w:tcPr>
+            <w:tcW w:w="6681" w:type="dxa"/>
+          </w:tcPr>
+          <w:p>
+            <w:pPr>
+              <w:rPr>
+                <w:rFonts w:asciiTheme="minorBidi" w:hAnsiTheme="minorBidi"/>
+                <w:sz w:val="28"/>
+              </w:rPr>
+            </w:pPr>
+            <w:r>
+              <w:rPr>
+                <w:rFonts w:asciiTheme="minorBidi" w:hAnsiTheme="minorBidi"/>
+                <w:sz w:val="28"/>
+              </w:rPr>
+              <w:t>Jugkapun B.</w:t>
+            </w:r>
+          </w:p>
+        </w:tc>
+      </w:tr>
+      <w:tr>
+        <w:tc>
+          <w:tcPr>
+            <w:tcW w:w="2335" w:type="dxa"/>
+          </w:tcPr>
+          <w:p>
+            <w:pPr>
+              <w:rPr>
+                <w:rFonts w:asciiTheme="minorBidi" w:hAnsiTheme="minorBidi"/>
+                <w:sz w:val="28"/>
+              </w:rPr>
+            </w:pPr>
+            <w:r>
+              <w:rPr>
+                <w:rFonts w:asciiTheme="minorBidi" w:hAnsiTheme="minorBidi"/>
+                <w:sz w:val="28"/>
+              </w:rPr>
+              <w:t>Primary Actor</w:t>
+            </w:r>
+          </w:p>
+        </w:tc>
+        <w:tc>
+          <w:tcPr>
+            <w:tcW w:w="6681" w:type="dxa"/>
+          </w:tcPr>
+          <w:p>
+            <w:pPr>
+              <w:rPr>
+                <w:rFonts w:asciiTheme="minorBidi" w:hAnsiTheme="minorBidi"/>
+                <w:sz w:val="28"/>
+              </w:rPr>
+            </w:pPr>
+            <w:r>
+              <w:rPr>
+                <w:rFonts w:asciiTheme="minorBidi" w:hAnsiTheme="minorBidi"/>
+                <w:sz w:val="28"/>
+              </w:rPr>
+              <w:t>User</w:t>
+            </w:r>
+          </w:p>
+        </w:tc>
+      </w:tr>
+      <w:tr>
+        <w:tc>
+          <w:tcPr>
+            <w:tcW w:w="2335" w:type="dxa"/>
+          </w:tcPr>
+          <w:p>
+            <w:pPr>
+              <w:rPr>
+                <w:rFonts w:asciiTheme="minorBidi" w:hAnsiTheme="minorBidi"/>
+                <w:sz w:val="28"/>
+              </w:rPr>
+            </w:pPr>
+            <w:r>
+              <w:rPr>
+                <w:rFonts w:asciiTheme="minorBidi" w:hAnsiTheme="minorBidi"/>
+                <w:sz w:val="28"/>
+              </w:rPr>
+              <w:t>Secondary Actor</w:t>
+            </w:r>
+          </w:p>
+        </w:tc>
+        <w:tc>
+          <w:tcPr>
+            <w:tcW w:w="6681" w:type="dxa"/>
+          </w:tcPr>
+          <w:p>
+            <w:pPr>
+              <w:rPr>
+                <w:rFonts w:asciiTheme="minorBidi" w:hAnsiTheme="minorBidi"/>
+                <w:sz w:val="28"/>
+              </w:rPr>
+            </w:pPr>
+            <w:r>
+              <w:rPr>
+                <w:rFonts w:asciiTheme="minorBidi" w:hAnsiTheme="minorBidi"/>
+                <w:sz w:val="28"/>
+              </w:rPr>
+              <w:t>-</w:t>
+            </w:r>
+          </w:p>
+        </w:tc>
+      </w:tr>
+      <w:tr>
+        <w:tc>
+          <w:tcPr>
+            <w:tcW w:w="2335" w:type="dxa"/>
+          </w:tcPr>
+          <w:p>
+            <w:pPr>
+              <w:rPr>
+                <w:rFonts w:asciiTheme="minorBidi" w:hAnsiTheme="minorBidi"/>
+                <w:sz w:val="28"/>
+              </w:rPr>
+            </w:pPr>
+            <w:r>
+              <w:rPr>
+                <w:rFonts w:asciiTheme="minorBidi" w:hAnsiTheme="minorBidi"/>
+                <w:sz w:val="28"/>
+              </w:rPr>
+              <w:t>Objective</w:t>
+            </w:r>
+          </w:p>
+        </w:tc>
+        <w:tc>
+          <w:tcPr>
+            <w:tcW w:w="6681" w:type="dxa"/>
+          </w:tcPr>
+          <w:p>
+            <w:pPr>
+              <w:rPr>
+                <w:rFonts w:asciiTheme="minorBidi" w:hAnsiTheme="minorBidi"/>
+                <w:sz w:val="28"/>
+                <w:cs/>
+              </w:rPr>
+            </w:pPr>
+            <w:r>
+              <w:rPr>
+                <w:rFonts w:asciiTheme="minorBidi" w:hAnsiTheme="minorBidi" w:hint="cs"/>
+                <w:sz w:val="28"/>
+                <w:cs/>
+              </w:rPr>
+              <w:t xml:space="preserve">เพื่อเรียกดูข้อมูล </w:t>
+            </w:r>
+            <w:r>
+              <w:rPr>
+                <w:rFonts w:asciiTheme="minorBidi" w:hAnsiTheme="minorBidi"/>
+                <w:sz w:val="28"/>
+              </w:rPr>
+              <w:t xml:space="preserve">K-Anode </w:t>
+            </w:r>
+            <w:r>
+              <w:rPr>
+                <w:rFonts w:asciiTheme="minorBidi" w:hAnsiTheme="minorBidi" w:hint="cs"/>
+                <w:sz w:val="28"/>
+                <w:cs/>
+              </w:rPr>
+              <w:t>ที่ถูกนำจ่ายก่อนการรับ</w:t>
+            </w:r>
+          </w:p>
+        </w:tc>
+      </w:tr>
+      <w:tr>
+        <w:tc>
+          <w:tcPr>
+            <w:tcW w:w="2335" w:type="dxa"/>
+          </w:tcPr>
+          <w:p>
+            <w:pPr>
+              <w:rPr>
+                <w:rFonts w:asciiTheme="minorBidi" w:hAnsiTheme="minorBidi"/>
+                <w:sz w:val="28"/>
+              </w:rPr>
+            </w:pPr>
+            <w:r>
+              <w:rPr>
+                <w:rFonts w:asciiTheme="minorBidi" w:hAnsiTheme="minorBidi"/>
+                <w:sz w:val="28"/>
+              </w:rPr>
+              <w:t>Usecase type</w:t>
+            </w:r>
+          </w:p>
+        </w:tc>
+        <w:tc>
+          <w:tcPr>
+            <w:tcW w:w="6681" w:type="dxa"/>
+          </w:tcPr>
+          <w:p>
+            <w:pPr>
+              <w:rPr>
+                <w:rFonts w:asciiTheme="minorBidi" w:hAnsiTheme="minorBidi"/>
+                <w:sz w:val="28"/>
+              </w:rPr>
+            </w:pPr>
+            <w:sdt>
+              <w:sdtPr>
+                <w:rPr>
+                  <w:rFonts w:asciiTheme="minorBidi" w:hAnsiTheme="minorBidi"/>
+                  <w:sz w:val="28"/>
+                </w:rPr>
+                <w:id w:val="-298377795"/>
+                <w14:checkbox>
+                  <w14:checked w14:val="1"/>
+                  <w14:checkedState w14:val="2612" w14:font="MS Gothic"/>
+                  <w14:uncheckedState w14:val="2610" w14:font="MS Gothic"/>
+                </w14:checkbox>
+              </w:sdtPr>
+              <w:sdtEndPr/>
+              <w:sdtContent>
+                <w:r>
+                  <w:rPr>
+                    <w:rFonts w:ascii="MS Gothic" w:eastAsia="MS Gothic" w:hAnsi="MS Gothic" w:hint="eastAsia"/>
+                    <w:sz w:val="28"/>
+                  </w:rPr>
+                  <w:t>☒</w:t>
+                </w:r>
+              </w:sdtContent>
+            </w:sdt>
+            <w:r>
+              <w:rPr>
+                <w:rFonts w:asciiTheme="minorBidi" w:hAnsiTheme="minorBidi"/>
+                <w:sz w:val="28"/>
+              </w:rPr>
+              <w:t xml:space="preserve"> Basic  </w:t>
+            </w:r>
+            <w:sdt>
+              <w:sdtPr>
+                <w:rPr>
+                  <w:rFonts w:asciiTheme="minorBidi" w:hAnsiTheme="minorBidi"/>
+                  <w:sz w:val="28"/>
+                </w:rPr>
+                <w:id w:val="968320422"/>
+                <w14:checkbox>
+                  <w14:checked w14:val="0"/>
+                  <w14:checkedState w14:val="2612" w14:font="MS Gothic"/>
+                  <w14:uncheckedState w14:val="2610" w14:font="MS Gothic"/>
+                </w14:checkbox>
+              </w:sdtPr>
+              <w:sdtEndPr/>
+              <w:sdtContent>
+                <w:r>
+                  <w:rPr>
+                    <w:rFonts w:ascii="Segoe UI Symbol" w:eastAsia="MS Gothic" w:hAnsi="Segoe UI Symbol" w:cs="Segoe UI Symbol"/>
+                    <w:sz w:val="28"/>
+                  </w:rPr>
+                  <w:t>☐</w:t>
+                </w:r>
+              </w:sdtContent>
+            </w:sdt>
+            <w:r>
+              <w:rPr>
+                <w:rFonts w:asciiTheme="minorBidi" w:hAnsiTheme="minorBidi"/>
+                <w:sz w:val="28"/>
+              </w:rPr>
+              <w:t xml:space="preserve"> Alternative  </w:t>
+            </w:r>
+            <w:sdt>
+              <w:sdtPr>
+                <w:rPr>
+                  <w:rFonts w:asciiTheme="minorBidi" w:hAnsiTheme="minorBidi"/>
+                  <w:sz w:val="28"/>
+                </w:rPr>
+                <w:id w:val="-555164133"/>
+                <w14:checkbox>
+                  <w14:checked w14:val="0"/>
+                  <w14:checkedState w14:val="2612" w14:font="MS Gothic"/>
+                  <w14:uncheckedState w14:val="2610" w14:font="MS Gothic"/>
+                </w14:checkbox>
+              </w:sdtPr>
+              <w:sdtEndPr/>
+              <w:sdtContent>
+                <w:r>
+                  <w:rPr>
+                    <w:rFonts w:ascii="MS Gothic" w:eastAsia="MS Gothic" w:hAnsi="MS Gothic" w:hint="eastAsia"/>
+                    <w:sz w:val="28"/>
+                  </w:rPr>
+                  <w:t>☐</w:t>
+                </w:r>
+              </w:sdtContent>
+            </w:sdt>
+            <w:r>
+              <w:rPr>
+                <w:rFonts w:asciiTheme="minorBidi" w:hAnsiTheme="minorBidi"/>
+                <w:sz w:val="28"/>
+              </w:rPr>
+              <w:t xml:space="preserve"> Abstract  </w:t>
+            </w:r>
+            <w:sdt>
+              <w:sdtPr>
+                <w:rPr>
+                  <w:rFonts w:asciiTheme="minorBidi" w:hAnsiTheme="minorBidi"/>
+                  <w:sz w:val="28"/>
+                </w:rPr>
+                <w:id w:val="793411376"/>
+                <w14:checkbox>
+                  <w14:checked w14:val="0"/>
+                  <w14:checkedState w14:val="2612" w14:font="MS Gothic"/>
+                  <w14:uncheckedState w14:val="2610" w14:font="MS Gothic"/>
+                </w14:checkbox>
+              </w:sdtPr>
+              <w:sdtEndPr/>
+              <w:sdtContent>
+                <w:r>
+                  <w:rPr>
+                    <w:rFonts w:ascii="Segoe UI Symbol" w:eastAsia="MS Gothic" w:hAnsi="Segoe UI Symbol" w:cs="Segoe UI Symbol"/>
+                    <w:sz w:val="28"/>
+                  </w:rPr>
+                  <w:t>☐</w:t>
+                </w:r>
+              </w:sdtContent>
+            </w:sdt>
+            <w:r>
+              <w:rPr>
+                <w:rFonts w:asciiTheme="minorBidi" w:hAnsiTheme="minorBidi"/>
+                <w:sz w:val="28"/>
+              </w:rPr>
+              <w:t xml:space="preserve"> Extension</w:t>
+            </w:r>
+          </w:p>
+        </w:tc>
+      </w:tr>
+      <w:tr>
+        <w:tc>
+          <w:tcPr>
+            <w:tcW w:w="2335" w:type="dxa"/>
+          </w:tcPr>
+          <w:p>
+            <w:pPr>
+              <w:rPr>
+                <w:rFonts w:asciiTheme="minorBidi" w:hAnsiTheme="minorBidi"/>
+                <w:sz w:val="28"/>
+              </w:rPr>
+            </w:pPr>
+            <w:r>
+              <w:rPr>
+                <w:rFonts w:asciiTheme="minorBidi" w:hAnsiTheme="minorBidi"/>
+                <w:sz w:val="28"/>
+              </w:rPr>
+              <w:t>Precondition</w:t>
+            </w:r>
+          </w:p>
+        </w:tc>
+        <w:tc>
+          <w:tcPr>
+            <w:tcW w:w="6681" w:type="dxa"/>
+          </w:tcPr>
+          <w:p>
+            <w:pPr>
+              <w:pStyle w:val="ListParagraph"/>
+              <w:numPr>
+                <w:ilvl w:val="0"/>
+                <w:numId w:val="34"/>
+              </w:numPr>
+              <w:rPr>
+                <w:rFonts w:asciiTheme="minorBidi" w:eastAsia="MS Gothic" w:hAnsiTheme="minorBidi"/>
+                <w:sz w:val="28"/>
+              </w:rPr>
+            </w:pPr>
+            <w:r>
+              <w:rPr>
+                <w:rFonts w:asciiTheme="minorBidi" w:eastAsia="MS Gothic" w:hAnsiTheme="minorBidi" w:hint="cs"/>
+                <w:sz w:val="28"/>
+                <w:cs/>
+              </w:rPr>
+              <w:t xml:space="preserve">ผู้ใช้เลือกคำสั่ง </w:t>
+            </w:r>
+            <w:r>
+              <w:rPr>
+                <w:rFonts w:asciiTheme="minorBidi" w:eastAsia="MS Gothic" w:hAnsiTheme="minorBidi"/>
+                <w:sz w:val="28"/>
+              </w:rPr>
+              <w:t>Fetch Delivery before receiving</w:t>
+            </w:r>
+            <w:r>
+              <w:rPr>
+                <w:rFonts w:asciiTheme="minorBidi" w:eastAsia="MS Gothic" w:hAnsiTheme="minorBidi" w:hint="cs"/>
+                <w:sz w:val="28"/>
+                <w:cs/>
+              </w:rPr>
+              <w:t xml:space="preserve"> </w:t>
+            </w:r>
+            <w:r>
+              <w:rPr>
+                <w:rFonts w:asciiTheme="minorBidi" w:eastAsia="MS Gothic" w:hAnsiTheme="minorBidi"/>
+                <w:sz w:val="28"/>
+                <w:cs/>
+              </w:rPr>
+              <w:br/>
+            </w:r>
+            <w:r>
+              <w:rPr>
+                <w:rFonts w:asciiTheme="minorBidi" w:eastAsia="MS Gothic" w:hAnsiTheme="minorBidi" w:hint="cs"/>
+                <w:sz w:val="28"/>
+                <w:cs/>
+              </w:rPr>
+              <w:t xml:space="preserve">จากขั้นตอน </w:t>
+            </w:r>
+            <w:r>
+              <w:rPr>
+                <w:rFonts w:asciiTheme="minorBidi" w:eastAsia="MS Gothic" w:hAnsiTheme="minorBidi"/>
+                <w:sz w:val="28"/>
+              </w:rPr>
+              <w:t>Verify</w:t>
+            </w:r>
+            <w:r>
+              <w:rPr>
+                <w:rFonts w:asciiTheme="minorBidi" w:eastAsia="MS Gothic" w:hAnsiTheme="minorBidi" w:hint="cs"/>
+                <w:sz w:val="28"/>
+                <w:cs/>
+              </w:rPr>
+              <w:t xml:space="preserve"> </w:t>
+            </w:r>
+            <w:r>
+              <w:rPr>
+                <w:rFonts w:asciiTheme="minorBidi" w:eastAsia="MS Gothic" w:hAnsiTheme="minorBidi"/>
+                <w:sz w:val="28"/>
+              </w:rPr>
+              <w:t>Received (Usecase 1.2)</w:t>
+            </w:r>
+          </w:p>
+        </w:tc>
+      </w:tr>
+      <w:tr>
+        <w:tc>
+          <w:tcPr>
+            <w:tcW w:w="2335" w:type="dxa"/>
+          </w:tcPr>
+          <w:p>
+            <w:pPr>
+              <w:rPr>
+                <w:rFonts w:asciiTheme="minorBidi" w:hAnsiTheme="minorBidi"/>
+                <w:sz w:val="28"/>
+              </w:rPr>
+            </w:pPr>
+            <w:r>
+              <w:rPr>
+                <w:rFonts w:asciiTheme="minorBidi" w:hAnsiTheme="minorBidi"/>
+                <w:sz w:val="28"/>
+              </w:rPr>
+              <w:t>Success End Condition</w:t>
+            </w:r>
+          </w:p>
+        </w:tc>
+        <w:tc>
+          <w:tcPr>
+            <w:tcW w:w="6681" w:type="dxa"/>
+          </w:tcPr>
+          <w:p>
+            <w:pPr>
+              <w:pStyle w:val="ListParagraph"/>
+              <w:numPr>
+                <w:ilvl w:val="0"/>
+                <w:numId w:val="35"/>
+              </w:numPr>
+              <w:rPr>
+                <w:rFonts w:asciiTheme="minorBidi" w:eastAsia="MS Gothic" w:hAnsiTheme="minorBidi"/>
+                <w:sz w:val="28"/>
+              </w:rPr>
+            </w:pPr>
+            <w:r>
+              <w:rPr>
+                <w:rFonts w:asciiTheme="minorBidi" w:eastAsia="MS Gothic" w:hAnsiTheme="minorBidi" w:hint="cs"/>
+                <w:sz w:val="28"/>
+                <w:cs/>
+              </w:rPr>
+              <w:t xml:space="preserve">ค้นหาข้อมูล </w:t>
+            </w:r>
+            <w:r>
+              <w:rPr>
+                <w:rFonts w:asciiTheme="minorBidi" w:eastAsia="MS Gothic" w:hAnsiTheme="minorBidi"/>
+                <w:sz w:val="28"/>
+              </w:rPr>
+              <w:t xml:space="preserve">K-Anode </w:t>
+            </w:r>
+            <w:r>
+              <w:rPr>
+                <w:rFonts w:asciiTheme="minorBidi" w:eastAsia="MS Gothic" w:hAnsiTheme="minorBidi" w:hint="cs"/>
+                <w:sz w:val="28"/>
+                <w:cs/>
+              </w:rPr>
+              <w:t>ที่ถูกนำจ่ายก่อนการรับได้ถูกต้องตามที่ผู้ใช้เลือก</w:t>
+            </w:r>
+          </w:p>
+          <w:p>
+            <w:pPr>
+              <w:pStyle w:val="ListParagraph"/>
+              <w:numPr>
+                <w:ilvl w:val="0"/>
+                <w:numId w:val="35"/>
+              </w:numPr>
+              <w:rPr>
+                <w:rFonts w:asciiTheme="minorBidi" w:eastAsia="MS Gothic" w:hAnsiTheme="minorBidi"/>
+                <w:sz w:val="28"/>
+              </w:rPr>
+            </w:pPr>
+            <w:r>
+              <w:rPr>
+                <w:rFonts w:asciiTheme="minorBidi" w:eastAsia="MS Gothic" w:hAnsiTheme="minorBidi"/>
+                <w:sz w:val="28"/>
+              </w:rPr>
+              <w:t xml:space="preserve">Usecase 1.2 Verify Received </w:t>
+            </w:r>
+            <w:r>
+              <w:rPr>
+                <w:rFonts w:asciiTheme="minorBidi" w:eastAsia="MS Gothic" w:hAnsiTheme="minorBidi" w:hint="cs"/>
+                <w:sz w:val="28"/>
+                <w:cs/>
+              </w:rPr>
+              <w:t xml:space="preserve">ได้รับข้อมูล </w:t>
+            </w:r>
+            <w:r>
+              <w:rPr>
+                <w:rFonts w:asciiTheme="minorBidi" w:eastAsia="MS Gothic" w:hAnsiTheme="minorBidi"/>
+                <w:sz w:val="28"/>
+              </w:rPr>
+              <w:t xml:space="preserve">K-Anode </w:t>
+            </w:r>
+            <w:r>
+              <w:rPr>
+                <w:rFonts w:asciiTheme="minorBidi" w:eastAsia="MS Gothic" w:hAnsiTheme="minorBidi" w:hint="cs"/>
+                <w:sz w:val="28"/>
+                <w:cs/>
+              </w:rPr>
+              <w:t>ที่ถูกนำจ่ายก่อนการรับครบถ้วนสมบูรณ์</w:t>
+            </w:r>
+          </w:p>
+          <w:p>
+            <w:pPr>
+              <w:pStyle w:val="ListParagraph"/>
+              <w:numPr>
+                <w:ilvl w:val="0"/>
+                <w:numId w:val="35"/>
+              </w:numPr>
+              <w:rPr>
+                <w:rFonts w:asciiTheme="minorBidi" w:eastAsia="MS Gothic" w:hAnsiTheme="minorBidi"/>
+                <w:sz w:val="28"/>
+                <w:cs/>
+              </w:rPr>
+            </w:pPr>
+            <w:r>
+              <w:rPr>
+                <w:rFonts w:asciiTheme="minorBidi" w:eastAsia="MS Gothic" w:hAnsiTheme="minorBidi" w:hint="cs"/>
+                <w:sz w:val="28"/>
+                <w:cs/>
+              </w:rPr>
+              <w:t>แสดงข้อความแจ้งเตือนว่า เรียกข้อมูลเสร็จเรียบร้อย</w:t>
+            </w:r>
+          </w:p>
+        </w:tc>
+      </w:tr>
+      <w:tr>
+        <w:tc>
+          <w:tcPr>
+            <w:tcW w:w="2335" w:type="dxa"/>
+          </w:tcPr>
+          <w:p>
+            <w:pPr>
+              <w:rPr>
+                <w:rFonts w:asciiTheme="minorBidi" w:hAnsiTheme="minorBidi"/>
+                <w:sz w:val="28"/>
+              </w:rPr>
+            </w:pPr>
+            <w:r>
+              <w:rPr>
+                <w:rFonts w:asciiTheme="minorBidi" w:hAnsiTheme="minorBidi"/>
+                <w:sz w:val="28"/>
+              </w:rPr>
+              <w:t>Failed End Condition</w:t>
+            </w:r>
+          </w:p>
+        </w:tc>
+        <w:tc>
+          <w:tcPr>
+            <w:tcW w:w="6681" w:type="dxa"/>
+          </w:tcPr>
+          <w:p>
+            <w:pPr>
+              <w:pStyle w:val="ListParagraph"/>
+              <w:numPr>
+                <w:ilvl w:val="0"/>
+                <w:numId w:val="36"/>
+              </w:numPr>
+              <w:rPr>
+                <w:rFonts w:asciiTheme="minorBidi" w:eastAsia="MS Gothic" w:hAnsiTheme="minorBidi"/>
+                <w:sz w:val="28"/>
+              </w:rPr>
+            </w:pPr>
+            <w:r>
+              <w:rPr>
+                <w:rFonts w:asciiTheme="minorBidi" w:eastAsia="MS Gothic" w:hAnsiTheme="minorBidi" w:hint="cs"/>
+                <w:sz w:val="28"/>
+                <w:cs/>
+              </w:rPr>
+              <w:t>ไม่มีข้อมูลใดๆ ที่ผู้ใช้ต้องการ</w:t>
+            </w:r>
+          </w:p>
+          <w:p>
+            <w:pPr>
+              <w:pStyle w:val="ListParagraph"/>
+              <w:numPr>
+                <w:ilvl w:val="0"/>
+                <w:numId w:val="36"/>
+              </w:numPr>
+              <w:rPr>
+                <w:rFonts w:asciiTheme="minorBidi" w:eastAsia="MS Gothic" w:hAnsiTheme="minorBidi"/>
+                <w:sz w:val="28"/>
+              </w:rPr>
+            </w:pPr>
+            <w:r>
+              <w:rPr>
+                <w:rFonts w:asciiTheme="minorBidi" w:eastAsia="MS Gothic" w:hAnsiTheme="minorBidi"/>
+                <w:sz w:val="28"/>
+              </w:rPr>
+              <w:t xml:space="preserve">Usecase 1.2 Verify Received </w:t>
+            </w:r>
+            <w:r>
+              <w:rPr>
+                <w:rFonts w:asciiTheme="minorBidi" w:eastAsia="MS Gothic" w:hAnsiTheme="minorBidi" w:hint="cs"/>
+                <w:sz w:val="28"/>
+                <w:cs/>
+              </w:rPr>
+              <w:t>ต้องไม่ได้รับข้อมูลใดๆ</w:t>
+            </w:r>
+          </w:p>
+          <w:p>
+            <w:pPr>
+              <w:pStyle w:val="ListParagraph"/>
+              <w:numPr>
+                <w:ilvl w:val="0"/>
+                <w:numId w:val="36"/>
+              </w:numPr>
+              <w:rPr>
+                <w:rFonts w:asciiTheme="minorBidi" w:eastAsia="MS Gothic" w:hAnsiTheme="minorBidi"/>
+                <w:sz w:val="28"/>
+              </w:rPr>
+            </w:pPr>
+            <w:r>
+              <w:rPr>
+                <w:rFonts w:asciiTheme="minorBidi" w:eastAsia="MS Gothic" w:hAnsiTheme="minorBidi" w:hint="cs"/>
+                <w:sz w:val="28"/>
+                <w:cs/>
+              </w:rPr>
+              <w:t>แสดงข้อความแจ้งเตือนว่า ไม่พบข้อมูลที่ต้องการ</w:t>
+            </w:r>
+          </w:p>
+        </w:tc>
+      </w:tr>
+      <w:tr>
+        <w:tc>
+          <w:tcPr>
+            <w:tcW w:w="2335" w:type="dxa"/>
+          </w:tcPr>
+          <w:p>
+            <w:pPr>
+              <w:rPr>
+                <w:rFonts w:asciiTheme="minorBidi" w:hAnsiTheme="minorBidi"/>
+                <w:sz w:val="28"/>
+              </w:rPr>
+            </w:pPr>
+            <w:r>
+              <w:rPr>
+                <w:rFonts w:asciiTheme="minorBidi" w:hAnsiTheme="minorBidi"/>
+                <w:sz w:val="28"/>
+              </w:rPr>
+              <w:t>Trigger</w:t>
+            </w:r>
+          </w:p>
+        </w:tc>
+        <w:tc>
+          <w:tcPr>
+            <w:tcW w:w="6681" w:type="dxa"/>
+          </w:tcPr>
+          <w:p>
+            <w:pPr>
+              <w:rPr>
+                <w:rFonts w:asciiTheme="minorBidi" w:eastAsia="MS Gothic" w:hAnsiTheme="minorBidi"/>
+                <w:sz w:val="28"/>
+              </w:rPr>
+            </w:pPr>
+            <w:r>
+              <w:rPr>
+                <w:rFonts w:asciiTheme="minorBidi" w:eastAsia="MS Gothic" w:hAnsiTheme="minorBidi" w:hint="cs"/>
+                <w:sz w:val="28"/>
+                <w:cs/>
+              </w:rPr>
+              <w:t xml:space="preserve">ข้อมูลที่ถูกดึงไป </w:t>
+            </w:r>
+            <w:r>
+              <w:rPr>
+                <w:rFonts w:asciiTheme="minorBidi" w:eastAsia="MS Gothic" w:hAnsiTheme="minorBidi"/>
+                <w:sz w:val="28"/>
+              </w:rPr>
+              <w:t xml:space="preserve">Verify </w:t>
+            </w:r>
+            <w:r>
+              <w:rPr>
+                <w:rFonts w:asciiTheme="minorBidi" w:eastAsia="MS Gothic" w:hAnsiTheme="minorBidi" w:hint="cs"/>
+                <w:sz w:val="28"/>
+                <w:cs/>
+              </w:rPr>
+              <w:t>แล้ว</w:t>
+            </w:r>
+            <w:r>
+              <w:rPr>
+                <w:rFonts w:asciiTheme="minorBidi" w:eastAsia="MS Gothic" w:hAnsiTheme="minorBidi"/>
+                <w:sz w:val="28"/>
+              </w:rPr>
+              <w:t>(Usecase 1.2 Verify Received)</w:t>
+            </w:r>
+            <w:r>
+              <w:rPr>
+                <w:rFonts w:asciiTheme="minorBidi" w:eastAsia="MS Gothic" w:hAnsiTheme="minorBidi" w:hint="cs"/>
+                <w:sz w:val="28"/>
+                <w:cs/>
+              </w:rPr>
+              <w:t xml:space="preserve"> ให้กำหนดสถานะว่า </w:t>
+            </w:r>
+            <w:r>
+              <w:rPr>
+                <w:rFonts w:asciiTheme="minorBidi" w:eastAsia="MS Gothic" w:hAnsiTheme="minorBidi"/>
+                <w:sz w:val="28"/>
+              </w:rPr>
+              <w:t>Verified</w:t>
+            </w:r>
+          </w:p>
+        </w:tc>
+      </w:tr>
+      <w:tr>
+        <w:tc>
+          <w:tcPr>
+            <w:tcW w:w="2335" w:type="dxa"/>
+          </w:tcPr>
+          <w:p>
+            <w:pPr>
+              <w:rPr>
+                <w:rFonts w:asciiTheme="minorBidi" w:hAnsiTheme="minorBidi"/>
+                <w:sz w:val="28"/>
+              </w:rPr>
+            </w:pPr>
+            <w:r>
+              <w:rPr>
+                <w:rFonts w:asciiTheme="minorBidi" w:hAnsiTheme="minorBidi"/>
+                <w:sz w:val="28"/>
+              </w:rPr>
+              <w:t>Basic Flow of Events</w:t>
+            </w:r>
+          </w:p>
+        </w:tc>
+        <w:tc>
+          <w:tcPr>
+            <w:tcW w:w="6681" w:type="dxa"/>
+          </w:tcPr>
+          <w:p>
+            <w:pPr>
+              <w:pStyle w:val="ListParagraph"/>
+              <w:numPr>
+                <w:ilvl w:val="0"/>
+                <w:numId w:val="41"/>
+              </w:numPr>
+              <w:rPr>
+                <w:rFonts w:asciiTheme="minorBidi" w:eastAsia="MS Gothic" w:hAnsiTheme="minorBidi"/>
+                <w:sz w:val="28"/>
+              </w:rPr>
+            </w:pPr>
+            <w:r>
+              <w:rPr>
+                <w:rFonts w:asciiTheme="minorBidi" w:eastAsia="MS Gothic" w:hAnsiTheme="minorBidi" w:hint="cs"/>
+                <w:sz w:val="28"/>
+                <w:cs/>
+              </w:rPr>
+              <w:t xml:space="preserve">แสดงข้อมูล </w:t>
+            </w:r>
+            <w:r>
+              <w:rPr>
+                <w:rFonts w:asciiTheme="minorBidi" w:eastAsia="MS Gothic" w:hAnsiTheme="minorBidi"/>
+                <w:sz w:val="28"/>
+              </w:rPr>
+              <w:t xml:space="preserve">K-Anode </w:t>
+            </w:r>
+            <w:r>
+              <w:rPr>
+                <w:rFonts w:asciiTheme="minorBidi" w:eastAsia="MS Gothic" w:hAnsiTheme="minorBidi" w:hint="cs"/>
+                <w:sz w:val="28"/>
+                <w:cs/>
+              </w:rPr>
+              <w:t xml:space="preserve">ที่ถูกบันทึกไว้ในระบบ ซึ่งต้องข้อมูลนี้สถานะต้องไม่ถูก </w:t>
+            </w:r>
+            <w:r>
+              <w:rPr>
+                <w:rFonts w:asciiTheme="minorBidi" w:eastAsia="MS Gothic" w:hAnsiTheme="minorBidi"/>
+                <w:sz w:val="28"/>
+              </w:rPr>
+              <w:t>Verified</w:t>
+            </w:r>
+            <w:r>
+              <w:rPr>
+                <w:rFonts w:asciiTheme="minorBidi" w:eastAsia="MS Gothic" w:hAnsiTheme="minorBidi" w:hint="cs"/>
+                <w:sz w:val="28"/>
+                <w:cs/>
+              </w:rPr>
+              <w:t xml:space="preserve"> โดยแสดงข้อมูลดังต่อไปนี้</w:t>
+            </w:r>
+          </w:p>
+          <w:p>
+            <w:pPr>
+              <w:pStyle w:val="ListParagraph"/>
+              <w:numPr>
+                <w:ilvl w:val="1"/>
+                <w:numId w:val="41"/>
+              </w:numPr>
+              <w:rPr>
+                <w:rFonts w:asciiTheme="minorBidi" w:eastAsia="MS Gothic" w:hAnsiTheme="minorBidi"/>
+                <w:sz w:val="28"/>
+              </w:rPr>
+            </w:pPr>
+            <w:r>
+              <w:rPr>
+                <w:rFonts w:asciiTheme="minorBidi" w:eastAsia="MS Gothic" w:hAnsiTheme="minorBidi"/>
+                <w:sz w:val="28"/>
+              </w:rPr>
+              <w:t>Invoice No</w:t>
+            </w:r>
+          </w:p>
+          <w:p>
+            <w:pPr>
+              <w:pStyle w:val="ListParagraph"/>
+              <w:numPr>
+                <w:ilvl w:val="1"/>
+                <w:numId w:val="41"/>
+              </w:numPr>
+              <w:rPr>
+                <w:rFonts w:asciiTheme="minorBidi" w:eastAsia="MS Gothic" w:hAnsiTheme="minorBidi"/>
+                <w:sz w:val="28"/>
+              </w:rPr>
+            </w:pPr>
+            <w:r>
+              <w:rPr>
+                <w:rFonts w:asciiTheme="minorBidi" w:eastAsia="MS Gothic" w:hAnsiTheme="minorBidi"/>
+                <w:sz w:val="28"/>
+              </w:rPr>
+              <w:t>Delivery Date</w:t>
+            </w:r>
+          </w:p>
+          <w:p>
+            <w:pPr>
+              <w:pStyle w:val="ListParagraph"/>
+              <w:numPr>
+                <w:ilvl w:val="1"/>
+                <w:numId w:val="41"/>
+              </w:numPr>
+              <w:rPr>
+                <w:rFonts w:asciiTheme="minorBidi" w:eastAsia="MS Gothic" w:hAnsiTheme="minorBidi"/>
+                <w:sz w:val="28"/>
+              </w:rPr>
+            </w:pPr>
+            <w:r>
+              <w:rPr>
+                <w:rFonts w:asciiTheme="minorBidi" w:eastAsia="MS Gothic" w:hAnsiTheme="minorBidi"/>
+                <w:sz w:val="28"/>
+              </w:rPr>
+              <w:t>Lot No Count</w:t>
+            </w:r>
+          </w:p>
+          <w:p>
+            <w:pPr>
+              <w:pStyle w:val="ListParagraph"/>
+              <w:numPr>
+                <w:ilvl w:val="0"/>
+                <w:numId w:val="41"/>
+              </w:numPr>
+              <w:rPr>
+                <w:rFonts w:asciiTheme="minorBidi" w:eastAsia="MS Gothic" w:hAnsiTheme="minorBidi"/>
+                <w:sz w:val="28"/>
+              </w:rPr>
+            </w:pPr>
+            <w:r>
+              <w:rPr>
+                <w:rFonts w:asciiTheme="minorBidi" w:eastAsia="MS Gothic" w:hAnsiTheme="minorBidi" w:hint="cs"/>
+                <w:sz w:val="28"/>
+                <w:cs/>
+              </w:rPr>
+              <w:t>ผู้ใช้</w:t>
+            </w:r>
+            <w:r>
+              <w:rPr>
+                <w:rFonts w:asciiTheme="minorBidi" w:eastAsia="MS Gothic" w:hAnsiTheme="minorBidi" w:hint="cs"/>
+                <w:sz w:val="28"/>
+                <w:cs/>
+              </w:rPr>
+              <w:t>เลือกรายการที่ต้องการ ซึ่งสามารถเลือกได้หลายรายการ</w:t>
+            </w:r>
+          </w:p>
+          <w:p>
+            <w:pPr>
+              <w:pStyle w:val="ListParagraph"/>
+              <w:numPr>
+                <w:ilvl w:val="0"/>
+                <w:numId w:val="41"/>
+              </w:numPr>
+              <w:rPr>
+                <w:rFonts w:asciiTheme="minorBidi" w:eastAsia="MS Gothic" w:hAnsiTheme="minorBidi"/>
+                <w:sz w:val="28"/>
+              </w:rPr>
+            </w:pPr>
+            <w:r>
+              <w:rPr>
+                <w:rFonts w:asciiTheme="minorBidi" w:eastAsia="MS Gothic" w:hAnsiTheme="minorBidi" w:hint="cs"/>
+                <w:sz w:val="28"/>
+                <w:cs/>
+              </w:rPr>
+              <w:t xml:space="preserve">ส่งข้อมูลให้กับ </w:t>
+            </w:r>
+            <w:r>
+              <w:rPr>
+                <w:rFonts w:asciiTheme="minorBidi" w:eastAsia="MS Gothic" w:hAnsiTheme="minorBidi"/>
+                <w:sz w:val="28"/>
+              </w:rPr>
+              <w:t>Usecase 1.2 Verify Received</w:t>
+            </w:r>
+          </w:p>
+          <w:p>
+            <w:pPr>
+              <w:pStyle w:val="ListParagraph"/>
+              <w:numPr>
+                <w:ilvl w:val="0"/>
+                <w:numId w:val="41"/>
+              </w:numPr>
+              <w:rPr>
+                <w:rFonts w:asciiTheme="minorBidi" w:eastAsia="MS Gothic" w:hAnsiTheme="minorBidi"/>
+                <w:sz w:val="28"/>
+                <w:cs/>
+              </w:rPr>
+            </w:pPr>
+            <w:r>
+              <w:rPr>
+                <w:rFonts w:asciiTheme="minorBidi" w:eastAsia="MS Gothic" w:hAnsiTheme="minorBidi" w:hint="cs"/>
+                <w:sz w:val="28"/>
+                <w:cs/>
+              </w:rPr>
+              <w:t xml:space="preserve">แสดงข้อความแจ้งเตือนว่า </w:t>
+            </w:r>
+            <w:r>
+              <w:rPr>
+                <w:rFonts w:asciiTheme="minorBidi" w:eastAsia="MS Gothic" w:hAnsiTheme="minorBidi" w:hint="cs"/>
+                <w:sz w:val="28"/>
+                <w:cs/>
+              </w:rPr>
+              <w:t xml:space="preserve">ดึงข้อมูล </w:t>
+            </w:r>
+            <w:r>
+              <w:rPr>
+                <w:rFonts w:asciiTheme="minorBidi" w:eastAsia="MS Gothic" w:hAnsiTheme="minorBidi"/>
+                <w:sz w:val="28"/>
+              </w:rPr>
+              <w:t xml:space="preserve">K-Anode </w:t>
+            </w:r>
+            <w:r>
+              <w:rPr>
+                <w:rFonts w:asciiTheme="minorBidi" w:eastAsia="MS Gothic" w:hAnsiTheme="minorBidi" w:hint="cs"/>
+                <w:sz w:val="28"/>
+                <w:cs/>
+              </w:rPr>
+              <w:t>ที่ถูกนำจ่ายก่อนการรับเรียบร้อยแล้ว</w:t>
+            </w:r>
+          </w:p>
+        </w:tc>
+      </w:tr>
+      <w:tr>
+        <w:tc>
+          <w:tcPr>
+            <w:tcW w:w="2335" w:type="dxa"/>
+          </w:tcPr>
+          <w:p>
+            <w:pPr>
+              <w:rPr>
+                <w:rFonts w:asciiTheme="minorBidi" w:hAnsiTheme="minorBidi"/>
+                <w:sz w:val="28"/>
+              </w:rPr>
+            </w:pPr>
+            <w:r>
+              <w:rPr>
+                <w:rFonts w:asciiTheme="minorBidi" w:hAnsiTheme="minorBidi"/>
+                <w:sz w:val="28"/>
+              </w:rPr>
+              <w:t>Exception Flow of Events</w:t>
+            </w:r>
+          </w:p>
+        </w:tc>
+        <w:tc>
+          <w:tcPr>
+            <w:tcW w:w="6681" w:type="dxa"/>
+          </w:tcPr>
+          <w:p>
+            <w:pPr>
+              <w:pStyle w:val="ListParagraph"/>
+              <w:numPr>
+                <w:ilvl w:val="0"/>
+                <w:numId w:val="42"/>
+              </w:numPr>
+              <w:rPr>
+                <w:rFonts w:asciiTheme="minorBidi" w:eastAsia="MS Gothic" w:hAnsiTheme="minorBidi" w:hint="cs"/>
+                <w:sz w:val="28"/>
+              </w:rPr>
+            </w:pPr>
+            <w:r>
+              <w:rPr>
+                <w:rFonts w:asciiTheme="minorBidi" w:eastAsia="MS Gothic" w:hAnsiTheme="minorBidi" w:hint="cs"/>
+                <w:sz w:val="28"/>
+                <w:cs/>
+              </w:rPr>
+              <w:t xml:space="preserve">หากไม่มีข้อมูล </w:t>
+            </w:r>
+            <w:r>
+              <w:rPr>
+                <w:rFonts w:asciiTheme="minorBidi" w:eastAsia="MS Gothic" w:hAnsiTheme="minorBidi"/>
+                <w:sz w:val="28"/>
+              </w:rPr>
+              <w:t xml:space="preserve">K-Anode </w:t>
+            </w:r>
+            <w:r>
+              <w:rPr>
+                <w:rFonts w:asciiTheme="minorBidi" w:eastAsia="MS Gothic" w:hAnsiTheme="minorBidi" w:hint="cs"/>
+                <w:sz w:val="28"/>
+                <w:cs/>
+              </w:rPr>
+              <w:t xml:space="preserve">ตาม </w:t>
+            </w:r>
+            <w:r>
+              <w:rPr>
+                <w:rFonts w:asciiTheme="minorBidi" w:eastAsia="MS Gothic" w:hAnsiTheme="minorBidi"/>
+                <w:sz w:val="28"/>
+              </w:rPr>
+              <w:t xml:space="preserve">Basic Flow </w:t>
+            </w:r>
+            <w:r>
+              <w:rPr>
+                <w:rFonts w:asciiTheme="minorBidi" w:eastAsia="MS Gothic" w:hAnsiTheme="minorBidi" w:hint="cs"/>
+                <w:sz w:val="28"/>
+                <w:cs/>
+              </w:rPr>
+              <w:t xml:space="preserve">ข้อ 1 เลย ให้แสดงข้อความแจ้งเตือนว่า ไม่มี </w:t>
+            </w:r>
+            <w:r>
+              <w:rPr>
+                <w:rFonts w:asciiTheme="minorBidi" w:eastAsia="MS Gothic" w:hAnsiTheme="minorBidi"/>
+                <w:sz w:val="28"/>
+              </w:rPr>
+              <w:t xml:space="preserve">K-Anode </w:t>
+            </w:r>
+            <w:r>
+              <w:rPr>
+                <w:rFonts w:asciiTheme="minorBidi" w:eastAsia="MS Gothic" w:hAnsiTheme="minorBidi" w:hint="cs"/>
+                <w:sz w:val="28"/>
+                <w:cs/>
+              </w:rPr>
+              <w:t>ที่ถูกนำจ่ายก่อนการรับ คงค้างเหลืออยู่แล้ว</w:t>
+            </w:r>
+          </w:p>
+        </w:tc>
+      </w:tr>
+      <w:tr>
+        <w:tc>
+          <w:tcPr>
+            <w:tcW w:w="2335" w:type="dxa"/>
+          </w:tcPr>
+          <w:p>
+            <w:pPr>
+              <w:rPr>
+                <w:rFonts w:asciiTheme="minorBidi" w:hAnsiTheme="minorBidi"/>
+                <w:sz w:val="28"/>
+              </w:rPr>
+            </w:pPr>
+            <w:r>
+              <w:rPr>
+                <w:rFonts w:asciiTheme="minorBidi" w:hAnsiTheme="minorBidi"/>
+                <w:sz w:val="28"/>
+              </w:rPr>
+              <w:t>Alternative Flow of Events</w:t>
+            </w:r>
+          </w:p>
+        </w:tc>
+        <w:tc>
+          <w:tcPr>
+            <w:tcW w:w="6681" w:type="dxa"/>
+          </w:tcPr>
+          <w:p>
+            <w:pPr>
+              <w:rPr>
+                <w:rFonts w:asciiTheme="minorBidi" w:eastAsia="MS Gothic" w:hAnsiTheme="minorBidi"/>
+                <w:sz w:val="28"/>
+              </w:rPr>
+            </w:pPr>
+            <w:r>
+              <w:rPr>
+                <w:rFonts w:asciiTheme="minorBidi" w:eastAsia="MS Gothic" w:hAnsiTheme="minorBidi" w:hint="cs"/>
+                <w:sz w:val="28"/>
+                <w:cs/>
+              </w:rPr>
+              <w:t>-</w:t>
+            </w:r>
+          </w:p>
+        </w:tc>
+      </w:tr>
+      <w:tr>
+        <w:tc>
+          <w:tcPr>
+            <w:tcW w:w="2335" w:type="dxa"/>
+          </w:tcPr>
+          <w:p>
+            <w:pPr>
+              <w:rPr>
+                <w:rFonts w:asciiTheme="minorBidi" w:hAnsiTheme="minorBidi"/>
+                <w:sz w:val="28"/>
+              </w:rPr>
+            </w:pPr>
+            <w:r>
+              <w:rPr>
+                <w:rFonts w:asciiTheme="minorBidi" w:hAnsiTheme="minorBidi"/>
+                <w:sz w:val="28"/>
+              </w:rPr>
+              <w:t>Current Open Issue</w:t>
+            </w:r>
+          </w:p>
+        </w:tc>
+        <w:tc>
+          <w:tcPr>
+            <w:tcW w:w="6681" w:type="dxa"/>
+          </w:tcPr>
+          <w:p>
+            <w:pPr>
+              <w:rPr>
+                <w:rFonts w:asciiTheme="minorBidi" w:eastAsia="MS Gothic" w:hAnsiTheme="minorBidi"/>
+                <w:sz w:val="28"/>
+              </w:rPr>
+            </w:pPr>
+            <w:r>
+              <w:rPr>
+                <w:rFonts w:asciiTheme="minorBidi" w:eastAsia="MS Gothic" w:hAnsiTheme="minorBidi" w:hint="cs"/>
+                <w:sz w:val="28"/>
+                <w:cs/>
+              </w:rPr>
+              <w:t>-</w:t>
+            </w:r>
+          </w:p>
+        </w:tc>
+      </w:tr>
+      <w:tr>
+        <w:tc>
+          <w:tcPr>
+            <w:tcW w:w="2335" w:type="dxa"/>
+          </w:tcPr>
+          <w:p>
+            <w:pPr>
+              <w:rPr>
+                <w:rFonts w:asciiTheme="minorBidi" w:hAnsiTheme="minorBidi"/>
+                <w:sz w:val="28"/>
+              </w:rPr>
+            </w:pPr>
+            <w:r>
+              <w:rPr>
+                <w:rFonts w:asciiTheme="minorBidi" w:hAnsiTheme="minorBidi"/>
+                <w:sz w:val="28"/>
+              </w:rPr>
+              <w:t>Future Open Issue</w:t>
+            </w:r>
+          </w:p>
+        </w:tc>
+        <w:tc>
+          <w:tcPr>
+            <w:tcW w:w="6681" w:type="dxa"/>
+          </w:tcPr>
+          <w:p>
+            <w:pPr>
+              <w:rPr>
+                <w:rFonts w:asciiTheme="minorBidi" w:eastAsia="MS Gothic" w:hAnsiTheme="minorBidi"/>
+                <w:sz w:val="28"/>
+              </w:rPr>
+            </w:pPr>
+            <w:r>
+              <w:rPr>
+                <w:rFonts w:asciiTheme="minorBidi" w:eastAsia="MS Gothic" w:hAnsiTheme="minorBidi" w:hint="cs"/>
+                <w:sz w:val="28"/>
+                <w:cs/>
+              </w:rPr>
+              <w:t>-</w:t>
+            </w:r>
+          </w:p>
+        </w:tc>
+      </w:tr>
+      <w:tr>
+        <w:tc>
+          <w:tcPr>
+            <w:tcW w:w="2335" w:type="dxa"/>
+          </w:tcPr>
+          <w:p>
+            <w:pPr>
+              <w:rPr>
+                <w:rFonts w:asciiTheme="minorBidi" w:hAnsiTheme="minorBidi"/>
+                <w:sz w:val="28"/>
+              </w:rPr>
+            </w:pPr>
+            <w:r>
+              <w:rPr>
+                <w:rFonts w:asciiTheme="minorBidi" w:hAnsiTheme="minorBidi"/>
+                <w:sz w:val="28"/>
+              </w:rPr>
+              <w:t>Superordinates</w:t>
+            </w:r>
+          </w:p>
+        </w:tc>
+        <w:tc>
+          <w:tcPr>
+            <w:tcW w:w="6681" w:type="dxa"/>
+          </w:tcPr>
+          <w:p>
+            <w:pPr>
+              <w:rPr>
+                <w:rFonts w:asciiTheme="minorBidi" w:eastAsia="MS Gothic" w:hAnsiTheme="minorBidi"/>
+                <w:sz w:val="28"/>
+              </w:rPr>
+            </w:pPr>
+            <w:r>
+              <w:rPr>
+                <w:rFonts w:asciiTheme="minorBidi" w:eastAsia="MS Gothic" w:hAnsiTheme="minorBidi"/>
+                <w:sz w:val="28"/>
+              </w:rPr>
+              <w:t>Verify Received</w:t>
+            </w:r>
+          </w:p>
+        </w:tc>
+      </w:tr>
+      <w:tr>
+        <w:tc>
+          <w:tcPr>
+            <w:tcW w:w="2335" w:type="dxa"/>
+          </w:tcPr>
+          <w:p>
+            <w:pPr>
+              <w:rPr>
+                <w:rFonts w:asciiTheme="minorBidi" w:hAnsiTheme="minorBidi"/>
+                <w:sz w:val="28"/>
+              </w:rPr>
+            </w:pPr>
+            <w:r>
+              <w:rPr>
+                <w:rFonts w:asciiTheme="minorBidi" w:hAnsiTheme="minorBidi"/>
+                <w:sz w:val="28"/>
+              </w:rPr>
+              <w:t>Subordinates</w:t>
+            </w:r>
+          </w:p>
+        </w:tc>
+        <w:tc>
+          <w:tcPr>
+            <w:tcW w:w="6681" w:type="dxa"/>
+          </w:tcPr>
+          <w:p>
+            <w:pPr>
+              <w:rPr>
+                <w:rFonts w:asciiTheme="minorBidi" w:eastAsia="MS Gothic" w:hAnsiTheme="minorBidi"/>
+                <w:sz w:val="28"/>
+              </w:rPr>
+            </w:pPr>
+            <w:r>
+              <w:rPr>
+                <w:rFonts w:asciiTheme="minorBidi" w:eastAsia="MS Gothic" w:hAnsiTheme="minorBidi"/>
+                <w:sz w:val="28"/>
+              </w:rPr>
+              <w:t>Verify Received</w:t>
+            </w:r>
+          </w:p>
+        </w:tc>
+      </w:tr>
+      <w:tr>
+        <w:tc>
+          <w:tcPr>
+            <w:tcW w:w="2335" w:type="dxa"/>
+          </w:tcPr>
+          <w:p>
+            <w:pPr>
+              <w:rPr>
+                <w:rFonts w:asciiTheme="minorBidi" w:hAnsiTheme="minorBidi"/>
+                <w:sz w:val="28"/>
+              </w:rPr>
+            </w:pPr>
+            <w:r>
+              <w:rPr>
+                <w:rFonts w:asciiTheme="minorBidi" w:hAnsiTheme="minorBidi"/>
+                <w:sz w:val="28"/>
+              </w:rPr>
+              <w:lastRenderedPageBreak/>
+              <w:t>General Description</w:t>
+            </w:r>
+          </w:p>
+        </w:tc>
+        <w:tc>
+          <w:tcPr>
+            <w:tcW w:w="6681" w:type="dxa"/>
+          </w:tcPr>
+          <w:p>
+            <w:pPr>
+              <w:rPr>
+                <w:rFonts w:asciiTheme="minorBidi" w:eastAsia="MS Gothic" w:hAnsiTheme="minorBidi"/>
+                <w:sz w:val="28"/>
+              </w:rPr>
+            </w:pPr>
+            <w:r>
+              <w:rPr>
+                <w:rFonts w:asciiTheme="minorBidi" w:eastAsia="MS Gothic" w:hAnsiTheme="minorBidi" w:hint="cs"/>
+                <w:sz w:val="28"/>
+                <w:cs/>
+              </w:rPr>
+              <w:t>-</w:t>
+            </w:r>
           </w:p>
         </w:tc>
       </w:tr>
@@ -7941,6 +10232,451 @@
     </w:lvl>
   </w:abstractNum>
   <w:abstractNum w:abstractNumId="3" w15:restartNumberingAfterBreak="0">
+    <w:nsid w:val="058B5466"/>
+    <w:multiLevelType w:val="multilevel"/>
+    <w:tmpl w:val="0409001F"/>
+    <w:lvl w:ilvl="0">
+      <w:start w:val="1"/>
+      <w:numFmt w:val="decimal"/>
+      <w:lvlText w:val="%1."/>
+      <w:lvlJc w:val="left"/>
+      <w:pPr>
+        <w:ind w:left="360" w:hanging="360"/>
+      </w:pPr>
+      <w:rPr>
+        <w:rFonts w:hint="default"/>
+      </w:rPr>
+    </w:lvl>
+    <w:lvl w:ilvl="1">
+      <w:start w:val="1"/>
+      <w:numFmt w:val="decimal"/>
+      <w:lvlText w:val="%1.%2."/>
+      <w:lvlJc w:val="left"/>
+      <w:pPr>
+        <w:ind w:left="792" w:hanging="432"/>
+      </w:pPr>
+    </w:lvl>
+    <w:lvl w:ilvl="2">
+      <w:start w:val="1"/>
+      <w:numFmt w:val="decimal"/>
+      <w:lvlText w:val="%1.%2.%3."/>
+      <w:lvlJc w:val="left"/>
+      <w:pPr>
+        <w:ind w:left="1224" w:hanging="504"/>
+      </w:pPr>
+    </w:lvl>
+    <w:lvl w:ilvl="3">
+      <w:start w:val="1"/>
+      <w:numFmt w:val="decimal"/>
+      <w:lvlText w:val="%1.%2.%3.%4."/>
+      <w:lvlJc w:val="left"/>
+      <w:pPr>
+        <w:ind w:left="1728" w:hanging="648"/>
+      </w:pPr>
+    </w:lvl>
+    <w:lvl w:ilvl="4">
+      <w:start w:val="1"/>
+      <w:numFmt w:val="decimal"/>
+      <w:lvlText w:val="%1.%2.%3.%4.%5."/>
+      <w:lvlJc w:val="left"/>
+      <w:pPr>
+        <w:ind w:left="2232" w:hanging="792"/>
+      </w:pPr>
+    </w:lvl>
+    <w:lvl w:ilvl="5">
+      <w:start w:val="1"/>
+      <w:numFmt w:val="decimal"/>
+      <w:lvlText w:val="%1.%2.%3.%4.%5.%6."/>
+      <w:lvlJc w:val="left"/>
+      <w:pPr>
+        <w:ind w:left="2736" w:hanging="936"/>
+      </w:pPr>
+    </w:lvl>
+    <w:lvl w:ilvl="6">
+      <w:start w:val="1"/>
+      <w:numFmt w:val="decimal"/>
+      <w:lvlText w:val="%1.%2.%3.%4.%5.%6.%7."/>
+      <w:lvlJc w:val="left"/>
+      <w:pPr>
+        <w:ind w:left="3240" w:hanging="1080"/>
+      </w:pPr>
+    </w:lvl>
+    <w:lvl w:ilvl="7">
+      <w:start w:val="1"/>
+      <w:numFmt w:val="decimal"/>
+      <w:lvlText w:val="%1.%2.%3.%4.%5.%6.%7.%8."/>
+      <w:lvlJc w:val="left"/>
+      <w:pPr>
+        <w:ind w:left="3744" w:hanging="1224"/>
+      </w:pPr>
+    </w:lvl>
+    <w:lvl w:ilvl="8">
+      <w:start w:val="1"/>
+      <w:numFmt w:val="decimal"/>
+      <w:lvlText w:val="%1.%2.%3.%4.%5.%6.%7.%8.%9."/>
+      <w:lvlJc w:val="left"/>
+      <w:pPr>
+        <w:ind w:left="4320" w:hanging="1440"/>
+      </w:pPr>
+    </w:lvl>
+  </w:abstractNum>
+  <w:abstractNum w:abstractNumId="4" w15:restartNumberingAfterBreak="0">
+    <w:nsid w:val="06727ED8"/>
+    <w:multiLevelType w:val="hybridMultilevel"/>
+    <w:tmpl w:val="29644982"/>
+    <w:lvl w:ilvl="0" w:tplc="0409000F">
+      <w:start w:val="1"/>
+      <w:numFmt w:val="decimal"/>
+      <w:lvlText w:val="%1."/>
+      <w:lvlJc w:val="left"/>
+      <w:pPr>
+        <w:ind w:left="360" w:hanging="360"/>
+      </w:pPr>
+      <w:rPr>
+        <w:rFonts w:hint="default"/>
+      </w:rPr>
+    </w:lvl>
+    <w:lvl w:ilvl="1" w:tplc="04090019" w:tentative="1">
+      <w:start w:val="1"/>
+      <w:numFmt w:val="lowerLetter"/>
+      <w:lvlText w:val="%2."/>
+      <w:lvlJc w:val="left"/>
+      <w:pPr>
+        <w:ind w:left="1080" w:hanging="360"/>
+      </w:pPr>
+    </w:lvl>
+    <w:lvl w:ilvl="2" w:tplc="0409001B" w:tentative="1">
+      <w:start w:val="1"/>
+      <w:numFmt w:val="lowerRoman"/>
+      <w:lvlText w:val="%3."/>
+      <w:lvlJc w:val="right"/>
+      <w:pPr>
+        <w:ind w:left="1800" w:hanging="180"/>
+      </w:pPr>
+    </w:lvl>
+    <w:lvl w:ilvl="3" w:tplc="0409000F" w:tentative="1">
+      <w:start w:val="1"/>
+      <w:numFmt w:val="decimal"/>
+      <w:lvlText w:val="%4."/>
+      <w:lvlJc w:val="left"/>
+      <w:pPr>
+        <w:ind w:left="2520" w:hanging="360"/>
+      </w:pPr>
+    </w:lvl>
+    <w:lvl w:ilvl="4" w:tplc="04090019" w:tentative="1">
+      <w:start w:val="1"/>
+      <w:numFmt w:val="lowerLetter"/>
+      <w:lvlText w:val="%5."/>
+      <w:lvlJc w:val="left"/>
+      <w:pPr>
+        <w:ind w:left="3240" w:hanging="360"/>
+      </w:pPr>
+    </w:lvl>
+    <w:lvl w:ilvl="5" w:tplc="0409001B" w:tentative="1">
+      <w:start w:val="1"/>
+      <w:numFmt w:val="lowerRoman"/>
+      <w:lvlText w:val="%6."/>
+      <w:lvlJc w:val="right"/>
+      <w:pPr>
+        <w:ind w:left="3960" w:hanging="180"/>
+      </w:pPr>
+    </w:lvl>
+    <w:lvl w:ilvl="6" w:tplc="0409000F" w:tentative="1">
+      <w:start w:val="1"/>
+      <w:numFmt w:val="decimal"/>
+      <w:lvlText w:val="%7."/>
+      <w:lvlJc w:val="left"/>
+      <w:pPr>
+        <w:ind w:left="4680" w:hanging="360"/>
+      </w:pPr>
+    </w:lvl>
+    <w:lvl w:ilvl="7" w:tplc="04090019" w:tentative="1">
+      <w:start w:val="1"/>
+      <w:numFmt w:val="lowerLetter"/>
+      <w:lvlText w:val="%8."/>
+      <w:lvlJc w:val="left"/>
+      <w:pPr>
+        <w:ind w:left="5400" w:hanging="360"/>
+      </w:pPr>
+    </w:lvl>
+    <w:lvl w:ilvl="8" w:tplc="0409001B" w:tentative="1">
+      <w:start w:val="1"/>
+      <w:numFmt w:val="lowerRoman"/>
+      <w:lvlText w:val="%9."/>
+      <w:lvlJc w:val="right"/>
+      <w:pPr>
+        <w:ind w:left="6120" w:hanging="180"/>
+      </w:pPr>
+    </w:lvl>
+  </w:abstractNum>
+  <w:abstractNum w:abstractNumId="5" w15:restartNumberingAfterBreak="0">
+    <w:nsid w:val="099C6953"/>
+    <w:multiLevelType w:val="hybridMultilevel"/>
+    <w:tmpl w:val="0BFE6130"/>
+    <w:lvl w:ilvl="0" w:tplc="0409000F">
+      <w:start w:val="1"/>
+      <w:numFmt w:val="decimal"/>
+      <w:lvlText w:val="%1."/>
+      <w:lvlJc w:val="left"/>
+      <w:pPr>
+        <w:ind w:left="360" w:hanging="360"/>
+      </w:pPr>
+      <w:rPr>
+        <w:rFonts w:hint="default"/>
+      </w:rPr>
+    </w:lvl>
+    <w:lvl w:ilvl="1" w:tplc="04090019" w:tentative="1">
+      <w:start w:val="1"/>
+      <w:numFmt w:val="lowerLetter"/>
+      <w:lvlText w:val="%2."/>
+      <w:lvlJc w:val="left"/>
+      <w:pPr>
+        <w:ind w:left="1080" w:hanging="360"/>
+      </w:pPr>
+    </w:lvl>
+    <w:lvl w:ilvl="2" w:tplc="0409001B" w:tentative="1">
+      <w:start w:val="1"/>
+      <w:numFmt w:val="lowerRoman"/>
+      <w:lvlText w:val="%3."/>
+      <w:lvlJc w:val="right"/>
+      <w:pPr>
+        <w:ind w:left="1800" w:hanging="180"/>
+      </w:pPr>
+    </w:lvl>
+    <w:lvl w:ilvl="3" w:tplc="0409000F" w:tentative="1">
+      <w:start w:val="1"/>
+      <w:numFmt w:val="decimal"/>
+      <w:lvlText w:val="%4."/>
+      <w:lvlJc w:val="left"/>
+      <w:pPr>
+        <w:ind w:left="2520" w:hanging="360"/>
+      </w:pPr>
+    </w:lvl>
+    <w:lvl w:ilvl="4" w:tplc="04090019" w:tentative="1">
+      <w:start w:val="1"/>
+      <w:numFmt w:val="lowerLetter"/>
+      <w:lvlText w:val="%5."/>
+      <w:lvlJc w:val="left"/>
+      <w:pPr>
+        <w:ind w:left="3240" w:hanging="360"/>
+      </w:pPr>
+    </w:lvl>
+    <w:lvl w:ilvl="5" w:tplc="0409001B" w:tentative="1">
+      <w:start w:val="1"/>
+      <w:numFmt w:val="lowerRoman"/>
+      <w:lvlText w:val="%6."/>
+      <w:lvlJc w:val="right"/>
+      <w:pPr>
+        <w:ind w:left="3960" w:hanging="180"/>
+      </w:pPr>
+    </w:lvl>
+    <w:lvl w:ilvl="6" w:tplc="0409000F" w:tentative="1">
+      <w:start w:val="1"/>
+      <w:numFmt w:val="decimal"/>
+      <w:lvlText w:val="%7."/>
+      <w:lvlJc w:val="left"/>
+      <w:pPr>
+        <w:ind w:left="4680" w:hanging="360"/>
+      </w:pPr>
+    </w:lvl>
+    <w:lvl w:ilvl="7" w:tplc="04090019" w:tentative="1">
+      <w:start w:val="1"/>
+      <w:numFmt w:val="lowerLetter"/>
+      <w:lvlText w:val="%8."/>
+      <w:lvlJc w:val="left"/>
+      <w:pPr>
+        <w:ind w:left="5400" w:hanging="360"/>
+      </w:pPr>
+    </w:lvl>
+    <w:lvl w:ilvl="8" w:tplc="0409001B" w:tentative="1">
+      <w:start w:val="1"/>
+      <w:numFmt w:val="lowerRoman"/>
+      <w:lvlText w:val="%9."/>
+      <w:lvlJc w:val="right"/>
+      <w:pPr>
+        <w:ind w:left="6120" w:hanging="180"/>
+      </w:pPr>
+    </w:lvl>
+  </w:abstractNum>
+  <w:abstractNum w:abstractNumId="6" w15:restartNumberingAfterBreak="0">
+    <w:nsid w:val="0CD0454F"/>
+    <w:multiLevelType w:val="multilevel"/>
+    <w:tmpl w:val="0409001F"/>
+    <w:lvl w:ilvl="0">
+      <w:start w:val="1"/>
+      <w:numFmt w:val="decimal"/>
+      <w:lvlText w:val="%1."/>
+      <w:lvlJc w:val="left"/>
+      <w:pPr>
+        <w:ind w:left="360" w:hanging="360"/>
+      </w:pPr>
+      <w:rPr>
+        <w:rFonts w:hint="default"/>
+      </w:rPr>
+    </w:lvl>
+    <w:lvl w:ilvl="1">
+      <w:start w:val="1"/>
+      <w:numFmt w:val="decimal"/>
+      <w:lvlText w:val="%1.%2."/>
+      <w:lvlJc w:val="left"/>
+      <w:pPr>
+        <w:ind w:left="792" w:hanging="432"/>
+      </w:pPr>
+    </w:lvl>
+    <w:lvl w:ilvl="2">
+      <w:start w:val="1"/>
+      <w:numFmt w:val="decimal"/>
+      <w:lvlText w:val="%1.%2.%3."/>
+      <w:lvlJc w:val="left"/>
+      <w:pPr>
+        <w:ind w:left="1224" w:hanging="504"/>
+      </w:pPr>
+    </w:lvl>
+    <w:lvl w:ilvl="3">
+      <w:start w:val="1"/>
+      <w:numFmt w:val="decimal"/>
+      <w:lvlText w:val="%1.%2.%3.%4."/>
+      <w:lvlJc w:val="left"/>
+      <w:pPr>
+        <w:ind w:left="1728" w:hanging="648"/>
+      </w:pPr>
+    </w:lvl>
+    <w:lvl w:ilvl="4">
+      <w:start w:val="1"/>
+      <w:numFmt w:val="decimal"/>
+      <w:lvlText w:val="%1.%2.%3.%4.%5."/>
+      <w:lvlJc w:val="left"/>
+      <w:pPr>
+        <w:ind w:left="2232" w:hanging="792"/>
+      </w:pPr>
+    </w:lvl>
+    <w:lvl w:ilvl="5">
+      <w:start w:val="1"/>
+      <w:numFmt w:val="decimal"/>
+      <w:lvlText w:val="%1.%2.%3.%4.%5.%6."/>
+      <w:lvlJc w:val="left"/>
+      <w:pPr>
+        <w:ind w:left="2736" w:hanging="936"/>
+      </w:pPr>
+    </w:lvl>
+    <w:lvl w:ilvl="6">
+      <w:start w:val="1"/>
+      <w:numFmt w:val="decimal"/>
+      <w:lvlText w:val="%1.%2.%3.%4.%5.%6.%7."/>
+      <w:lvlJc w:val="left"/>
+      <w:pPr>
+        <w:ind w:left="3240" w:hanging="1080"/>
+      </w:pPr>
+    </w:lvl>
+    <w:lvl w:ilvl="7">
+      <w:start w:val="1"/>
+      <w:numFmt w:val="decimal"/>
+      <w:lvlText w:val="%1.%2.%3.%4.%5.%6.%7.%8."/>
+      <w:lvlJc w:val="left"/>
+      <w:pPr>
+        <w:ind w:left="3744" w:hanging="1224"/>
+      </w:pPr>
+    </w:lvl>
+    <w:lvl w:ilvl="8">
+      <w:start w:val="1"/>
+      <w:numFmt w:val="decimal"/>
+      <w:lvlText w:val="%1.%2.%3.%4.%5.%6.%7.%8.%9."/>
+      <w:lvlJc w:val="left"/>
+      <w:pPr>
+        <w:ind w:left="4320" w:hanging="1440"/>
+      </w:pPr>
+    </w:lvl>
+  </w:abstractNum>
+  <w:abstractNum w:abstractNumId="7" w15:restartNumberingAfterBreak="0">
+    <w:nsid w:val="128B1159"/>
+    <w:multiLevelType w:val="hybridMultilevel"/>
+    <w:tmpl w:val="7C9A8B80"/>
+    <w:lvl w:ilvl="0" w:tplc="F4B8D9BC">
+      <w:start w:val="1"/>
+      <w:numFmt w:val="decimal"/>
+      <w:lvlText w:val="%1."/>
+      <w:lvlJc w:val="left"/>
+      <w:pPr>
+        <w:ind w:left="360" w:hanging="360"/>
+      </w:pPr>
+      <w:rPr>
+        <w:rFonts w:hint="default"/>
+      </w:rPr>
+    </w:lvl>
+    <w:lvl w:ilvl="1" w:tplc="04090019" w:tentative="1">
+      <w:start w:val="1"/>
+      <w:numFmt w:val="lowerLetter"/>
+      <w:lvlText w:val="%2."/>
+      <w:lvlJc w:val="left"/>
+      <w:pPr>
+        <w:ind w:left="1080" w:hanging="360"/>
+      </w:pPr>
+    </w:lvl>
+    <w:lvl w:ilvl="2" w:tplc="0409001B" w:tentative="1">
+      <w:start w:val="1"/>
+      <w:numFmt w:val="lowerRoman"/>
+      <w:lvlText w:val="%3."/>
+      <w:lvlJc w:val="right"/>
+      <w:pPr>
+        <w:ind w:left="1800" w:hanging="180"/>
+      </w:pPr>
+    </w:lvl>
+    <w:lvl w:ilvl="3" w:tplc="0409000F" w:tentative="1">
+      <w:start w:val="1"/>
+      <w:numFmt w:val="decimal"/>
+      <w:lvlText w:val="%4."/>
+      <w:lvlJc w:val="left"/>
+      <w:pPr>
+        <w:ind w:left="2520" w:hanging="360"/>
+      </w:pPr>
+    </w:lvl>
+    <w:lvl w:ilvl="4" w:tplc="04090019" w:tentative="1">
+      <w:start w:val="1"/>
+      <w:numFmt w:val="lowerLetter"/>
+      <w:lvlText w:val="%5."/>
+      <w:lvlJc w:val="left"/>
+      <w:pPr>
+        <w:ind w:left="3240" w:hanging="360"/>
+      </w:pPr>
+    </w:lvl>
+    <w:lvl w:ilvl="5" w:tplc="0409001B" w:tentative="1">
+      <w:start w:val="1"/>
+      <w:numFmt w:val="lowerRoman"/>
+      <w:lvlText w:val="%6."/>
+      <w:lvlJc w:val="right"/>
+      <w:pPr>
+        <w:ind w:left="3960" w:hanging="180"/>
+      </w:pPr>
+    </w:lvl>
+    <w:lvl w:ilvl="6" w:tplc="0409000F" w:tentative="1">
+      <w:start w:val="1"/>
+      <w:numFmt w:val="decimal"/>
+      <w:lvlText w:val="%7."/>
+      <w:lvlJc w:val="left"/>
+      <w:pPr>
+        <w:ind w:left="4680" w:hanging="360"/>
+      </w:pPr>
+    </w:lvl>
+    <w:lvl w:ilvl="7" w:tplc="04090019" w:tentative="1">
+      <w:start w:val="1"/>
+      <w:numFmt w:val="lowerLetter"/>
+      <w:lvlText w:val="%8."/>
+      <w:lvlJc w:val="left"/>
+      <w:pPr>
+        <w:ind w:left="5400" w:hanging="360"/>
+      </w:pPr>
+    </w:lvl>
+    <w:lvl w:ilvl="8" w:tplc="0409001B" w:tentative="1">
+      <w:start w:val="1"/>
+      <w:numFmt w:val="lowerRoman"/>
+      <w:lvlText w:val="%9."/>
+      <w:lvlJc w:val="right"/>
+      <w:pPr>
+        <w:ind w:left="6120" w:hanging="180"/>
+      </w:pPr>
+    </w:lvl>
+  </w:abstractNum>
+  <w:abstractNum w:abstractNumId="8" w15:restartNumberingAfterBreak="0">
     <w:nsid w:val="16322B3D"/>
     <w:multiLevelType w:val="multilevel"/>
     <w:tmpl w:val="EAEC08E2"/>
@@ -8053,7 +10789,7 @@
       </w:rPr>
     </w:lvl>
   </w:abstractNum>
-  <w:abstractNum w:abstractNumId="4" w15:restartNumberingAfterBreak="0">
+  <w:abstractNum w:abstractNumId="9" w15:restartNumberingAfterBreak="0">
     <w:nsid w:val="1A4C11DA"/>
     <w:multiLevelType w:val="hybridMultilevel"/>
     <w:tmpl w:val="3CC80F0C"/>
@@ -8142,7 +10878,7 @@
       </w:pPr>
     </w:lvl>
   </w:abstractNum>
-  <w:abstractNum w:abstractNumId="5" w15:restartNumberingAfterBreak="0">
+  <w:abstractNum w:abstractNumId="10" w15:restartNumberingAfterBreak="0">
     <w:nsid w:val="26176B93"/>
     <w:multiLevelType w:val="hybridMultilevel"/>
     <w:tmpl w:val="D132F1FC"/>
@@ -8231,7 +10967,7 @@
       </w:pPr>
     </w:lvl>
   </w:abstractNum>
-  <w:abstractNum w:abstractNumId="6" w15:restartNumberingAfterBreak="0">
+  <w:abstractNum w:abstractNumId="11" w15:restartNumberingAfterBreak="0">
     <w:nsid w:val="26647516"/>
     <w:multiLevelType w:val="hybridMultilevel"/>
     <w:tmpl w:val="23640718"/>
@@ -8317,7 +11053,7 @@
       </w:pPr>
     </w:lvl>
   </w:abstractNum>
-  <w:abstractNum w:abstractNumId="7" w15:restartNumberingAfterBreak="0">
+  <w:abstractNum w:abstractNumId="12" w15:restartNumberingAfterBreak="0">
     <w:nsid w:val="267163DD"/>
     <w:multiLevelType w:val="multilevel"/>
     <w:tmpl w:val="0409001F"/>
@@ -8406,7 +11142,7 @@
       </w:pPr>
     </w:lvl>
   </w:abstractNum>
-  <w:abstractNum w:abstractNumId="8" w15:restartNumberingAfterBreak="0">
+  <w:abstractNum w:abstractNumId="13" w15:restartNumberingAfterBreak="0">
     <w:nsid w:val="2D066CC0"/>
     <w:multiLevelType w:val="hybridMultilevel"/>
     <w:tmpl w:val="84623894"/>
@@ -8492,7 +11228,7 @@
       </w:pPr>
     </w:lvl>
   </w:abstractNum>
-  <w:abstractNum w:abstractNumId="9" w15:restartNumberingAfterBreak="0">
+  <w:abstractNum w:abstractNumId="14" w15:restartNumberingAfterBreak="0">
     <w:nsid w:val="30AA2396"/>
     <w:multiLevelType w:val="hybridMultilevel"/>
     <w:tmpl w:val="4B94D16A"/>
@@ -8581,7 +11317,7 @@
       </w:pPr>
     </w:lvl>
   </w:abstractNum>
-  <w:abstractNum w:abstractNumId="10" w15:restartNumberingAfterBreak="0">
+  <w:abstractNum w:abstractNumId="15" w15:restartNumberingAfterBreak="0">
     <w:nsid w:val="352458E3"/>
     <w:multiLevelType w:val="multilevel"/>
     <w:tmpl w:val="0409001F"/>
@@ -8670,7 +11406,7 @@
       </w:pPr>
     </w:lvl>
   </w:abstractNum>
-  <w:abstractNum w:abstractNumId="11" w15:restartNumberingAfterBreak="0">
+  <w:abstractNum w:abstractNumId="16" w15:restartNumberingAfterBreak="0">
     <w:nsid w:val="39A47DB0"/>
     <w:multiLevelType w:val="hybridMultilevel"/>
     <w:tmpl w:val="D0469A90"/>
@@ -8759,7 +11495,7 @@
       </w:pPr>
     </w:lvl>
   </w:abstractNum>
-  <w:abstractNum w:abstractNumId="12" w15:restartNumberingAfterBreak="0">
+  <w:abstractNum w:abstractNumId="17" w15:restartNumberingAfterBreak="0">
     <w:nsid w:val="3E115006"/>
     <w:multiLevelType w:val="hybridMultilevel"/>
     <w:tmpl w:val="30C07C7C"/>
@@ -8848,7 +11584,7 @@
       </w:pPr>
     </w:lvl>
   </w:abstractNum>
-  <w:abstractNum w:abstractNumId="13" w15:restartNumberingAfterBreak="0">
+  <w:abstractNum w:abstractNumId="18" w15:restartNumberingAfterBreak="0">
     <w:nsid w:val="3F44676D"/>
     <w:multiLevelType w:val="hybridMultilevel"/>
     <w:tmpl w:val="7CC66020"/>
@@ -8937,7 +11673,96 @@
       </w:pPr>
     </w:lvl>
   </w:abstractNum>
-  <w:abstractNum w:abstractNumId="14" w15:restartNumberingAfterBreak="0">
+  <w:abstractNum w:abstractNumId="19" w15:restartNumberingAfterBreak="0">
+    <w:nsid w:val="3F8B0705"/>
+    <w:multiLevelType w:val="multilevel"/>
+    <w:tmpl w:val="0409001F"/>
+    <w:lvl w:ilvl="0">
+      <w:start w:val="1"/>
+      <w:numFmt w:val="decimal"/>
+      <w:lvlText w:val="%1."/>
+      <w:lvlJc w:val="left"/>
+      <w:pPr>
+        <w:ind w:left="360" w:hanging="360"/>
+      </w:pPr>
+      <w:rPr>
+        <w:rFonts w:hint="default"/>
+      </w:rPr>
+    </w:lvl>
+    <w:lvl w:ilvl="1">
+      <w:start w:val="1"/>
+      <w:numFmt w:val="decimal"/>
+      <w:lvlText w:val="%1.%2."/>
+      <w:lvlJc w:val="left"/>
+      <w:pPr>
+        <w:ind w:left="792" w:hanging="432"/>
+      </w:pPr>
+    </w:lvl>
+    <w:lvl w:ilvl="2">
+      <w:start w:val="1"/>
+      <w:numFmt w:val="decimal"/>
+      <w:lvlText w:val="%1.%2.%3."/>
+      <w:lvlJc w:val="left"/>
+      <w:pPr>
+        <w:ind w:left="1224" w:hanging="504"/>
+      </w:pPr>
+    </w:lvl>
+    <w:lvl w:ilvl="3">
+      <w:start w:val="1"/>
+      <w:numFmt w:val="decimal"/>
+      <w:lvlText w:val="%1.%2.%3.%4."/>
+      <w:lvlJc w:val="left"/>
+      <w:pPr>
+        <w:ind w:left="1728" w:hanging="648"/>
+      </w:pPr>
+    </w:lvl>
+    <w:lvl w:ilvl="4">
+      <w:start w:val="1"/>
+      <w:numFmt w:val="decimal"/>
+      <w:lvlText w:val="%1.%2.%3.%4.%5."/>
+      <w:lvlJc w:val="left"/>
+      <w:pPr>
+        <w:ind w:left="2232" w:hanging="792"/>
+      </w:pPr>
+    </w:lvl>
+    <w:lvl w:ilvl="5">
+      <w:start w:val="1"/>
+      <w:numFmt w:val="decimal"/>
+      <w:lvlText w:val="%1.%2.%3.%4.%5.%6."/>
+      <w:lvlJc w:val="left"/>
+      <w:pPr>
+        <w:ind w:left="2736" w:hanging="936"/>
+      </w:pPr>
+    </w:lvl>
+    <w:lvl w:ilvl="6">
+      <w:start w:val="1"/>
+      <w:numFmt w:val="decimal"/>
+      <w:lvlText w:val="%1.%2.%3.%4.%5.%6.%7."/>
+      <w:lvlJc w:val="left"/>
+      <w:pPr>
+        <w:ind w:left="3240" w:hanging="1080"/>
+      </w:pPr>
+    </w:lvl>
+    <w:lvl w:ilvl="7">
+      <w:start w:val="1"/>
+      <w:numFmt w:val="decimal"/>
+      <w:lvlText w:val="%1.%2.%3.%4.%5.%6.%7.%8."/>
+      <w:lvlJc w:val="left"/>
+      <w:pPr>
+        <w:ind w:left="3744" w:hanging="1224"/>
+      </w:pPr>
+    </w:lvl>
+    <w:lvl w:ilvl="8">
+      <w:start w:val="1"/>
+      <w:numFmt w:val="decimal"/>
+      <w:lvlText w:val="%1.%2.%3.%4.%5.%6.%7.%8.%9."/>
+      <w:lvlJc w:val="left"/>
+      <w:pPr>
+        <w:ind w:left="4320" w:hanging="1440"/>
+      </w:pPr>
+    </w:lvl>
+  </w:abstractNum>
+  <w:abstractNum w:abstractNumId="20" w15:restartNumberingAfterBreak="0">
     <w:nsid w:val="407E6B69"/>
     <w:multiLevelType w:val="hybridMultilevel"/>
     <w:tmpl w:val="84EAA630"/>
@@ -9026,7 +11851,274 @@
       </w:pPr>
     </w:lvl>
   </w:abstractNum>
-  <w:abstractNum w:abstractNumId="15" w15:restartNumberingAfterBreak="0">
+  <w:abstractNum w:abstractNumId="21" w15:restartNumberingAfterBreak="0">
+    <w:nsid w:val="44A53097"/>
+    <w:multiLevelType w:val="hybridMultilevel"/>
+    <w:tmpl w:val="6C462B04"/>
+    <w:lvl w:ilvl="0" w:tplc="0409000F">
+      <w:start w:val="1"/>
+      <w:numFmt w:val="decimal"/>
+      <w:lvlText w:val="%1."/>
+      <w:lvlJc w:val="left"/>
+      <w:pPr>
+        <w:ind w:left="360" w:hanging="360"/>
+      </w:pPr>
+      <w:rPr>
+        <w:rFonts w:hint="default"/>
+      </w:rPr>
+    </w:lvl>
+    <w:lvl w:ilvl="1" w:tplc="04090019" w:tentative="1">
+      <w:start w:val="1"/>
+      <w:numFmt w:val="lowerLetter"/>
+      <w:lvlText w:val="%2."/>
+      <w:lvlJc w:val="left"/>
+      <w:pPr>
+        <w:ind w:left="1080" w:hanging="360"/>
+      </w:pPr>
+    </w:lvl>
+    <w:lvl w:ilvl="2" w:tplc="0409001B" w:tentative="1">
+      <w:start w:val="1"/>
+      <w:numFmt w:val="lowerRoman"/>
+      <w:lvlText w:val="%3."/>
+      <w:lvlJc w:val="right"/>
+      <w:pPr>
+        <w:ind w:left="1800" w:hanging="180"/>
+      </w:pPr>
+    </w:lvl>
+    <w:lvl w:ilvl="3" w:tplc="0409000F" w:tentative="1">
+      <w:start w:val="1"/>
+      <w:numFmt w:val="decimal"/>
+      <w:lvlText w:val="%4."/>
+      <w:lvlJc w:val="left"/>
+      <w:pPr>
+        <w:ind w:left="2520" w:hanging="360"/>
+      </w:pPr>
+    </w:lvl>
+    <w:lvl w:ilvl="4" w:tplc="04090019" w:tentative="1">
+      <w:start w:val="1"/>
+      <w:numFmt w:val="lowerLetter"/>
+      <w:lvlText w:val="%5."/>
+      <w:lvlJc w:val="left"/>
+      <w:pPr>
+        <w:ind w:left="3240" w:hanging="360"/>
+      </w:pPr>
+    </w:lvl>
+    <w:lvl w:ilvl="5" w:tplc="0409001B" w:tentative="1">
+      <w:start w:val="1"/>
+      <w:numFmt w:val="lowerRoman"/>
+      <w:lvlText w:val="%6."/>
+      <w:lvlJc w:val="right"/>
+      <w:pPr>
+        <w:ind w:left="3960" w:hanging="180"/>
+      </w:pPr>
+    </w:lvl>
+    <w:lvl w:ilvl="6" w:tplc="0409000F" w:tentative="1">
+      <w:start w:val="1"/>
+      <w:numFmt w:val="decimal"/>
+      <w:lvlText w:val="%7."/>
+      <w:lvlJc w:val="left"/>
+      <w:pPr>
+        <w:ind w:left="4680" w:hanging="360"/>
+      </w:pPr>
+    </w:lvl>
+    <w:lvl w:ilvl="7" w:tplc="04090019" w:tentative="1">
+      <w:start w:val="1"/>
+      <w:numFmt w:val="lowerLetter"/>
+      <w:lvlText w:val="%8."/>
+      <w:lvlJc w:val="left"/>
+      <w:pPr>
+        <w:ind w:left="5400" w:hanging="360"/>
+      </w:pPr>
+    </w:lvl>
+    <w:lvl w:ilvl="8" w:tplc="0409001B" w:tentative="1">
+      <w:start w:val="1"/>
+      <w:numFmt w:val="lowerRoman"/>
+      <w:lvlText w:val="%9."/>
+      <w:lvlJc w:val="right"/>
+      <w:pPr>
+        <w:ind w:left="6120" w:hanging="180"/>
+      </w:pPr>
+    </w:lvl>
+  </w:abstractNum>
+  <w:abstractNum w:abstractNumId="22" w15:restartNumberingAfterBreak="0">
+    <w:nsid w:val="47486792"/>
+    <w:multiLevelType w:val="hybridMultilevel"/>
+    <w:tmpl w:val="45C878F2"/>
+    <w:lvl w:ilvl="0" w:tplc="0409000F">
+      <w:start w:val="1"/>
+      <w:numFmt w:val="decimal"/>
+      <w:lvlText w:val="%1."/>
+      <w:lvlJc w:val="left"/>
+      <w:pPr>
+        <w:ind w:left="360" w:hanging="360"/>
+      </w:pPr>
+      <w:rPr>
+        <w:rFonts w:hint="default"/>
+      </w:rPr>
+    </w:lvl>
+    <w:lvl w:ilvl="1" w:tplc="04090019" w:tentative="1">
+      <w:start w:val="1"/>
+      <w:numFmt w:val="lowerLetter"/>
+      <w:lvlText w:val="%2."/>
+      <w:lvlJc w:val="left"/>
+      <w:pPr>
+        <w:ind w:left="1080" w:hanging="360"/>
+      </w:pPr>
+    </w:lvl>
+    <w:lvl w:ilvl="2" w:tplc="0409001B" w:tentative="1">
+      <w:start w:val="1"/>
+      <w:numFmt w:val="lowerRoman"/>
+      <w:lvlText w:val="%3."/>
+      <w:lvlJc w:val="right"/>
+      <w:pPr>
+        <w:ind w:left="1800" w:hanging="180"/>
+      </w:pPr>
+    </w:lvl>
+    <w:lvl w:ilvl="3" w:tplc="0409000F" w:tentative="1">
+      <w:start w:val="1"/>
+      <w:numFmt w:val="decimal"/>
+      <w:lvlText w:val="%4."/>
+      <w:lvlJc w:val="left"/>
+      <w:pPr>
+        <w:ind w:left="2520" w:hanging="360"/>
+      </w:pPr>
+    </w:lvl>
+    <w:lvl w:ilvl="4" w:tplc="04090019" w:tentative="1">
+      <w:start w:val="1"/>
+      <w:numFmt w:val="lowerLetter"/>
+      <w:lvlText w:val="%5."/>
+      <w:lvlJc w:val="left"/>
+      <w:pPr>
+        <w:ind w:left="3240" w:hanging="360"/>
+      </w:pPr>
+    </w:lvl>
+    <w:lvl w:ilvl="5" w:tplc="0409001B" w:tentative="1">
+      <w:start w:val="1"/>
+      <w:numFmt w:val="lowerRoman"/>
+      <w:lvlText w:val="%6."/>
+      <w:lvlJc w:val="right"/>
+      <w:pPr>
+        <w:ind w:left="3960" w:hanging="180"/>
+      </w:pPr>
+    </w:lvl>
+    <w:lvl w:ilvl="6" w:tplc="0409000F" w:tentative="1">
+      <w:start w:val="1"/>
+      <w:numFmt w:val="decimal"/>
+      <w:lvlText w:val="%7."/>
+      <w:lvlJc w:val="left"/>
+      <w:pPr>
+        <w:ind w:left="4680" w:hanging="360"/>
+      </w:pPr>
+    </w:lvl>
+    <w:lvl w:ilvl="7" w:tplc="04090019" w:tentative="1">
+      <w:start w:val="1"/>
+      <w:numFmt w:val="lowerLetter"/>
+      <w:lvlText w:val="%8."/>
+      <w:lvlJc w:val="left"/>
+      <w:pPr>
+        <w:ind w:left="5400" w:hanging="360"/>
+      </w:pPr>
+    </w:lvl>
+    <w:lvl w:ilvl="8" w:tplc="0409001B" w:tentative="1">
+      <w:start w:val="1"/>
+      <w:numFmt w:val="lowerRoman"/>
+      <w:lvlText w:val="%9."/>
+      <w:lvlJc w:val="right"/>
+      <w:pPr>
+        <w:ind w:left="6120" w:hanging="180"/>
+      </w:pPr>
+    </w:lvl>
+  </w:abstractNum>
+  <w:abstractNum w:abstractNumId="23" w15:restartNumberingAfterBreak="0">
+    <w:nsid w:val="47984DF6"/>
+    <w:multiLevelType w:val="multilevel"/>
+    <w:tmpl w:val="0409001F"/>
+    <w:lvl w:ilvl="0">
+      <w:start w:val="1"/>
+      <w:numFmt w:val="decimal"/>
+      <w:lvlText w:val="%1."/>
+      <w:lvlJc w:val="left"/>
+      <w:pPr>
+        <w:ind w:left="360" w:hanging="360"/>
+      </w:pPr>
+      <w:rPr>
+        <w:rFonts w:hint="default"/>
+      </w:rPr>
+    </w:lvl>
+    <w:lvl w:ilvl="1">
+      <w:start w:val="1"/>
+      <w:numFmt w:val="decimal"/>
+      <w:lvlText w:val="%1.%2."/>
+      <w:lvlJc w:val="left"/>
+      <w:pPr>
+        <w:ind w:left="792" w:hanging="432"/>
+      </w:pPr>
+    </w:lvl>
+    <w:lvl w:ilvl="2">
+      <w:start w:val="1"/>
+      <w:numFmt w:val="decimal"/>
+      <w:lvlText w:val="%1.%2.%3."/>
+      <w:lvlJc w:val="left"/>
+      <w:pPr>
+        <w:ind w:left="1224" w:hanging="504"/>
+      </w:pPr>
+    </w:lvl>
+    <w:lvl w:ilvl="3">
+      <w:start w:val="1"/>
+      <w:numFmt w:val="decimal"/>
+      <w:lvlText w:val="%1.%2.%3.%4."/>
+      <w:lvlJc w:val="left"/>
+      <w:pPr>
+        <w:ind w:left="1728" w:hanging="648"/>
+      </w:pPr>
+    </w:lvl>
+    <w:lvl w:ilvl="4">
+      <w:start w:val="1"/>
+      <w:numFmt w:val="decimal"/>
+      <w:lvlText w:val="%1.%2.%3.%4.%5."/>
+      <w:lvlJc w:val="left"/>
+      <w:pPr>
+        <w:ind w:left="2232" w:hanging="792"/>
+      </w:pPr>
+    </w:lvl>
+    <w:lvl w:ilvl="5">
+      <w:start w:val="1"/>
+      <w:numFmt w:val="decimal"/>
+      <w:lvlText w:val="%1.%2.%3.%4.%5.%6."/>
+      <w:lvlJc w:val="left"/>
+      <w:pPr>
+        <w:ind w:left="2736" w:hanging="936"/>
+      </w:pPr>
+    </w:lvl>
+    <w:lvl w:ilvl="6">
+      <w:start w:val="1"/>
+      <w:numFmt w:val="decimal"/>
+      <w:lvlText w:val="%1.%2.%3.%4.%5.%6.%7."/>
+      <w:lvlJc w:val="left"/>
+      <w:pPr>
+        <w:ind w:left="3240" w:hanging="1080"/>
+      </w:pPr>
+    </w:lvl>
+    <w:lvl w:ilvl="7">
+      <w:start w:val="1"/>
+      <w:numFmt w:val="decimal"/>
+      <w:lvlText w:val="%1.%2.%3.%4.%5.%6.%7.%8."/>
+      <w:lvlJc w:val="left"/>
+      <w:pPr>
+        <w:ind w:left="3744" w:hanging="1224"/>
+      </w:pPr>
+    </w:lvl>
+    <w:lvl w:ilvl="8">
+      <w:start w:val="1"/>
+      <w:numFmt w:val="decimal"/>
+      <w:lvlText w:val="%1.%2.%3.%4.%5.%6.%7.%8.%9."/>
+      <w:lvlJc w:val="left"/>
+      <w:pPr>
+        <w:ind w:left="4320" w:hanging="1440"/>
+      </w:pPr>
+    </w:lvl>
+  </w:abstractNum>
+  <w:abstractNum w:abstractNumId="24" w15:restartNumberingAfterBreak="0">
     <w:nsid w:val="47E71D42"/>
     <w:multiLevelType w:val="hybridMultilevel"/>
     <w:tmpl w:val="F93E4C32"/>
@@ -9115,7 +12207,96 @@
       </w:pPr>
     </w:lvl>
   </w:abstractNum>
-  <w:abstractNum w:abstractNumId="16" w15:restartNumberingAfterBreak="0">
+  <w:abstractNum w:abstractNumId="25" w15:restartNumberingAfterBreak="0">
+    <w:nsid w:val="4860539B"/>
+    <w:multiLevelType w:val="multilevel"/>
+    <w:tmpl w:val="0409001F"/>
+    <w:lvl w:ilvl="0">
+      <w:start w:val="1"/>
+      <w:numFmt w:val="decimal"/>
+      <w:lvlText w:val="%1."/>
+      <w:lvlJc w:val="left"/>
+      <w:pPr>
+        <w:ind w:left="360" w:hanging="360"/>
+      </w:pPr>
+      <w:rPr>
+        <w:rFonts w:hint="default"/>
+      </w:rPr>
+    </w:lvl>
+    <w:lvl w:ilvl="1">
+      <w:start w:val="1"/>
+      <w:numFmt w:val="decimal"/>
+      <w:lvlText w:val="%1.%2."/>
+      <w:lvlJc w:val="left"/>
+      <w:pPr>
+        <w:ind w:left="792" w:hanging="432"/>
+      </w:pPr>
+    </w:lvl>
+    <w:lvl w:ilvl="2">
+      <w:start w:val="1"/>
+      <w:numFmt w:val="decimal"/>
+      <w:lvlText w:val="%1.%2.%3."/>
+      <w:lvlJc w:val="left"/>
+      <w:pPr>
+        <w:ind w:left="1224" w:hanging="504"/>
+      </w:pPr>
+    </w:lvl>
+    <w:lvl w:ilvl="3">
+      <w:start w:val="1"/>
+      <w:numFmt w:val="decimal"/>
+      <w:lvlText w:val="%1.%2.%3.%4."/>
+      <w:lvlJc w:val="left"/>
+      <w:pPr>
+        <w:ind w:left="1728" w:hanging="648"/>
+      </w:pPr>
+    </w:lvl>
+    <w:lvl w:ilvl="4">
+      <w:start w:val="1"/>
+      <w:numFmt w:val="decimal"/>
+      <w:lvlText w:val="%1.%2.%3.%4.%5."/>
+      <w:lvlJc w:val="left"/>
+      <w:pPr>
+        <w:ind w:left="2232" w:hanging="792"/>
+      </w:pPr>
+    </w:lvl>
+    <w:lvl w:ilvl="5">
+      <w:start w:val="1"/>
+      <w:numFmt w:val="decimal"/>
+      <w:lvlText w:val="%1.%2.%3.%4.%5.%6."/>
+      <w:lvlJc w:val="left"/>
+      <w:pPr>
+        <w:ind w:left="2736" w:hanging="936"/>
+      </w:pPr>
+    </w:lvl>
+    <w:lvl w:ilvl="6">
+      <w:start w:val="1"/>
+      <w:numFmt w:val="decimal"/>
+      <w:lvlText w:val="%1.%2.%3.%4.%5.%6.%7."/>
+      <w:lvlJc w:val="left"/>
+      <w:pPr>
+        <w:ind w:left="3240" w:hanging="1080"/>
+      </w:pPr>
+    </w:lvl>
+    <w:lvl w:ilvl="7">
+      <w:start w:val="1"/>
+      <w:numFmt w:val="decimal"/>
+      <w:lvlText w:val="%1.%2.%3.%4.%5.%6.%7.%8."/>
+      <w:lvlJc w:val="left"/>
+      <w:pPr>
+        <w:ind w:left="3744" w:hanging="1224"/>
+      </w:pPr>
+    </w:lvl>
+    <w:lvl w:ilvl="8">
+      <w:start w:val="1"/>
+      <w:numFmt w:val="decimal"/>
+      <w:lvlText w:val="%1.%2.%3.%4.%5.%6.%7.%8.%9."/>
+      <w:lvlJc w:val="left"/>
+      <w:pPr>
+        <w:ind w:left="4320" w:hanging="1440"/>
+      </w:pPr>
+    </w:lvl>
+  </w:abstractNum>
+  <w:abstractNum w:abstractNumId="26" w15:restartNumberingAfterBreak="0">
     <w:nsid w:val="49F800A7"/>
     <w:multiLevelType w:val="hybridMultilevel"/>
     <w:tmpl w:val="DEA61AB2"/>
@@ -9204,7 +12385,7 @@
       </w:pPr>
     </w:lvl>
   </w:abstractNum>
-  <w:abstractNum w:abstractNumId="17" w15:restartNumberingAfterBreak="0">
+  <w:abstractNum w:abstractNumId="27" w15:restartNumberingAfterBreak="0">
     <w:nsid w:val="4F037273"/>
     <w:multiLevelType w:val="hybridMultilevel"/>
     <w:tmpl w:val="4E08F73E"/>
@@ -9293,7 +12474,96 @@
       </w:pPr>
     </w:lvl>
   </w:abstractNum>
-  <w:abstractNum w:abstractNumId="18" w15:restartNumberingAfterBreak="0">
+  <w:abstractNum w:abstractNumId="28" w15:restartNumberingAfterBreak="0">
+    <w:nsid w:val="52BE7DDF"/>
+    <w:multiLevelType w:val="multilevel"/>
+    <w:tmpl w:val="0409001F"/>
+    <w:lvl w:ilvl="0">
+      <w:start w:val="1"/>
+      <w:numFmt w:val="decimal"/>
+      <w:lvlText w:val="%1."/>
+      <w:lvlJc w:val="left"/>
+      <w:pPr>
+        <w:ind w:left="360" w:hanging="360"/>
+      </w:pPr>
+      <w:rPr>
+        <w:rFonts w:hint="default"/>
+      </w:rPr>
+    </w:lvl>
+    <w:lvl w:ilvl="1">
+      <w:start w:val="1"/>
+      <w:numFmt w:val="decimal"/>
+      <w:lvlText w:val="%1.%2."/>
+      <w:lvlJc w:val="left"/>
+      <w:pPr>
+        <w:ind w:left="792" w:hanging="432"/>
+      </w:pPr>
+    </w:lvl>
+    <w:lvl w:ilvl="2">
+      <w:start w:val="1"/>
+      <w:numFmt w:val="decimal"/>
+      <w:lvlText w:val="%1.%2.%3."/>
+      <w:lvlJc w:val="left"/>
+      <w:pPr>
+        <w:ind w:left="1224" w:hanging="504"/>
+      </w:pPr>
+    </w:lvl>
+    <w:lvl w:ilvl="3">
+      <w:start w:val="1"/>
+      <w:numFmt w:val="decimal"/>
+      <w:lvlText w:val="%1.%2.%3.%4."/>
+      <w:lvlJc w:val="left"/>
+      <w:pPr>
+        <w:ind w:left="1728" w:hanging="648"/>
+      </w:pPr>
+    </w:lvl>
+    <w:lvl w:ilvl="4">
+      <w:start w:val="1"/>
+      <w:numFmt w:val="decimal"/>
+      <w:lvlText w:val="%1.%2.%3.%4.%5."/>
+      <w:lvlJc w:val="left"/>
+      <w:pPr>
+        <w:ind w:left="2232" w:hanging="792"/>
+      </w:pPr>
+    </w:lvl>
+    <w:lvl w:ilvl="5">
+      <w:start w:val="1"/>
+      <w:numFmt w:val="decimal"/>
+      <w:lvlText w:val="%1.%2.%3.%4.%5.%6."/>
+      <w:lvlJc w:val="left"/>
+      <w:pPr>
+        <w:ind w:left="2736" w:hanging="936"/>
+      </w:pPr>
+    </w:lvl>
+    <w:lvl w:ilvl="6">
+      <w:start w:val="1"/>
+      <w:numFmt w:val="decimal"/>
+      <w:lvlText w:val="%1.%2.%3.%4.%5.%6.%7."/>
+      <w:lvlJc w:val="left"/>
+      <w:pPr>
+        <w:ind w:left="3240" w:hanging="1080"/>
+      </w:pPr>
+    </w:lvl>
+    <w:lvl w:ilvl="7">
+      <w:start w:val="1"/>
+      <w:numFmt w:val="decimal"/>
+      <w:lvlText w:val="%1.%2.%3.%4.%5.%6.%7.%8."/>
+      <w:lvlJc w:val="left"/>
+      <w:pPr>
+        <w:ind w:left="3744" w:hanging="1224"/>
+      </w:pPr>
+    </w:lvl>
+    <w:lvl w:ilvl="8">
+      <w:start w:val="1"/>
+      <w:numFmt w:val="decimal"/>
+      <w:lvlText w:val="%1.%2.%3.%4.%5.%6.%7.%8.%9."/>
+      <w:lvlJc w:val="left"/>
+      <w:pPr>
+        <w:ind w:left="4320" w:hanging="1440"/>
+      </w:pPr>
+    </w:lvl>
+  </w:abstractNum>
+  <w:abstractNum w:abstractNumId="29" w15:restartNumberingAfterBreak="0">
     <w:nsid w:val="52E02660"/>
     <w:multiLevelType w:val="hybridMultilevel"/>
     <w:tmpl w:val="538229FC"/>
@@ -9382,7 +12652,96 @@
       </w:pPr>
     </w:lvl>
   </w:abstractNum>
-  <w:abstractNum w:abstractNumId="19" w15:restartNumberingAfterBreak="0">
+  <w:abstractNum w:abstractNumId="30" w15:restartNumberingAfterBreak="0">
+    <w:nsid w:val="555260EF"/>
+    <w:multiLevelType w:val="hybridMultilevel"/>
+    <w:tmpl w:val="7C9A8B80"/>
+    <w:lvl w:ilvl="0" w:tplc="F4B8D9BC">
+      <w:start w:val="1"/>
+      <w:numFmt w:val="decimal"/>
+      <w:lvlText w:val="%1."/>
+      <w:lvlJc w:val="left"/>
+      <w:pPr>
+        <w:ind w:left="360" w:hanging="360"/>
+      </w:pPr>
+      <w:rPr>
+        <w:rFonts w:hint="default"/>
+      </w:rPr>
+    </w:lvl>
+    <w:lvl w:ilvl="1" w:tplc="04090019" w:tentative="1">
+      <w:start w:val="1"/>
+      <w:numFmt w:val="lowerLetter"/>
+      <w:lvlText w:val="%2."/>
+      <w:lvlJc w:val="left"/>
+      <w:pPr>
+        <w:ind w:left="1080" w:hanging="360"/>
+      </w:pPr>
+    </w:lvl>
+    <w:lvl w:ilvl="2" w:tplc="0409001B" w:tentative="1">
+      <w:start w:val="1"/>
+      <w:numFmt w:val="lowerRoman"/>
+      <w:lvlText w:val="%3."/>
+      <w:lvlJc w:val="right"/>
+      <w:pPr>
+        <w:ind w:left="1800" w:hanging="180"/>
+      </w:pPr>
+    </w:lvl>
+    <w:lvl w:ilvl="3" w:tplc="0409000F" w:tentative="1">
+      <w:start w:val="1"/>
+      <w:numFmt w:val="decimal"/>
+      <w:lvlText w:val="%4."/>
+      <w:lvlJc w:val="left"/>
+      <w:pPr>
+        <w:ind w:left="2520" w:hanging="360"/>
+      </w:pPr>
+    </w:lvl>
+    <w:lvl w:ilvl="4" w:tplc="04090019" w:tentative="1">
+      <w:start w:val="1"/>
+      <w:numFmt w:val="lowerLetter"/>
+      <w:lvlText w:val="%5."/>
+      <w:lvlJc w:val="left"/>
+      <w:pPr>
+        <w:ind w:left="3240" w:hanging="360"/>
+      </w:pPr>
+    </w:lvl>
+    <w:lvl w:ilvl="5" w:tplc="0409001B" w:tentative="1">
+      <w:start w:val="1"/>
+      <w:numFmt w:val="lowerRoman"/>
+      <w:lvlText w:val="%6."/>
+      <w:lvlJc w:val="right"/>
+      <w:pPr>
+        <w:ind w:left="3960" w:hanging="180"/>
+      </w:pPr>
+    </w:lvl>
+    <w:lvl w:ilvl="6" w:tplc="0409000F" w:tentative="1">
+      <w:start w:val="1"/>
+      <w:numFmt w:val="decimal"/>
+      <w:lvlText w:val="%7."/>
+      <w:lvlJc w:val="left"/>
+      <w:pPr>
+        <w:ind w:left="4680" w:hanging="360"/>
+      </w:pPr>
+    </w:lvl>
+    <w:lvl w:ilvl="7" w:tplc="04090019" w:tentative="1">
+      <w:start w:val="1"/>
+      <w:numFmt w:val="lowerLetter"/>
+      <w:lvlText w:val="%8."/>
+      <w:lvlJc w:val="left"/>
+      <w:pPr>
+        <w:ind w:left="5400" w:hanging="360"/>
+      </w:pPr>
+    </w:lvl>
+    <w:lvl w:ilvl="8" w:tplc="0409001B" w:tentative="1">
+      <w:start w:val="1"/>
+      <w:numFmt w:val="lowerRoman"/>
+      <w:lvlText w:val="%9."/>
+      <w:lvlJc w:val="right"/>
+      <w:pPr>
+        <w:ind w:left="6120" w:hanging="180"/>
+      </w:pPr>
+    </w:lvl>
+  </w:abstractNum>
+  <w:abstractNum w:abstractNumId="31" w15:restartNumberingAfterBreak="0">
     <w:nsid w:val="570A6327"/>
     <w:multiLevelType w:val="hybridMultilevel"/>
     <w:tmpl w:val="632E4CA0"/>
@@ -9471,7 +12830,7 @@
       </w:pPr>
     </w:lvl>
   </w:abstractNum>
-  <w:abstractNum w:abstractNumId="20" w15:restartNumberingAfterBreak="0">
+  <w:abstractNum w:abstractNumId="32" w15:restartNumberingAfterBreak="0">
     <w:nsid w:val="59F024F7"/>
     <w:multiLevelType w:val="hybridMultilevel"/>
     <w:tmpl w:val="90F0ED38"/>
@@ -9557,7 +12916,7 @@
       </w:pPr>
     </w:lvl>
   </w:abstractNum>
-  <w:abstractNum w:abstractNumId="21" w15:restartNumberingAfterBreak="0">
+  <w:abstractNum w:abstractNumId="33" w15:restartNumberingAfterBreak="0">
     <w:nsid w:val="5D7511AD"/>
     <w:multiLevelType w:val="hybridMultilevel"/>
     <w:tmpl w:val="DCFA271E"/>
@@ -9646,7 +13005,7 @@
       </w:pPr>
     </w:lvl>
   </w:abstractNum>
-  <w:abstractNum w:abstractNumId="22" w15:restartNumberingAfterBreak="0">
+  <w:abstractNum w:abstractNumId="34" w15:restartNumberingAfterBreak="0">
     <w:nsid w:val="5F446FD1"/>
     <w:multiLevelType w:val="multilevel"/>
     <w:tmpl w:val="0409001F"/>
@@ -9735,7 +13094,7 @@
       </w:pPr>
     </w:lvl>
   </w:abstractNum>
-  <w:abstractNum w:abstractNumId="23" w15:restartNumberingAfterBreak="0">
+  <w:abstractNum w:abstractNumId="35" w15:restartNumberingAfterBreak="0">
     <w:nsid w:val="626B66EA"/>
     <w:multiLevelType w:val="hybridMultilevel"/>
     <w:tmpl w:val="7CC66020"/>
@@ -9824,7 +13183,7 @@
       </w:pPr>
     </w:lvl>
   </w:abstractNum>
-  <w:abstractNum w:abstractNumId="24" w15:restartNumberingAfterBreak="0">
+  <w:abstractNum w:abstractNumId="36" w15:restartNumberingAfterBreak="0">
     <w:nsid w:val="6C6B168C"/>
     <w:multiLevelType w:val="hybridMultilevel"/>
     <w:tmpl w:val="D37E1F42"/>
@@ -9913,7 +13272,96 @@
       </w:pPr>
     </w:lvl>
   </w:abstractNum>
-  <w:abstractNum w:abstractNumId="25" w15:restartNumberingAfterBreak="0">
+  <w:abstractNum w:abstractNumId="37" w15:restartNumberingAfterBreak="0">
+    <w:nsid w:val="7197008B"/>
+    <w:multiLevelType w:val="hybridMultilevel"/>
+    <w:tmpl w:val="9B601D52"/>
+    <w:lvl w:ilvl="0" w:tplc="0409000F">
+      <w:start w:val="1"/>
+      <w:numFmt w:val="decimal"/>
+      <w:lvlText w:val="%1."/>
+      <w:lvlJc w:val="left"/>
+      <w:pPr>
+        <w:ind w:left="360" w:hanging="360"/>
+      </w:pPr>
+      <w:rPr>
+        <w:rFonts w:hint="default"/>
+      </w:rPr>
+    </w:lvl>
+    <w:lvl w:ilvl="1" w:tplc="04090019" w:tentative="1">
+      <w:start w:val="1"/>
+      <w:numFmt w:val="lowerLetter"/>
+      <w:lvlText w:val="%2."/>
+      <w:lvlJc w:val="left"/>
+      <w:pPr>
+        <w:ind w:left="1080" w:hanging="360"/>
+      </w:pPr>
+    </w:lvl>
+    <w:lvl w:ilvl="2" w:tplc="0409001B" w:tentative="1">
+      <w:start w:val="1"/>
+      <w:numFmt w:val="lowerRoman"/>
+      <w:lvlText w:val="%3."/>
+      <w:lvlJc w:val="right"/>
+      <w:pPr>
+        <w:ind w:left="1800" w:hanging="180"/>
+      </w:pPr>
+    </w:lvl>
+    <w:lvl w:ilvl="3" w:tplc="0409000F" w:tentative="1">
+      <w:start w:val="1"/>
+      <w:numFmt w:val="decimal"/>
+      <w:lvlText w:val="%4."/>
+      <w:lvlJc w:val="left"/>
+      <w:pPr>
+        <w:ind w:left="2520" w:hanging="360"/>
+      </w:pPr>
+    </w:lvl>
+    <w:lvl w:ilvl="4" w:tplc="04090019" w:tentative="1">
+      <w:start w:val="1"/>
+      <w:numFmt w:val="lowerLetter"/>
+      <w:lvlText w:val="%5."/>
+      <w:lvlJc w:val="left"/>
+      <w:pPr>
+        <w:ind w:left="3240" w:hanging="360"/>
+      </w:pPr>
+    </w:lvl>
+    <w:lvl w:ilvl="5" w:tplc="0409001B" w:tentative="1">
+      <w:start w:val="1"/>
+      <w:numFmt w:val="lowerRoman"/>
+      <w:lvlText w:val="%6."/>
+      <w:lvlJc w:val="right"/>
+      <w:pPr>
+        <w:ind w:left="3960" w:hanging="180"/>
+      </w:pPr>
+    </w:lvl>
+    <w:lvl w:ilvl="6" w:tplc="0409000F" w:tentative="1">
+      <w:start w:val="1"/>
+      <w:numFmt w:val="decimal"/>
+      <w:lvlText w:val="%7."/>
+      <w:lvlJc w:val="left"/>
+      <w:pPr>
+        <w:ind w:left="4680" w:hanging="360"/>
+      </w:pPr>
+    </w:lvl>
+    <w:lvl w:ilvl="7" w:tplc="04090019" w:tentative="1">
+      <w:start w:val="1"/>
+      <w:numFmt w:val="lowerLetter"/>
+      <w:lvlText w:val="%8."/>
+      <w:lvlJc w:val="left"/>
+      <w:pPr>
+        <w:ind w:left="5400" w:hanging="360"/>
+      </w:pPr>
+    </w:lvl>
+    <w:lvl w:ilvl="8" w:tplc="0409001B" w:tentative="1">
+      <w:start w:val="1"/>
+      <w:numFmt w:val="lowerRoman"/>
+      <w:lvlText w:val="%9."/>
+      <w:lvlJc w:val="right"/>
+      <w:pPr>
+        <w:ind w:left="6120" w:hanging="180"/>
+      </w:pPr>
+    </w:lvl>
+  </w:abstractNum>
+  <w:abstractNum w:abstractNumId="38" w15:restartNumberingAfterBreak="0">
     <w:nsid w:val="76DF0C62"/>
     <w:multiLevelType w:val="hybridMultilevel"/>
     <w:tmpl w:val="7D1882F4"/>
@@ -10002,7 +13450,7 @@
       </w:pPr>
     </w:lvl>
   </w:abstractNum>
-  <w:abstractNum w:abstractNumId="26" w15:restartNumberingAfterBreak="0">
+  <w:abstractNum w:abstractNumId="39" w15:restartNumberingAfterBreak="0">
     <w:nsid w:val="7CC3217A"/>
     <w:multiLevelType w:val="hybridMultilevel"/>
     <w:tmpl w:val="9D5EBCB0"/>
@@ -10091,7 +13539,7 @@
       </w:pPr>
     </w:lvl>
   </w:abstractNum>
-  <w:abstractNum w:abstractNumId="27" w15:restartNumberingAfterBreak="0">
+  <w:abstractNum w:abstractNumId="40" w15:restartNumberingAfterBreak="0">
     <w:nsid w:val="7DE33CC2"/>
     <w:multiLevelType w:val="hybridMultilevel"/>
     <w:tmpl w:val="A7D64ACE"/>
@@ -10180,7 +13628,7 @@
       </w:pPr>
     </w:lvl>
   </w:abstractNum>
-  <w:abstractNum w:abstractNumId="28" w15:restartNumberingAfterBreak="0">
+  <w:abstractNum w:abstractNumId="41" w15:restartNumberingAfterBreak="0">
     <w:nsid w:val="7DFB5A81"/>
     <w:multiLevelType w:val="hybridMultilevel"/>
     <w:tmpl w:val="AAD2AD1C"/>
@@ -10267,16 +13715,16 @@
     </w:lvl>
   </w:abstractNum>
   <w:num w:numId="1">
-    <w:abstractNumId w:val="6"/>
+    <w:abstractNumId w:val="11"/>
   </w:num>
   <w:num w:numId="2">
-    <w:abstractNumId w:val="20"/>
+    <w:abstractNumId w:val="32"/>
   </w:num>
   <w:num w:numId="3">
-    <w:abstractNumId w:val="8"/>
+    <w:abstractNumId w:val="13"/>
   </w:num>
   <w:num w:numId="4">
-    <w:abstractNumId w:val="27"/>
+    <w:abstractNumId w:val="40"/>
   </w:num>
   <w:num w:numId="5">
     <w:abstractNumId w:val="0"/>
@@ -10288,70 +13736,109 @@
     <w:abstractNumId w:val="1"/>
   </w:num>
   <w:num w:numId="8">
+    <w:abstractNumId w:val="15"/>
+  </w:num>
+  <w:num w:numId="9">
+    <w:abstractNumId w:val="8"/>
+  </w:num>
+  <w:num w:numId="10">
+    <w:abstractNumId w:val="38"/>
+  </w:num>
+  <w:num w:numId="11">
+    <w:abstractNumId w:val="24"/>
+  </w:num>
+  <w:num w:numId="12">
+    <w:abstractNumId w:val="12"/>
+  </w:num>
+  <w:num w:numId="13">
+    <w:abstractNumId w:val="33"/>
+  </w:num>
+  <w:num w:numId="14">
+    <w:abstractNumId w:val="31"/>
+  </w:num>
+  <w:num w:numId="15">
+    <w:abstractNumId w:val="16"/>
+  </w:num>
+  <w:num w:numId="16">
+    <w:abstractNumId w:val="41"/>
+  </w:num>
+  <w:num w:numId="17">
+    <w:abstractNumId w:val="34"/>
+  </w:num>
+  <w:num w:numId="18">
     <w:abstractNumId w:val="10"/>
   </w:num>
-  <w:num w:numId="9">
+  <w:num w:numId="19">
+    <w:abstractNumId w:val="26"/>
+  </w:num>
+  <w:num w:numId="20">
+    <w:abstractNumId w:val="27"/>
+  </w:num>
+  <w:num w:numId="21">
+    <w:abstractNumId w:val="17"/>
+  </w:num>
+  <w:num w:numId="22">
+    <w:abstractNumId w:val="29"/>
+  </w:num>
+  <w:num w:numId="23">
+    <w:abstractNumId w:val="14"/>
+  </w:num>
+  <w:num w:numId="24">
+    <w:abstractNumId w:val="36"/>
+  </w:num>
+  <w:num w:numId="25">
+    <w:abstractNumId w:val="18"/>
+  </w:num>
+  <w:num w:numId="26">
+    <w:abstractNumId w:val="39"/>
+  </w:num>
+  <w:num w:numId="27">
+    <w:abstractNumId w:val="35"/>
+  </w:num>
+  <w:num w:numId="28">
+    <w:abstractNumId w:val="9"/>
+  </w:num>
+  <w:num w:numId="29">
+    <w:abstractNumId w:val="20"/>
+  </w:num>
+  <w:num w:numId="30">
+    <w:abstractNumId w:val="30"/>
+  </w:num>
+  <w:num w:numId="31">
+    <w:abstractNumId w:val="25"/>
+  </w:num>
+  <w:num w:numId="32">
+    <w:abstractNumId w:val="23"/>
+  </w:num>
+  <w:num w:numId="33">
+    <w:abstractNumId w:val="28"/>
+  </w:num>
+  <w:num w:numId="34">
+    <w:abstractNumId w:val="7"/>
+  </w:num>
+  <w:num w:numId="35">
+    <w:abstractNumId w:val="19"/>
+  </w:num>
+  <w:num w:numId="36">
     <w:abstractNumId w:val="3"/>
   </w:num>
-  <w:num w:numId="10">
-    <w:abstractNumId w:val="25"/>
+  <w:num w:numId="37">
+    <w:abstractNumId w:val="5"/>
   </w:num>
-  <w:num w:numId="11">
-    <w:abstractNumId w:val="15"/>
-  </w:num>
-  <w:num w:numId="12">
-    <w:abstractNumId w:val="7"/>
-  </w:num>
-  <w:num w:numId="13">
+  <w:num w:numId="38">
     <w:abstractNumId w:val="21"/>
   </w:num>
-  <w:num w:numId="14">
-    <w:abstractNumId w:val="19"/>
+  <w:num w:numId="39">
+    <w:abstractNumId w:val="37"/>
   </w:num>
-  <w:num w:numId="15">
-    <w:abstractNumId w:val="11"/>
-  </w:num>
-  <w:num w:numId="16">
-    <w:abstractNumId w:val="28"/>
-  </w:num>
-  <w:num w:numId="17">
-    <w:abstractNumId w:val="22"/>
-  </w:num>
-  <w:num w:numId="18">
-    <w:abstractNumId w:val="5"/>
-  </w:num>
-  <w:num w:numId="19">
-    <w:abstractNumId w:val="16"/>
-  </w:num>
-  <w:num w:numId="20">
-    <w:abstractNumId w:val="17"/>
-  </w:num>
-  <w:num w:numId="21">
-    <w:abstractNumId w:val="12"/>
-  </w:num>
-  <w:num w:numId="22">
-    <w:abstractNumId w:val="18"/>
-  </w:num>
-  <w:num w:numId="23">
-    <w:abstractNumId w:val="9"/>
-  </w:num>
-  <w:num w:numId="24">
-    <w:abstractNumId w:val="24"/>
-  </w:num>
-  <w:num w:numId="25">
-    <w:abstractNumId w:val="13"/>
-  </w:num>
-  <w:num w:numId="26">
-    <w:abstractNumId w:val="26"/>
-  </w:num>
-  <w:num w:numId="27">
-    <w:abstractNumId w:val="23"/>
-  </w:num>
-  <w:num w:numId="28">
+  <w:num w:numId="40">
     <w:abstractNumId w:val="4"/>
   </w:num>
-  <w:num w:numId="29">
-    <w:abstractNumId w:val="14"/>
+  <w:num w:numId="41">
+    <w:abstractNumId w:val="6"/>
+  </w:num>
+  <w:num w:numId="42">
+    <w:abstractNumId w:val="22"/>
   </w:num>
 </w:numbering>
 </file>

</xml_diff>